<commit_message>
#108 change contract state diagram (color)
</commit_message>
<xml_diff>
--- a/Document/Reports/Report 4/Report 4.docx
+++ b/Document/Reports/Report 4/Report 4.docx
@@ -212,14 +212,27 @@
       <w:r>
         <w:t xml:space="preserve">Figure </w:t>
       </w:r>
-      <w:fldSimple w:instr=" SEQ Figure \* ARABIC ">
-        <w:r>
-          <w:rPr>
-            <w:noProof/>
-          </w:rPr>
-          <w:t>1</w:t>
-        </w:r>
-      </w:fldSimple>
+      <w:r>
+        <w:fldChar w:fldCharType="begin"/>
+      </w:r>
+      <w:r>
+        <w:instrText xml:space="preserve"> SEQ Figure \* ARABIC </w:instrText>
+      </w:r>
+      <w:r>
+        <w:fldChar w:fldCharType="separate"/>
+      </w:r>
+      <w:r>
+        <w:rPr>
+          <w:noProof/>
+        </w:rPr>
+        <w:t>1</w:t>
+      </w:r>
+      <w:r>
+        <w:rPr>
+          <w:noProof/>
+        </w:rPr>
+        <w:fldChar w:fldCharType="end"/>
+      </w:r>
       <w:r>
         <w:t xml:space="preserve"> System architecture design</w:t>
       </w:r>
@@ -485,14 +498,27 @@
       <w:r>
         <w:t xml:space="preserve">Figure </w:t>
       </w:r>
-      <w:fldSimple w:instr=" SEQ Figure \* ARABIC ">
-        <w:r>
-          <w:rPr>
-            <w:noProof/>
-          </w:rPr>
-          <w:t>2</w:t>
-        </w:r>
-      </w:fldSimple>
+      <w:r>
+        <w:fldChar w:fldCharType="begin"/>
+      </w:r>
+      <w:r>
+        <w:instrText xml:space="preserve"> SEQ Figure \* ARABIC </w:instrText>
+      </w:r>
+      <w:r>
+        <w:fldChar w:fldCharType="separate"/>
+      </w:r>
+      <w:r>
+        <w:rPr>
+          <w:noProof/>
+        </w:rPr>
+        <w:t>2</w:t>
+      </w:r>
+      <w:r>
+        <w:rPr>
+          <w:noProof/>
+        </w:rPr>
+        <w:fldChar w:fldCharType="end"/>
+      </w:r>
       <w:r>
         <w:t xml:space="preserve"> Component Diagram</w:t>
       </w:r>
@@ -792,14 +818,27 @@
       <w:r>
         <w:t xml:space="preserve">Table </w:t>
       </w:r>
-      <w:fldSimple w:instr=" SEQ Table \* ARABIC ">
-        <w:r>
-          <w:rPr>
-            <w:noProof/>
-          </w:rPr>
-          <w:t>1</w:t>
-        </w:r>
-      </w:fldSimple>
+      <w:r>
+        <w:fldChar w:fldCharType="begin"/>
+      </w:r>
+      <w:r>
+        <w:instrText xml:space="preserve"> SEQ Table \* ARABIC </w:instrText>
+      </w:r>
+      <w:r>
+        <w:fldChar w:fldCharType="separate"/>
+      </w:r>
+      <w:r>
+        <w:rPr>
+          <w:noProof/>
+        </w:rPr>
+        <w:t>1</w:t>
+      </w:r>
+      <w:r>
+        <w:rPr>
+          <w:noProof/>
+        </w:rPr>
+        <w:fldChar w:fldCharType="end"/>
+      </w:r>
       <w:r>
         <w:rPr>
           <w:noProof/>
@@ -10592,14 +10631,27 @@
       <w:r>
         <w:t xml:space="preserve">Figure </w:t>
       </w:r>
-      <w:fldSimple w:instr=" SEQ Figure \* ARABIC ">
-        <w:r>
-          <w:rPr>
-            <w:noProof/>
-          </w:rPr>
-          <w:t>3</w:t>
-        </w:r>
-      </w:fldSimple>
+      <w:r>
+        <w:fldChar w:fldCharType="begin"/>
+      </w:r>
+      <w:r>
+        <w:instrText xml:space="preserve"> SEQ Figure \* ARABIC </w:instrText>
+      </w:r>
+      <w:r>
+        <w:fldChar w:fldCharType="separate"/>
+      </w:r>
+      <w:r>
+        <w:rPr>
+          <w:noProof/>
+        </w:rPr>
+        <w:t>3</w:t>
+      </w:r>
+      <w:r>
+        <w:rPr>
+          <w:noProof/>
+        </w:rPr>
+        <w:fldChar w:fldCharType="end"/>
+      </w:r>
       <w:r>
         <w:t xml:space="preserve"> &lt;Police&gt; Verify card validation</w:t>
       </w:r>
@@ -10686,14 +10738,27 @@
       <w:r>
         <w:t xml:space="preserve">Figure </w:t>
       </w:r>
-      <w:fldSimple w:instr=" SEQ Figure \* ARABIC ">
-        <w:r>
-          <w:rPr>
-            <w:noProof/>
-          </w:rPr>
-          <w:t>4</w:t>
-        </w:r>
-      </w:fldSimple>
+      <w:r>
+        <w:fldChar w:fldCharType="begin"/>
+      </w:r>
+      <w:r>
+        <w:instrText xml:space="preserve"> SEQ Figure \* ARABIC </w:instrText>
+      </w:r>
+      <w:r>
+        <w:fldChar w:fldCharType="separate"/>
+      </w:r>
+      <w:r>
+        <w:rPr>
+          <w:noProof/>
+        </w:rPr>
+        <w:t>4</w:t>
+      </w:r>
+      <w:r>
+        <w:rPr>
+          <w:noProof/>
+        </w:rPr>
+        <w:fldChar w:fldCharType="end"/>
+      </w:r>
       <w:r>
         <w:t xml:space="preserve"> &lt;Police&gt; Add punishment information</w:t>
       </w:r>
@@ -10789,14 +10854,27 @@
       <w:r>
         <w:t xml:space="preserve">Figure </w:t>
       </w:r>
-      <w:fldSimple w:instr=" SEQ Figure \* ARABIC ">
-        <w:r>
-          <w:rPr>
-            <w:noProof/>
-          </w:rPr>
-          <w:t>5</w:t>
-        </w:r>
-      </w:fldSimple>
+      <w:r>
+        <w:fldChar w:fldCharType="begin"/>
+      </w:r>
+      <w:r>
+        <w:instrText xml:space="preserve"> SEQ Figure \* ARABIC </w:instrText>
+      </w:r>
+      <w:r>
+        <w:fldChar w:fldCharType="separate"/>
+      </w:r>
+      <w:r>
+        <w:rPr>
+          <w:noProof/>
+        </w:rPr>
+        <w:t>5</w:t>
+      </w:r>
+      <w:r>
+        <w:rPr>
+          <w:noProof/>
+        </w:rPr>
+        <w:fldChar w:fldCharType="end"/>
+      </w:r>
       <w:r>
         <w:t xml:space="preserve"> &lt;Staff&gt; Search contract</w:t>
       </w:r>
@@ -10880,14 +10958,27 @@
       <w:r>
         <w:t xml:space="preserve">Figure </w:t>
       </w:r>
-      <w:fldSimple w:instr=" SEQ Figure \* ARABIC ">
-        <w:r>
-          <w:rPr>
-            <w:noProof/>
-          </w:rPr>
-          <w:t>6</w:t>
-        </w:r>
-      </w:fldSimple>
+      <w:r>
+        <w:fldChar w:fldCharType="begin"/>
+      </w:r>
+      <w:r>
+        <w:instrText xml:space="preserve"> SEQ Figure \* ARABIC </w:instrText>
+      </w:r>
+      <w:r>
+        <w:fldChar w:fldCharType="separate"/>
+      </w:r>
+      <w:r>
+        <w:rPr>
+          <w:noProof/>
+        </w:rPr>
+        <w:t>6</w:t>
+      </w:r>
+      <w:r>
+        <w:rPr>
+          <w:noProof/>
+        </w:rPr>
+        <w:fldChar w:fldCharType="end"/>
+      </w:r>
       <w:r>
         <w:t xml:space="preserve"> &lt;Staff&gt; View contract information</w:t>
       </w:r>
@@ -10971,14 +11062,27 @@
       <w:r>
         <w:t xml:space="preserve">Figure </w:t>
       </w:r>
-      <w:fldSimple w:instr=" SEQ Figure \* ARABIC ">
-        <w:r>
-          <w:rPr>
-            <w:noProof/>
-          </w:rPr>
-          <w:t>7</w:t>
-        </w:r>
-      </w:fldSimple>
+      <w:r>
+        <w:fldChar w:fldCharType="begin"/>
+      </w:r>
+      <w:r>
+        <w:instrText xml:space="preserve"> SEQ Figure \* ARABIC </w:instrText>
+      </w:r>
+      <w:r>
+        <w:fldChar w:fldCharType="separate"/>
+      </w:r>
+      <w:r>
+        <w:rPr>
+          <w:noProof/>
+        </w:rPr>
+        <w:t>7</w:t>
+      </w:r>
+      <w:r>
+        <w:rPr>
+          <w:noProof/>
+        </w:rPr>
+        <w:fldChar w:fldCharType="end"/>
+      </w:r>
       <w:r>
         <w:t xml:space="preserve"> &lt;Staff&gt; Print information to NFC card</w:t>
       </w:r>
@@ -29017,14 +29121,30 @@
       <w:r>
         <w:t xml:space="preserve">Figure </w:t>
       </w:r>
-      <w:fldSimple w:instr=" SEQ Figure \* ARABIC ">
-        <w:r>
-          <w:rPr>
-            <w:noProof/>
-          </w:rPr>
-          <w:t>8</w:t>
-        </w:r>
-      </w:fldSimple>
+      <w:r>
+        <w:fldChar w:fldCharType="begin"/>
+      </w:r>
+      <w:r>
+        <w:instrText xml:space="preserve"> SEQ </w:instrText>
+      </w:r>
+      <w:r>
+        <w:instrText xml:space="preserve">Figure \* ARABIC </w:instrText>
+      </w:r>
+      <w:r>
+        <w:fldChar w:fldCharType="separate"/>
+      </w:r>
+      <w:r>
+        <w:rPr>
+          <w:noProof/>
+        </w:rPr>
+        <w:t>8</w:t>
+      </w:r>
+      <w:r>
+        <w:rPr>
+          <w:noProof/>
+        </w:rPr>
+        <w:fldChar w:fldCharType="end"/>
+      </w:r>
       <w:r>
         <w:t xml:space="preserve"> Scan NFC card screen</w:t>
       </w:r>
@@ -29765,14 +29885,27 @@
       <w:r>
         <w:t xml:space="preserve">Table </w:t>
       </w:r>
-      <w:fldSimple w:instr=" SEQ Table \* ARABIC ">
-        <w:r>
-          <w:rPr>
-            <w:noProof/>
-          </w:rPr>
-          <w:t>2</w:t>
-        </w:r>
-      </w:fldSimple>
+      <w:r>
+        <w:fldChar w:fldCharType="begin"/>
+      </w:r>
+      <w:r>
+        <w:instrText xml:space="preserve"> SEQ Table \* ARABIC </w:instrText>
+      </w:r>
+      <w:r>
+        <w:fldChar w:fldCharType="separate"/>
+      </w:r>
+      <w:r>
+        <w:rPr>
+          <w:noProof/>
+        </w:rPr>
+        <w:t>2</w:t>
+      </w:r>
+      <w:r>
+        <w:rPr>
+          <w:noProof/>
+        </w:rPr>
+        <w:fldChar w:fldCharType="end"/>
+      </w:r>
       <w:r>
         <w:t xml:space="preserve"> Scan NFC card screen</w:t>
       </w:r>
@@ -30303,14 +30436,27 @@
       <w:r>
         <w:t xml:space="preserve">Table </w:t>
       </w:r>
-      <w:fldSimple w:instr=" SEQ Table \* ARABIC ">
-        <w:r>
-          <w:rPr>
-            <w:noProof/>
-          </w:rPr>
-          <w:t>3</w:t>
-        </w:r>
-      </w:fldSimple>
+      <w:r>
+        <w:fldChar w:fldCharType="begin"/>
+      </w:r>
+      <w:r>
+        <w:instrText xml:space="preserve"> SEQ Table \* ARABIC </w:instrText>
+      </w:r>
+      <w:r>
+        <w:fldChar w:fldCharType="separate"/>
+      </w:r>
+      <w:r>
+        <w:rPr>
+          <w:noProof/>
+        </w:rPr>
+        <w:t>3</w:t>
+      </w:r>
+      <w:r>
+        <w:rPr>
+          <w:noProof/>
+        </w:rPr>
+        <w:fldChar w:fldCharType="end"/>
+      </w:r>
       <w:r>
         <w:t xml:space="preserve"> Scan NFC card screen</w:t>
       </w:r>
@@ -30398,14 +30544,27 @@
       <w:r>
         <w:t xml:space="preserve">Figure </w:t>
       </w:r>
-      <w:fldSimple w:instr=" SEQ Figure \* ARABIC ">
-        <w:r>
-          <w:rPr>
-            <w:noProof/>
-          </w:rPr>
-          <w:t>9</w:t>
-        </w:r>
-      </w:fldSimple>
+      <w:r>
+        <w:fldChar w:fldCharType="begin"/>
+      </w:r>
+      <w:r>
+        <w:instrText xml:space="preserve"> SEQ Figure \* ARABIC </w:instrText>
+      </w:r>
+      <w:r>
+        <w:fldChar w:fldCharType="separate"/>
+      </w:r>
+      <w:r>
+        <w:rPr>
+          <w:noProof/>
+        </w:rPr>
+        <w:t>9</w:t>
+      </w:r>
+      <w:r>
+        <w:rPr>
+          <w:noProof/>
+        </w:rPr>
+        <w:fldChar w:fldCharType="end"/>
+      </w:r>
       <w:r>
         <w:t xml:space="preserve"> View card information screen</w:t>
       </w:r>
@@ -30762,14 +30921,27 @@
       <w:r>
         <w:t xml:space="preserve">Table </w:t>
       </w:r>
-      <w:fldSimple w:instr=" SEQ Table \* ARABIC ">
-        <w:r>
-          <w:rPr>
-            <w:noProof/>
-          </w:rPr>
-          <w:t>4</w:t>
-        </w:r>
-      </w:fldSimple>
+      <w:r>
+        <w:fldChar w:fldCharType="begin"/>
+      </w:r>
+      <w:r>
+        <w:instrText xml:space="preserve"> SEQ Table \* ARABIC </w:instrText>
+      </w:r>
+      <w:r>
+        <w:fldChar w:fldCharType="separate"/>
+      </w:r>
+      <w:r>
+        <w:rPr>
+          <w:noProof/>
+        </w:rPr>
+        <w:t>4</w:t>
+      </w:r>
+      <w:r>
+        <w:rPr>
+          <w:noProof/>
+        </w:rPr>
+        <w:fldChar w:fldCharType="end"/>
+      </w:r>
       <w:r>
         <w:t xml:space="preserve"> View card information screen - Buttons</w:t>
       </w:r>
@@ -30879,14 +31051,27 @@
       <w:r>
         <w:t xml:space="preserve">Figure </w:t>
       </w:r>
-      <w:fldSimple w:instr=" SEQ Figure \* ARABIC ">
-        <w:r>
-          <w:rPr>
-            <w:noProof/>
-          </w:rPr>
-          <w:t>10</w:t>
-        </w:r>
-      </w:fldSimple>
+      <w:r>
+        <w:fldChar w:fldCharType="begin"/>
+      </w:r>
+      <w:r>
+        <w:instrText xml:space="preserve"> SEQ Figure \* ARABIC </w:instrText>
+      </w:r>
+      <w:r>
+        <w:fldChar w:fldCharType="separate"/>
+      </w:r>
+      <w:r>
+        <w:rPr>
+          <w:noProof/>
+        </w:rPr>
+        <w:t>10</w:t>
+      </w:r>
+      <w:r>
+        <w:rPr>
+          <w:noProof/>
+        </w:rPr>
+        <w:fldChar w:fldCharType="end"/>
+      </w:r>
       <w:r>
         <w:t xml:space="preserve"> Search contract screen</w:t>
       </w:r>
@@ -31279,14 +31464,27 @@
       <w:r>
         <w:t xml:space="preserve">Table </w:t>
       </w:r>
-      <w:fldSimple w:instr=" SEQ Table \* ARABIC ">
-        <w:r>
-          <w:rPr>
-            <w:noProof/>
-          </w:rPr>
-          <w:t>5</w:t>
-        </w:r>
-      </w:fldSimple>
+      <w:r>
+        <w:fldChar w:fldCharType="begin"/>
+      </w:r>
+      <w:r>
+        <w:instrText xml:space="preserve"> SEQ Table \* ARABIC </w:instrText>
+      </w:r>
+      <w:r>
+        <w:fldChar w:fldCharType="separate"/>
+      </w:r>
+      <w:r>
+        <w:rPr>
+          <w:noProof/>
+        </w:rPr>
+        <w:t>5</w:t>
+      </w:r>
+      <w:r>
+        <w:rPr>
+          <w:noProof/>
+        </w:rPr>
+        <w:fldChar w:fldCharType="end"/>
+      </w:r>
       <w:r>
         <w:t xml:space="preserve"> </w:t>
       </w:r>
@@ -31552,14 +31750,27 @@
       <w:r>
         <w:t xml:space="preserve">Table </w:t>
       </w:r>
-      <w:fldSimple w:instr=" SEQ Table \* ARABIC ">
-        <w:r>
-          <w:rPr>
-            <w:noProof/>
-          </w:rPr>
-          <w:t>6</w:t>
-        </w:r>
-      </w:fldSimple>
+      <w:r>
+        <w:fldChar w:fldCharType="begin"/>
+      </w:r>
+      <w:r>
+        <w:instrText xml:space="preserve"> SEQ Table \* ARABIC </w:instrText>
+      </w:r>
+      <w:r>
+        <w:fldChar w:fldCharType="separate"/>
+      </w:r>
+      <w:r>
+        <w:rPr>
+          <w:noProof/>
+        </w:rPr>
+        <w:t>6</w:t>
+      </w:r>
+      <w:r>
+        <w:rPr>
+          <w:noProof/>
+        </w:rPr>
+        <w:fldChar w:fldCharType="end"/>
+      </w:r>
       <w:r>
         <w:t xml:space="preserve"> </w:t>
       </w:r>
@@ -31648,14 +31859,27 @@
       <w:r>
         <w:t xml:space="preserve">Figure </w:t>
       </w:r>
-      <w:fldSimple w:instr=" SEQ Figure \* ARABIC ">
-        <w:r>
-          <w:rPr>
-            <w:noProof/>
-          </w:rPr>
-          <w:t>11</w:t>
-        </w:r>
-      </w:fldSimple>
+      <w:r>
+        <w:fldChar w:fldCharType="begin"/>
+      </w:r>
+      <w:r>
+        <w:instrText xml:space="preserve"> SEQ Figure \* ARABIC </w:instrText>
+      </w:r>
+      <w:r>
+        <w:fldChar w:fldCharType="separate"/>
+      </w:r>
+      <w:r>
+        <w:rPr>
+          <w:noProof/>
+        </w:rPr>
+        <w:t>11</w:t>
+      </w:r>
+      <w:r>
+        <w:rPr>
+          <w:noProof/>
+        </w:rPr>
+        <w:fldChar w:fldCharType="end"/>
+      </w:r>
       <w:r>
         <w:t xml:space="preserve"> View contract screen</w:t>
       </w:r>
@@ -31839,14 +32063,27 @@
       <w:r>
         <w:t xml:space="preserve">Table </w:t>
       </w:r>
-      <w:fldSimple w:instr=" SEQ Table \* ARABIC ">
-        <w:r>
-          <w:rPr>
-            <w:noProof/>
-          </w:rPr>
-          <w:t>7</w:t>
-        </w:r>
-      </w:fldSimple>
+      <w:r>
+        <w:fldChar w:fldCharType="begin"/>
+      </w:r>
+      <w:r>
+        <w:instrText xml:space="preserve"> SEQ Table \* ARABIC </w:instrText>
+      </w:r>
+      <w:r>
+        <w:fldChar w:fldCharType="separate"/>
+      </w:r>
+      <w:r>
+        <w:rPr>
+          <w:noProof/>
+        </w:rPr>
+        <w:t>7</w:t>
+      </w:r>
+      <w:r>
+        <w:rPr>
+          <w:noProof/>
+        </w:rPr>
+        <w:fldChar w:fldCharType="end"/>
+      </w:r>
       <w:r>
         <w:t xml:space="preserve"> View </w:t>
       </w:r>
@@ -32277,14 +32514,27 @@
       <w:r>
         <w:t xml:space="preserve">Figure </w:t>
       </w:r>
-      <w:fldSimple w:instr=" SEQ Figure \* ARABIC ">
-        <w:r>
-          <w:rPr>
-            <w:noProof/>
-          </w:rPr>
-          <w:t>12</w:t>
-        </w:r>
-      </w:fldSimple>
+      <w:r>
+        <w:fldChar w:fldCharType="begin"/>
+      </w:r>
+      <w:r>
+        <w:instrText xml:space="preserve"> SEQ Figure \* ARABIC </w:instrText>
+      </w:r>
+      <w:r>
+        <w:fldChar w:fldCharType="separate"/>
+      </w:r>
+      <w:r>
+        <w:rPr>
+          <w:noProof/>
+        </w:rPr>
+        <w:t>12</w:t>
+      </w:r>
+      <w:r>
+        <w:rPr>
+          <w:noProof/>
+        </w:rPr>
+        <w:fldChar w:fldCharType="end"/>
+      </w:r>
       <w:r>
         <w:t xml:space="preserve"> Print card screen</w:t>
       </w:r>
@@ -39115,15 +39365,17 @@
       <w:pPr>
         <w:keepNext/>
       </w:pPr>
+      <w:bookmarkStart w:id="0" w:name="_GoBack"/>
+      <w:bookmarkEnd w:id="0"/>
       <w:r>
         <w:rPr>
           <w:noProof/>
         </w:rPr>
         <w:drawing>
-          <wp:inline distT="0" distB="0" distL="0" distR="0" wp14:anchorId="65453433" wp14:editId="0044B8DF">
-            <wp:extent cx="5934710" cy="2971800"/>
-            <wp:effectExtent l="0" t="0" r="8890" b="0"/>
-            <wp:docPr id="5" name="Picture 5" descr="../../../../../../../Desktop/Contract%20State.jp"/>
+          <wp:inline distT="0" distB="0" distL="0" distR="0" wp14:anchorId="3593D403" wp14:editId="4D9D6C58">
+            <wp:extent cx="5943600" cy="2945130"/>
+            <wp:effectExtent l="0" t="0" r="0" b="1270"/>
+            <wp:docPr id="4" name="Picture 4" descr="../../../../../../../Desktop/Contract%20State.jp"/>
             <wp:cNvGraphicFramePr>
               <a:graphicFrameLocks xmlns:a="http://schemas.openxmlformats.org/drawingml/2006/main" noChangeAspect="1"/>
             </wp:cNvGraphicFramePr>
@@ -39152,7 +39404,7 @@
                   <pic:spPr bwMode="auto">
                     <a:xfrm>
                       <a:off x="0" y="0"/>
-                      <a:ext cx="5934710" cy="2971800"/>
+                      <a:ext cx="5943600" cy="2945130"/>
                     </a:xfrm>
                     <a:prstGeom prst="rect">
                       <a:avLst/>
@@ -39177,14 +39429,27 @@
       <w:r>
         <w:t xml:space="preserve">Figure </w:t>
       </w:r>
-      <w:fldSimple w:instr=" SEQ Figure \* ARABIC ">
-        <w:r>
-          <w:rPr>
-            <w:noProof/>
-          </w:rPr>
-          <w:t>13</w:t>
-        </w:r>
-      </w:fldSimple>
+      <w:r>
+        <w:fldChar w:fldCharType="begin"/>
+      </w:r>
+      <w:r>
+        <w:instrText xml:space="preserve"> SEQ Figure \* ARABIC </w:instrText>
+      </w:r>
+      <w:r>
+        <w:fldChar w:fldCharType="separate"/>
+      </w:r>
+      <w:r>
+        <w:rPr>
+          <w:noProof/>
+        </w:rPr>
+        <w:t>13</w:t>
+      </w:r>
+      <w:r>
+        <w:rPr>
+          <w:noProof/>
+        </w:rPr>
+        <w:fldChar w:fldCharType="end"/>
+      </w:r>
       <w:r>
         <w:t xml:space="preserve"> Contract State Chart</w:t>
       </w:r>
@@ -39429,14 +39694,27 @@
       <w:r>
         <w:t xml:space="preserve">Table </w:t>
       </w:r>
-      <w:fldSimple w:instr=" SEQ Table \* ARABIC ">
-        <w:r>
-          <w:rPr>
-            <w:noProof/>
-          </w:rPr>
-          <w:t>8</w:t>
-        </w:r>
-      </w:fldSimple>
+      <w:r>
+        <w:fldChar w:fldCharType="begin"/>
+      </w:r>
+      <w:r>
+        <w:instrText xml:space="preserve"> SEQ Table \* ARABIC </w:instrText>
+      </w:r>
+      <w:r>
+        <w:fldChar w:fldCharType="separate"/>
+      </w:r>
+      <w:r>
+        <w:rPr>
+          <w:noProof/>
+        </w:rPr>
+        <w:t>8</w:t>
+      </w:r>
+      <w:r>
+        <w:rPr>
+          <w:noProof/>
+        </w:rPr>
+        <w:fldChar w:fldCharType="end"/>
+      </w:r>
       <w:r>
         <w:t xml:space="preserve"> Contract State Dictionary</w:t>
       </w:r>
@@ -39794,7 +40072,6 @@
         <w:rPr>
           <w:noProof/>
         </w:rPr>
-        <w:lastRenderedPageBreak/>
         <w:drawing>
           <wp:inline distT="0" distB="0" distL="0" distR="0" wp14:anchorId="7575C462" wp14:editId="3CD18E5D">
             <wp:extent cx="4540113" cy="7089140"/>
@@ -39853,14 +40130,27 @@
       <w:r>
         <w:t xml:space="preserve">Figure </w:t>
       </w:r>
-      <w:fldSimple w:instr=" SEQ Figure \* ARABIC ">
-        <w:r>
-          <w:rPr>
-            <w:noProof/>
-          </w:rPr>
-          <w:t>14</w:t>
-        </w:r>
-      </w:fldSimple>
+      <w:r>
+        <w:fldChar w:fldCharType="begin"/>
+      </w:r>
+      <w:r>
+        <w:instrText xml:space="preserve"> SEQ Figure \* ARABIC </w:instrText>
+      </w:r>
+      <w:r>
+        <w:fldChar w:fldCharType="separate"/>
+      </w:r>
+      <w:r>
+        <w:rPr>
+          <w:noProof/>
+        </w:rPr>
+        <w:t>14</w:t>
+      </w:r>
+      <w:r>
+        <w:rPr>
+          <w:noProof/>
+        </w:rPr>
+        <w:fldChar w:fldCharType="end"/>
+      </w:r>
       <w:r>
         <w:rPr>
           <w:noProof/>
@@ -40076,14 +40366,27 @@
       <w:r>
         <w:t xml:space="preserve">Figure </w:t>
       </w:r>
-      <w:fldSimple w:instr=" SEQ Figure \* ARABIC ">
-        <w:r>
-          <w:rPr>
-            <w:noProof/>
-          </w:rPr>
-          <w:t>15</w:t>
-        </w:r>
-      </w:fldSimple>
+      <w:r>
+        <w:fldChar w:fldCharType="begin"/>
+      </w:r>
+      <w:r>
+        <w:instrText xml:space="preserve"> SEQ Figure \* ARABIC </w:instrText>
+      </w:r>
+      <w:r>
+        <w:fldChar w:fldCharType="separate"/>
+      </w:r>
+      <w:r>
+        <w:rPr>
+          <w:noProof/>
+        </w:rPr>
+        <w:t>15</w:t>
+      </w:r>
+      <w:r>
+        <w:rPr>
+          <w:noProof/>
+        </w:rPr>
+        <w:fldChar w:fldCharType="end"/>
+      </w:r>
       <w:r>
         <w:t xml:space="preserve"> </w:t>
       </w:r>
@@ -40413,14 +40716,27 @@
       <w:r>
         <w:t xml:space="preserve">Table </w:t>
       </w:r>
-      <w:fldSimple w:instr=" SEQ Table \* ARABIC ">
-        <w:r>
-          <w:rPr>
-            <w:noProof/>
-          </w:rPr>
-          <w:t>9</w:t>
-        </w:r>
-      </w:fldSimple>
+      <w:r>
+        <w:fldChar w:fldCharType="begin"/>
+      </w:r>
+      <w:r>
+        <w:instrText xml:space="preserve"> SEQ Table \* ARABIC </w:instrText>
+      </w:r>
+      <w:r>
+        <w:fldChar w:fldCharType="separate"/>
+      </w:r>
+      <w:r>
+        <w:rPr>
+          <w:noProof/>
+        </w:rPr>
+        <w:t>9</w:t>
+      </w:r>
+      <w:r>
+        <w:rPr>
+          <w:noProof/>
+        </w:rPr>
+        <w:fldChar w:fldCharType="end"/>
+      </w:r>
       <w:r>
         <w:t xml:space="preserve"> NDEF Message Types</w:t>
       </w:r>
@@ -40635,10 +40951,7 @@
         <w:ind w:left="1080" w:firstLine="720"/>
       </w:pPr>
       <w:r>
-        <w:t>Example: 561F3ADF328D9C4B</w:t>
-      </w:r>
-      <w:r>
-        <w:t>.</w:t>
+        <w:t>Example: 561F3ADF328D9C4B.</w:t>
       </w:r>
     </w:p>
     <w:p>
@@ -40679,8 +40992,6 @@
       <w:r>
         <w:t xml:space="preserve"> IDm and </w:t>
       </w:r>
-      <w:bookmarkStart w:id="0" w:name="_GoBack"/>
-      <w:bookmarkEnd w:id="0"/>
       <w:r>
         <w:t>NDEF data format.</w:t>
       </w:r>

</xml_diff>

<commit_message>
Fix architecture design: remove dependency annotation
</commit_message>
<xml_diff>
--- a/Document/Reports/Report 4/Report 4.docx
+++ b/Document/Reports/Report 4/Report 4.docx
@@ -150,15 +150,17 @@
       <w:pPr>
         <w:keepNext/>
       </w:pPr>
+      <w:bookmarkStart w:id="0" w:name="_GoBack"/>
+      <w:bookmarkEnd w:id="0"/>
       <w:r>
         <w:rPr>
           <w:noProof/>
         </w:rPr>
         <w:drawing>
-          <wp:inline distT="0" distB="0" distL="0" distR="0" wp14:anchorId="414E2FC7" wp14:editId="6F8BCDAA">
-            <wp:extent cx="5930900" cy="3416300"/>
-            <wp:effectExtent l="0" t="0" r="12700" b="12700"/>
-            <wp:docPr id="1" name="Picture 1" descr="../../../../../../../Desktop/Architecture%20design.jp"/>
+          <wp:inline distT="0" distB="0" distL="0" distR="0" wp14:anchorId="4FF5386B" wp14:editId="7390369F">
+            <wp:extent cx="5943600" cy="3077210"/>
+            <wp:effectExtent l="0" t="0" r="0" b="0"/>
+            <wp:docPr id="5" name="Picture 5" descr="../../../../../../../Desktop/Architecture%20design.jp"/>
             <wp:cNvGraphicFramePr>
               <a:graphicFrameLocks xmlns:a="http://schemas.openxmlformats.org/drawingml/2006/main" noChangeAspect="1"/>
             </wp:cNvGraphicFramePr>
@@ -187,7 +189,7 @@
                   <pic:spPr bwMode="auto">
                     <a:xfrm>
                       <a:off x="0" y="0"/>
-                      <a:ext cx="5930900" cy="3416300"/>
+                      <a:ext cx="5943600" cy="3077210"/>
                     </a:xfrm>
                     <a:prstGeom prst="rect">
                       <a:avLst/>
@@ -212,27 +214,14 @@
       <w:r>
         <w:t xml:space="preserve">Figure </w:t>
       </w:r>
-      <w:r>
-        <w:fldChar w:fldCharType="begin"/>
-      </w:r>
-      <w:r>
-        <w:instrText xml:space="preserve"> SEQ Figure \* ARABIC </w:instrText>
-      </w:r>
-      <w:r>
-        <w:fldChar w:fldCharType="separate"/>
-      </w:r>
-      <w:r>
-        <w:rPr>
-          <w:noProof/>
-        </w:rPr>
-        <w:t>1</w:t>
-      </w:r>
-      <w:r>
-        <w:rPr>
-          <w:noProof/>
-        </w:rPr>
-        <w:fldChar w:fldCharType="end"/>
-      </w:r>
+      <w:fldSimple w:instr=" SEQ Figure \* ARABIC ">
+        <w:r>
+          <w:rPr>
+            <w:noProof/>
+          </w:rPr>
+          <w:t>1</w:t>
+        </w:r>
+      </w:fldSimple>
       <w:r>
         <w:t xml:space="preserve"> System architecture design</w:t>
       </w:r>
@@ -498,27 +487,14 @@
       <w:r>
         <w:t xml:space="preserve">Figure </w:t>
       </w:r>
-      <w:r>
-        <w:fldChar w:fldCharType="begin"/>
-      </w:r>
-      <w:r>
-        <w:instrText xml:space="preserve"> SEQ Figure \* ARABIC </w:instrText>
-      </w:r>
-      <w:r>
-        <w:fldChar w:fldCharType="separate"/>
-      </w:r>
-      <w:r>
-        <w:rPr>
-          <w:noProof/>
-        </w:rPr>
-        <w:t>2</w:t>
-      </w:r>
-      <w:r>
-        <w:rPr>
-          <w:noProof/>
-        </w:rPr>
-        <w:fldChar w:fldCharType="end"/>
-      </w:r>
+      <w:fldSimple w:instr=" SEQ Figure \* ARABIC ">
+        <w:r>
+          <w:rPr>
+            <w:noProof/>
+          </w:rPr>
+          <w:t>2</w:t>
+        </w:r>
+      </w:fldSimple>
       <w:r>
         <w:t xml:space="preserve"> Component Diagram</w:t>
       </w:r>
@@ -818,27 +794,14 @@
       <w:r>
         <w:t xml:space="preserve">Table </w:t>
       </w:r>
-      <w:r>
-        <w:fldChar w:fldCharType="begin"/>
-      </w:r>
-      <w:r>
-        <w:instrText xml:space="preserve"> SEQ Table \* ARABIC </w:instrText>
-      </w:r>
-      <w:r>
-        <w:fldChar w:fldCharType="separate"/>
-      </w:r>
-      <w:r>
-        <w:rPr>
-          <w:noProof/>
-        </w:rPr>
-        <w:t>1</w:t>
-      </w:r>
-      <w:r>
-        <w:rPr>
-          <w:noProof/>
-        </w:rPr>
-        <w:fldChar w:fldCharType="end"/>
-      </w:r>
+      <w:fldSimple w:instr=" SEQ Table \* ARABIC ">
+        <w:r>
+          <w:rPr>
+            <w:noProof/>
+          </w:rPr>
+          <w:t>1</w:t>
+        </w:r>
+      </w:fldSimple>
       <w:r>
         <w:rPr>
           <w:noProof/>
@@ -10631,27 +10594,14 @@
       <w:r>
         <w:t xml:space="preserve">Figure </w:t>
       </w:r>
-      <w:r>
-        <w:fldChar w:fldCharType="begin"/>
-      </w:r>
-      <w:r>
-        <w:instrText xml:space="preserve"> SEQ Figure \* ARABIC </w:instrText>
-      </w:r>
-      <w:r>
-        <w:fldChar w:fldCharType="separate"/>
-      </w:r>
-      <w:r>
-        <w:rPr>
-          <w:noProof/>
-        </w:rPr>
-        <w:t>3</w:t>
-      </w:r>
-      <w:r>
-        <w:rPr>
-          <w:noProof/>
-        </w:rPr>
-        <w:fldChar w:fldCharType="end"/>
-      </w:r>
+      <w:fldSimple w:instr=" SEQ Figure \* ARABIC ">
+        <w:r>
+          <w:rPr>
+            <w:noProof/>
+          </w:rPr>
+          <w:t>3</w:t>
+        </w:r>
+      </w:fldSimple>
       <w:r>
         <w:t xml:space="preserve"> &lt;Police&gt; Verify card validation</w:t>
       </w:r>
@@ -10738,27 +10688,14 @@
       <w:r>
         <w:t xml:space="preserve">Figure </w:t>
       </w:r>
-      <w:r>
-        <w:fldChar w:fldCharType="begin"/>
-      </w:r>
-      <w:r>
-        <w:instrText xml:space="preserve"> SEQ Figure \* ARABIC </w:instrText>
-      </w:r>
-      <w:r>
-        <w:fldChar w:fldCharType="separate"/>
-      </w:r>
-      <w:r>
-        <w:rPr>
-          <w:noProof/>
-        </w:rPr>
-        <w:t>4</w:t>
-      </w:r>
-      <w:r>
-        <w:rPr>
-          <w:noProof/>
-        </w:rPr>
-        <w:fldChar w:fldCharType="end"/>
-      </w:r>
+      <w:fldSimple w:instr=" SEQ Figure \* ARABIC ">
+        <w:r>
+          <w:rPr>
+            <w:noProof/>
+          </w:rPr>
+          <w:t>4</w:t>
+        </w:r>
+      </w:fldSimple>
       <w:r>
         <w:t xml:space="preserve"> &lt;Police&gt; Add punishment information</w:t>
       </w:r>
@@ -10854,27 +10791,14 @@
       <w:r>
         <w:t xml:space="preserve">Figure </w:t>
       </w:r>
-      <w:r>
-        <w:fldChar w:fldCharType="begin"/>
-      </w:r>
-      <w:r>
-        <w:instrText xml:space="preserve"> SEQ Figure \* ARABIC </w:instrText>
-      </w:r>
-      <w:r>
-        <w:fldChar w:fldCharType="separate"/>
-      </w:r>
-      <w:r>
-        <w:rPr>
-          <w:noProof/>
-        </w:rPr>
-        <w:t>5</w:t>
-      </w:r>
-      <w:r>
-        <w:rPr>
-          <w:noProof/>
-        </w:rPr>
-        <w:fldChar w:fldCharType="end"/>
-      </w:r>
+      <w:fldSimple w:instr=" SEQ Figure \* ARABIC ">
+        <w:r>
+          <w:rPr>
+            <w:noProof/>
+          </w:rPr>
+          <w:t>5</w:t>
+        </w:r>
+      </w:fldSimple>
       <w:r>
         <w:t xml:space="preserve"> &lt;Staff&gt; Search contract</w:t>
       </w:r>
@@ -10958,27 +10882,14 @@
       <w:r>
         <w:t xml:space="preserve">Figure </w:t>
       </w:r>
-      <w:r>
-        <w:fldChar w:fldCharType="begin"/>
-      </w:r>
-      <w:r>
-        <w:instrText xml:space="preserve"> SEQ Figure \* ARABIC </w:instrText>
-      </w:r>
-      <w:r>
-        <w:fldChar w:fldCharType="separate"/>
-      </w:r>
-      <w:r>
-        <w:rPr>
-          <w:noProof/>
-        </w:rPr>
-        <w:t>6</w:t>
-      </w:r>
-      <w:r>
-        <w:rPr>
-          <w:noProof/>
-        </w:rPr>
-        <w:fldChar w:fldCharType="end"/>
-      </w:r>
+      <w:fldSimple w:instr=" SEQ Figure \* ARABIC ">
+        <w:r>
+          <w:rPr>
+            <w:noProof/>
+          </w:rPr>
+          <w:t>6</w:t>
+        </w:r>
+      </w:fldSimple>
       <w:r>
         <w:t xml:space="preserve"> &lt;Staff&gt; View contract information</w:t>
       </w:r>
@@ -11062,27 +10973,14 @@
       <w:r>
         <w:t xml:space="preserve">Figure </w:t>
       </w:r>
-      <w:r>
-        <w:fldChar w:fldCharType="begin"/>
-      </w:r>
-      <w:r>
-        <w:instrText xml:space="preserve"> SEQ Figure \* ARABIC </w:instrText>
-      </w:r>
-      <w:r>
-        <w:fldChar w:fldCharType="separate"/>
-      </w:r>
-      <w:r>
-        <w:rPr>
-          <w:noProof/>
-        </w:rPr>
-        <w:t>7</w:t>
-      </w:r>
-      <w:r>
-        <w:rPr>
-          <w:noProof/>
-        </w:rPr>
-        <w:fldChar w:fldCharType="end"/>
-      </w:r>
+      <w:fldSimple w:instr=" SEQ Figure \* ARABIC ">
+        <w:r>
+          <w:rPr>
+            <w:noProof/>
+          </w:rPr>
+          <w:t>7</w:t>
+        </w:r>
+      </w:fldSimple>
       <w:r>
         <w:t xml:space="preserve"> &lt;Staff&gt; Print information to NFC card</w:t>
       </w:r>
@@ -24572,7 +24470,6 @@
               <w:rPr>
                 <w:rFonts w:ascii="Calibri" w:hAnsi="Calibri"/>
               </w:rPr>
-              <w:lastRenderedPageBreak/>
               <w:t>7</w:t>
             </w:r>
           </w:p>
@@ -26472,7 +26369,6 @@
         <w:rPr>
           <w:b/>
         </w:rPr>
-        <w:lastRenderedPageBreak/>
         <w:t>Fields</w:t>
       </w:r>
     </w:p>
@@ -29121,30 +29017,14 @@
       <w:r>
         <w:t xml:space="preserve">Figure </w:t>
       </w:r>
-      <w:r>
-        <w:fldChar w:fldCharType="begin"/>
-      </w:r>
-      <w:r>
-        <w:instrText xml:space="preserve"> SEQ </w:instrText>
-      </w:r>
-      <w:r>
-        <w:instrText xml:space="preserve">Figure \* ARABIC </w:instrText>
-      </w:r>
-      <w:r>
-        <w:fldChar w:fldCharType="separate"/>
-      </w:r>
-      <w:r>
-        <w:rPr>
-          <w:noProof/>
-        </w:rPr>
-        <w:t>8</w:t>
-      </w:r>
-      <w:r>
-        <w:rPr>
-          <w:noProof/>
-        </w:rPr>
-        <w:fldChar w:fldCharType="end"/>
-      </w:r>
+      <w:fldSimple w:instr=" SEQ Figure \* ARABIC ">
+        <w:r>
+          <w:rPr>
+            <w:noProof/>
+          </w:rPr>
+          <w:t>8</w:t>
+        </w:r>
+      </w:fldSimple>
       <w:r>
         <w:t xml:space="preserve"> Scan NFC card screen</w:t>
       </w:r>
@@ -29202,7 +29082,6 @@
               </w:rPr>
             </w:pPr>
             <w:r>
-              <w:lastRenderedPageBreak/>
               <w:t>No</w:t>
             </w:r>
           </w:p>
@@ -29885,27 +29764,14 @@
       <w:r>
         <w:t xml:space="preserve">Table </w:t>
       </w:r>
-      <w:r>
-        <w:fldChar w:fldCharType="begin"/>
-      </w:r>
-      <w:r>
-        <w:instrText xml:space="preserve"> SEQ Table \* ARABIC </w:instrText>
-      </w:r>
-      <w:r>
-        <w:fldChar w:fldCharType="separate"/>
-      </w:r>
-      <w:r>
-        <w:rPr>
-          <w:noProof/>
-        </w:rPr>
-        <w:t>2</w:t>
-      </w:r>
-      <w:r>
-        <w:rPr>
-          <w:noProof/>
-        </w:rPr>
-        <w:fldChar w:fldCharType="end"/>
-      </w:r>
+      <w:fldSimple w:instr=" SEQ Table \* ARABIC ">
+        <w:r>
+          <w:rPr>
+            <w:noProof/>
+          </w:rPr>
+          <w:t>2</w:t>
+        </w:r>
+      </w:fldSimple>
       <w:r>
         <w:t xml:space="preserve"> Scan NFC card screen</w:t>
       </w:r>
@@ -30436,27 +30302,14 @@
       <w:r>
         <w:t xml:space="preserve">Table </w:t>
       </w:r>
-      <w:r>
-        <w:fldChar w:fldCharType="begin"/>
-      </w:r>
-      <w:r>
-        <w:instrText xml:space="preserve"> SEQ Table \* ARABIC </w:instrText>
-      </w:r>
-      <w:r>
-        <w:fldChar w:fldCharType="separate"/>
-      </w:r>
-      <w:r>
-        <w:rPr>
-          <w:noProof/>
-        </w:rPr>
-        <w:t>3</w:t>
-      </w:r>
-      <w:r>
-        <w:rPr>
-          <w:noProof/>
-        </w:rPr>
-        <w:fldChar w:fldCharType="end"/>
-      </w:r>
+      <w:fldSimple w:instr=" SEQ Table \* ARABIC ">
+        <w:r>
+          <w:rPr>
+            <w:noProof/>
+          </w:rPr>
+          <w:t>3</w:t>
+        </w:r>
+      </w:fldSimple>
       <w:r>
         <w:t xml:space="preserve"> Scan NFC card screen</w:t>
       </w:r>
@@ -30473,7 +30326,6 @@
         </w:numPr>
       </w:pPr>
       <w:r>
-        <w:lastRenderedPageBreak/>
         <w:t>View card information screen</w:t>
       </w:r>
     </w:p>
@@ -30544,27 +30396,14 @@
       <w:r>
         <w:t xml:space="preserve">Figure </w:t>
       </w:r>
-      <w:r>
-        <w:fldChar w:fldCharType="begin"/>
-      </w:r>
-      <w:r>
-        <w:instrText xml:space="preserve"> SEQ Figure \* ARABIC </w:instrText>
-      </w:r>
-      <w:r>
-        <w:fldChar w:fldCharType="separate"/>
-      </w:r>
-      <w:r>
-        <w:rPr>
-          <w:noProof/>
-        </w:rPr>
-        <w:t>9</w:t>
-      </w:r>
-      <w:r>
-        <w:rPr>
-          <w:noProof/>
-        </w:rPr>
-        <w:fldChar w:fldCharType="end"/>
-      </w:r>
+      <w:fldSimple w:instr=" SEQ Figure \* ARABIC ">
+        <w:r>
+          <w:rPr>
+            <w:noProof/>
+          </w:rPr>
+          <w:t>9</w:t>
+        </w:r>
+      </w:fldSimple>
       <w:r>
         <w:t xml:space="preserve"> View card information screen</w:t>
       </w:r>
@@ -30591,7 +30430,6 @@
         <w:rPr>
           <w:b/>
         </w:rPr>
-        <w:lastRenderedPageBreak/>
         <w:t>Buttons</w:t>
       </w:r>
     </w:p>
@@ -30921,27 +30759,14 @@
       <w:r>
         <w:t xml:space="preserve">Table </w:t>
       </w:r>
-      <w:r>
-        <w:fldChar w:fldCharType="begin"/>
-      </w:r>
-      <w:r>
-        <w:instrText xml:space="preserve"> SEQ Table \* ARABIC </w:instrText>
-      </w:r>
-      <w:r>
-        <w:fldChar w:fldCharType="separate"/>
-      </w:r>
-      <w:r>
-        <w:rPr>
-          <w:noProof/>
-        </w:rPr>
-        <w:t>4</w:t>
-      </w:r>
-      <w:r>
-        <w:rPr>
-          <w:noProof/>
-        </w:rPr>
-        <w:fldChar w:fldCharType="end"/>
-      </w:r>
+      <w:fldSimple w:instr=" SEQ Table \* ARABIC ">
+        <w:r>
+          <w:rPr>
+            <w:noProof/>
+          </w:rPr>
+          <w:t>4</w:t>
+        </w:r>
+      </w:fldSimple>
       <w:r>
         <w:t xml:space="preserve"> View card information screen - Buttons</w:t>
       </w:r>
@@ -30968,7 +30793,6 @@
         </w:numPr>
       </w:pPr>
       <w:r>
-        <w:lastRenderedPageBreak/>
         <w:t>Printer Mobile Application Design</w:t>
       </w:r>
     </w:p>
@@ -31051,27 +30875,14 @@
       <w:r>
         <w:t xml:space="preserve">Figure </w:t>
       </w:r>
-      <w:r>
-        <w:fldChar w:fldCharType="begin"/>
-      </w:r>
-      <w:r>
-        <w:instrText xml:space="preserve"> SEQ Figure \* ARABIC </w:instrText>
-      </w:r>
-      <w:r>
-        <w:fldChar w:fldCharType="separate"/>
-      </w:r>
-      <w:r>
-        <w:rPr>
-          <w:noProof/>
-        </w:rPr>
-        <w:t>10</w:t>
-      </w:r>
-      <w:r>
-        <w:rPr>
-          <w:noProof/>
-        </w:rPr>
-        <w:fldChar w:fldCharType="end"/>
-      </w:r>
+      <w:fldSimple w:instr=" SEQ Figure \* ARABIC ">
+        <w:r>
+          <w:rPr>
+            <w:noProof/>
+          </w:rPr>
+          <w:t>10</w:t>
+        </w:r>
+      </w:fldSimple>
       <w:r>
         <w:t xml:space="preserve"> Search contract screen</w:t>
       </w:r>
@@ -31090,7 +30901,6 @@
         <w:rPr>
           <w:b/>
         </w:rPr>
-        <w:lastRenderedPageBreak/>
         <w:t>Fields</w:t>
       </w:r>
     </w:p>
@@ -31464,27 +31274,14 @@
       <w:r>
         <w:t xml:space="preserve">Table </w:t>
       </w:r>
-      <w:r>
-        <w:fldChar w:fldCharType="begin"/>
-      </w:r>
-      <w:r>
-        <w:instrText xml:space="preserve"> SEQ Table \* ARABIC </w:instrText>
-      </w:r>
-      <w:r>
-        <w:fldChar w:fldCharType="separate"/>
-      </w:r>
-      <w:r>
-        <w:rPr>
-          <w:noProof/>
-        </w:rPr>
-        <w:t>5</w:t>
-      </w:r>
-      <w:r>
-        <w:rPr>
-          <w:noProof/>
-        </w:rPr>
-        <w:fldChar w:fldCharType="end"/>
-      </w:r>
+      <w:fldSimple w:instr=" SEQ Table \* ARABIC ">
+        <w:r>
+          <w:rPr>
+            <w:noProof/>
+          </w:rPr>
+          <w:t>5</w:t>
+        </w:r>
+      </w:fldSimple>
       <w:r>
         <w:t xml:space="preserve"> </w:t>
       </w:r>
@@ -31750,27 +31547,14 @@
       <w:r>
         <w:t xml:space="preserve">Table </w:t>
       </w:r>
-      <w:r>
-        <w:fldChar w:fldCharType="begin"/>
-      </w:r>
-      <w:r>
-        <w:instrText xml:space="preserve"> SEQ Table \* ARABIC </w:instrText>
-      </w:r>
-      <w:r>
-        <w:fldChar w:fldCharType="separate"/>
-      </w:r>
-      <w:r>
-        <w:rPr>
-          <w:noProof/>
-        </w:rPr>
-        <w:t>6</w:t>
-      </w:r>
-      <w:r>
-        <w:rPr>
-          <w:noProof/>
-        </w:rPr>
-        <w:fldChar w:fldCharType="end"/>
-      </w:r>
+      <w:fldSimple w:instr=" SEQ Table \* ARABIC ">
+        <w:r>
+          <w:rPr>
+            <w:noProof/>
+          </w:rPr>
+          <w:t>6</w:t>
+        </w:r>
+      </w:fldSimple>
       <w:r>
         <w:t xml:space="preserve"> </w:t>
       </w:r>
@@ -31788,7 +31572,6 @@
         </w:numPr>
       </w:pPr>
       <w:r>
-        <w:lastRenderedPageBreak/>
         <w:t>View contract screen</w:t>
       </w:r>
     </w:p>
@@ -31859,27 +31642,14 @@
       <w:r>
         <w:t xml:space="preserve">Figure </w:t>
       </w:r>
-      <w:r>
-        <w:fldChar w:fldCharType="begin"/>
-      </w:r>
-      <w:r>
-        <w:instrText xml:space="preserve"> SEQ Figure \* ARABIC </w:instrText>
-      </w:r>
-      <w:r>
-        <w:fldChar w:fldCharType="separate"/>
-      </w:r>
-      <w:r>
-        <w:rPr>
-          <w:noProof/>
-        </w:rPr>
-        <w:t>11</w:t>
-      </w:r>
-      <w:r>
-        <w:rPr>
-          <w:noProof/>
-        </w:rPr>
-        <w:fldChar w:fldCharType="end"/>
-      </w:r>
+      <w:fldSimple w:instr=" SEQ Figure \* ARABIC ">
+        <w:r>
+          <w:rPr>
+            <w:noProof/>
+          </w:rPr>
+          <w:t>11</w:t>
+        </w:r>
+      </w:fldSimple>
       <w:r>
         <w:t xml:space="preserve"> View contract screen</w:t>
       </w:r>
@@ -31922,7 +31692,6 @@
           </w:tcPr>
           <w:p>
             <w:r>
-              <w:lastRenderedPageBreak/>
               <w:t>No</w:t>
             </w:r>
           </w:p>
@@ -32063,27 +31832,14 @@
       <w:r>
         <w:t xml:space="preserve">Table </w:t>
       </w:r>
-      <w:r>
-        <w:fldChar w:fldCharType="begin"/>
-      </w:r>
-      <w:r>
-        <w:instrText xml:space="preserve"> SEQ Table \* ARABIC </w:instrText>
-      </w:r>
-      <w:r>
-        <w:fldChar w:fldCharType="separate"/>
-      </w:r>
-      <w:r>
-        <w:rPr>
-          <w:noProof/>
-        </w:rPr>
-        <w:t>7</w:t>
-      </w:r>
-      <w:r>
-        <w:rPr>
-          <w:noProof/>
-        </w:rPr>
-        <w:fldChar w:fldCharType="end"/>
-      </w:r>
+      <w:fldSimple w:instr=" SEQ Table \* ARABIC ">
+        <w:r>
+          <w:rPr>
+            <w:noProof/>
+          </w:rPr>
+          <w:t>7</w:t>
+        </w:r>
+      </w:fldSimple>
       <w:r>
         <w:t xml:space="preserve"> View </w:t>
       </w:r>
@@ -32443,7 +32199,6 @@
         </w:numPr>
       </w:pPr>
       <w:r>
-        <w:lastRenderedPageBreak/>
         <w:t>Print card screen</w:t>
       </w:r>
     </w:p>
@@ -32514,27 +32269,14 @@
       <w:r>
         <w:t xml:space="preserve">Figure </w:t>
       </w:r>
-      <w:r>
-        <w:fldChar w:fldCharType="begin"/>
-      </w:r>
-      <w:r>
-        <w:instrText xml:space="preserve"> SEQ Figure \* ARABIC </w:instrText>
-      </w:r>
-      <w:r>
-        <w:fldChar w:fldCharType="separate"/>
-      </w:r>
-      <w:r>
-        <w:rPr>
-          <w:noProof/>
-        </w:rPr>
-        <w:t>12</w:t>
-      </w:r>
-      <w:r>
-        <w:rPr>
-          <w:noProof/>
-        </w:rPr>
-        <w:fldChar w:fldCharType="end"/>
-      </w:r>
+      <w:fldSimple w:instr=" SEQ Figure \* ARABIC ">
+        <w:r>
+          <w:rPr>
+            <w:noProof/>
+          </w:rPr>
+          <w:t>12</w:t>
+        </w:r>
+      </w:fldSimple>
       <w:r>
         <w:t xml:space="preserve"> Print card screen</w:t>
       </w:r>
@@ -32548,7 +32290,6 @@
         </w:numPr>
       </w:pPr>
       <w:r>
-        <w:lastRenderedPageBreak/>
         <w:t>Database Design</w:t>
       </w:r>
     </w:p>
@@ -32915,7 +32656,6 @@
           </w:tcPr>
           <w:p>
             <w:r>
-              <w:lastRenderedPageBreak/>
               <w:t>mic_accident</w:t>
             </w:r>
           </w:p>
@@ -39207,7 +38947,6 @@
           </w:tcPr>
           <w:p>
             <w:r>
-              <w:lastRenderedPageBreak/>
               <w:t>increments</w:t>
             </w:r>
           </w:p>
@@ -39365,8 +39104,6 @@
       <w:pPr>
         <w:keepNext/>
       </w:pPr>
-      <w:bookmarkStart w:id="0" w:name="_GoBack"/>
-      <w:bookmarkEnd w:id="0"/>
       <w:r>
         <w:rPr>
           <w:noProof/>
@@ -39429,27 +39166,14 @@
       <w:r>
         <w:t xml:space="preserve">Figure </w:t>
       </w:r>
-      <w:r>
-        <w:fldChar w:fldCharType="begin"/>
-      </w:r>
-      <w:r>
-        <w:instrText xml:space="preserve"> SEQ Figure \* ARABIC </w:instrText>
-      </w:r>
-      <w:r>
-        <w:fldChar w:fldCharType="separate"/>
-      </w:r>
-      <w:r>
-        <w:rPr>
-          <w:noProof/>
-        </w:rPr>
-        <w:t>13</w:t>
-      </w:r>
-      <w:r>
-        <w:rPr>
-          <w:noProof/>
-        </w:rPr>
-        <w:fldChar w:fldCharType="end"/>
-      </w:r>
+      <w:fldSimple w:instr=" SEQ Figure \* ARABIC ">
+        <w:r>
+          <w:rPr>
+            <w:noProof/>
+          </w:rPr>
+          <w:t>13</w:t>
+        </w:r>
+      </w:fldSimple>
       <w:r>
         <w:t xml:space="preserve"> Contract State Chart</w:t>
       </w:r>
@@ -39632,7 +39356,6 @@
           </w:tcPr>
           <w:p>
             <w:r>
-              <w:lastRenderedPageBreak/>
               <w:t>Request cancel</w:t>
             </w:r>
           </w:p>
@@ -39694,27 +39417,14 @@
       <w:r>
         <w:t xml:space="preserve">Table </w:t>
       </w:r>
-      <w:r>
-        <w:fldChar w:fldCharType="begin"/>
-      </w:r>
-      <w:r>
-        <w:instrText xml:space="preserve"> SEQ Table \* ARABIC </w:instrText>
-      </w:r>
-      <w:r>
-        <w:fldChar w:fldCharType="separate"/>
-      </w:r>
-      <w:r>
-        <w:rPr>
-          <w:noProof/>
-        </w:rPr>
-        <w:t>8</w:t>
-      </w:r>
-      <w:r>
-        <w:rPr>
-          <w:noProof/>
-        </w:rPr>
-        <w:fldChar w:fldCharType="end"/>
-      </w:r>
+      <w:fldSimple w:instr=" SEQ Table \* ARABIC ">
+        <w:r>
+          <w:rPr>
+            <w:noProof/>
+          </w:rPr>
+          <w:t>8</w:t>
+        </w:r>
+      </w:fldSimple>
       <w:r>
         <w:t xml:space="preserve"> Contract State Dictionary</w:t>
       </w:r>
@@ -40009,7 +39719,6 @@
         </w:numPr>
       </w:pPr>
       <w:r>
-        <w:lastRenderedPageBreak/>
         <w:t>New card requests</w:t>
       </w:r>
     </w:p>
@@ -40130,27 +39839,14 @@
       <w:r>
         <w:t xml:space="preserve">Figure </w:t>
       </w:r>
-      <w:r>
-        <w:fldChar w:fldCharType="begin"/>
-      </w:r>
-      <w:r>
-        <w:instrText xml:space="preserve"> SEQ Figure \* ARABIC </w:instrText>
-      </w:r>
-      <w:r>
-        <w:fldChar w:fldCharType="separate"/>
-      </w:r>
-      <w:r>
-        <w:rPr>
-          <w:noProof/>
-        </w:rPr>
-        <w:t>14</w:t>
-      </w:r>
-      <w:r>
-        <w:rPr>
-          <w:noProof/>
-        </w:rPr>
-        <w:fldChar w:fldCharType="end"/>
-      </w:r>
+      <w:fldSimple w:instr=" SEQ Figure \* ARABIC ">
+        <w:r>
+          <w:rPr>
+            <w:noProof/>
+          </w:rPr>
+          <w:t>14</w:t>
+        </w:r>
+      </w:fldSimple>
       <w:r>
         <w:rPr>
           <w:noProof/>
@@ -40201,11 +39897,7 @@
         <w:t xml:space="preserve"> definition, </w:t>
       </w:r>
       <w:r>
-        <w:t xml:space="preserve">Near Field Communication (NFC) is a set of short-range wireless technologies, typically requiring a distance of </w:t>
-      </w:r>
-      <w:r>
-        <w:lastRenderedPageBreak/>
-        <w:t>4cm or less to initiate a connection. NFC allows you to share small payloads of data between an NFC tag and an Android-powered device, or between two Android-powered devices.</w:t>
+        <w:t>Near Field Communication (NFC) is a set of short-range wireless technologies, typically requiring a distance of 4cm or less to initiate a connection. NFC allows you to share small payloads of data between an NFC tag and an Android-powered device, or between two Android-powered devices.</w:t>
       </w:r>
       <w:r>
         <w:t xml:space="preserve"> </w:t>
@@ -40366,27 +40058,14 @@
       <w:r>
         <w:t xml:space="preserve">Figure </w:t>
       </w:r>
-      <w:r>
-        <w:fldChar w:fldCharType="begin"/>
-      </w:r>
-      <w:r>
-        <w:instrText xml:space="preserve"> SEQ Figure \* ARABIC </w:instrText>
-      </w:r>
-      <w:r>
-        <w:fldChar w:fldCharType="separate"/>
-      </w:r>
-      <w:r>
-        <w:rPr>
-          <w:noProof/>
-        </w:rPr>
-        <w:t>15</w:t>
-      </w:r>
-      <w:r>
-        <w:rPr>
-          <w:noProof/>
-        </w:rPr>
-        <w:fldChar w:fldCharType="end"/>
-      </w:r>
+      <w:fldSimple w:instr=" SEQ Figure \* ARABIC ">
+        <w:r>
+          <w:rPr>
+            <w:noProof/>
+          </w:rPr>
+          <w:t>15</w:t>
+        </w:r>
+      </w:fldSimple>
       <w:r>
         <w:t xml:space="preserve"> </w:t>
       </w:r>
@@ -40660,7 +40339,6 @@
           </w:tcPr>
           <w:p>
             <w:r>
-              <w:lastRenderedPageBreak/>
               <w:t>Unchanged</w:t>
             </w:r>
           </w:p>
@@ -40716,27 +40394,14 @@
       <w:r>
         <w:t xml:space="preserve">Table </w:t>
       </w:r>
-      <w:r>
-        <w:fldChar w:fldCharType="begin"/>
-      </w:r>
-      <w:r>
-        <w:instrText xml:space="preserve"> SEQ Table \* ARABIC </w:instrText>
-      </w:r>
-      <w:r>
-        <w:fldChar w:fldCharType="separate"/>
-      </w:r>
-      <w:r>
-        <w:rPr>
-          <w:noProof/>
-        </w:rPr>
-        <w:t>9</w:t>
-      </w:r>
-      <w:r>
-        <w:rPr>
-          <w:noProof/>
-        </w:rPr>
-        <w:fldChar w:fldCharType="end"/>
-      </w:r>
+      <w:fldSimple w:instr=" SEQ Table \* ARABIC ">
+        <w:r>
+          <w:rPr>
+            <w:noProof/>
+          </w:rPr>
+          <w:t>9</w:t>
+        </w:r>
+      </w:fldSimple>
       <w:r>
         <w:t xml:space="preserve"> NDEF Message Types</w:t>
       </w:r>

</xml_diff>

<commit_message>
#100 #101 #102 Fix activity diagrams
</commit_message>
<xml_diff>
--- a/Document/Reports/Report 4/Report 4.docx
+++ b/Document/Reports/Report 4/Report 4.docx
@@ -150,8 +150,6 @@
       <w:pPr>
         <w:keepNext/>
       </w:pPr>
-      <w:bookmarkStart w:id="0" w:name="_GoBack"/>
-      <w:bookmarkEnd w:id="0"/>
       <w:r>
         <w:rPr>
           <w:noProof/>
@@ -10628,10 +10626,10 @@
           <w:noProof/>
         </w:rPr>
         <w:drawing>
-          <wp:inline distT="0" distB="0" distL="0" distR="0" wp14:anchorId="2AB95313" wp14:editId="22B4C450">
-            <wp:extent cx="5943600" cy="3721100"/>
-            <wp:effectExtent l="0" t="0" r="0" b="12700"/>
-            <wp:docPr id="7" name="Picture 7" descr="../../../../../../../Desktop/Add%20Punishment%20Information."/>
+          <wp:inline distT="0" distB="0" distL="0" distR="0" wp14:anchorId="5ACD8DB8" wp14:editId="2B221311">
+            <wp:extent cx="5930900" cy="3962400"/>
+            <wp:effectExtent l="0" t="0" r="12700" b="0"/>
+            <wp:docPr id="1" name="Picture 1" descr="../../../../../../../Desktop/Add%20Punishment%20Information."/>
             <wp:cNvGraphicFramePr>
               <a:graphicFrameLocks xmlns:a="http://schemas.openxmlformats.org/drawingml/2006/main" noChangeAspect="1"/>
             </wp:cNvGraphicFramePr>
@@ -10639,7 +10637,7 @@
               <a:graphicData uri="http://schemas.openxmlformats.org/drawingml/2006/picture">
                 <pic:pic xmlns:pic="http://schemas.openxmlformats.org/drawingml/2006/picture">
                   <pic:nvPicPr>
-                    <pic:cNvPr id="0" name="Picture 3" descr="../../../../../../../Desktop/Add%20Punishment%20Information."/>
+                    <pic:cNvPr id="0" name="Picture 1" descr="../../../../../../../Desktop/Add%20Punishment%20Information."/>
                     <pic:cNvPicPr>
                       <a:picLocks noChangeAspect="1" noChangeArrowheads="1"/>
                     </pic:cNvPicPr>
@@ -10660,7 +10658,7 @@
                   <pic:spPr bwMode="auto">
                     <a:xfrm>
                       <a:off x="0" y="0"/>
-                      <a:ext cx="5943600" cy="3721100"/>
+                      <a:ext cx="5930900" cy="3962400"/>
                     </a:xfrm>
                     <a:prstGeom prst="rect">
                       <a:avLst/>
@@ -10825,10 +10823,10 @@
           <w:noProof/>
         </w:rPr>
         <w:drawing>
-          <wp:inline distT="0" distB="0" distL="0" distR="0" wp14:anchorId="7E2A5251" wp14:editId="38A4E948">
-            <wp:extent cx="5943600" cy="4279900"/>
+          <wp:inline distT="0" distB="0" distL="0" distR="0" wp14:anchorId="31335585" wp14:editId="677A010E">
+            <wp:extent cx="5943600" cy="4254500"/>
             <wp:effectExtent l="0" t="0" r="0" b="12700"/>
-            <wp:docPr id="9" name="Picture 9" descr="../../../../../../../Desktop/View%20contract%20information."/>
+            <wp:docPr id="36" name="Picture 36" descr="../../../../../../../Desktop/View%20contract%20information."/>
             <wp:cNvGraphicFramePr>
               <a:graphicFrameLocks xmlns:a="http://schemas.openxmlformats.org/drawingml/2006/main" noChangeAspect="1"/>
             </wp:cNvGraphicFramePr>
@@ -10836,7 +10834,7 @@
               <a:graphicData uri="http://schemas.openxmlformats.org/drawingml/2006/picture">
                 <pic:pic xmlns:pic="http://schemas.openxmlformats.org/drawingml/2006/picture">
                   <pic:nvPicPr>
-                    <pic:cNvPr id="0" name="Picture 5" descr="../../../../../../../Desktop/View%20contract%20information."/>
+                    <pic:cNvPr id="0" name="Picture 2" descr="../../../../../../../Desktop/View%20contract%20information."/>
                     <pic:cNvPicPr>
                       <a:picLocks noChangeAspect="1" noChangeArrowheads="1"/>
                     </pic:cNvPicPr>
@@ -10857,7 +10855,7 @@
                   <pic:spPr bwMode="auto">
                     <a:xfrm>
                       <a:off x="0" y="0"/>
-                      <a:ext cx="5943600" cy="4279900"/>
+                      <a:ext cx="5943600" cy="4254500"/>
                     </a:xfrm>
                     <a:prstGeom prst="rect">
                       <a:avLst/>
@@ -10898,7 +10896,7 @@
       <w:pPr>
         <w:pStyle w:val="Heading6"/>
         <w:numPr>
-          <w:ilvl w:val="6"/>
+          <w:ilvl w:val="5"/>
           <w:numId w:val="1"/>
         </w:numPr>
       </w:pPr>
@@ -10911,15 +10909,17 @@
       <w:pPr>
         <w:keepNext/>
       </w:pPr>
+      <w:bookmarkStart w:id="0" w:name="_GoBack"/>
+      <w:bookmarkEnd w:id="0"/>
       <w:r>
         <w:rPr>
           <w:noProof/>
         </w:rPr>
         <w:drawing>
-          <wp:inline distT="0" distB="0" distL="0" distR="0" wp14:anchorId="299652BD" wp14:editId="06F0DF80">
-            <wp:extent cx="5943600" cy="5994400"/>
-            <wp:effectExtent l="0" t="0" r="0" b="0"/>
-            <wp:docPr id="10" name="Picture 10" descr="../../../../../../../Desktop/Print%20Information%20to%20NFC%20c"/>
+          <wp:inline distT="0" distB="0" distL="0" distR="0" wp14:anchorId="459B443D" wp14:editId="553096E6">
+            <wp:extent cx="5930900" cy="7150100"/>
+            <wp:effectExtent l="0" t="0" r="12700" b="12700"/>
+            <wp:docPr id="39" name="Picture 39" descr="../../../../../../../Desktop/Print%20Information%20to%20NFC%20c"/>
             <wp:cNvGraphicFramePr>
               <a:graphicFrameLocks xmlns:a="http://schemas.openxmlformats.org/drawingml/2006/main" noChangeAspect="1"/>
             </wp:cNvGraphicFramePr>
@@ -10927,7 +10927,7 @@
               <a:graphicData uri="http://schemas.openxmlformats.org/drawingml/2006/picture">
                 <pic:pic xmlns:pic="http://schemas.openxmlformats.org/drawingml/2006/picture">
                   <pic:nvPicPr>
-                    <pic:cNvPr id="0" name="Picture 6" descr="../../../../../../../Desktop/Print%20Information%20to%20NFC%20c"/>
+                    <pic:cNvPr id="0" name="Picture 3" descr="../../../../../../../Desktop/Print%20Information%20to%20NFC%20c"/>
                     <pic:cNvPicPr>
                       <a:picLocks noChangeAspect="1" noChangeArrowheads="1"/>
                     </pic:cNvPicPr>
@@ -10948,7 +10948,7 @@
                   <pic:spPr bwMode="auto">
                     <a:xfrm>
                       <a:off x="0" y="0"/>
-                      <a:ext cx="5943600" cy="5994400"/>
+                      <a:ext cx="5930900" cy="7150100"/>
                     </a:xfrm>
                     <a:prstGeom prst="rect">
                       <a:avLst/>
@@ -20560,7 +20560,6 @@
                 <w:sz w:val="26"/>
                 <w:szCs w:val="26"/>
               </w:rPr>
-              <w:lastRenderedPageBreak/>
               <w:t>No</w:t>
             </w:r>
           </w:p>
@@ -24470,6 +24469,7 @@
               <w:rPr>
                 <w:rFonts w:ascii="Calibri" w:hAnsi="Calibri"/>
               </w:rPr>
+              <w:lastRenderedPageBreak/>
               <w:t>7</w:t>
             </w:r>
           </w:p>
@@ -26369,6 +26369,7 @@
         <w:rPr>
           <w:b/>
         </w:rPr>
+        <w:lastRenderedPageBreak/>
         <w:t>Fields</w:t>
       </w:r>
     </w:p>
@@ -29082,6 +29083,7 @@
               </w:rPr>
             </w:pPr>
             <w:r>
+              <w:lastRenderedPageBreak/>
               <w:t>No</w:t>
             </w:r>
           </w:p>
@@ -30326,6 +30328,7 @@
         </w:numPr>
       </w:pPr>
       <w:r>
+        <w:lastRenderedPageBreak/>
         <w:t>View card information screen</w:t>
       </w:r>
     </w:p>
@@ -30430,6 +30433,7 @@
         <w:rPr>
           <w:b/>
         </w:rPr>
+        <w:lastRenderedPageBreak/>
         <w:t>Buttons</w:t>
       </w:r>
     </w:p>
@@ -30793,6 +30797,7 @@
         </w:numPr>
       </w:pPr>
       <w:r>
+        <w:lastRenderedPageBreak/>
         <w:t>Printer Mobile Application Design</w:t>
       </w:r>
     </w:p>
@@ -30901,6 +30906,7 @@
         <w:rPr>
           <w:b/>
         </w:rPr>
+        <w:lastRenderedPageBreak/>
         <w:t>Fields</w:t>
       </w:r>
     </w:p>
@@ -31572,6 +31578,7 @@
         </w:numPr>
       </w:pPr>
       <w:r>
+        <w:lastRenderedPageBreak/>
         <w:t>View contract screen</w:t>
       </w:r>
     </w:p>
@@ -31692,6 +31699,7 @@
           </w:tcPr>
           <w:p>
             <w:r>
+              <w:lastRenderedPageBreak/>
               <w:t>No</w:t>
             </w:r>
           </w:p>
@@ -32199,6 +32207,7 @@
         </w:numPr>
       </w:pPr>
       <w:r>
+        <w:lastRenderedPageBreak/>
         <w:t>Print card screen</w:t>
       </w:r>
     </w:p>
@@ -32290,6 +32299,7 @@
         </w:numPr>
       </w:pPr>
       <w:r>
+        <w:lastRenderedPageBreak/>
         <w:t>Database Design</w:t>
       </w:r>
     </w:p>
@@ -32656,6 +32666,7 @@
           </w:tcPr>
           <w:p>
             <w:r>
+              <w:lastRenderedPageBreak/>
               <w:t>mic_accident</w:t>
             </w:r>
           </w:p>
@@ -38947,6 +38958,7 @@
           </w:tcPr>
           <w:p>
             <w:r>
+              <w:lastRenderedPageBreak/>
               <w:t>increments</w:t>
             </w:r>
           </w:p>
@@ -39356,6 +39368,7 @@
           </w:tcPr>
           <w:p>
             <w:r>
+              <w:lastRenderedPageBreak/>
               <w:t>Request cancel</w:t>
             </w:r>
           </w:p>
@@ -39719,6 +39732,7 @@
         </w:numPr>
       </w:pPr>
       <w:r>
+        <w:lastRenderedPageBreak/>
         <w:t>New card requests</w:t>
       </w:r>
     </w:p>
@@ -39781,6 +39795,7 @@
         <w:rPr>
           <w:noProof/>
         </w:rPr>
+        <w:lastRenderedPageBreak/>
         <w:drawing>
           <wp:inline distT="0" distB="0" distL="0" distR="0" wp14:anchorId="7575C462" wp14:editId="3CD18E5D">
             <wp:extent cx="4540113" cy="7089140"/>
@@ -39897,7 +39912,11 @@
         <w:t xml:space="preserve"> definition, </w:t>
       </w:r>
       <w:r>
-        <w:t>Near Field Communication (NFC) is a set of short-range wireless technologies, typically requiring a distance of 4cm or less to initiate a connection. NFC allows you to share small payloads of data between an NFC tag and an Android-powered device, or between two Android-powered devices.</w:t>
+        <w:t xml:space="preserve">Near Field Communication (NFC) is a set of short-range wireless technologies, typically requiring a distance of </w:t>
+      </w:r>
+      <w:r>
+        <w:lastRenderedPageBreak/>
+        <w:t>4cm or less to initiate a connection. NFC allows you to share small payloads of data between an NFC tag and an Android-powered device, or between two Android-powered devices.</w:t>
       </w:r>
       <w:r>
         <w:t xml:space="preserve"> </w:t>
@@ -40339,6 +40358,7 @@
           </w:tcPr>
           <w:p>
             <w:r>
+              <w:lastRenderedPageBreak/>
               <w:t>Unchanged</w:t>
             </w:r>
           </w:p>

</xml_diff>

<commit_message>
Merge report from PhucNH
</commit_message>
<xml_diff>
--- a/Document/Reports/Report 4/Report 4.docx
+++ b/Document/Reports/Report 4/Report 4.docx
@@ -212,27 +212,14 @@
       <w:r>
         <w:t xml:space="preserve">Figure </w:t>
       </w:r>
-      <w:r>
-        <w:fldChar w:fldCharType="begin"/>
-      </w:r>
-      <w:r>
-        <w:instrText xml:space="preserve"> SEQ Figure \* ARABIC </w:instrText>
-      </w:r>
-      <w:r>
-        <w:fldChar w:fldCharType="separate"/>
-      </w:r>
-      <w:r>
-        <w:rPr>
-          <w:noProof/>
-        </w:rPr>
-        <w:t>1</w:t>
-      </w:r>
-      <w:r>
-        <w:rPr>
-          <w:noProof/>
-        </w:rPr>
-        <w:fldChar w:fldCharType="end"/>
-      </w:r>
+      <w:fldSimple w:instr=" SEQ Figure \* ARABIC ">
+        <w:r>
+          <w:rPr>
+            <w:noProof/>
+          </w:rPr>
+          <w:t>1</w:t>
+        </w:r>
+      </w:fldSimple>
       <w:r>
         <w:t xml:space="preserve"> System architecture design</w:t>
       </w:r>
@@ -682,27 +669,14 @@
       <w:r>
         <w:t xml:space="preserve">Figure </w:t>
       </w:r>
-      <w:r>
-        <w:fldChar w:fldCharType="begin"/>
-      </w:r>
-      <w:r>
-        <w:instrText xml:space="preserve"> SEQ Figure \* ARABIC </w:instrText>
-      </w:r>
-      <w:r>
-        <w:fldChar w:fldCharType="separate"/>
-      </w:r>
-      <w:r>
-        <w:rPr>
-          <w:noProof/>
-        </w:rPr>
-        <w:t>2</w:t>
-      </w:r>
-      <w:r>
-        <w:rPr>
-          <w:noProof/>
-        </w:rPr>
-        <w:fldChar w:fldCharType="end"/>
-      </w:r>
+      <w:fldSimple w:instr=" SEQ Figure \* ARABIC ">
+        <w:r>
+          <w:rPr>
+            <w:noProof/>
+          </w:rPr>
+          <w:t>2</w:t>
+        </w:r>
+      </w:fldSimple>
       <w:r>
         <w:t xml:space="preserve"> Component Diagram</w:t>
       </w:r>
@@ -1305,10 +1279,7 @@
           </w:tcPr>
           <w:p>
             <w:r>
-              <w:t>Customer</w:t>
-            </w:r>
-            <w:r>
-              <w:t xml:space="preserve"> Component</w:t>
+              <w:t>Customer Component</w:t>
             </w:r>
           </w:p>
         </w:tc>
@@ -1346,10 +1317,7 @@
           </w:tcPr>
           <w:p>
             <w:r>
-              <w:t>Public</w:t>
-            </w:r>
-            <w:r>
-              <w:t xml:space="preserve"> Component</w:t>
+              <w:t>Public Component</w:t>
             </w:r>
           </w:p>
         </w:tc>
@@ -1415,8 +1383,6 @@
             <w:r>
               <w:t xml:space="preserve">operations </w:t>
             </w:r>
-            <w:bookmarkStart w:id="0" w:name="_GoBack"/>
-            <w:bookmarkEnd w:id="0"/>
             <w:r>
               <w:t>for each components</w:t>
             </w:r>
@@ -1465,27 +1431,14 @@
       <w:r>
         <w:t xml:space="preserve">Table </w:t>
       </w:r>
-      <w:r>
-        <w:fldChar w:fldCharType="begin"/>
-      </w:r>
-      <w:r>
-        <w:instrText xml:space="preserve"> SEQ Table \* ARABIC </w:instrText>
-      </w:r>
-      <w:r>
-        <w:fldChar w:fldCharType="separate"/>
-      </w:r>
-      <w:r>
-        <w:rPr>
-          <w:noProof/>
-        </w:rPr>
-        <w:t>1</w:t>
-      </w:r>
-      <w:r>
-        <w:rPr>
-          <w:noProof/>
-        </w:rPr>
-        <w:fldChar w:fldCharType="end"/>
-      </w:r>
+      <w:fldSimple w:instr=" SEQ Table \* ARABIC ">
+        <w:r>
+          <w:rPr>
+            <w:noProof/>
+          </w:rPr>
+          <w:t>1</w:t>
+        </w:r>
+      </w:fldSimple>
       <w:r>
         <w:rPr>
           <w:noProof/>
@@ -11012,10 +10965,10 @@
           <w:noProof/>
         </w:rPr>
         <w:drawing>
-          <wp:inline distT="0" distB="0" distL="0" distR="0" wp14:anchorId="467E1A63" wp14:editId="6EC725FF">
-            <wp:extent cx="5731510" cy="4747540"/>
+          <wp:inline distT="0" distB="0" distL="0" distR="0" wp14:anchorId="5BB9E49B" wp14:editId="0583F14B">
+            <wp:extent cx="5731510" cy="4137289"/>
             <wp:effectExtent l="0" t="0" r="2540" b="0"/>
-            <wp:docPr id="31" name="Picture 31" descr="C:\Users\PhucNguyen\Desktop\CancelContract.png"/>
+            <wp:docPr id="2" name="Picture 2" descr="C:\Users\PhucNguyen\Desktop\Sequence Cutomer Update- PhucNH\cancelContract.png"/>
             <wp:cNvGraphicFramePr>
               <a:graphicFrameLocks xmlns:a="http://schemas.openxmlformats.org/drawingml/2006/main" noChangeAspect="1"/>
             </wp:cNvGraphicFramePr>
@@ -11023,7 +10976,7 @@
               <a:graphicData uri="http://schemas.openxmlformats.org/drawingml/2006/picture">
                 <pic:pic xmlns:pic="http://schemas.openxmlformats.org/drawingml/2006/picture">
                   <pic:nvPicPr>
-                    <pic:cNvPr id="0" name="Picture 5" descr="C:\Users\PhucNguyen\Desktop\CancelContract.png"/>
+                    <pic:cNvPr id="0" name="Picture 1" descr="C:\Users\PhucNguyen\Desktop\Sequence Cutomer Update- PhucNH\cancelContract.png"/>
                     <pic:cNvPicPr>
                       <a:picLocks noChangeAspect="1" noChangeArrowheads="1"/>
                     </pic:cNvPicPr>
@@ -11044,7 +10997,7 @@
                   <pic:spPr bwMode="auto">
                     <a:xfrm>
                       <a:off x="0" y="0"/>
-                      <a:ext cx="5731510" cy="4747540"/>
+                      <a:ext cx="5731510" cy="4137289"/>
                     </a:xfrm>
                     <a:prstGeom prst="rect">
                       <a:avLst/>
@@ -11070,7 +11023,6 @@
         </w:numPr>
       </w:pPr>
       <w:r>
-        <w:lastRenderedPageBreak/>
         <w:t>Renew contract</w:t>
       </w:r>
     </w:p>
@@ -11080,10 +11032,10 @@
           <w:noProof/>
         </w:rPr>
         <w:drawing>
-          <wp:inline distT="0" distB="0" distL="0" distR="0" wp14:anchorId="6909A643" wp14:editId="323C57A5">
-            <wp:extent cx="5943600" cy="4070491"/>
-            <wp:effectExtent l="0" t="0" r="0" b="0"/>
-            <wp:docPr id="32" name="Picture 32" descr="C:\Users\PhucNguyen\Desktop\renewContract.png"/>
+          <wp:inline distT="0" distB="0" distL="0" distR="0" wp14:anchorId="1C261DD9" wp14:editId="7D53D576">
+            <wp:extent cx="5731510" cy="3446661"/>
+            <wp:effectExtent l="0" t="0" r="2540" b="1905"/>
+            <wp:docPr id="17" name="Picture 17" descr="C:\Users\PhucNguyen\Desktop\Sequence Cutomer Update- PhucNH\renewContract.png"/>
             <wp:cNvGraphicFramePr>
               <a:graphicFrameLocks xmlns:a="http://schemas.openxmlformats.org/drawingml/2006/main" noChangeAspect="1"/>
             </wp:cNvGraphicFramePr>
@@ -11091,13 +11043,13 @@
               <a:graphicData uri="http://schemas.openxmlformats.org/drawingml/2006/picture">
                 <pic:pic xmlns:pic="http://schemas.openxmlformats.org/drawingml/2006/picture">
                   <pic:nvPicPr>
-                    <pic:cNvPr id="0" name="Picture 6" descr="C:\Users\PhucNguyen\Desktop\renewContract.png"/>
+                    <pic:cNvPr id="0" name="Picture 2" descr="C:\Users\PhucNguyen\Desktop\Sequence Cutomer Update- PhucNH\renewContract.png"/>
                     <pic:cNvPicPr>
                       <a:picLocks noChangeAspect="1" noChangeArrowheads="1"/>
                     </pic:cNvPicPr>
                   </pic:nvPicPr>
                   <pic:blipFill>
-                    <a:blip r:embed="rId14">
+                    <a:blip r:embed="rId14" cstate="print">
                       <a:extLst>
                         <a:ext uri="{28A0092B-C50C-407E-A947-70E740481C1C}">
                           <a14:useLocalDpi xmlns:a14="http://schemas.microsoft.com/office/drawing/2010/main" val="0"/>
@@ -11112,7 +11064,7 @@
                   <pic:spPr bwMode="auto">
                     <a:xfrm>
                       <a:off x="0" y="0"/>
-                      <a:ext cx="5943600" cy="4070491"/>
+                      <a:ext cx="5731510" cy="3446661"/>
                     </a:xfrm>
                     <a:prstGeom prst="rect">
                       <a:avLst/>
@@ -11138,6 +11090,7 @@
         </w:numPr>
       </w:pPr>
       <w:r>
+        <w:lastRenderedPageBreak/>
         <w:t>Guest</w:t>
       </w:r>
     </w:p>
@@ -11382,27 +11335,14 @@
       <w:r>
         <w:t xml:space="preserve">Figure </w:t>
       </w:r>
-      <w:r>
-        <w:fldChar w:fldCharType="begin"/>
-      </w:r>
-      <w:r>
-        <w:instrText xml:space="preserve"> SEQ Figure \* ARABIC </w:instrText>
-      </w:r>
-      <w:r>
-        <w:fldChar w:fldCharType="separate"/>
-      </w:r>
-      <w:r>
-        <w:rPr>
-          <w:noProof/>
-        </w:rPr>
-        <w:t>3</w:t>
-      </w:r>
-      <w:r>
-        <w:rPr>
-          <w:noProof/>
-        </w:rPr>
-        <w:fldChar w:fldCharType="end"/>
-      </w:r>
+      <w:fldSimple w:instr=" SEQ Figure \* ARABIC ">
+        <w:r>
+          <w:rPr>
+            <w:noProof/>
+          </w:rPr>
+          <w:t>3</w:t>
+        </w:r>
+      </w:fldSimple>
       <w:r>
         <w:t xml:space="preserve"> &lt;Police&gt; Verify card validation</w:t>
       </w:r>
@@ -11489,27 +11429,14 @@
       <w:r>
         <w:t xml:space="preserve">Figure </w:t>
       </w:r>
-      <w:r>
-        <w:fldChar w:fldCharType="begin"/>
-      </w:r>
-      <w:r>
-        <w:instrText xml:space="preserve"> SEQ Figure \* ARABIC </w:instrText>
-      </w:r>
-      <w:r>
-        <w:fldChar w:fldCharType="separate"/>
-      </w:r>
-      <w:r>
-        <w:rPr>
-          <w:noProof/>
-        </w:rPr>
-        <w:t>4</w:t>
-      </w:r>
-      <w:r>
-        <w:rPr>
-          <w:noProof/>
-        </w:rPr>
-        <w:fldChar w:fldCharType="end"/>
-      </w:r>
+      <w:fldSimple w:instr=" SEQ Figure \* ARABIC ">
+        <w:r>
+          <w:rPr>
+            <w:noProof/>
+          </w:rPr>
+          <w:t>4</w:t>
+        </w:r>
+      </w:fldSimple>
       <w:r>
         <w:t xml:space="preserve"> &lt;Police&gt; Add punishment information</w:t>
       </w:r>
@@ -11605,27 +11532,14 @@
       <w:r>
         <w:t xml:space="preserve">Figure </w:t>
       </w:r>
-      <w:r>
-        <w:fldChar w:fldCharType="begin"/>
-      </w:r>
-      <w:r>
-        <w:instrText xml:space="preserve"> SEQ Figure \* ARABIC </w:instrText>
-      </w:r>
-      <w:r>
-        <w:fldChar w:fldCharType="separate"/>
-      </w:r>
-      <w:r>
-        <w:rPr>
-          <w:noProof/>
-        </w:rPr>
-        <w:t>5</w:t>
-      </w:r>
-      <w:r>
-        <w:rPr>
-          <w:noProof/>
-        </w:rPr>
-        <w:fldChar w:fldCharType="end"/>
-      </w:r>
+      <w:fldSimple w:instr=" SEQ Figure \* ARABIC ">
+        <w:r>
+          <w:rPr>
+            <w:noProof/>
+          </w:rPr>
+          <w:t>5</w:t>
+        </w:r>
+      </w:fldSimple>
       <w:r>
         <w:t xml:space="preserve"> &lt;Staff&gt; Search contract</w:t>
       </w:r>
@@ -11709,27 +11623,14 @@
       <w:r>
         <w:t xml:space="preserve">Figure </w:t>
       </w:r>
-      <w:r>
-        <w:fldChar w:fldCharType="begin"/>
-      </w:r>
-      <w:r>
-        <w:instrText xml:space="preserve"> SEQ Figure \* ARABIC </w:instrText>
-      </w:r>
-      <w:r>
-        <w:fldChar w:fldCharType="separate"/>
-      </w:r>
-      <w:r>
-        <w:rPr>
-          <w:noProof/>
-        </w:rPr>
-        <w:t>6</w:t>
-      </w:r>
-      <w:r>
-        <w:rPr>
-          <w:noProof/>
-        </w:rPr>
-        <w:fldChar w:fldCharType="end"/>
-      </w:r>
+      <w:fldSimple w:instr=" SEQ Figure \* ARABIC ">
+        <w:r>
+          <w:rPr>
+            <w:noProof/>
+          </w:rPr>
+          <w:t>6</w:t>
+        </w:r>
+      </w:fldSimple>
       <w:r>
         <w:t xml:space="preserve"> &lt;Staff&gt; View contract information</w:t>
       </w:r>
@@ -11813,27 +11714,14 @@
       <w:r>
         <w:t xml:space="preserve">Figure </w:t>
       </w:r>
-      <w:r>
-        <w:fldChar w:fldCharType="begin"/>
-      </w:r>
-      <w:r>
-        <w:instrText xml:space="preserve"> SEQ Figure \* ARABIC </w:instrText>
-      </w:r>
-      <w:r>
-        <w:fldChar w:fldCharType="separate"/>
-      </w:r>
-      <w:r>
-        <w:rPr>
-          <w:noProof/>
-        </w:rPr>
-        <w:t>7</w:t>
-      </w:r>
-      <w:r>
-        <w:rPr>
-          <w:noProof/>
-        </w:rPr>
-        <w:fldChar w:fldCharType="end"/>
-      </w:r>
+      <w:fldSimple w:instr=" SEQ Figure \* ARABIC ">
+        <w:r>
+          <w:rPr>
+            <w:noProof/>
+          </w:rPr>
+          <w:t>7</w:t>
+        </w:r>
+      </w:fldSimple>
       <w:r>
         <w:t xml:space="preserve"> &lt;Staff&gt; Print information to NFC card</w:t>
       </w:r>
@@ -22500,8 +22388,8 @@
       </w:tblPr>
       <w:tblGrid>
         <w:gridCol w:w="504"/>
-        <w:gridCol w:w="1020"/>
-        <w:gridCol w:w="3241"/>
+        <w:gridCol w:w="2191"/>
+        <w:gridCol w:w="2070"/>
         <w:gridCol w:w="810"/>
         <w:gridCol w:w="900"/>
         <w:gridCol w:w="1170"/>
@@ -22533,7 +22421,7 @@
         </w:tc>
         <w:tc>
           <w:tcPr>
-            <w:tcW w:w="1020" w:type="dxa"/>
+            <w:tcW w:w="2191" w:type="dxa"/>
           </w:tcPr>
           <w:p>
             <w:pPr>
@@ -22552,7 +22440,7 @@
         </w:tc>
         <w:tc>
           <w:tcPr>
-            <w:tcW w:w="3241" w:type="dxa"/>
+            <w:tcW w:w="2070" w:type="dxa"/>
           </w:tcPr>
           <w:p>
             <w:pPr>
@@ -22690,7 +22578,7 @@
         </w:tc>
         <w:tc>
           <w:tcPr>
-            <w:tcW w:w="1020" w:type="dxa"/>
+            <w:tcW w:w="2191" w:type="dxa"/>
           </w:tcPr>
           <w:p>
             <w:pPr>
@@ -22700,16 +22588,13 @@
               </w:rPr>
             </w:pPr>
             <w:r>
-              <w:rPr>
-                <w:rFonts w:ascii="Calibri" w:hAnsi="Calibri"/>
-              </w:rPr>
-              <w:t>Menu</w:t>
-            </w:r>
-          </w:p>
-        </w:tc>
-        <w:tc>
-          <w:tcPr>
-            <w:tcW w:w="3241" w:type="dxa"/>
+              <w:t>lblMenu</w:t>
+            </w:r>
+          </w:p>
+        </w:tc>
+        <w:tc>
+          <w:tcPr>
+            <w:tcW w:w="2070" w:type="dxa"/>
           </w:tcPr>
           <w:p>
             <w:pPr>
@@ -22844,7 +22729,7 @@
         </w:tc>
         <w:tc>
           <w:tcPr>
-            <w:tcW w:w="1020" w:type="dxa"/>
+            <w:tcW w:w="2191" w:type="dxa"/>
           </w:tcPr>
           <w:p>
             <w:pPr>
@@ -22854,16 +22739,13 @@
               </w:rPr>
             </w:pPr>
             <w:r>
-              <w:rPr>
-                <w:rFonts w:ascii="Calibri" w:hAnsi="Calibri"/>
-              </w:rPr>
-              <w:t>Title</w:t>
-            </w:r>
-          </w:p>
-        </w:tc>
-        <w:tc>
-          <w:tcPr>
-            <w:tcW w:w="3241" w:type="dxa"/>
+              <w:t>lblTitle</w:t>
+            </w:r>
+          </w:p>
+        </w:tc>
+        <w:tc>
+          <w:tcPr>
+            <w:tcW w:w="2070" w:type="dxa"/>
           </w:tcPr>
           <w:p>
             <w:pPr>
@@ -23002,7 +22884,7 @@
         </w:tc>
         <w:tc>
           <w:tcPr>
-            <w:tcW w:w="1020" w:type="dxa"/>
+            <w:tcW w:w="2191" w:type="dxa"/>
           </w:tcPr>
           <w:p>
             <w:pPr>
@@ -23012,16 +22894,13 @@
               </w:rPr>
             </w:pPr>
             <w:r>
-              <w:rPr>
-                <w:rFonts w:ascii="Calibri" w:hAnsi="Calibri"/>
-              </w:rPr>
-              <w:t>Number</w:t>
-            </w:r>
-          </w:p>
-        </w:tc>
-        <w:tc>
-          <w:tcPr>
-            <w:tcW w:w="3241" w:type="dxa"/>
+              <w:t>lblAmountContract</w:t>
+            </w:r>
+          </w:p>
+        </w:tc>
+        <w:tc>
+          <w:tcPr>
+            <w:tcW w:w="2070" w:type="dxa"/>
           </w:tcPr>
           <w:p>
             <w:pPr>
@@ -23156,7 +23035,7 @@
         </w:tc>
         <w:tc>
           <w:tcPr>
-            <w:tcW w:w="1020" w:type="dxa"/>
+            <w:tcW w:w="2191" w:type="dxa"/>
           </w:tcPr>
           <w:p>
             <w:pPr>
@@ -23166,16 +23045,13 @@
               </w:rPr>
             </w:pPr>
             <w:r>
-              <w:rPr>
-                <w:rFonts w:ascii="Calibri" w:hAnsi="Calibri"/>
-              </w:rPr>
-              <w:t>Text</w:t>
-            </w:r>
-          </w:p>
-        </w:tc>
-        <w:tc>
-          <w:tcPr>
-            <w:tcW w:w="3241" w:type="dxa"/>
+              <w:t>lblContractStatus</w:t>
+            </w:r>
+          </w:p>
+        </w:tc>
+        <w:tc>
+          <w:tcPr>
+            <w:tcW w:w="2070" w:type="dxa"/>
           </w:tcPr>
           <w:p>
             <w:pPr>
@@ -23313,7 +23189,7 @@
         </w:tc>
         <w:tc>
           <w:tcPr>
-            <w:tcW w:w="1020" w:type="dxa"/>
+            <w:tcW w:w="2191" w:type="dxa"/>
           </w:tcPr>
           <w:p>
             <w:pPr>
@@ -23323,16 +23199,13 @@
               </w:rPr>
             </w:pPr>
             <w:r>
-              <w:rPr>
-                <w:rFonts w:ascii="Calibri" w:hAnsi="Calibri"/>
-              </w:rPr>
-              <w:t>Search</w:t>
-            </w:r>
-          </w:p>
-        </w:tc>
-        <w:tc>
-          <w:tcPr>
-            <w:tcW w:w="3241" w:type="dxa"/>
+              <w:t>txtSearch</w:t>
+            </w:r>
+          </w:p>
+        </w:tc>
+        <w:tc>
+          <w:tcPr>
+            <w:tcW w:w="2070" w:type="dxa"/>
           </w:tcPr>
           <w:p>
             <w:pPr>
@@ -23467,7 +23340,7 @@
         </w:tc>
         <w:tc>
           <w:tcPr>
-            <w:tcW w:w="1020" w:type="dxa"/>
+            <w:tcW w:w="2191" w:type="dxa"/>
           </w:tcPr>
           <w:p>
             <w:pPr>
@@ -23477,16 +23350,13 @@
               </w:rPr>
             </w:pPr>
             <w:r>
-              <w:rPr>
-                <w:rFonts w:ascii="Calibri" w:hAnsi="Calibri"/>
-              </w:rPr>
-              <w:t>Table</w:t>
-            </w:r>
-          </w:p>
-        </w:tc>
-        <w:tc>
-          <w:tcPr>
-            <w:tcW w:w="3241" w:type="dxa"/>
+              <w:t>contractTable</w:t>
+            </w:r>
+          </w:p>
+        </w:tc>
+        <w:tc>
+          <w:tcPr>
+            <w:tcW w:w="2070" w:type="dxa"/>
           </w:tcPr>
           <w:p>
             <w:pPr>
@@ -23628,10 +23498,10 @@
       </w:tblPr>
       <w:tblGrid>
         <w:gridCol w:w="504"/>
-        <w:gridCol w:w="1196"/>
-        <w:gridCol w:w="2735"/>
+        <w:gridCol w:w="1976"/>
+        <w:gridCol w:w="2460"/>
         <w:gridCol w:w="1242"/>
-        <w:gridCol w:w="3673"/>
+        <w:gridCol w:w="3168"/>
       </w:tblGrid>
       <w:tr>
         <w:trPr>
@@ -23771,7 +23641,7 @@
               <w:rPr>
                 <w:rFonts w:ascii="Calibri" w:hAnsi="Calibri"/>
               </w:rPr>
-              <w:t>Search</w:t>
+              <w:t>btnSearch</w:t>
             </w:r>
           </w:p>
         </w:tc>
@@ -23868,7 +23738,7 @@
               <w:rPr>
                 <w:rFonts w:ascii="Calibri" w:hAnsi="Calibri"/>
               </w:rPr>
-              <w:t>Create</w:t>
+              <w:t>btnCreate</w:t>
             </w:r>
           </w:p>
         </w:tc>
@@ -23968,7 +23838,7 @@
               <w:rPr>
                 <w:rFonts w:ascii="Calibri" w:hAnsi="Calibri"/>
               </w:rPr>
-              <w:t>View</w:t>
+              <w:t>linkContractDetail</w:t>
             </w:r>
           </w:p>
         </w:tc>
@@ -24129,8 +23999,8 @@
       </w:tblPr>
       <w:tblGrid>
         <w:gridCol w:w="504"/>
-        <w:gridCol w:w="1020"/>
-        <w:gridCol w:w="3241"/>
+        <w:gridCol w:w="2011"/>
+        <w:gridCol w:w="2250"/>
         <w:gridCol w:w="810"/>
         <w:gridCol w:w="900"/>
         <w:gridCol w:w="1170"/>
@@ -24162,7 +24032,7 @@
         </w:tc>
         <w:tc>
           <w:tcPr>
-            <w:tcW w:w="1020" w:type="dxa"/>
+            <w:tcW w:w="2011" w:type="dxa"/>
           </w:tcPr>
           <w:p>
             <w:pPr>
@@ -24181,7 +24051,7 @@
         </w:tc>
         <w:tc>
           <w:tcPr>
-            <w:tcW w:w="3241" w:type="dxa"/>
+            <w:tcW w:w="2250" w:type="dxa"/>
           </w:tcPr>
           <w:p>
             <w:pPr>
@@ -24319,7 +24189,7 @@
         </w:tc>
         <w:tc>
           <w:tcPr>
-            <w:tcW w:w="1020" w:type="dxa"/>
+            <w:tcW w:w="2011" w:type="dxa"/>
           </w:tcPr>
           <w:p>
             <w:pPr>
@@ -24332,13 +24202,13 @@
               <w:rPr>
                 <w:rFonts w:ascii="Calibri" w:hAnsi="Calibri"/>
               </w:rPr>
-              <w:t>Menu</w:t>
-            </w:r>
-          </w:p>
-        </w:tc>
-        <w:tc>
-          <w:tcPr>
-            <w:tcW w:w="3241" w:type="dxa"/>
+              <w:t>lblMenu</w:t>
+            </w:r>
+          </w:p>
+        </w:tc>
+        <w:tc>
+          <w:tcPr>
+            <w:tcW w:w="2250" w:type="dxa"/>
           </w:tcPr>
           <w:p>
             <w:pPr>
@@ -24473,7 +24343,7 @@
         </w:tc>
         <w:tc>
           <w:tcPr>
-            <w:tcW w:w="1020" w:type="dxa"/>
+            <w:tcW w:w="2011" w:type="dxa"/>
           </w:tcPr>
           <w:p>
             <w:pPr>
@@ -24486,13 +24356,13 @@
               <w:rPr>
                 <w:rFonts w:ascii="Calibri" w:hAnsi="Calibri"/>
               </w:rPr>
-              <w:t>Title</w:t>
-            </w:r>
-          </w:p>
-        </w:tc>
-        <w:tc>
-          <w:tcPr>
-            <w:tcW w:w="3241" w:type="dxa"/>
+              <w:t>lblTitle</w:t>
+            </w:r>
+          </w:p>
+        </w:tc>
+        <w:tc>
+          <w:tcPr>
+            <w:tcW w:w="2250" w:type="dxa"/>
           </w:tcPr>
           <w:p>
             <w:pPr>
@@ -24630,7 +24500,7 @@
         </w:tc>
         <w:tc>
           <w:tcPr>
-            <w:tcW w:w="1020" w:type="dxa"/>
+            <w:tcW w:w="2011" w:type="dxa"/>
           </w:tcPr>
           <w:p>
             <w:pPr>
@@ -24643,13 +24513,13 @@
               <w:rPr>
                 <w:rFonts w:ascii="Calibri" w:hAnsi="Calibri"/>
               </w:rPr>
-              <w:t>Text</w:t>
-            </w:r>
-          </w:p>
-        </w:tc>
-        <w:tc>
-          <w:tcPr>
-            <w:tcW w:w="3241" w:type="dxa"/>
+              <w:t>txtTab</w:t>
+            </w:r>
+          </w:p>
+        </w:tc>
+        <w:tc>
+          <w:tcPr>
+            <w:tcW w:w="2250" w:type="dxa"/>
           </w:tcPr>
           <w:p>
             <w:pPr>
@@ -24784,7 +24654,7 @@
         </w:tc>
         <w:tc>
           <w:tcPr>
-            <w:tcW w:w="1020" w:type="dxa"/>
+            <w:tcW w:w="2011" w:type="dxa"/>
           </w:tcPr>
           <w:p>
             <w:pPr>
@@ -24797,13 +24667,13 @@
               <w:rPr>
                 <w:rFonts w:ascii="Calibri" w:hAnsi="Calibri"/>
               </w:rPr>
-              <w:t>Text</w:t>
-            </w:r>
-          </w:p>
-        </w:tc>
-        <w:tc>
-          <w:tcPr>
-            <w:tcW w:w="3241" w:type="dxa"/>
+              <w:t>lblContractStatus</w:t>
+            </w:r>
+          </w:p>
+        </w:tc>
+        <w:tc>
+          <w:tcPr>
+            <w:tcW w:w="2250" w:type="dxa"/>
           </w:tcPr>
           <w:p>
             <w:pPr>
@@ -24941,7 +24811,7 @@
         </w:tc>
         <w:tc>
           <w:tcPr>
-            <w:tcW w:w="1020" w:type="dxa"/>
+            <w:tcW w:w="2011" w:type="dxa"/>
           </w:tcPr>
           <w:p>
             <w:pPr>
@@ -24954,13 +24824,13 @@
               <w:rPr>
                 <w:rFonts w:ascii="Calibri" w:hAnsi="Calibri"/>
               </w:rPr>
-              <w:t>Text</w:t>
-            </w:r>
-          </w:p>
-        </w:tc>
-        <w:tc>
-          <w:tcPr>
-            <w:tcW w:w="3241" w:type="dxa"/>
+              <w:t>txtInformation</w:t>
+            </w:r>
+          </w:p>
+        </w:tc>
+        <w:tc>
+          <w:tcPr>
+            <w:tcW w:w="2250" w:type="dxa"/>
           </w:tcPr>
           <w:p>
             <w:pPr>
@@ -25102,10 +24972,10 @@
       </w:tblPr>
       <w:tblGrid>
         <w:gridCol w:w="504"/>
-        <w:gridCol w:w="1196"/>
-        <w:gridCol w:w="2735"/>
+        <w:gridCol w:w="1216"/>
+        <w:gridCol w:w="2728"/>
         <w:gridCol w:w="1242"/>
-        <w:gridCol w:w="3673"/>
+        <w:gridCol w:w="3660"/>
       </w:tblGrid>
       <w:tr>
         <w:trPr>
@@ -25245,7 +25115,7 @@
               <w:rPr>
                 <w:rFonts w:ascii="Calibri" w:hAnsi="Calibri"/>
               </w:rPr>
-              <w:t xml:space="preserve">Renew </w:t>
+              <w:t xml:space="preserve">btnRenew </w:t>
             </w:r>
           </w:p>
         </w:tc>
@@ -25323,7 +25193,6 @@
               <w:rPr>
                 <w:rFonts w:ascii="Calibri" w:hAnsi="Calibri"/>
               </w:rPr>
-              <w:lastRenderedPageBreak/>
               <w:t>7</w:t>
             </w:r>
           </w:p>
@@ -25343,7 +25212,7 @@
               <w:rPr>
                 <w:rFonts w:ascii="Calibri" w:hAnsi="Calibri"/>
               </w:rPr>
-              <w:t>Cancel</w:t>
+              <w:t>btnCancel</w:t>
             </w:r>
           </w:p>
         </w:tc>
@@ -25714,7 +25583,7 @@
               <w:rPr>
                 <w:rFonts w:ascii="Calibri" w:hAnsi="Calibri"/>
               </w:rPr>
-              <w:t>Title</w:t>
+              <w:t>lblTitle</w:t>
             </w:r>
           </w:p>
         </w:tc>
@@ -25862,10 +25731,10 @@
       </w:tblPr>
       <w:tblGrid>
         <w:gridCol w:w="504"/>
-        <w:gridCol w:w="1196"/>
-        <w:gridCol w:w="2735"/>
-        <w:gridCol w:w="2760"/>
-        <w:gridCol w:w="2155"/>
+        <w:gridCol w:w="1871"/>
+        <w:gridCol w:w="2482"/>
+        <w:gridCol w:w="2481"/>
+        <w:gridCol w:w="2012"/>
       </w:tblGrid>
       <w:tr>
         <w:trPr>
@@ -26005,7 +25874,25 @@
               <w:rPr>
                 <w:rFonts w:ascii="Calibri" w:hAnsi="Calibri"/>
               </w:rPr>
-              <w:t xml:space="preserve">Option cancel </w:t>
+              <w:t>chk</w:t>
+            </w:r>
+            <w:r>
+              <w:rPr>
+                <w:rFonts w:ascii="Calibri" w:hAnsi="Calibri"/>
+              </w:rPr>
+              <w:t>Option</w:t>
+            </w:r>
+            <w:r>
+              <w:rPr>
+                <w:rFonts w:ascii="Calibri" w:hAnsi="Calibri"/>
+              </w:rPr>
+              <w:t>C</w:t>
+            </w:r>
+            <w:r>
+              <w:rPr>
+                <w:rFonts w:ascii="Calibri" w:hAnsi="Calibri"/>
+              </w:rPr>
+              <w:t xml:space="preserve">ancel </w:t>
             </w:r>
           </w:p>
         </w:tc>
@@ -26102,7 +25989,7 @@
               <w:rPr>
                 <w:rFonts w:ascii="Calibri" w:hAnsi="Calibri"/>
               </w:rPr>
-              <w:t>Confirm</w:t>
+              <w:t>btnConfirm</w:t>
             </w:r>
           </w:p>
         </w:tc>
@@ -26202,7 +26089,7 @@
               <w:rPr>
                 <w:rFonts w:ascii="Calibri" w:hAnsi="Calibri"/>
               </w:rPr>
-              <w:t>Leave</w:t>
+              <w:t>btnLeave</w:t>
             </w:r>
           </w:p>
         </w:tc>
@@ -26282,6 +26169,7 @@
         </w:numPr>
       </w:pPr>
       <w:r>
+        <w:lastRenderedPageBreak/>
         <w:t>Renew contract</w:t>
       </w:r>
     </w:p>
@@ -27223,7 +27111,6 @@
         <w:rPr>
           <w:b/>
         </w:rPr>
-        <w:lastRenderedPageBreak/>
         <w:t>Fields</w:t>
       </w:r>
     </w:p>
@@ -27236,8 +27123,8 @@
       </w:tblPr>
       <w:tblGrid>
         <w:gridCol w:w="504"/>
-        <w:gridCol w:w="1020"/>
-        <w:gridCol w:w="3241"/>
+        <w:gridCol w:w="1741"/>
+        <w:gridCol w:w="2520"/>
         <w:gridCol w:w="810"/>
         <w:gridCol w:w="900"/>
         <w:gridCol w:w="1170"/>
@@ -27269,7 +27156,7 @@
         </w:tc>
         <w:tc>
           <w:tcPr>
-            <w:tcW w:w="1020" w:type="dxa"/>
+            <w:tcW w:w="1741" w:type="dxa"/>
           </w:tcPr>
           <w:p>
             <w:pPr>
@@ -27288,7 +27175,7 @@
         </w:tc>
         <w:tc>
           <w:tcPr>
-            <w:tcW w:w="3241" w:type="dxa"/>
+            <w:tcW w:w="2520" w:type="dxa"/>
           </w:tcPr>
           <w:p>
             <w:pPr>
@@ -27426,7 +27313,7 @@
         </w:tc>
         <w:tc>
           <w:tcPr>
-            <w:tcW w:w="1020" w:type="dxa"/>
+            <w:tcW w:w="1741" w:type="dxa"/>
           </w:tcPr>
           <w:p>
             <w:pPr>
@@ -27439,13 +27326,13 @@
               <w:rPr>
                 <w:rFonts w:ascii="Calibri" w:hAnsi="Calibri"/>
               </w:rPr>
-              <w:t>Title</w:t>
-            </w:r>
-          </w:p>
-        </w:tc>
-        <w:tc>
-          <w:tcPr>
-            <w:tcW w:w="3241" w:type="dxa"/>
+              <w:t>lblTitle</w:t>
+            </w:r>
+          </w:p>
+        </w:tc>
+        <w:tc>
+          <w:tcPr>
+            <w:tcW w:w="2520" w:type="dxa"/>
           </w:tcPr>
           <w:p>
             <w:pPr>
@@ -27580,7 +27467,7 @@
         </w:tc>
         <w:tc>
           <w:tcPr>
-            <w:tcW w:w="1020" w:type="dxa"/>
+            <w:tcW w:w="1741" w:type="dxa"/>
           </w:tcPr>
           <w:p>
             <w:pPr>
@@ -27593,13 +27480,13 @@
               <w:rPr>
                 <w:rFonts w:ascii="Calibri" w:hAnsi="Calibri"/>
               </w:rPr>
-              <w:t>Text</w:t>
-            </w:r>
-          </w:p>
-        </w:tc>
-        <w:tc>
-          <w:tcPr>
-            <w:tcW w:w="3241" w:type="dxa"/>
+              <w:t>txtInformation</w:t>
+            </w:r>
+          </w:p>
+        </w:tc>
+        <w:tc>
+          <w:tcPr>
+            <w:tcW w:w="2520" w:type="dxa"/>
           </w:tcPr>
           <w:p>
             <w:pPr>
@@ -27741,10 +27628,10 @@
       </w:tblPr>
       <w:tblGrid>
         <w:gridCol w:w="504"/>
-        <w:gridCol w:w="1196"/>
-        <w:gridCol w:w="2735"/>
-        <w:gridCol w:w="2760"/>
-        <w:gridCol w:w="2155"/>
+        <w:gridCol w:w="1333"/>
+        <w:gridCol w:w="2687"/>
+        <w:gridCol w:w="2707"/>
+        <w:gridCol w:w="2119"/>
       </w:tblGrid>
       <w:tr>
         <w:trPr>
@@ -27884,7 +27771,7 @@
               <w:rPr>
                 <w:rFonts w:ascii="Calibri" w:hAnsi="Calibri"/>
               </w:rPr>
-              <w:t>Confirm</w:t>
+              <w:t>btnConfirm</w:t>
             </w:r>
           </w:p>
         </w:tc>
@@ -27981,7 +27868,7 @@
               <w:rPr>
                 <w:rFonts w:ascii="Calibri" w:hAnsi="Calibri"/>
               </w:rPr>
-              <w:t>Leave</w:t>
+              <w:t>btnLeave</w:t>
             </w:r>
           </w:p>
         </w:tc>
@@ -28051,872 +27938,918 @@
     </w:p>
     <w:p>
       <w:pPr>
-        <w:jc w:val="left"/>
+        <w:pStyle w:val="Heading5"/>
+        <w:numPr>
+          <w:ilvl w:val="4"/>
+          <w:numId w:val="1"/>
+        </w:numPr>
       </w:pPr>
       <w:r>
+        <w:t>Select pay</w:t>
+      </w:r>
+      <w:r>
+        <w:t xml:space="preserve">ment </w:t>
+      </w:r>
+      <w:r>
+        <w:t>method</w:t>
+      </w:r>
+    </w:p>
+    <w:p>
+      <w:r>
         <w:rPr>
-          <w:rFonts w:ascii="Calibri" w:eastAsiaTheme="minorHAnsi" w:hAnsi="Calibri"/>
+          <w:rFonts w:ascii="Calibri" w:hAnsi="Calibri"/>
+          <w:noProof/>
+        </w:rPr>
+        <w:drawing>
+          <wp:inline distT="0" distB="0" distL="0" distR="0" wp14:anchorId="2946E250" wp14:editId="1F64EAD6">
+            <wp:extent cx="5725160" cy="3000375"/>
+            <wp:effectExtent l="0" t="0" r="8890" b="9525"/>
+            <wp:docPr id="18" name="Picture 18"/>
+            <wp:cNvGraphicFramePr>
+              <a:graphicFrameLocks xmlns:a="http://schemas.openxmlformats.org/drawingml/2006/main" noChangeAspect="1"/>
+            </wp:cNvGraphicFramePr>
+            <a:graphic xmlns:a="http://schemas.openxmlformats.org/drawingml/2006/main">
+              <a:graphicData uri="http://schemas.openxmlformats.org/drawingml/2006/picture">
+                <pic:pic xmlns:pic="http://schemas.openxmlformats.org/drawingml/2006/picture">
+                  <pic:nvPicPr>
+                    <pic:cNvPr id="0" name="Picture 17"/>
+                    <pic:cNvPicPr>
+                      <a:picLocks noChangeAspect="1" noChangeArrowheads="1"/>
+                    </pic:cNvPicPr>
+                  </pic:nvPicPr>
+                  <pic:blipFill>
+                    <a:blip r:embed="rId33">
+                      <a:extLst>
+                        <a:ext uri="{28A0092B-C50C-407E-A947-70E740481C1C}">
+                          <a14:useLocalDpi xmlns:a14="http://schemas.microsoft.com/office/drawing/2010/main" val="0"/>
+                        </a:ext>
+                      </a:extLst>
+                    </a:blip>
+                    <a:srcRect/>
+                    <a:stretch>
+                      <a:fillRect/>
+                    </a:stretch>
+                  </pic:blipFill>
+                  <pic:spPr bwMode="auto">
+                    <a:xfrm>
+                      <a:off x="0" y="0"/>
+                      <a:ext cx="5725160" cy="3000375"/>
+                    </a:xfrm>
+                    <a:prstGeom prst="rect">
+                      <a:avLst/>
+                    </a:prstGeom>
+                    <a:noFill/>
+                    <a:ln>
+                      <a:noFill/>
+                    </a:ln>
+                  </pic:spPr>
+                </pic:pic>
+              </a:graphicData>
+            </a:graphic>
+          </wp:inline>
+        </w:drawing>
+      </w:r>
+    </w:p>
+    <w:p>
+      <w:pPr>
+        <w:rPr>
           <w:b/>
         </w:rPr>
-        <w:t>Select paypment method</w:t>
-      </w:r>
-      <w:r>
+      </w:pPr>
+    </w:p>
+    <w:p>
+      <w:pPr>
         <w:rPr>
-          <w:rFonts w:ascii="Calibri" w:eastAsiaTheme="minorHAnsi" w:hAnsi="Calibri"/>
           <w:b/>
-          <w:vanish/>
         </w:rPr>
-        <w:t>Select paypment method</w:t>
-      </w:r>
+      </w:pPr>
+      <w:bookmarkStart w:id="0" w:name="_GoBack"/>
+      <w:bookmarkEnd w:id="0"/>
       <w:r>
         <w:rPr>
-          <w:rFonts w:ascii="Calibri" w:eastAsiaTheme="minorHAnsi" w:hAnsi="Calibri"/>
           <w:b/>
-          <w:vanish/>
         </w:rPr>
-        <w:pgNum/>
-      </w:r>
-      <w:r>
+        <w:lastRenderedPageBreak/>
+        <w:t>Fields</w:t>
+      </w:r>
+    </w:p>
+    <w:tbl>
+      <w:tblPr>
+        <w:tblStyle w:val="GridTable4-Accent3"/>
+        <w:tblW w:w="0" w:type="auto"/>
+        <w:tblLayout w:type="fixed"/>
+        <w:tblLook w:val="04A0" w:firstRow="1" w:lastRow="0" w:firstColumn="1" w:lastColumn="0" w:noHBand="0" w:noVBand="1"/>
+      </w:tblPr>
+      <w:tblGrid>
+        <w:gridCol w:w="504"/>
+        <w:gridCol w:w="1741"/>
+        <w:gridCol w:w="2520"/>
+        <w:gridCol w:w="810"/>
+        <w:gridCol w:w="900"/>
+        <w:gridCol w:w="1170"/>
+        <w:gridCol w:w="812"/>
+        <w:gridCol w:w="893"/>
+      </w:tblGrid>
+      <w:tr>
+        <w:trPr>
+          <w:cnfStyle w:val="100000000000" w:firstRow="1" w:lastRow="0" w:firstColumn="0" w:lastColumn="0" w:oddVBand="0" w:evenVBand="0" w:oddHBand="0" w:evenHBand="0" w:firstRowFirstColumn="0" w:firstRowLastColumn="0" w:lastRowFirstColumn="0" w:lastRowLastColumn="0"/>
+        </w:trPr>
+        <w:tc>
+          <w:tcPr>
+            <w:cnfStyle w:val="001000000000" w:firstRow="0" w:lastRow="0" w:firstColumn="1" w:lastColumn="0" w:oddVBand="0" w:evenVBand="0" w:oddHBand="0" w:evenHBand="0" w:firstRowFirstColumn="0" w:firstRowLastColumn="0" w:lastRowFirstColumn="0" w:lastRowLastColumn="0"/>
+            <w:tcW w:w="504" w:type="dxa"/>
+          </w:tcPr>
+          <w:p>
+            <w:pPr>
+              <w:rPr>
+                <w:b w:val="0"/>
+              </w:rPr>
+            </w:pPr>
+            <w:r>
+              <w:rPr>
+                <w:rFonts w:ascii="Calibri" w:hAnsi="Calibri"/>
+              </w:rPr>
+              <w:t>No</w:t>
+            </w:r>
+          </w:p>
+        </w:tc>
+        <w:tc>
+          <w:tcPr>
+            <w:tcW w:w="1741" w:type="dxa"/>
+          </w:tcPr>
+          <w:p>
+            <w:pPr>
+              <w:cnfStyle w:val="100000000000" w:firstRow="1" w:lastRow="0" w:firstColumn="0" w:lastColumn="0" w:oddVBand="0" w:evenVBand="0" w:oddHBand="0" w:evenHBand="0" w:firstRowFirstColumn="0" w:firstRowLastColumn="0" w:lastRowFirstColumn="0" w:lastRowLastColumn="0"/>
+              <w:rPr>
+                <w:b w:val="0"/>
+              </w:rPr>
+            </w:pPr>
+            <w:r>
+              <w:rPr>
+                <w:rFonts w:ascii="Calibri" w:hAnsi="Calibri"/>
+              </w:rPr>
+              <w:t>Field Name</w:t>
+            </w:r>
+          </w:p>
+        </w:tc>
+        <w:tc>
+          <w:tcPr>
+            <w:tcW w:w="2520" w:type="dxa"/>
+          </w:tcPr>
+          <w:p>
+            <w:pPr>
+              <w:cnfStyle w:val="100000000000" w:firstRow="1" w:lastRow="0" w:firstColumn="0" w:lastColumn="0" w:oddVBand="0" w:evenVBand="0" w:oddHBand="0" w:evenHBand="0" w:firstRowFirstColumn="0" w:firstRowLastColumn="0" w:lastRowFirstColumn="0" w:lastRowLastColumn="0"/>
+              <w:rPr>
+                <w:b w:val="0"/>
+              </w:rPr>
+            </w:pPr>
+            <w:r>
+              <w:rPr>
+                <w:rFonts w:ascii="Calibri" w:hAnsi="Calibri"/>
+              </w:rPr>
+              <w:t>Description</w:t>
+            </w:r>
+          </w:p>
+        </w:tc>
+        <w:tc>
+          <w:tcPr>
+            <w:tcW w:w="810" w:type="dxa"/>
+          </w:tcPr>
+          <w:p>
+            <w:pPr>
+              <w:cnfStyle w:val="100000000000" w:firstRow="1" w:lastRow="0" w:firstColumn="0" w:lastColumn="0" w:oddVBand="0" w:evenVBand="0" w:oddHBand="0" w:evenHBand="0" w:firstRowFirstColumn="0" w:firstRowLastColumn="0" w:lastRowFirstColumn="0" w:lastRowLastColumn="0"/>
+              <w:rPr>
+                <w:b w:val="0"/>
+              </w:rPr>
+            </w:pPr>
+            <w:r>
+              <w:rPr>
+                <w:rFonts w:ascii="Calibri" w:hAnsi="Calibri"/>
+              </w:rPr>
+              <w:t>Read only</w:t>
+            </w:r>
+          </w:p>
+        </w:tc>
+        <w:tc>
+          <w:tcPr>
+            <w:tcW w:w="900" w:type="dxa"/>
+          </w:tcPr>
+          <w:p>
+            <w:pPr>
+              <w:cnfStyle w:val="100000000000" w:firstRow="1" w:lastRow="0" w:firstColumn="0" w:lastColumn="0" w:oddVBand="0" w:evenVBand="0" w:oddHBand="0" w:evenHBand="0" w:firstRowFirstColumn="0" w:firstRowLastColumn="0" w:lastRowFirstColumn="0" w:lastRowLastColumn="0"/>
+              <w:rPr>
+                <w:b w:val="0"/>
+              </w:rPr>
+            </w:pPr>
+            <w:r>
+              <w:rPr>
+                <w:rFonts w:ascii="Calibri" w:hAnsi="Calibri"/>
+              </w:rPr>
+              <w:t>Mandatory</w:t>
+            </w:r>
+          </w:p>
+        </w:tc>
+        <w:tc>
+          <w:tcPr>
+            <w:tcW w:w="1170" w:type="dxa"/>
+          </w:tcPr>
+          <w:p>
+            <w:pPr>
+              <w:cnfStyle w:val="100000000000" w:firstRow="1" w:lastRow="0" w:firstColumn="0" w:lastColumn="0" w:oddVBand="0" w:evenVBand="0" w:oddHBand="0" w:evenHBand="0" w:firstRowFirstColumn="0" w:firstRowLastColumn="0" w:lastRowFirstColumn="0" w:lastRowLastColumn="0"/>
+              <w:rPr>
+                <w:b w:val="0"/>
+              </w:rPr>
+            </w:pPr>
+            <w:r>
+              <w:rPr>
+                <w:rFonts w:ascii="Calibri" w:hAnsi="Calibri"/>
+              </w:rPr>
+              <w:t>Control Type</w:t>
+            </w:r>
+          </w:p>
+        </w:tc>
+        <w:tc>
+          <w:tcPr>
+            <w:tcW w:w="812" w:type="dxa"/>
+          </w:tcPr>
+          <w:p>
+            <w:pPr>
+              <w:cnfStyle w:val="100000000000" w:firstRow="1" w:lastRow="0" w:firstColumn="0" w:lastColumn="0" w:oddVBand="0" w:evenVBand="0" w:oddHBand="0" w:evenHBand="0" w:firstRowFirstColumn="0" w:firstRowLastColumn="0" w:lastRowFirstColumn="0" w:lastRowLastColumn="0"/>
+              <w:rPr>
+                <w:b w:val="0"/>
+              </w:rPr>
+            </w:pPr>
+            <w:r>
+              <w:rPr>
+                <w:rFonts w:ascii="Calibri" w:hAnsi="Calibri"/>
+              </w:rPr>
+              <w:t>Data Type</w:t>
+            </w:r>
+          </w:p>
+        </w:tc>
+        <w:tc>
+          <w:tcPr>
+            <w:tcW w:w="893" w:type="dxa"/>
+          </w:tcPr>
+          <w:p>
+            <w:pPr>
+              <w:cnfStyle w:val="100000000000" w:firstRow="1" w:lastRow="0" w:firstColumn="0" w:lastColumn="0" w:oddVBand="0" w:evenVBand="0" w:oddHBand="0" w:evenHBand="0" w:firstRowFirstColumn="0" w:firstRowLastColumn="0" w:lastRowFirstColumn="0" w:lastRowLastColumn="0"/>
+              <w:rPr>
+                <w:b w:val="0"/>
+              </w:rPr>
+            </w:pPr>
+            <w:r>
+              <w:rPr>
+                <w:rFonts w:ascii="Calibri" w:hAnsi="Calibri"/>
+              </w:rPr>
+              <w:t>Length</w:t>
+            </w:r>
+          </w:p>
+        </w:tc>
+      </w:tr>
+      <w:tr>
+        <w:trPr>
+          <w:cnfStyle w:val="000000100000" w:firstRow="0" w:lastRow="0" w:firstColumn="0" w:lastColumn="0" w:oddVBand="0" w:evenVBand="0" w:oddHBand="1" w:evenHBand="0" w:firstRowFirstColumn="0" w:firstRowLastColumn="0" w:lastRowFirstColumn="0" w:lastRowLastColumn="0"/>
+        </w:trPr>
+        <w:tc>
+          <w:tcPr>
+            <w:cnfStyle w:val="001000000000" w:firstRow="0" w:lastRow="0" w:firstColumn="1" w:lastColumn="0" w:oddVBand="0" w:evenVBand="0" w:oddHBand="0" w:evenHBand="0" w:firstRowFirstColumn="0" w:firstRowLastColumn="0" w:lastRowFirstColumn="0" w:lastRowLastColumn="0"/>
+            <w:tcW w:w="504" w:type="dxa"/>
+          </w:tcPr>
+          <w:p>
+            <w:pPr>
+              <w:rPr>
+                <w:b w:val="0"/>
+              </w:rPr>
+            </w:pPr>
+            <w:r>
+              <w:rPr>
+                <w:rFonts w:ascii="Calibri" w:hAnsi="Calibri"/>
+              </w:rPr>
+              <w:t>1</w:t>
+            </w:r>
+          </w:p>
+        </w:tc>
+        <w:tc>
+          <w:tcPr>
+            <w:tcW w:w="1741" w:type="dxa"/>
+          </w:tcPr>
+          <w:p>
+            <w:pPr>
+              <w:cnfStyle w:val="000000100000" w:firstRow="0" w:lastRow="0" w:firstColumn="0" w:lastColumn="0" w:oddVBand="0" w:evenVBand="0" w:oddHBand="1" w:evenHBand="0" w:firstRowFirstColumn="0" w:firstRowLastColumn="0" w:lastRowFirstColumn="0" w:lastRowLastColumn="0"/>
+              <w:rPr>
+                <w:b/>
+              </w:rPr>
+            </w:pPr>
+            <w:r>
+              <w:rPr>
+                <w:rFonts w:ascii="Calibri" w:hAnsi="Calibri"/>
+              </w:rPr>
+              <w:t>lblTitle</w:t>
+            </w:r>
+          </w:p>
+        </w:tc>
+        <w:tc>
+          <w:tcPr>
+            <w:tcW w:w="2520" w:type="dxa"/>
+          </w:tcPr>
+          <w:p>
+            <w:pPr>
+              <w:cnfStyle w:val="000000100000" w:firstRow="0" w:lastRow="0" w:firstColumn="0" w:lastColumn="0" w:oddVBand="0" w:evenVBand="0" w:oddHBand="1" w:evenHBand="0" w:firstRowFirstColumn="0" w:firstRowLastColumn="0" w:lastRowFirstColumn="0" w:lastRowLastColumn="0"/>
+              <w:rPr>
+                <w:b/>
+              </w:rPr>
+            </w:pPr>
+            <w:r>
+              <w:rPr>
+                <w:rFonts w:ascii="Calibri" w:hAnsi="Calibri"/>
+              </w:rPr>
+              <w:t>Title</w:t>
+            </w:r>
+          </w:p>
+        </w:tc>
+        <w:tc>
+          <w:tcPr>
+            <w:tcW w:w="810" w:type="dxa"/>
+          </w:tcPr>
+          <w:p>
+            <w:pPr>
+              <w:cnfStyle w:val="000000100000" w:firstRow="0" w:lastRow="0" w:firstColumn="0" w:lastColumn="0" w:oddVBand="0" w:evenVBand="0" w:oddHBand="1" w:evenHBand="0" w:firstRowFirstColumn="0" w:firstRowLastColumn="0" w:lastRowFirstColumn="0" w:lastRowLastColumn="0"/>
+              <w:rPr>
+                <w:b/>
+              </w:rPr>
+            </w:pPr>
+            <w:r>
+              <w:rPr>
+                <w:rFonts w:ascii="Calibri" w:hAnsi="Calibri"/>
+              </w:rPr>
+              <w:t>Yes</w:t>
+            </w:r>
+          </w:p>
+        </w:tc>
+        <w:tc>
+          <w:tcPr>
+            <w:tcW w:w="900" w:type="dxa"/>
+          </w:tcPr>
+          <w:p>
+            <w:pPr>
+              <w:cnfStyle w:val="000000100000" w:firstRow="0" w:lastRow="0" w:firstColumn="0" w:lastColumn="0" w:oddVBand="0" w:evenVBand="0" w:oddHBand="1" w:evenHBand="0" w:firstRowFirstColumn="0" w:firstRowLastColumn="0" w:lastRowFirstColumn="0" w:lastRowLastColumn="0"/>
+              <w:rPr>
+                <w:b/>
+              </w:rPr>
+            </w:pPr>
+            <w:r>
+              <w:rPr>
+                <w:rFonts w:ascii="Calibri" w:hAnsi="Calibri"/>
+              </w:rPr>
+              <w:t>Yes</w:t>
+            </w:r>
+          </w:p>
+        </w:tc>
+        <w:tc>
+          <w:tcPr>
+            <w:tcW w:w="1170" w:type="dxa"/>
+          </w:tcPr>
+          <w:p>
+            <w:pPr>
+              <w:cnfStyle w:val="000000100000" w:firstRow="0" w:lastRow="0" w:firstColumn="0" w:lastColumn="0" w:oddVBand="0" w:evenVBand="0" w:oddHBand="1" w:evenHBand="0" w:firstRowFirstColumn="0" w:firstRowLastColumn="0" w:lastRowFirstColumn="0" w:lastRowLastColumn="0"/>
+              <w:rPr>
+                <w:b/>
+              </w:rPr>
+            </w:pPr>
+            <w:r>
+              <w:rPr>
+                <w:rFonts w:ascii="Calibri" w:hAnsi="Calibri"/>
+              </w:rPr>
+              <w:t>Label</w:t>
+            </w:r>
+          </w:p>
+        </w:tc>
+        <w:tc>
+          <w:tcPr>
+            <w:tcW w:w="812" w:type="dxa"/>
+          </w:tcPr>
+          <w:p>
+            <w:pPr>
+              <w:cnfStyle w:val="000000100000" w:firstRow="0" w:lastRow="0" w:firstColumn="0" w:lastColumn="0" w:oddVBand="0" w:evenVBand="0" w:oddHBand="1" w:evenHBand="0" w:firstRowFirstColumn="0" w:firstRowLastColumn="0" w:lastRowFirstColumn="0" w:lastRowLastColumn="0"/>
+              <w:rPr>
+                <w:b/>
+              </w:rPr>
+            </w:pPr>
+            <w:r>
+              <w:rPr>
+                <w:rFonts w:ascii="Calibri" w:hAnsi="Calibri"/>
+              </w:rPr>
+              <w:t>N/A</w:t>
+            </w:r>
+          </w:p>
+        </w:tc>
+        <w:tc>
+          <w:tcPr>
+            <w:tcW w:w="893" w:type="dxa"/>
+          </w:tcPr>
+          <w:p>
+            <w:pPr>
+              <w:cnfStyle w:val="000000100000" w:firstRow="0" w:lastRow="0" w:firstColumn="0" w:lastColumn="0" w:oddVBand="0" w:evenVBand="0" w:oddHBand="1" w:evenHBand="0" w:firstRowFirstColumn="0" w:firstRowLastColumn="0" w:lastRowFirstColumn="0" w:lastRowLastColumn="0"/>
+              <w:rPr>
+                <w:b/>
+              </w:rPr>
+            </w:pPr>
+            <w:r>
+              <w:rPr>
+                <w:rFonts w:ascii="Calibri" w:hAnsi="Calibri"/>
+              </w:rPr>
+              <w:t>N/A</w:t>
+            </w:r>
+          </w:p>
+        </w:tc>
+      </w:tr>
+      <w:tr>
+        <w:tc>
+          <w:tcPr>
+            <w:cnfStyle w:val="001000000000" w:firstRow="0" w:lastRow="0" w:firstColumn="1" w:lastColumn="0" w:oddVBand="0" w:evenVBand="0" w:oddHBand="0" w:evenHBand="0" w:firstRowFirstColumn="0" w:firstRowLastColumn="0" w:lastRowFirstColumn="0" w:lastRowLastColumn="0"/>
+            <w:tcW w:w="504" w:type="dxa"/>
+          </w:tcPr>
+          <w:p>
+            <w:pPr>
+              <w:rPr>
+                <w:rFonts w:ascii="Calibri" w:hAnsi="Calibri"/>
+              </w:rPr>
+            </w:pPr>
+            <w:r>
+              <w:rPr>
+                <w:rFonts w:ascii="Calibri" w:hAnsi="Calibri"/>
+              </w:rPr>
+              <w:t>2</w:t>
+            </w:r>
+          </w:p>
+        </w:tc>
+        <w:tc>
+          <w:tcPr>
+            <w:tcW w:w="1741" w:type="dxa"/>
+          </w:tcPr>
+          <w:p>
+            <w:pPr>
+              <w:cnfStyle w:val="000000000000" w:firstRow="0" w:lastRow="0" w:firstColumn="0" w:lastColumn="0" w:oddVBand="0" w:evenVBand="0" w:oddHBand="0" w:evenHBand="0" w:firstRowFirstColumn="0" w:firstRowLastColumn="0" w:lastRowFirstColumn="0" w:lastRowLastColumn="0"/>
+              <w:rPr>
+                <w:rFonts w:ascii="Calibri" w:hAnsi="Calibri"/>
+              </w:rPr>
+            </w:pPr>
+            <w:r>
+              <w:rPr>
+                <w:rFonts w:ascii="Calibri" w:hAnsi="Calibri"/>
+              </w:rPr>
+              <w:t>txtInformation</w:t>
+            </w:r>
+          </w:p>
+        </w:tc>
+        <w:tc>
+          <w:tcPr>
+            <w:tcW w:w="2520" w:type="dxa"/>
+          </w:tcPr>
+          <w:p>
+            <w:pPr>
+              <w:cnfStyle w:val="000000000000" w:firstRow="0" w:lastRow="0" w:firstColumn="0" w:lastColumn="0" w:oddVBand="0" w:evenVBand="0" w:oddHBand="0" w:evenHBand="0" w:firstRowFirstColumn="0" w:firstRowLastColumn="0" w:lastRowFirstColumn="0" w:lastRowLastColumn="0"/>
+              <w:rPr>
+                <w:rFonts w:ascii="Calibri" w:hAnsi="Calibri"/>
+              </w:rPr>
+            </w:pPr>
+            <w:r>
+              <w:rPr>
+                <w:rFonts w:ascii="Calibri" w:hAnsi="Calibri"/>
+              </w:rPr>
+              <w:t>Information about renew contract</w:t>
+            </w:r>
+          </w:p>
+        </w:tc>
+        <w:tc>
+          <w:tcPr>
+            <w:tcW w:w="810" w:type="dxa"/>
+          </w:tcPr>
+          <w:p>
+            <w:pPr>
+              <w:cnfStyle w:val="000000000000" w:firstRow="0" w:lastRow="0" w:firstColumn="0" w:lastColumn="0" w:oddVBand="0" w:evenVBand="0" w:oddHBand="0" w:evenHBand="0" w:firstRowFirstColumn="0" w:firstRowLastColumn="0" w:lastRowFirstColumn="0" w:lastRowLastColumn="0"/>
+              <w:rPr>
+                <w:rFonts w:ascii="Calibri" w:hAnsi="Calibri"/>
+              </w:rPr>
+            </w:pPr>
+            <w:r>
+              <w:rPr>
+                <w:rFonts w:ascii="Calibri" w:hAnsi="Calibri"/>
+              </w:rPr>
+              <w:t>Yes</w:t>
+            </w:r>
+          </w:p>
+        </w:tc>
+        <w:tc>
+          <w:tcPr>
+            <w:tcW w:w="900" w:type="dxa"/>
+          </w:tcPr>
+          <w:p>
+            <w:pPr>
+              <w:cnfStyle w:val="000000000000" w:firstRow="0" w:lastRow="0" w:firstColumn="0" w:lastColumn="0" w:oddVBand="0" w:evenVBand="0" w:oddHBand="0" w:evenHBand="0" w:firstRowFirstColumn="0" w:firstRowLastColumn="0" w:lastRowFirstColumn="0" w:lastRowLastColumn="0"/>
+              <w:rPr>
+                <w:rFonts w:ascii="Calibri" w:hAnsi="Calibri"/>
+              </w:rPr>
+            </w:pPr>
+            <w:r>
+              <w:rPr>
+                <w:rFonts w:ascii="Calibri" w:hAnsi="Calibri"/>
+              </w:rPr>
+              <w:t>Yes</w:t>
+            </w:r>
+          </w:p>
+        </w:tc>
+        <w:tc>
+          <w:tcPr>
+            <w:tcW w:w="1170" w:type="dxa"/>
+          </w:tcPr>
+          <w:p>
+            <w:pPr>
+              <w:cnfStyle w:val="000000000000" w:firstRow="0" w:lastRow="0" w:firstColumn="0" w:lastColumn="0" w:oddVBand="0" w:evenVBand="0" w:oddHBand="0" w:evenHBand="0" w:firstRowFirstColumn="0" w:firstRowLastColumn="0" w:lastRowFirstColumn="0" w:lastRowLastColumn="0"/>
+              <w:rPr>
+                <w:rFonts w:ascii="Calibri" w:hAnsi="Calibri"/>
+              </w:rPr>
+            </w:pPr>
+            <w:r>
+              <w:rPr>
+                <w:rFonts w:ascii="Calibri" w:hAnsi="Calibri"/>
+              </w:rPr>
+              <w:t>Label</w:t>
+            </w:r>
+          </w:p>
+        </w:tc>
+        <w:tc>
+          <w:tcPr>
+            <w:tcW w:w="812" w:type="dxa"/>
+          </w:tcPr>
+          <w:p>
+            <w:pPr>
+              <w:cnfStyle w:val="000000000000" w:firstRow="0" w:lastRow="0" w:firstColumn="0" w:lastColumn="0" w:oddVBand="0" w:evenVBand="0" w:oddHBand="0" w:evenHBand="0" w:firstRowFirstColumn="0" w:firstRowLastColumn="0" w:lastRowFirstColumn="0" w:lastRowLastColumn="0"/>
+              <w:rPr>
+                <w:rFonts w:ascii="Calibri" w:hAnsi="Calibri"/>
+              </w:rPr>
+            </w:pPr>
+            <w:r>
+              <w:rPr>
+                <w:rFonts w:ascii="Calibri" w:hAnsi="Calibri"/>
+              </w:rPr>
+              <w:t>N/A</w:t>
+            </w:r>
+          </w:p>
+        </w:tc>
+        <w:tc>
+          <w:tcPr>
+            <w:tcW w:w="893" w:type="dxa"/>
+          </w:tcPr>
+          <w:p>
+            <w:pPr>
+              <w:cnfStyle w:val="000000000000" w:firstRow="0" w:lastRow="0" w:firstColumn="0" w:lastColumn="0" w:oddVBand="0" w:evenVBand="0" w:oddHBand="0" w:evenHBand="0" w:firstRowFirstColumn="0" w:firstRowLastColumn="0" w:lastRowFirstColumn="0" w:lastRowLastColumn="0"/>
+              <w:rPr>
+                <w:rFonts w:ascii="Calibri" w:hAnsi="Calibri"/>
+              </w:rPr>
+            </w:pPr>
+            <w:r>
+              <w:rPr>
+                <w:rFonts w:ascii="Calibri" w:hAnsi="Calibri"/>
+              </w:rPr>
+              <w:t>N/A</w:t>
+            </w:r>
+          </w:p>
+        </w:tc>
+      </w:tr>
+    </w:tbl>
+    <w:p>
+      <w:pPr>
         <w:rPr>
-          <w:rFonts w:ascii="Calibri" w:eastAsiaTheme="minorHAnsi" w:hAnsi="Calibri"/>
           <w:b/>
-          <w:vanish/>
         </w:rPr>
-        <w:pgNum/>
-      </w:r>
-      <w:r>
+      </w:pPr>
+    </w:p>
+    <w:p>
+      <w:pPr>
         <w:rPr>
-          <w:rFonts w:ascii="Calibri" w:eastAsiaTheme="minorHAnsi" w:hAnsi="Calibri"/>
           <w:b/>
-          <w:vanish/>
         </w:rPr>
-        <w:pgNum/>
-      </w:r>
+      </w:pPr>
       <w:r>
         <w:rPr>
-          <w:rFonts w:ascii="Calibri" w:eastAsiaTheme="minorHAnsi" w:hAnsi="Calibri"/>
           <w:b/>
-          <w:vanish/>
         </w:rPr>
-        <w:pgNum/>
-      </w:r>
-      <w:r>
-        <w:rPr>
-          <w:rFonts w:ascii="Calibri" w:eastAsiaTheme="minorHAnsi" w:hAnsi="Calibri"/>
-          <w:b/>
-          <w:vanish/>
-        </w:rPr>
-        <w:pgNum/>
-      </w:r>
-      <w:r>
-        <w:rPr>
-          <w:rFonts w:ascii="Calibri" w:eastAsiaTheme="minorHAnsi" w:hAnsi="Calibri"/>
-          <w:b/>
-          <w:vanish/>
-        </w:rPr>
-        <w:pgNum/>
-      </w:r>
-      <w:r>
-        <w:rPr>
-          <w:rFonts w:ascii="Calibri" w:eastAsiaTheme="minorHAnsi" w:hAnsi="Calibri"/>
-          <w:b/>
-          <w:vanish/>
-        </w:rPr>
-        <w:pgNum/>
-      </w:r>
-      <w:r>
-        <w:rPr>
-          <w:rFonts w:ascii="Calibri" w:eastAsiaTheme="minorHAnsi" w:hAnsi="Calibri"/>
-          <w:b/>
-          <w:vanish/>
-        </w:rPr>
-        <w:pgNum/>
-      </w:r>
-      <w:r>
-        <w:rPr>
-          <w:rFonts w:ascii="Calibri" w:eastAsiaTheme="minorHAnsi" w:hAnsi="Calibri"/>
-          <w:b/>
-          <w:vanish/>
-        </w:rPr>
-        <w:pgNum/>
-      </w:r>
-      <w:r>
-        <w:rPr>
-          <w:rFonts w:ascii="Calibri" w:eastAsiaTheme="minorHAnsi" w:hAnsi="Calibri"/>
-          <w:b/>
-          <w:vanish/>
-        </w:rPr>
-        <w:pgNum/>
-      </w:r>
-      <w:r>
-        <w:rPr>
-          <w:rFonts w:ascii="Calibri" w:eastAsiaTheme="minorHAnsi" w:hAnsi="Calibri"/>
-          <w:b/>
-          <w:vanish/>
-        </w:rPr>
-        <w:pgNum/>
-      </w:r>
-      <w:r>
-        <w:rPr>
-          <w:rFonts w:ascii="Calibri" w:eastAsiaTheme="minorHAnsi" w:hAnsi="Calibri"/>
-          <w:b/>
-          <w:vanish/>
-        </w:rPr>
-        <w:pgNum/>
-      </w:r>
-      <w:r>
-        <w:rPr>
-          <w:rFonts w:ascii="Calibri" w:eastAsiaTheme="minorHAnsi" w:hAnsi="Calibri"/>
-          <w:b/>
-          <w:vanish/>
-        </w:rPr>
-        <w:pgNum/>
-      </w:r>
-      <w:r>
-        <w:rPr>
-          <w:rFonts w:ascii="Calibri" w:eastAsiaTheme="minorHAnsi" w:hAnsi="Calibri"/>
-          <w:b/>
-          <w:vanish/>
-        </w:rPr>
-        <w:pgNum/>
-      </w:r>
-      <w:r>
-        <w:rPr>
-          <w:rFonts w:ascii="Calibri" w:eastAsiaTheme="minorHAnsi" w:hAnsi="Calibri"/>
-          <w:b/>
-          <w:vanish/>
-        </w:rPr>
-        <w:pgNum/>
-      </w:r>
-      <w:r>
-        <w:rPr>
-          <w:rFonts w:ascii="Calibri" w:eastAsiaTheme="minorHAnsi" w:hAnsi="Calibri"/>
-          <w:b/>
-          <w:vanish/>
-        </w:rPr>
-        <w:pgNum/>
-      </w:r>
-      <w:r>
-        <w:rPr>
-          <w:rFonts w:ascii="Calibri" w:eastAsiaTheme="minorHAnsi" w:hAnsi="Calibri"/>
-          <w:b/>
-          <w:vanish/>
-        </w:rPr>
-        <w:pgNum/>
-      </w:r>
-      <w:r>
-        <w:rPr>
-          <w:rFonts w:ascii="Calibri" w:eastAsiaTheme="minorHAnsi" w:hAnsi="Calibri"/>
-          <w:b/>
-          <w:vanish/>
-        </w:rPr>
-        <w:pgNum/>
-      </w:r>
-      <w:r>
-        <w:rPr>
-          <w:rFonts w:ascii="Calibri" w:eastAsiaTheme="minorHAnsi" w:hAnsi="Calibri"/>
-          <w:b/>
-          <w:vanish/>
-        </w:rPr>
-        <w:pgNum/>
-      </w:r>
-      <w:r>
-        <w:rPr>
-          <w:rFonts w:ascii="Calibri" w:eastAsiaTheme="minorHAnsi" w:hAnsi="Calibri"/>
-          <w:b/>
-          <w:vanish/>
-        </w:rPr>
-        <w:pgNum/>
-      </w:r>
-      <w:r>
-        <w:rPr>
-          <w:rFonts w:ascii="Calibri" w:eastAsiaTheme="minorHAnsi" w:hAnsi="Calibri"/>
-          <w:b/>
-          <w:vanish/>
-        </w:rPr>
-        <w:pgNum/>
-      </w:r>
-      <w:r>
-        <w:rPr>
-          <w:rFonts w:ascii="Calibri" w:eastAsiaTheme="minorHAnsi" w:hAnsi="Calibri"/>
-          <w:b/>
-          <w:vanish/>
-        </w:rPr>
-        <w:pgNum/>
-      </w:r>
-      <w:r>
-        <w:rPr>
-          <w:rFonts w:ascii="Calibri" w:eastAsiaTheme="minorHAnsi" w:hAnsi="Calibri"/>
-          <w:b/>
-          <w:vanish/>
-        </w:rPr>
-        <w:pgNum/>
-      </w:r>
-      <w:r>
-        <w:rPr>
-          <w:rFonts w:ascii="Calibri" w:eastAsiaTheme="minorHAnsi" w:hAnsi="Calibri"/>
-          <w:b/>
-          <w:vanish/>
-        </w:rPr>
-        <w:pgNum/>
-      </w:r>
-      <w:r>
-        <w:rPr>
-          <w:rFonts w:ascii="Calibri" w:eastAsiaTheme="minorHAnsi" w:hAnsi="Calibri"/>
-          <w:b/>
-          <w:vanish/>
-        </w:rPr>
-        <w:pgNum/>
-      </w:r>
-      <w:r>
-        <w:rPr>
-          <w:rFonts w:ascii="Calibri" w:eastAsiaTheme="minorHAnsi" w:hAnsi="Calibri"/>
-          <w:b/>
-          <w:vanish/>
-        </w:rPr>
-        <w:pgNum/>
-      </w:r>
-      <w:r>
-        <w:rPr>
-          <w:rFonts w:ascii="Calibri" w:eastAsiaTheme="minorHAnsi" w:hAnsi="Calibri"/>
-          <w:b/>
-          <w:vanish/>
-        </w:rPr>
-        <w:pgNum/>
-      </w:r>
-      <w:r>
-        <w:rPr>
-          <w:rFonts w:ascii="Calibri" w:eastAsiaTheme="minorHAnsi" w:hAnsi="Calibri"/>
-          <w:b/>
-          <w:vanish/>
-        </w:rPr>
-        <w:pgNum/>
-      </w:r>
-      <w:r>
-        <w:rPr>
-          <w:rFonts w:ascii="Calibri" w:eastAsiaTheme="minorHAnsi" w:hAnsi="Calibri"/>
-          <w:b/>
-          <w:vanish/>
-        </w:rPr>
-        <w:pgNum/>
-      </w:r>
-      <w:r>
-        <w:rPr>
-          <w:rFonts w:ascii="Calibri" w:eastAsiaTheme="minorHAnsi" w:hAnsi="Calibri"/>
-          <w:b/>
-          <w:vanish/>
-        </w:rPr>
-        <w:pgNum/>
-      </w:r>
-      <w:r>
-        <w:rPr>
-          <w:rFonts w:ascii="Calibri" w:eastAsiaTheme="minorHAnsi" w:hAnsi="Calibri"/>
-          <w:b/>
-          <w:vanish/>
-        </w:rPr>
-        <w:pgNum/>
-      </w:r>
-      <w:r>
-        <w:rPr>
-          <w:rFonts w:ascii="Calibri" w:eastAsiaTheme="minorHAnsi" w:hAnsi="Calibri"/>
-          <w:b/>
-          <w:vanish/>
-        </w:rPr>
-        <w:pgNum/>
-      </w:r>
-      <w:r>
-        <w:rPr>
-          <w:rFonts w:ascii="Calibri" w:eastAsiaTheme="minorHAnsi" w:hAnsi="Calibri"/>
-          <w:b/>
-          <w:vanish/>
-        </w:rPr>
-        <w:pgNum/>
-      </w:r>
-      <w:r>
-        <w:rPr>
-          <w:rFonts w:ascii="Calibri" w:eastAsiaTheme="minorHAnsi" w:hAnsi="Calibri"/>
-          <w:b/>
-          <w:vanish/>
-        </w:rPr>
-        <w:pgNum/>
-      </w:r>
-      <w:r>
-        <w:rPr>
-          <w:rFonts w:ascii="Calibri" w:eastAsiaTheme="minorHAnsi" w:hAnsi="Calibri"/>
-          <w:b/>
-          <w:vanish/>
-        </w:rPr>
-        <w:pgNum/>
-      </w:r>
-      <w:r>
-        <w:rPr>
-          <w:rFonts w:ascii="Calibri" w:eastAsiaTheme="minorHAnsi" w:hAnsi="Calibri"/>
-          <w:b/>
-          <w:vanish/>
-        </w:rPr>
-        <w:pgNum/>
-      </w:r>
-      <w:r>
-        <w:rPr>
-          <w:rFonts w:ascii="Calibri" w:eastAsiaTheme="minorHAnsi" w:hAnsi="Calibri"/>
-          <w:b/>
-          <w:vanish/>
-        </w:rPr>
-        <w:pgNum/>
-      </w:r>
-      <w:r>
-        <w:rPr>
-          <w:rFonts w:ascii="Calibri" w:eastAsiaTheme="minorHAnsi" w:hAnsi="Calibri"/>
-          <w:b/>
-          <w:vanish/>
-        </w:rPr>
-        <w:pgNum/>
-      </w:r>
-      <w:r>
-        <w:rPr>
-          <w:rFonts w:ascii="Calibri" w:eastAsiaTheme="minorHAnsi" w:hAnsi="Calibri"/>
-          <w:b/>
-          <w:vanish/>
-        </w:rPr>
-        <w:pgNum/>
-      </w:r>
-      <w:r>
-        <w:rPr>
-          <w:rFonts w:ascii="Calibri" w:eastAsiaTheme="minorHAnsi" w:hAnsi="Calibri"/>
-          <w:b/>
-          <w:vanish/>
-        </w:rPr>
-        <w:pgNum/>
-      </w:r>
-      <w:r>
-        <w:rPr>
-          <w:rFonts w:ascii="Calibri" w:eastAsiaTheme="minorHAnsi" w:hAnsi="Calibri"/>
-          <w:b/>
-          <w:vanish/>
-        </w:rPr>
-        <w:pgNum/>
-      </w:r>
-      <w:r>
-        <w:rPr>
-          <w:rFonts w:ascii="Calibri" w:eastAsiaTheme="minorHAnsi" w:hAnsi="Calibri"/>
-          <w:b/>
-          <w:vanish/>
-        </w:rPr>
-        <w:pgNum/>
-      </w:r>
-      <w:r>
-        <w:rPr>
-          <w:rFonts w:ascii="Calibri" w:eastAsiaTheme="minorHAnsi" w:hAnsi="Calibri"/>
-          <w:b/>
-          <w:vanish/>
-        </w:rPr>
-        <w:pgNum/>
-      </w:r>
-      <w:r>
-        <w:rPr>
-          <w:rFonts w:ascii="Calibri" w:eastAsiaTheme="minorHAnsi" w:hAnsi="Calibri"/>
-          <w:b/>
-          <w:vanish/>
-        </w:rPr>
-        <w:pgNum/>
-      </w:r>
-      <w:r>
-        <w:rPr>
-          <w:rFonts w:ascii="Calibri" w:eastAsiaTheme="minorHAnsi" w:hAnsi="Calibri"/>
-          <w:b/>
-          <w:vanish/>
-        </w:rPr>
-        <w:pgNum/>
-      </w:r>
-      <w:r>
-        <w:rPr>
-          <w:rFonts w:ascii="Calibri" w:eastAsiaTheme="minorHAnsi" w:hAnsi="Calibri"/>
-          <w:b/>
-          <w:vanish/>
-        </w:rPr>
-        <w:pgNum/>
-      </w:r>
-      <w:r>
-        <w:rPr>
-          <w:rFonts w:ascii="Calibri" w:eastAsiaTheme="minorHAnsi" w:hAnsi="Calibri"/>
-          <w:b/>
-          <w:vanish/>
-        </w:rPr>
-        <w:pgNum/>
-      </w:r>
-      <w:r>
-        <w:rPr>
-          <w:rFonts w:ascii="Calibri" w:eastAsiaTheme="minorHAnsi" w:hAnsi="Calibri"/>
-          <w:b/>
-          <w:vanish/>
-        </w:rPr>
-        <w:pgNum/>
-      </w:r>
-      <w:r>
-        <w:rPr>
-          <w:rFonts w:ascii="Calibri" w:eastAsiaTheme="minorHAnsi" w:hAnsi="Calibri"/>
-          <w:b/>
-          <w:vanish/>
-        </w:rPr>
-        <w:pgNum/>
-      </w:r>
-      <w:r>
-        <w:rPr>
-          <w:rFonts w:ascii="Calibri" w:eastAsiaTheme="minorHAnsi" w:hAnsi="Calibri"/>
-          <w:b/>
-          <w:vanish/>
-        </w:rPr>
-        <w:pgNum/>
-      </w:r>
-      <w:r>
-        <w:rPr>
-          <w:rFonts w:ascii="Calibri" w:eastAsiaTheme="minorHAnsi" w:hAnsi="Calibri"/>
-          <w:b/>
-          <w:vanish/>
-        </w:rPr>
-        <w:pgNum/>
-      </w:r>
-      <w:r>
-        <w:rPr>
-          <w:rFonts w:ascii="Calibri" w:eastAsiaTheme="minorHAnsi" w:hAnsi="Calibri"/>
-          <w:b/>
-          <w:vanish/>
-        </w:rPr>
-        <w:pgNum/>
-      </w:r>
-      <w:r>
-        <w:rPr>
-          <w:rFonts w:ascii="Calibri" w:eastAsiaTheme="minorHAnsi" w:hAnsi="Calibri"/>
-          <w:b/>
-          <w:vanish/>
-        </w:rPr>
-        <w:pgNum/>
-      </w:r>
-      <w:r>
-        <w:rPr>
-          <w:rFonts w:ascii="Calibri" w:eastAsiaTheme="minorHAnsi" w:hAnsi="Calibri"/>
-          <w:b/>
-          <w:vanish/>
-        </w:rPr>
-        <w:pgNum/>
-      </w:r>
-      <w:r>
-        <w:rPr>
-          <w:rFonts w:ascii="Calibri" w:eastAsiaTheme="minorHAnsi" w:hAnsi="Calibri"/>
-          <w:b/>
-          <w:vanish/>
-        </w:rPr>
-        <w:pgNum/>
-      </w:r>
-      <w:r>
-        <w:rPr>
-          <w:rFonts w:ascii="Calibri" w:eastAsiaTheme="minorHAnsi" w:hAnsi="Calibri"/>
-          <w:b/>
-          <w:vanish/>
-        </w:rPr>
-        <w:pgNum/>
-      </w:r>
-      <w:r>
-        <w:rPr>
-          <w:rFonts w:ascii="Calibri" w:eastAsiaTheme="minorHAnsi" w:hAnsi="Calibri"/>
-          <w:b/>
-          <w:vanish/>
-        </w:rPr>
-        <w:pgNum/>
-      </w:r>
-      <w:r>
-        <w:rPr>
-          <w:rFonts w:ascii="Calibri" w:eastAsiaTheme="minorHAnsi" w:hAnsi="Calibri"/>
-          <w:b/>
-          <w:vanish/>
-        </w:rPr>
-        <w:pgNum/>
-      </w:r>
-      <w:r>
-        <w:rPr>
-          <w:rFonts w:ascii="Calibri" w:eastAsiaTheme="minorHAnsi" w:hAnsi="Calibri"/>
-          <w:b/>
-          <w:vanish/>
-        </w:rPr>
-        <w:pgNum/>
-      </w:r>
-      <w:r>
-        <w:rPr>
-          <w:rFonts w:ascii="Calibri" w:eastAsiaTheme="minorHAnsi" w:hAnsi="Calibri"/>
-          <w:b/>
-          <w:vanish/>
-        </w:rPr>
-        <w:pgNum/>
-      </w:r>
-      <w:r>
-        <w:rPr>
-          <w:rFonts w:ascii="Calibri" w:eastAsiaTheme="minorHAnsi" w:hAnsi="Calibri"/>
-          <w:b/>
-          <w:vanish/>
-        </w:rPr>
-        <w:pgNum/>
-      </w:r>
-      <w:r>
-        <w:rPr>
-          <w:rFonts w:ascii="Calibri" w:eastAsiaTheme="minorHAnsi" w:hAnsi="Calibri"/>
-          <w:b/>
-          <w:vanish/>
-        </w:rPr>
-        <w:pgNum/>
-      </w:r>
-      <w:r>
-        <w:rPr>
-          <w:rFonts w:ascii="Calibri" w:eastAsiaTheme="minorHAnsi" w:hAnsi="Calibri"/>
-          <w:b/>
-          <w:vanish/>
-        </w:rPr>
-        <w:pgNum/>
-      </w:r>
-      <w:r>
-        <w:rPr>
-          <w:rFonts w:ascii="Calibri" w:eastAsiaTheme="minorHAnsi" w:hAnsi="Calibri"/>
-          <w:b/>
-          <w:vanish/>
-        </w:rPr>
-        <w:pgNum/>
-      </w:r>
-      <w:r>
-        <w:rPr>
-          <w:rFonts w:ascii="Calibri" w:eastAsiaTheme="minorHAnsi" w:hAnsi="Calibri"/>
-          <w:b/>
-          <w:vanish/>
-        </w:rPr>
-        <w:pgNum/>
-      </w:r>
-      <w:r>
-        <w:rPr>
-          <w:rFonts w:ascii="Calibri" w:eastAsiaTheme="minorHAnsi" w:hAnsi="Calibri"/>
-          <w:b/>
-          <w:vanish/>
-        </w:rPr>
-        <w:pgNum/>
-      </w:r>
-      <w:r>
-        <w:rPr>
-          <w:rFonts w:ascii="Calibri" w:eastAsiaTheme="minorHAnsi" w:hAnsi="Calibri"/>
-          <w:b/>
-          <w:vanish/>
-        </w:rPr>
-        <w:pgNum/>
-      </w:r>
-      <w:r>
-        <w:rPr>
-          <w:rFonts w:ascii="Calibri" w:eastAsiaTheme="minorHAnsi" w:hAnsi="Calibri"/>
-          <w:b/>
-          <w:vanish/>
-        </w:rPr>
-        <w:pgNum/>
-      </w:r>
-      <w:r>
-        <w:rPr>
-          <w:rFonts w:ascii="Calibri" w:eastAsiaTheme="minorHAnsi" w:hAnsi="Calibri"/>
-          <w:b/>
-          <w:vanish/>
-        </w:rPr>
-        <w:pgNum/>
-      </w:r>
-      <w:r>
-        <w:rPr>
-          <w:rFonts w:ascii="Calibri" w:eastAsiaTheme="minorHAnsi" w:hAnsi="Calibri"/>
-          <w:b/>
-          <w:vanish/>
-        </w:rPr>
-        <w:pgNum/>
-      </w:r>
-      <w:r>
-        <w:rPr>
-          <w:rFonts w:ascii="Calibri" w:eastAsiaTheme="minorHAnsi" w:hAnsi="Calibri"/>
-          <w:b/>
-          <w:vanish/>
-        </w:rPr>
-        <w:pgNum/>
-      </w:r>
-      <w:r>
-        <w:rPr>
-          <w:rFonts w:ascii="Calibri" w:eastAsiaTheme="minorHAnsi" w:hAnsi="Calibri"/>
-          <w:b/>
-          <w:vanish/>
-        </w:rPr>
-        <w:pgNum/>
-      </w:r>
-      <w:r>
-        <w:rPr>
-          <w:rFonts w:ascii="Calibri" w:eastAsiaTheme="minorHAnsi" w:hAnsi="Calibri"/>
-          <w:b/>
-          <w:vanish/>
-        </w:rPr>
-        <w:pgNum/>
-      </w:r>
-      <w:r>
-        <w:rPr>
-          <w:rFonts w:ascii="Calibri" w:eastAsiaTheme="minorHAnsi" w:hAnsi="Calibri"/>
-          <w:b/>
-          <w:vanish/>
-        </w:rPr>
-        <w:pgNum/>
-      </w:r>
-      <w:r>
-        <w:rPr>
-          <w:rFonts w:ascii="Calibri" w:eastAsiaTheme="minorHAnsi" w:hAnsi="Calibri"/>
-          <w:b/>
-          <w:vanish/>
-        </w:rPr>
-        <w:pgNum/>
-      </w:r>
-      <w:r>
-        <w:rPr>
-          <w:rFonts w:ascii="Calibri" w:eastAsiaTheme="minorHAnsi" w:hAnsi="Calibri"/>
-          <w:b/>
-          <w:vanish/>
-        </w:rPr>
-        <w:pgNum/>
-      </w:r>
-      <w:r>
-        <w:rPr>
-          <w:rFonts w:ascii="Calibri" w:eastAsiaTheme="minorHAnsi" w:hAnsi="Calibri"/>
-          <w:b/>
-          <w:vanish/>
-        </w:rPr>
-        <w:pgNum/>
-      </w:r>
-      <w:r>
-        <w:rPr>
-          <w:rFonts w:ascii="Calibri" w:eastAsiaTheme="minorHAnsi" w:hAnsi="Calibri"/>
-          <w:b/>
-          <w:vanish/>
-        </w:rPr>
-        <w:pgNum/>
-      </w:r>
-      <w:r>
-        <w:rPr>
-          <w:rFonts w:ascii="Calibri" w:eastAsiaTheme="minorHAnsi" w:hAnsi="Calibri"/>
-          <w:b/>
-          <w:vanish/>
-        </w:rPr>
-        <w:pgNum/>
-      </w:r>
-      <w:r>
-        <w:rPr>
-          <w:rFonts w:ascii="Calibri" w:eastAsiaTheme="minorHAnsi" w:hAnsi="Calibri"/>
-          <w:b/>
-          <w:vanish/>
-        </w:rPr>
-        <w:pgNum/>
-      </w:r>
-      <w:r>
-        <w:rPr>
-          <w:rFonts w:ascii="Calibri" w:eastAsiaTheme="minorHAnsi" w:hAnsi="Calibri"/>
-          <w:b/>
-          <w:vanish/>
-        </w:rPr>
-        <w:pgNum/>
-      </w:r>
-      <w:r>
-        <w:rPr>
-          <w:rFonts w:ascii="Calibri" w:eastAsiaTheme="minorHAnsi" w:hAnsi="Calibri"/>
-          <w:b/>
-          <w:vanish/>
-        </w:rPr>
-        <w:pgNum/>
-      </w:r>
-      <w:r>
-        <w:rPr>
-          <w:rFonts w:ascii="Calibri" w:eastAsiaTheme="minorHAnsi" w:hAnsi="Calibri"/>
-          <w:b/>
-          <w:vanish/>
-        </w:rPr>
-        <w:pgNum/>
-      </w:r>
-      <w:r>
-        <w:rPr>
-          <w:rFonts w:ascii="Calibri" w:eastAsiaTheme="minorHAnsi" w:hAnsi="Calibri"/>
-          <w:b/>
-          <w:vanish/>
-        </w:rPr>
-        <w:pgNum/>
-      </w:r>
-      <w:r>
-        <w:rPr>
-          <w:rFonts w:ascii="Calibri" w:eastAsiaTheme="minorHAnsi" w:hAnsi="Calibri"/>
-          <w:b/>
-          <w:vanish/>
-        </w:rPr>
-        <w:pgNum/>
-      </w:r>
-      <w:r>
-        <w:rPr>
-          <w:rFonts w:ascii="Calibri" w:eastAsiaTheme="minorHAnsi" w:hAnsi="Calibri"/>
-          <w:b/>
-          <w:vanish/>
-        </w:rPr>
-        <w:pgNum/>
-      </w:r>
-      <w:r>
-        <w:rPr>
-          <w:rFonts w:ascii="Calibri" w:eastAsiaTheme="minorHAnsi" w:hAnsi="Calibri"/>
-          <w:b/>
-          <w:vanish/>
-        </w:rPr>
-        <w:pgNum/>
-      </w:r>
-      <w:r>
-        <w:rPr>
-          <w:rFonts w:ascii="Calibri" w:eastAsiaTheme="minorHAnsi" w:hAnsi="Calibri"/>
-          <w:b/>
-          <w:vanish/>
-        </w:rPr>
-        <w:pgNum/>
-      </w:r>
-      <w:r>
-        <w:rPr>
-          <w:rFonts w:ascii="Calibri" w:eastAsiaTheme="minorHAnsi" w:hAnsi="Calibri"/>
-          <w:b/>
-          <w:vanish/>
-        </w:rPr>
-        <w:pgNum/>
-      </w:r>
-      <w:r>
-        <w:rPr>
-          <w:rFonts w:ascii="Calibri" w:eastAsiaTheme="minorHAnsi" w:hAnsi="Calibri"/>
-          <w:b/>
-          <w:vanish/>
-        </w:rPr>
-        <w:pgNum/>
-      </w:r>
-      <w:r>
-        <w:rPr>
-          <w:rFonts w:ascii="Calibri" w:eastAsiaTheme="minorHAnsi" w:hAnsi="Calibri"/>
-          <w:b/>
-          <w:vanish/>
-        </w:rPr>
-        <w:pgNum/>
-      </w:r>
-      <w:r>
-        <w:rPr>
-          <w:rFonts w:ascii="Calibri" w:eastAsiaTheme="minorHAnsi" w:hAnsi="Calibri"/>
-          <w:b/>
-          <w:vanish/>
-        </w:rPr>
-        <w:pgNum/>
-      </w:r>
-      <w:r>
-        <w:rPr>
-          <w:rFonts w:ascii="Calibri" w:eastAsiaTheme="minorHAnsi" w:hAnsi="Calibri"/>
-          <w:b/>
-          <w:vanish/>
-        </w:rPr>
-        <w:pgNum/>
-      </w:r>
-      <w:r>
-        <w:rPr>
-          <w:rFonts w:ascii="Calibri" w:eastAsiaTheme="minorHAnsi" w:hAnsi="Calibri"/>
-          <w:b/>
-          <w:vanish/>
-        </w:rPr>
-        <w:pgNum/>
-      </w:r>
-      <w:r>
-        <w:rPr>
-          <w:rFonts w:ascii="Calibri" w:eastAsiaTheme="minorHAnsi" w:hAnsi="Calibri"/>
-          <w:b/>
-          <w:vanish/>
-        </w:rPr>
-        <w:pgNum/>
-      </w:r>
-      <w:r>
-        <w:rPr>
-          <w:rFonts w:ascii="Calibri" w:eastAsiaTheme="minorHAnsi" w:hAnsi="Calibri"/>
-          <w:b/>
-          <w:vanish/>
-        </w:rPr>
-        <w:pgNum/>
-      </w:r>
-      <w:r>
-        <w:rPr>
-          <w:rFonts w:ascii="Calibri" w:eastAsiaTheme="minorHAnsi" w:hAnsi="Calibri"/>
-          <w:b/>
-          <w:vanish/>
-        </w:rPr>
-        <w:pgNum/>
-      </w:r>
-      <w:r>
-        <w:rPr>
-          <w:rFonts w:ascii="Calibri" w:eastAsiaTheme="minorHAnsi" w:hAnsi="Calibri"/>
-          <w:b/>
-          <w:vanish/>
-        </w:rPr>
-        <w:pgNum/>
-      </w:r>
-      <w:r>
-        <w:rPr>
-          <w:rFonts w:ascii="Calibri" w:eastAsiaTheme="minorHAnsi" w:hAnsi="Calibri"/>
-          <w:b/>
-          <w:vanish/>
-        </w:rPr>
-        <w:pgNum/>
-      </w:r>
-      <w:r>
-        <w:rPr>
-          <w:rFonts w:ascii="Calibri" w:eastAsiaTheme="minorHAnsi" w:hAnsi="Calibri"/>
-          <w:b/>
-          <w:vanish/>
-        </w:rPr>
-        <w:pgNum/>
-      </w:r>
-      <w:r>
-        <w:rPr>
-          <w:rFonts w:ascii="Calibri" w:eastAsiaTheme="minorHAnsi" w:hAnsi="Calibri"/>
-          <w:b/>
-          <w:vanish/>
-        </w:rPr>
-        <w:pgNum/>
-      </w:r>
-      <w:r>
-        <w:rPr>
-          <w:rFonts w:ascii="Calibri" w:eastAsiaTheme="minorHAnsi" w:hAnsi="Calibri"/>
-          <w:b/>
-          <w:vanish/>
-        </w:rPr>
-        <w:pgNum/>
-      </w:r>
-      <w:r>
-        <w:rPr>
-          <w:rFonts w:ascii="Calibri" w:eastAsiaTheme="minorHAnsi" w:hAnsi="Calibri"/>
-          <w:b/>
-          <w:vanish/>
-        </w:rPr>
-        <w:pgNum/>
-      </w:r>
-      <w:r>
-        <w:rPr>
-          <w:rFonts w:ascii="Calibri" w:eastAsiaTheme="minorHAnsi" w:hAnsi="Calibri"/>
-          <w:b/>
-          <w:vanish/>
-        </w:rPr>
-        <w:pgNum/>
-      </w:r>
-      <w:r>
-        <w:rPr>
-          <w:rFonts w:ascii="Calibri" w:eastAsiaTheme="minorHAnsi" w:hAnsi="Calibri"/>
-          <w:b/>
-          <w:vanish/>
-        </w:rPr>
-        <w:pgNum/>
-      </w:r>
-      <w:r>
-        <w:rPr>
-          <w:rFonts w:ascii="Calibri" w:eastAsiaTheme="minorHAnsi" w:hAnsi="Calibri"/>
-          <w:b/>
-          <w:vanish/>
-        </w:rPr>
-        <w:pgNum/>
+        <w:t>Buttons / Hyperlinks</w:t>
       </w:r>
     </w:p>
+    <w:tbl>
+      <w:tblPr>
+        <w:tblStyle w:val="GridTable4-Accent3"/>
+        <w:tblW w:w="0" w:type="auto"/>
+        <w:tblLook w:val="04A0" w:firstRow="1" w:lastRow="0" w:firstColumn="1" w:lastColumn="0" w:noHBand="0" w:noVBand="1"/>
+      </w:tblPr>
+      <w:tblGrid>
+        <w:gridCol w:w="504"/>
+        <w:gridCol w:w="1333"/>
+        <w:gridCol w:w="2687"/>
+        <w:gridCol w:w="2707"/>
+        <w:gridCol w:w="2119"/>
+      </w:tblGrid>
+      <w:tr>
+        <w:trPr>
+          <w:cnfStyle w:val="100000000000" w:firstRow="1" w:lastRow="0" w:firstColumn="0" w:lastColumn="0" w:oddVBand="0" w:evenVBand="0" w:oddHBand="0" w:evenHBand="0" w:firstRowFirstColumn="0" w:firstRowLastColumn="0" w:lastRowFirstColumn="0" w:lastRowLastColumn="0"/>
+        </w:trPr>
+        <w:tc>
+          <w:tcPr>
+            <w:cnfStyle w:val="001000000000" w:firstRow="0" w:lastRow="0" w:firstColumn="1" w:lastColumn="0" w:oddVBand="0" w:evenVBand="0" w:oddHBand="0" w:evenHBand="0" w:firstRowFirstColumn="0" w:firstRowLastColumn="0" w:lastRowFirstColumn="0" w:lastRowLastColumn="0"/>
+            <w:tcW w:w="504" w:type="dxa"/>
+          </w:tcPr>
+          <w:p>
+            <w:pPr>
+              <w:rPr>
+                <w:b w:val="0"/>
+              </w:rPr>
+            </w:pPr>
+            <w:r>
+              <w:rPr>
+                <w:rFonts w:ascii="Calibri" w:hAnsi="Calibri"/>
+              </w:rPr>
+              <w:t>No</w:t>
+            </w:r>
+          </w:p>
+        </w:tc>
+        <w:tc>
+          <w:tcPr>
+            <w:tcW w:w="1333" w:type="dxa"/>
+          </w:tcPr>
+          <w:p>
+            <w:pPr>
+              <w:cnfStyle w:val="100000000000" w:firstRow="1" w:lastRow="0" w:firstColumn="0" w:lastColumn="0" w:oddVBand="0" w:evenVBand="0" w:oddHBand="0" w:evenHBand="0" w:firstRowFirstColumn="0" w:firstRowLastColumn="0" w:lastRowFirstColumn="0" w:lastRowLastColumn="0"/>
+              <w:rPr>
+                <w:b w:val="0"/>
+              </w:rPr>
+            </w:pPr>
+            <w:r>
+              <w:rPr>
+                <w:rFonts w:ascii="Calibri" w:hAnsi="Calibri"/>
+              </w:rPr>
+              <w:t>Function</w:t>
+            </w:r>
+          </w:p>
+        </w:tc>
+        <w:tc>
+          <w:tcPr>
+            <w:tcW w:w="2687" w:type="dxa"/>
+          </w:tcPr>
+          <w:p>
+            <w:pPr>
+              <w:cnfStyle w:val="100000000000" w:firstRow="1" w:lastRow="0" w:firstColumn="0" w:lastColumn="0" w:oddVBand="0" w:evenVBand="0" w:oddHBand="0" w:evenHBand="0" w:firstRowFirstColumn="0" w:firstRowLastColumn="0" w:lastRowFirstColumn="0" w:lastRowLastColumn="0"/>
+              <w:rPr>
+                <w:b w:val="0"/>
+              </w:rPr>
+            </w:pPr>
+            <w:r>
+              <w:rPr>
+                <w:rFonts w:ascii="Calibri" w:hAnsi="Calibri"/>
+              </w:rPr>
+              <w:t>Description</w:t>
+            </w:r>
+          </w:p>
+        </w:tc>
+        <w:tc>
+          <w:tcPr>
+            <w:tcW w:w="2707" w:type="dxa"/>
+          </w:tcPr>
+          <w:p>
+            <w:pPr>
+              <w:cnfStyle w:val="100000000000" w:firstRow="1" w:lastRow="0" w:firstColumn="0" w:lastColumn="0" w:oddVBand="0" w:evenVBand="0" w:oddHBand="0" w:evenHBand="0" w:firstRowFirstColumn="0" w:firstRowLastColumn="0" w:lastRowFirstColumn="0" w:lastRowLastColumn="0"/>
+              <w:rPr>
+                <w:b w:val="0"/>
+              </w:rPr>
+            </w:pPr>
+            <w:r>
+              <w:rPr>
+                <w:rFonts w:ascii="Calibri" w:hAnsi="Calibri"/>
+              </w:rPr>
+              <w:t>Validation</w:t>
+            </w:r>
+          </w:p>
+        </w:tc>
+        <w:tc>
+          <w:tcPr>
+            <w:tcW w:w="2119" w:type="dxa"/>
+          </w:tcPr>
+          <w:p>
+            <w:pPr>
+              <w:cnfStyle w:val="100000000000" w:firstRow="1" w:lastRow="0" w:firstColumn="0" w:lastColumn="0" w:oddVBand="0" w:evenVBand="0" w:oddHBand="0" w:evenHBand="0" w:firstRowFirstColumn="0" w:firstRowLastColumn="0" w:lastRowFirstColumn="0" w:lastRowLastColumn="0"/>
+              <w:rPr>
+                <w:b w:val="0"/>
+              </w:rPr>
+            </w:pPr>
+            <w:r>
+              <w:rPr>
+                <w:rFonts w:ascii="Calibri" w:hAnsi="Calibri"/>
+              </w:rPr>
+              <w:t>Outcome</w:t>
+            </w:r>
+          </w:p>
+        </w:tc>
+      </w:tr>
+      <w:tr>
+        <w:trPr>
+          <w:cnfStyle w:val="000000100000" w:firstRow="0" w:lastRow="0" w:firstColumn="0" w:lastColumn="0" w:oddVBand="0" w:evenVBand="0" w:oddHBand="1" w:evenHBand="0" w:firstRowFirstColumn="0" w:firstRowLastColumn="0" w:lastRowFirstColumn="0" w:lastRowLastColumn="0"/>
+        </w:trPr>
+        <w:tc>
+          <w:tcPr>
+            <w:cnfStyle w:val="001000000000" w:firstRow="0" w:lastRow="0" w:firstColumn="1" w:lastColumn="0" w:oddVBand="0" w:evenVBand="0" w:oddHBand="0" w:evenHBand="0" w:firstRowFirstColumn="0" w:firstRowLastColumn="0" w:lastRowFirstColumn="0" w:lastRowLastColumn="0"/>
+            <w:tcW w:w="504" w:type="dxa"/>
+          </w:tcPr>
+          <w:p>
+            <w:pPr>
+              <w:rPr>
+                <w:b w:val="0"/>
+              </w:rPr>
+            </w:pPr>
+            <w:r>
+              <w:rPr>
+                <w:rFonts w:ascii="Calibri" w:hAnsi="Calibri"/>
+              </w:rPr>
+              <w:t>3</w:t>
+            </w:r>
+          </w:p>
+        </w:tc>
+        <w:tc>
+          <w:tcPr>
+            <w:tcW w:w="1333" w:type="dxa"/>
+          </w:tcPr>
+          <w:p>
+            <w:pPr>
+              <w:cnfStyle w:val="000000100000" w:firstRow="0" w:lastRow="0" w:firstColumn="0" w:lastColumn="0" w:oddVBand="0" w:evenVBand="0" w:oddHBand="1" w:evenHBand="0" w:firstRowFirstColumn="0" w:firstRowLastColumn="0" w:lastRowFirstColumn="0" w:lastRowLastColumn="0"/>
+              <w:rPr>
+                <w:b/>
+              </w:rPr>
+            </w:pPr>
+            <w:r>
+              <w:rPr>
+                <w:rFonts w:ascii="Calibri" w:hAnsi="Calibri"/>
+              </w:rPr>
+              <w:t>btnPaypal</w:t>
+            </w:r>
+          </w:p>
+        </w:tc>
+        <w:tc>
+          <w:tcPr>
+            <w:tcW w:w="2687" w:type="dxa"/>
+          </w:tcPr>
+          <w:p>
+            <w:pPr>
+              <w:cnfStyle w:val="000000100000" w:firstRow="0" w:lastRow="0" w:firstColumn="0" w:lastColumn="0" w:oddVBand="0" w:evenVBand="0" w:oddHBand="1" w:evenHBand="0" w:firstRowFirstColumn="0" w:firstRowLastColumn="0" w:lastRowFirstColumn="0" w:lastRowLastColumn="0"/>
+              <w:rPr>
+                <w:b/>
+              </w:rPr>
+            </w:pPr>
+            <w:r>
+              <w:rPr>
+                <w:rFonts w:ascii="Calibri" w:hAnsi="Calibri"/>
+              </w:rPr>
+              <w:t>Payment by paypal</w:t>
+            </w:r>
+          </w:p>
+        </w:tc>
+        <w:tc>
+          <w:tcPr>
+            <w:tcW w:w="2707" w:type="dxa"/>
+          </w:tcPr>
+          <w:p>
+            <w:pPr>
+              <w:cnfStyle w:val="000000100000" w:firstRow="0" w:lastRow="0" w:firstColumn="0" w:lastColumn="0" w:oddVBand="0" w:evenVBand="0" w:oddHBand="1" w:evenHBand="0" w:firstRowFirstColumn="0" w:firstRowLastColumn="0" w:lastRowFirstColumn="0" w:lastRowLastColumn="0"/>
+              <w:rPr>
+                <w:b/>
+              </w:rPr>
+            </w:pPr>
+            <w:r>
+              <w:rPr>
+                <w:rFonts w:ascii="Calibri" w:hAnsi="Calibri"/>
+              </w:rPr>
+              <w:t>N/A</w:t>
+            </w:r>
+          </w:p>
+        </w:tc>
+        <w:tc>
+          <w:tcPr>
+            <w:tcW w:w="2119" w:type="dxa"/>
+          </w:tcPr>
+          <w:p>
+            <w:pPr>
+              <w:cnfStyle w:val="000000100000" w:firstRow="0" w:lastRow="0" w:firstColumn="0" w:lastColumn="0" w:oddVBand="0" w:evenVBand="0" w:oddHBand="1" w:evenHBand="0" w:firstRowFirstColumn="0" w:firstRowLastColumn="0" w:lastRowFirstColumn="0" w:lastRowLastColumn="0"/>
+              <w:rPr>
+                <w:b/>
+              </w:rPr>
+            </w:pPr>
+            <w:r>
+              <w:rPr>
+                <w:rFonts w:ascii="Calibri" w:hAnsi="Calibri"/>
+              </w:rPr>
+              <w:t xml:space="preserve">Transfer to paypal page </w:t>
+            </w:r>
+          </w:p>
+        </w:tc>
+      </w:tr>
+      <w:tr>
+        <w:tc>
+          <w:tcPr>
+            <w:cnfStyle w:val="001000000000" w:firstRow="0" w:lastRow="0" w:firstColumn="1" w:lastColumn="0" w:oddVBand="0" w:evenVBand="0" w:oddHBand="0" w:evenHBand="0" w:firstRowFirstColumn="0" w:firstRowLastColumn="0" w:lastRowFirstColumn="0" w:lastRowLastColumn="0"/>
+            <w:tcW w:w="504" w:type="dxa"/>
+          </w:tcPr>
+          <w:p>
+            <w:pPr>
+              <w:rPr>
+                <w:b w:val="0"/>
+              </w:rPr>
+            </w:pPr>
+            <w:r>
+              <w:rPr>
+                <w:rFonts w:ascii="Calibri" w:hAnsi="Calibri"/>
+              </w:rPr>
+              <w:t>4</w:t>
+            </w:r>
+          </w:p>
+        </w:tc>
+        <w:tc>
+          <w:tcPr>
+            <w:tcW w:w="1333" w:type="dxa"/>
+          </w:tcPr>
+          <w:p>
+            <w:pPr>
+              <w:cnfStyle w:val="000000000000" w:firstRow="0" w:lastRow="0" w:firstColumn="0" w:lastColumn="0" w:oddVBand="0" w:evenVBand="0" w:oddHBand="0" w:evenHBand="0" w:firstRowFirstColumn="0" w:firstRowLastColumn="0" w:lastRowFirstColumn="0" w:lastRowLastColumn="0"/>
+              <w:rPr>
+                <w:b/>
+              </w:rPr>
+            </w:pPr>
+            <w:r>
+              <w:rPr>
+                <w:rFonts w:ascii="Calibri" w:hAnsi="Calibri"/>
+              </w:rPr>
+              <w:t>btnDirect</w:t>
+            </w:r>
+          </w:p>
+        </w:tc>
+        <w:tc>
+          <w:tcPr>
+            <w:tcW w:w="2687" w:type="dxa"/>
+          </w:tcPr>
+          <w:p>
+            <w:pPr>
+              <w:cnfStyle w:val="000000000000" w:firstRow="0" w:lastRow="0" w:firstColumn="0" w:lastColumn="0" w:oddVBand="0" w:evenVBand="0" w:oddHBand="0" w:evenHBand="0" w:firstRowFirstColumn="0" w:firstRowLastColumn="0" w:lastRowFirstColumn="0" w:lastRowLastColumn="0"/>
+              <w:rPr>
+                <w:b/>
+              </w:rPr>
+            </w:pPr>
+            <w:r>
+              <w:rPr>
+                <w:rFonts w:ascii="Calibri" w:hAnsi="Calibri"/>
+              </w:rPr>
+              <w:t>Payment direct at company</w:t>
+            </w:r>
+          </w:p>
+        </w:tc>
+        <w:tc>
+          <w:tcPr>
+            <w:tcW w:w="2707" w:type="dxa"/>
+          </w:tcPr>
+          <w:p>
+            <w:pPr>
+              <w:cnfStyle w:val="000000000000" w:firstRow="0" w:lastRow="0" w:firstColumn="0" w:lastColumn="0" w:oddVBand="0" w:evenVBand="0" w:oddHBand="0" w:evenHBand="0" w:firstRowFirstColumn="0" w:firstRowLastColumn="0" w:lastRowFirstColumn="0" w:lastRowLastColumn="0"/>
+              <w:rPr>
+                <w:b/>
+              </w:rPr>
+            </w:pPr>
+            <w:r>
+              <w:rPr>
+                <w:rFonts w:ascii="Calibri" w:hAnsi="Calibri"/>
+              </w:rPr>
+              <w:t>N/A</w:t>
+            </w:r>
+          </w:p>
+        </w:tc>
+        <w:tc>
+          <w:tcPr>
+            <w:tcW w:w="2119" w:type="dxa"/>
+          </w:tcPr>
+          <w:p>
+            <w:pPr>
+              <w:cnfStyle w:val="000000000000" w:firstRow="0" w:lastRow="0" w:firstColumn="0" w:lastColumn="0" w:oddVBand="0" w:evenVBand="0" w:oddHBand="0" w:evenHBand="0" w:firstRowFirstColumn="0" w:firstRowLastColumn="0" w:lastRowFirstColumn="0" w:lastRowLastColumn="0"/>
+              <w:rPr>
+                <w:b/>
+              </w:rPr>
+            </w:pPr>
+            <w:r>
+              <w:rPr>
+                <w:rFonts w:ascii="Calibri" w:hAnsi="Calibri"/>
+              </w:rPr>
+              <w:t>Show address of list company</w:t>
+            </w:r>
+          </w:p>
+        </w:tc>
+      </w:tr>
+    </w:tbl>
     <w:p>
       <w:pPr>
         <w:jc w:val="left"/>
@@ -29832,7 +29765,7 @@
                     </pic:cNvPicPr>
                   </pic:nvPicPr>
                   <pic:blipFill>
-                    <a:blip r:embed="rId33">
+                    <a:blip r:embed="rId34">
                       <a:extLst>
                         <a:ext uri="{28A0092B-C50C-407E-A947-70E740481C1C}">
                           <a14:useLocalDpi xmlns:a14="http://schemas.microsoft.com/office/drawing/2010/main" val="0"/>
@@ -29872,27 +29805,14 @@
       <w:r>
         <w:t xml:space="preserve">Figure </w:t>
       </w:r>
-      <w:r>
-        <w:fldChar w:fldCharType="begin"/>
-      </w:r>
-      <w:r>
-        <w:instrText xml:space="preserve"> SEQ Figure \* ARABIC </w:instrText>
-      </w:r>
-      <w:r>
-        <w:fldChar w:fldCharType="separate"/>
-      </w:r>
-      <w:r>
-        <w:rPr>
-          <w:noProof/>
-        </w:rPr>
-        <w:t>8</w:t>
-      </w:r>
-      <w:r>
-        <w:rPr>
-          <w:noProof/>
-        </w:rPr>
-        <w:fldChar w:fldCharType="end"/>
-      </w:r>
+      <w:fldSimple w:instr=" SEQ Figure \* ARABIC ">
+        <w:r>
+          <w:rPr>
+            <w:noProof/>
+          </w:rPr>
+          <w:t>8</w:t>
+        </w:r>
+      </w:fldSimple>
       <w:r>
         <w:t xml:space="preserve"> Scan NFC card screen</w:t>
       </w:r>
@@ -30636,27 +30556,14 @@
       <w:r>
         <w:t xml:space="preserve">Table </w:t>
       </w:r>
-      <w:r>
-        <w:fldChar w:fldCharType="begin"/>
-      </w:r>
-      <w:r>
-        <w:instrText xml:space="preserve"> SEQ Table \* ARABIC </w:instrText>
-      </w:r>
-      <w:r>
-        <w:fldChar w:fldCharType="separate"/>
-      </w:r>
-      <w:r>
-        <w:rPr>
-          <w:noProof/>
-        </w:rPr>
-        <w:t>2</w:t>
-      </w:r>
-      <w:r>
-        <w:rPr>
-          <w:noProof/>
-        </w:rPr>
-        <w:fldChar w:fldCharType="end"/>
-      </w:r>
+      <w:fldSimple w:instr=" SEQ Table \* ARABIC ">
+        <w:r>
+          <w:rPr>
+            <w:noProof/>
+          </w:rPr>
+          <w:t>2</w:t>
+        </w:r>
+      </w:fldSimple>
       <w:r>
         <w:t xml:space="preserve"> Scan NFC card screen</w:t>
       </w:r>
@@ -30839,27 +30746,14 @@
       <w:r>
         <w:t xml:space="preserve">Table </w:t>
       </w:r>
-      <w:r>
-        <w:fldChar w:fldCharType="begin"/>
-      </w:r>
-      <w:r>
-        <w:instrText xml:space="preserve"> SEQ Table \* ARABIC </w:instrText>
-      </w:r>
-      <w:r>
-        <w:fldChar w:fldCharType="separate"/>
-      </w:r>
-      <w:r>
-        <w:rPr>
-          <w:noProof/>
-        </w:rPr>
-        <w:t>3</w:t>
-      </w:r>
-      <w:r>
-        <w:rPr>
-          <w:noProof/>
-        </w:rPr>
-        <w:fldChar w:fldCharType="end"/>
-      </w:r>
+      <w:fldSimple w:instr=" SEQ Table \* ARABIC ">
+        <w:r>
+          <w:rPr>
+            <w:noProof/>
+          </w:rPr>
+          <w:t>3</w:t>
+        </w:r>
+      </w:fldSimple>
       <w:r>
         <w:t xml:space="preserve"> Scan NFC card screen</w:t>
       </w:r>
@@ -30907,7 +30801,7 @@
                     </pic:cNvPicPr>
                   </pic:nvPicPr>
                   <pic:blipFill>
-                    <a:blip r:embed="rId34">
+                    <a:blip r:embed="rId35">
                       <a:extLst>
                         <a:ext uri="{28A0092B-C50C-407E-A947-70E740481C1C}">
                           <a14:useLocalDpi xmlns:a14="http://schemas.microsoft.com/office/drawing/2010/main" val="0"/>
@@ -30947,27 +30841,14 @@
       <w:r>
         <w:t xml:space="preserve">Figure </w:t>
       </w:r>
-      <w:r>
-        <w:fldChar w:fldCharType="begin"/>
-      </w:r>
-      <w:r>
-        <w:instrText xml:space="preserve"> SEQ Figure \* ARABIC </w:instrText>
-      </w:r>
-      <w:r>
-        <w:fldChar w:fldCharType="separate"/>
-      </w:r>
-      <w:r>
-        <w:rPr>
-          <w:noProof/>
-        </w:rPr>
-        <w:t>9</w:t>
-      </w:r>
-      <w:r>
-        <w:rPr>
-          <w:noProof/>
-        </w:rPr>
-        <w:fldChar w:fldCharType="end"/>
-      </w:r>
+      <w:fldSimple w:instr=" SEQ Figure \* ARABIC ">
+        <w:r>
+          <w:rPr>
+            <w:noProof/>
+          </w:rPr>
+          <w:t>9</w:t>
+        </w:r>
+      </w:fldSimple>
       <w:r>
         <w:t xml:space="preserve"> View card information screen</w:t>
       </w:r>
@@ -31324,27 +31205,14 @@
       <w:r>
         <w:t xml:space="preserve">Table </w:t>
       </w:r>
-      <w:r>
-        <w:fldChar w:fldCharType="begin"/>
-      </w:r>
-      <w:r>
-        <w:instrText xml:space="preserve"> SEQ Table \* ARABIC </w:instrText>
-      </w:r>
-      <w:r>
-        <w:fldChar w:fldCharType="separate"/>
-      </w:r>
-      <w:r>
-        <w:rPr>
-          <w:noProof/>
-        </w:rPr>
-        <w:t>4</w:t>
-      </w:r>
-      <w:r>
-        <w:rPr>
-          <w:noProof/>
-        </w:rPr>
-        <w:fldChar w:fldCharType="end"/>
-      </w:r>
+      <w:fldSimple w:instr=" SEQ Table \* ARABIC ">
+        <w:r>
+          <w:rPr>
+            <w:noProof/>
+          </w:rPr>
+          <w:t>4</w:t>
+        </w:r>
+      </w:fldSimple>
       <w:r>
         <w:t xml:space="preserve"> View card information screen - Buttons</w:t>
       </w:r>
@@ -31414,7 +31282,7 @@
                     </pic:cNvPicPr>
                   </pic:nvPicPr>
                   <pic:blipFill>
-                    <a:blip r:embed="rId35">
+                    <a:blip r:embed="rId36">
                       <a:extLst>
                         <a:ext uri="{28A0092B-C50C-407E-A947-70E740481C1C}">
                           <a14:useLocalDpi xmlns:a14="http://schemas.microsoft.com/office/drawing/2010/main" val="0"/>
@@ -31454,27 +31322,14 @@
       <w:r>
         <w:t xml:space="preserve">Figure </w:t>
       </w:r>
-      <w:r>
-        <w:fldChar w:fldCharType="begin"/>
-      </w:r>
-      <w:r>
-        <w:instrText xml:space="preserve"> SEQ Figure \* ARABIC </w:instrText>
-      </w:r>
-      <w:r>
-        <w:fldChar w:fldCharType="separate"/>
-      </w:r>
-      <w:r>
-        <w:rPr>
-          <w:noProof/>
-        </w:rPr>
-        <w:t>10</w:t>
-      </w:r>
-      <w:r>
-        <w:rPr>
-          <w:noProof/>
-        </w:rPr>
-        <w:fldChar w:fldCharType="end"/>
-      </w:r>
+      <w:fldSimple w:instr=" SEQ Figure \* ARABIC ">
+        <w:r>
+          <w:rPr>
+            <w:noProof/>
+          </w:rPr>
+          <w:t>10</w:t>
+        </w:r>
+      </w:fldSimple>
       <w:r>
         <w:t xml:space="preserve"> Search contract screen</w:t>
       </w:r>
@@ -31867,27 +31722,14 @@
       <w:r>
         <w:t xml:space="preserve">Table </w:t>
       </w:r>
-      <w:r>
-        <w:fldChar w:fldCharType="begin"/>
-      </w:r>
-      <w:r>
-        <w:instrText xml:space="preserve"> SEQ Table \* ARABIC </w:instrText>
-      </w:r>
-      <w:r>
-        <w:fldChar w:fldCharType="separate"/>
-      </w:r>
-      <w:r>
-        <w:rPr>
-          <w:noProof/>
-        </w:rPr>
-        <w:t>5</w:t>
-      </w:r>
-      <w:r>
-        <w:rPr>
-          <w:noProof/>
-        </w:rPr>
-        <w:fldChar w:fldCharType="end"/>
-      </w:r>
+      <w:fldSimple w:instr=" SEQ Table \* ARABIC ">
+        <w:r>
+          <w:rPr>
+            <w:noProof/>
+          </w:rPr>
+          <w:t>5</w:t>
+        </w:r>
+      </w:fldSimple>
       <w:r>
         <w:t xml:space="preserve"> </w:t>
       </w:r>
@@ -32153,27 +31995,14 @@
       <w:r>
         <w:t xml:space="preserve">Table </w:t>
       </w:r>
-      <w:r>
-        <w:fldChar w:fldCharType="begin"/>
-      </w:r>
-      <w:r>
-        <w:instrText xml:space="preserve"> SEQ Table \* ARABIC </w:instrText>
-      </w:r>
-      <w:r>
-        <w:fldChar w:fldCharType="separate"/>
-      </w:r>
-      <w:r>
-        <w:rPr>
-          <w:noProof/>
-        </w:rPr>
-        <w:t>6</w:t>
-      </w:r>
-      <w:r>
-        <w:rPr>
-          <w:noProof/>
-        </w:rPr>
-        <w:fldChar w:fldCharType="end"/>
-      </w:r>
+      <w:fldSimple w:instr=" SEQ Table \* ARABIC ">
+        <w:r>
+          <w:rPr>
+            <w:noProof/>
+          </w:rPr>
+          <w:t>6</w:t>
+        </w:r>
+      </w:fldSimple>
       <w:r>
         <w:t xml:space="preserve"> </w:t>
       </w:r>
@@ -32222,7 +32051,7 @@
                     </pic:cNvPicPr>
                   </pic:nvPicPr>
                   <pic:blipFill>
-                    <a:blip r:embed="rId36">
+                    <a:blip r:embed="rId37">
                       <a:extLst>
                         <a:ext uri="{28A0092B-C50C-407E-A947-70E740481C1C}">
                           <a14:useLocalDpi xmlns:a14="http://schemas.microsoft.com/office/drawing/2010/main" val="0"/>
@@ -32262,27 +32091,14 @@
       <w:r>
         <w:t xml:space="preserve">Figure </w:t>
       </w:r>
-      <w:r>
-        <w:fldChar w:fldCharType="begin"/>
-      </w:r>
-      <w:r>
-        <w:instrText xml:space="preserve"> SEQ Figure \* ARABIC </w:instrText>
-      </w:r>
-      <w:r>
-        <w:fldChar w:fldCharType="separate"/>
-      </w:r>
-      <w:r>
-        <w:rPr>
-          <w:noProof/>
-        </w:rPr>
-        <w:t>11</w:t>
-      </w:r>
-      <w:r>
-        <w:rPr>
-          <w:noProof/>
-        </w:rPr>
-        <w:fldChar w:fldCharType="end"/>
-      </w:r>
+      <w:fldSimple w:instr=" SEQ Figure \* ARABIC ">
+        <w:r>
+          <w:rPr>
+            <w:noProof/>
+          </w:rPr>
+          <w:t>11</w:t>
+        </w:r>
+      </w:fldSimple>
       <w:r>
         <w:t xml:space="preserve"> View contract screen</w:t>
       </w:r>
@@ -32466,27 +32282,14 @@
       <w:r>
         <w:t xml:space="preserve">Table </w:t>
       </w:r>
-      <w:r>
-        <w:fldChar w:fldCharType="begin"/>
-      </w:r>
-      <w:r>
-        <w:instrText xml:space="preserve"> SEQ Table \* ARABIC </w:instrText>
-      </w:r>
-      <w:r>
-        <w:fldChar w:fldCharType="separate"/>
-      </w:r>
-      <w:r>
-        <w:rPr>
-          <w:noProof/>
-        </w:rPr>
-        <w:t>7</w:t>
-      </w:r>
-      <w:r>
-        <w:rPr>
-          <w:noProof/>
-        </w:rPr>
-        <w:fldChar w:fldCharType="end"/>
-      </w:r>
+      <w:fldSimple w:instr=" SEQ Table \* ARABIC ">
+        <w:r>
+          <w:rPr>
+            <w:noProof/>
+          </w:rPr>
+          <w:t>7</w:t>
+        </w:r>
+      </w:fldSimple>
       <w:r>
         <w:t xml:space="preserve"> View </w:t>
       </w:r>
@@ -32877,7 +32680,7 @@
                     </pic:cNvPicPr>
                   </pic:nvPicPr>
                   <pic:blipFill>
-                    <a:blip r:embed="rId37">
+                    <a:blip r:embed="rId38">
                       <a:extLst>
                         <a:ext uri="{28A0092B-C50C-407E-A947-70E740481C1C}">
                           <a14:useLocalDpi xmlns:a14="http://schemas.microsoft.com/office/drawing/2010/main" val="0"/>
@@ -32917,27 +32720,14 @@
       <w:r>
         <w:t xml:space="preserve">Figure </w:t>
       </w:r>
-      <w:r>
-        <w:fldChar w:fldCharType="begin"/>
-      </w:r>
-      <w:r>
-        <w:instrText xml:space="preserve"> SEQ Figure \* ARABIC </w:instrText>
-      </w:r>
-      <w:r>
-        <w:fldChar w:fldCharType="separate"/>
-      </w:r>
-      <w:r>
-        <w:rPr>
-          <w:noProof/>
-        </w:rPr>
-        <w:t>12</w:t>
-      </w:r>
-      <w:r>
-        <w:rPr>
-          <w:noProof/>
-        </w:rPr>
-        <w:fldChar w:fldCharType="end"/>
-      </w:r>
+      <w:fldSimple w:instr=" SEQ Figure \* ARABIC ">
+        <w:r>
+          <w:rPr>
+            <w:noProof/>
+          </w:rPr>
+          <w:t>12</w:t>
+        </w:r>
+      </w:fldSimple>
       <w:r>
         <w:t xml:space="preserve"> Print card screen</w:t>
       </w:r>
@@ -32990,7 +32780,7 @@
                     </pic:cNvPicPr>
                   </pic:nvPicPr>
                   <pic:blipFill>
-                    <a:blip r:embed="rId38">
+                    <a:blip r:embed="rId39">
                       <a:extLst>
                         <a:ext uri="{28A0092B-C50C-407E-A947-70E740481C1C}">
                           <a14:useLocalDpi xmlns:a14="http://schemas.microsoft.com/office/drawing/2010/main" val="0"/>
@@ -39790,7 +39580,7 @@
                     </pic:cNvPicPr>
                   </pic:nvPicPr>
                   <pic:blipFill>
-                    <a:blip r:embed="rId39">
+                    <a:blip r:embed="rId40">
                       <a:extLst>
                         <a:ext uri="{28A0092B-C50C-407E-A947-70E740481C1C}">
                           <a14:useLocalDpi xmlns:a14="http://schemas.microsoft.com/office/drawing/2010/main" val="0"/>
@@ -39830,27 +39620,14 @@
       <w:r>
         <w:t xml:space="preserve">Figure </w:t>
       </w:r>
-      <w:r>
-        <w:fldChar w:fldCharType="begin"/>
-      </w:r>
-      <w:r>
-        <w:instrText xml:space="preserve"> SEQ Figure \* ARABIC </w:instrText>
-      </w:r>
-      <w:r>
-        <w:fldChar w:fldCharType="separate"/>
-      </w:r>
-      <w:r>
-        <w:rPr>
-          <w:noProof/>
-        </w:rPr>
-        <w:t>13</w:t>
-      </w:r>
-      <w:r>
-        <w:rPr>
-          <w:noProof/>
-        </w:rPr>
-        <w:fldChar w:fldCharType="end"/>
-      </w:r>
+      <w:fldSimple w:instr=" SEQ Figure \* ARABIC ">
+        <w:r>
+          <w:rPr>
+            <w:noProof/>
+          </w:rPr>
+          <w:t>13</w:t>
+        </w:r>
+      </w:fldSimple>
       <w:r>
         <w:t xml:space="preserve"> Contract State Chart</w:t>
       </w:r>
@@ -40095,27 +39872,14 @@
       <w:r>
         <w:t xml:space="preserve">Table </w:t>
       </w:r>
-      <w:r>
-        <w:fldChar w:fldCharType="begin"/>
-      </w:r>
-      <w:r>
-        <w:instrText xml:space="preserve"> SEQ Table \* ARABIC </w:instrText>
-      </w:r>
-      <w:r>
-        <w:fldChar w:fldCharType="separate"/>
-      </w:r>
-      <w:r>
-        <w:rPr>
-          <w:noProof/>
-        </w:rPr>
-        <w:t>8</w:t>
-      </w:r>
-      <w:r>
-        <w:rPr>
-          <w:noProof/>
-        </w:rPr>
-        <w:fldChar w:fldCharType="end"/>
-      </w:r>
+      <w:fldSimple w:instr=" SEQ Table \* ARABIC ">
+        <w:r>
+          <w:rPr>
+            <w:noProof/>
+          </w:rPr>
+          <w:t>8</w:t>
+        </w:r>
+      </w:fldSimple>
       <w:r>
         <w:t xml:space="preserve"> Contract State Dictionary</w:t>
       </w:r>
@@ -40492,7 +40256,7 @@
                     </pic:cNvPicPr>
                   </pic:nvPicPr>
                   <pic:blipFill>
-                    <a:blip r:embed="rId40">
+                    <a:blip r:embed="rId41">
                       <a:extLst>
                         <a:ext uri="{28A0092B-C50C-407E-A947-70E740481C1C}">
                           <a14:useLocalDpi xmlns:a14="http://schemas.microsoft.com/office/drawing/2010/main" val="0"/>
@@ -40532,27 +40296,14 @@
       <w:r>
         <w:t xml:space="preserve">Figure </w:t>
       </w:r>
-      <w:r>
-        <w:fldChar w:fldCharType="begin"/>
-      </w:r>
-      <w:r>
-        <w:instrText xml:space="preserve"> SEQ Figure \* ARABIC </w:instrText>
-      </w:r>
-      <w:r>
-        <w:fldChar w:fldCharType="separate"/>
-      </w:r>
-      <w:r>
-        <w:rPr>
-          <w:noProof/>
-        </w:rPr>
-        <w:t>14</w:t>
-      </w:r>
-      <w:r>
-        <w:rPr>
-          <w:noProof/>
-        </w:rPr>
-        <w:fldChar w:fldCharType="end"/>
-      </w:r>
+      <w:fldSimple w:instr=" SEQ Figure \* ARABIC ">
+        <w:r>
+          <w:rPr>
+            <w:noProof/>
+          </w:rPr>
+          <w:t>14</w:t>
+        </w:r>
+      </w:fldSimple>
       <w:r>
         <w:rPr>
           <w:noProof/>
@@ -40591,7 +40342,7 @@
       <w:r>
         <w:t xml:space="preserve">According to </w:t>
       </w:r>
-      <w:hyperlink r:id="rId41" w:history="1">
+      <w:hyperlink r:id="rId42" w:history="1">
         <w:r>
           <w:rPr>
             <w:rStyle w:val="Hyperlink"/>
@@ -40728,7 +40479,7 @@
                     </pic:cNvPicPr>
                   </pic:nvPicPr>
                   <pic:blipFill>
-                    <a:blip r:embed="rId42">
+                    <a:blip r:embed="rId43">
                       <a:extLst>
                         <a:ext uri="{28A0092B-C50C-407E-A947-70E740481C1C}">
                           <a14:useLocalDpi xmlns:a14="http://schemas.microsoft.com/office/drawing/2010/main" val="0"/>
@@ -40768,27 +40519,14 @@
       <w:r>
         <w:t xml:space="preserve">Figure </w:t>
       </w:r>
-      <w:r>
-        <w:fldChar w:fldCharType="begin"/>
-      </w:r>
-      <w:r>
-        <w:instrText xml:space="preserve"> SEQ Figure \* ARABIC </w:instrText>
-      </w:r>
-      <w:r>
-        <w:fldChar w:fldCharType="separate"/>
-      </w:r>
-      <w:r>
-        <w:rPr>
-          <w:noProof/>
-        </w:rPr>
-        <w:t>15</w:t>
-      </w:r>
-      <w:r>
-        <w:rPr>
-          <w:noProof/>
-        </w:rPr>
-        <w:fldChar w:fldCharType="end"/>
-      </w:r>
+      <w:fldSimple w:instr=" SEQ Figure \* ARABIC ">
+        <w:r>
+          <w:rPr>
+            <w:noProof/>
+          </w:rPr>
+          <w:t>15</w:t>
+        </w:r>
+      </w:fldSimple>
       <w:r>
         <w:t xml:space="preserve"> </w:t>
       </w:r>
@@ -41118,27 +40856,14 @@
       <w:r>
         <w:t xml:space="preserve">Table </w:t>
       </w:r>
-      <w:r>
-        <w:fldChar w:fldCharType="begin"/>
-      </w:r>
-      <w:r>
-        <w:instrText xml:space="preserve"> SEQ Table \* ARABIC </w:instrText>
-      </w:r>
-      <w:r>
-        <w:fldChar w:fldCharType="separate"/>
-      </w:r>
-      <w:r>
-        <w:rPr>
-          <w:noProof/>
-        </w:rPr>
-        <w:t>9</w:t>
-      </w:r>
-      <w:r>
-        <w:rPr>
-          <w:noProof/>
-        </w:rPr>
-        <w:fldChar w:fldCharType="end"/>
-      </w:r>
+      <w:fldSimple w:instr=" SEQ Table \* ARABIC ">
+        <w:r>
+          <w:rPr>
+            <w:noProof/>
+          </w:rPr>
+          <w:t>9</w:t>
+        </w:r>
+      </w:fldSimple>
       <w:r>
         <w:t xml:space="preserve"> NDEF Message Types</w:t>
       </w:r>

</xml_diff>

<commit_message>
Add meeting minute 4
</commit_message>
<xml_diff>
--- a/Document/Reports/Report 4/Report 4.docx
+++ b/Document/Reports/Report 4/Report 4.docx
@@ -258,7 +258,13 @@
         <w:ind w:left="1440"/>
       </w:pPr>
       <w:r>
-        <w:t>Web app contains a Web service (public API for mobile app), with MVC architecture we can separated business code with Controller and View, so we can use the business code in web service without repeat the code.</w:t>
+        <w:t>Web app contains a Web service (public API for mobile app), with M</w:t>
+      </w:r>
+      <w:r>
+        <w:t>VC architecture we can separate</w:t>
+      </w:r>
+      <w:r>
+        <w:t xml:space="preserve"> business code with Controller and View, so we can use the business code in web service without repeat the code.</w:t>
       </w:r>
     </w:p>
     <w:p>
@@ -277,7 +283,13 @@
         <w:t>extensibility</w:t>
       </w:r>
       <w:r>
-        <w:t>, reusability so we can expand the scope to other kind of insurance service such as Heath insurance or Asset insurance…</w:t>
+        <w:t>, reusability so we can expand the scope to other kind of insurance service</w:t>
+      </w:r>
+      <w:r>
+        <w:t>s</w:t>
+      </w:r>
+      <w:r>
+        <w:t xml:space="preserve"> such as Heath insurance or Asset insurance…</w:t>
       </w:r>
     </w:p>
     <w:p>
@@ -28023,8 +28035,6 @@
           <w:b/>
         </w:rPr>
       </w:pPr>
-      <w:bookmarkStart w:id="0" w:name="_GoBack"/>
-      <w:bookmarkEnd w:id="0"/>
       <w:r>
         <w:rPr>
           <w:b/>
@@ -32754,8 +32764,13 @@
         </w:numPr>
       </w:pPr>
       <w:r>
-        <w:t>Logical diagram</w:t>
-      </w:r>
+        <w:t>Entity relationship</w:t>
+      </w:r>
+      <w:r>
+        <w:t xml:space="preserve"> diagram</w:t>
+      </w:r>
+      <w:bookmarkStart w:id="0" w:name="_GoBack"/>
+      <w:bookmarkEnd w:id="0"/>
     </w:p>
     <w:p>
       <w:r>

</xml_diff>

<commit_message>
Merge report 4 from KhaNC (user interface, field name)
</commit_message>
<xml_diff>
--- a/Document/Reports/Report 4/Report 4.docx
+++ b/Document/Reports/Report 4/Report 4.docx
@@ -212,14 +212,27 @@
       <w:r>
         <w:t xml:space="preserve">Figure </w:t>
       </w:r>
-      <w:fldSimple w:instr=" SEQ Figure \* ARABIC ">
-        <w:r>
-          <w:rPr>
-            <w:noProof/>
-          </w:rPr>
-          <w:t>1</w:t>
-        </w:r>
-      </w:fldSimple>
+      <w:r>
+        <w:fldChar w:fldCharType="begin"/>
+      </w:r>
+      <w:r>
+        <w:instrText xml:space="preserve"> SEQ Figure \* ARABIC </w:instrText>
+      </w:r>
+      <w:r>
+        <w:fldChar w:fldCharType="separate"/>
+      </w:r>
+      <w:r>
+        <w:rPr>
+          <w:noProof/>
+        </w:rPr>
+        <w:t>1</w:t>
+      </w:r>
+      <w:r>
+        <w:rPr>
+          <w:noProof/>
+        </w:rPr>
+        <w:fldChar w:fldCharType="end"/>
+      </w:r>
       <w:r>
         <w:t xml:space="preserve"> System architecture design</w:t>
       </w:r>
@@ -681,14 +694,27 @@
       <w:r>
         <w:t xml:space="preserve">Figure </w:t>
       </w:r>
-      <w:fldSimple w:instr=" SEQ Figure \* ARABIC ">
-        <w:r>
-          <w:rPr>
-            <w:noProof/>
-          </w:rPr>
-          <w:t>2</w:t>
-        </w:r>
-      </w:fldSimple>
+      <w:r>
+        <w:fldChar w:fldCharType="begin"/>
+      </w:r>
+      <w:r>
+        <w:instrText xml:space="preserve"> SEQ Figure \* ARABIC </w:instrText>
+      </w:r>
+      <w:r>
+        <w:fldChar w:fldCharType="separate"/>
+      </w:r>
+      <w:r>
+        <w:rPr>
+          <w:noProof/>
+        </w:rPr>
+        <w:t>2</w:t>
+      </w:r>
+      <w:r>
+        <w:rPr>
+          <w:noProof/>
+        </w:rPr>
+        <w:fldChar w:fldCharType="end"/>
+      </w:r>
       <w:r>
         <w:t xml:space="preserve"> Component Diagram</w:t>
       </w:r>
@@ -1443,14 +1469,27 @@
       <w:r>
         <w:t xml:space="preserve">Table </w:t>
       </w:r>
-      <w:fldSimple w:instr=" SEQ Table \* ARABIC ">
-        <w:r>
-          <w:rPr>
-            <w:noProof/>
-          </w:rPr>
-          <w:t>1</w:t>
-        </w:r>
-      </w:fldSimple>
+      <w:r>
+        <w:fldChar w:fldCharType="begin"/>
+      </w:r>
+      <w:r>
+        <w:instrText xml:space="preserve"> SEQ Table \* ARABIC </w:instrText>
+      </w:r>
+      <w:r>
+        <w:fldChar w:fldCharType="separate"/>
+      </w:r>
+      <w:r>
+        <w:rPr>
+          <w:noProof/>
+        </w:rPr>
+        <w:t>1</w:t>
+      </w:r>
+      <w:r>
+        <w:rPr>
+          <w:noProof/>
+        </w:rPr>
+        <w:fldChar w:fldCharType="end"/>
+      </w:r>
       <w:r>
         <w:rPr>
           <w:noProof/>
@@ -1652,12 +1691,14 @@
                 <w:rFonts w:ascii="Calibri" w:hAnsi="Calibri"/>
               </w:rPr>
             </w:pPr>
+            <w:proofErr w:type="spellStart"/>
             <w:r>
               <w:rPr>
                 <w:rFonts w:ascii="Calibri" w:hAnsi="Calibri"/>
               </w:rPr>
               <w:t>PaymentEntity</w:t>
             </w:r>
+            <w:proofErr w:type="spellEnd"/>
           </w:p>
         </w:tc>
         <w:tc>
@@ -1714,12 +1755,14 @@
                 <w:rFonts w:ascii="Calibri" w:hAnsi="Calibri"/>
               </w:rPr>
             </w:pPr>
+            <w:proofErr w:type="spellStart"/>
             <w:r>
               <w:rPr>
                 <w:rFonts w:ascii="Calibri" w:hAnsi="Calibri"/>
               </w:rPr>
               <w:t>CardEntity</w:t>
             </w:r>
+            <w:proofErr w:type="spellEnd"/>
           </w:p>
         </w:tc>
         <w:tc>
@@ -1773,12 +1816,14 @@
                 <w:rFonts w:ascii="Calibri" w:hAnsi="Calibri"/>
               </w:rPr>
             </w:pPr>
+            <w:proofErr w:type="spellStart"/>
             <w:r>
               <w:rPr>
                 <w:rFonts w:ascii="Calibri" w:hAnsi="Calibri"/>
               </w:rPr>
               <w:t>CustomerEntity</w:t>
             </w:r>
+            <w:proofErr w:type="spellEnd"/>
           </w:p>
         </w:tc>
         <w:tc>
@@ -1835,12 +1880,14 @@
                 <w:rFonts w:ascii="Calibri" w:hAnsi="Calibri"/>
               </w:rPr>
             </w:pPr>
+            <w:proofErr w:type="spellStart"/>
             <w:r>
               <w:rPr>
                 <w:rFonts w:ascii="Calibri" w:hAnsi="Calibri"/>
               </w:rPr>
               <w:t>ContractEntity</w:t>
             </w:r>
+            <w:proofErr w:type="spellEnd"/>
           </w:p>
         </w:tc>
         <w:tc>
@@ -1894,12 +1941,14 @@
                 <w:rFonts w:ascii="Calibri" w:hAnsi="Calibri"/>
               </w:rPr>
             </w:pPr>
+            <w:proofErr w:type="spellStart"/>
             <w:r>
               <w:rPr>
                 <w:rFonts w:ascii="Calibri" w:hAnsi="Calibri"/>
               </w:rPr>
               <w:t>StaffEntity</w:t>
             </w:r>
+            <w:proofErr w:type="spellEnd"/>
           </w:p>
         </w:tc>
         <w:tc>
@@ -1956,6 +2005,7 @@
                 <w:rFonts w:ascii="Calibri" w:hAnsi="Calibri"/>
               </w:rPr>
             </w:pPr>
+            <w:proofErr w:type="spellStart"/>
             <w:r>
               <w:rPr>
                 <w:rFonts w:ascii="Calibri" w:hAnsi="Calibri"/>
@@ -1963,6 +2013,7 @@
               <w:lastRenderedPageBreak/>
               <w:t>CompensationEntity</w:t>
             </w:r>
+            <w:proofErr w:type="spellEnd"/>
           </w:p>
         </w:tc>
         <w:tc>
@@ -2016,12 +2067,14 @@
                 <w:rFonts w:ascii="Calibri" w:hAnsi="Calibri"/>
               </w:rPr>
             </w:pPr>
+            <w:proofErr w:type="spellStart"/>
             <w:r>
               <w:rPr>
                 <w:rFonts w:ascii="Calibri" w:hAnsi="Calibri"/>
               </w:rPr>
               <w:t>PunishmentEntity</w:t>
             </w:r>
+            <w:proofErr w:type="spellEnd"/>
           </w:p>
         </w:tc>
         <w:tc>
@@ -2078,12 +2131,14 @@
                 <w:rFonts w:ascii="Calibri" w:hAnsi="Calibri"/>
               </w:rPr>
             </w:pPr>
+            <w:proofErr w:type="spellStart"/>
             <w:r>
               <w:rPr>
                 <w:rFonts w:ascii="Calibri" w:hAnsi="Calibri"/>
               </w:rPr>
               <w:t>AccidentEntity</w:t>
             </w:r>
+            <w:proofErr w:type="spellEnd"/>
           </w:p>
         </w:tc>
         <w:tc>
@@ -2137,12 +2192,14 @@
                 <w:rFonts w:ascii="Calibri" w:hAnsi="Calibri"/>
               </w:rPr>
             </w:pPr>
+            <w:proofErr w:type="spellStart"/>
             <w:r>
               <w:rPr>
                 <w:rFonts w:ascii="Calibri" w:hAnsi="Calibri"/>
               </w:rPr>
               <w:t>ContractTypeEntity</w:t>
             </w:r>
+            <w:proofErr w:type="spellEnd"/>
           </w:p>
         </w:tc>
         <w:tc>
@@ -2156,12 +2213,14 @@
                 <w:rFonts w:ascii="Calibri" w:hAnsi="Calibri"/>
               </w:rPr>
             </w:pPr>
+            <w:proofErr w:type="spellStart"/>
             <w:r>
               <w:rPr>
                 <w:rFonts w:ascii="Calibri" w:hAnsi="Calibri"/>
               </w:rPr>
               <w:t>ContractType</w:t>
             </w:r>
+            <w:proofErr w:type="spellEnd"/>
           </w:p>
         </w:tc>
         <w:tc>
@@ -2199,12 +2258,14 @@
                 <w:rFonts w:ascii="Calibri" w:hAnsi="Calibri"/>
               </w:rPr>
             </w:pPr>
+            <w:proofErr w:type="spellStart"/>
             <w:r>
               <w:rPr>
                 <w:rFonts w:ascii="Calibri" w:hAnsi="Calibri"/>
               </w:rPr>
               <w:t>NewCardRequestEntity</w:t>
             </w:r>
+            <w:proofErr w:type="spellEnd"/>
           </w:p>
         </w:tc>
         <w:tc>
@@ -2218,12 +2279,14 @@
                 <w:rFonts w:ascii="Calibri" w:hAnsi="Calibri"/>
               </w:rPr>
             </w:pPr>
+            <w:proofErr w:type="spellStart"/>
             <w:r>
               <w:rPr>
                 <w:rFonts w:ascii="Calibri" w:hAnsi="Calibri"/>
               </w:rPr>
               <w:t>NewCardRequest</w:t>
             </w:r>
+            <w:proofErr w:type="spellEnd"/>
           </w:p>
         </w:tc>
         <w:tc>
@@ -2258,12 +2321,14 @@
                 <w:rFonts w:ascii="Calibri" w:hAnsi="Calibri"/>
               </w:rPr>
             </w:pPr>
+            <w:proofErr w:type="spellStart"/>
             <w:r>
               <w:rPr>
                 <w:rFonts w:ascii="Calibri" w:hAnsi="Calibri"/>
               </w:rPr>
               <w:t>CardAccessLogEntity</w:t>
             </w:r>
+            <w:proofErr w:type="spellEnd"/>
           </w:p>
         </w:tc>
         <w:tc>
@@ -2328,9 +2393,11 @@
           <w:numId w:val="1"/>
         </w:numPr>
       </w:pPr>
+      <w:proofErr w:type="spellStart"/>
       <w:r>
         <w:t>PaymentEntity</w:t>
       </w:r>
+      <w:proofErr w:type="spellEnd"/>
     </w:p>
     <w:tbl>
       <w:tblPr>
@@ -2448,9 +2515,11 @@
             <w:pPr>
               <w:cnfStyle w:val="000000100000" w:firstRow="0" w:lastRow="0" w:firstColumn="0" w:lastColumn="0" w:oddVBand="0" w:evenVBand="0" w:oddHBand="1" w:evenHBand="0" w:firstRowFirstColumn="0" w:firstRowLastColumn="0" w:lastRowFirstColumn="0" w:lastRowLastColumn="0"/>
             </w:pPr>
+            <w:proofErr w:type="spellStart"/>
             <w:r>
               <w:t>int</w:t>
             </w:r>
+            <w:proofErr w:type="spellEnd"/>
           </w:p>
         </w:tc>
         <w:tc>
@@ -2475,7 +2544,15 @@
               <w:cnfStyle w:val="000000100000" w:firstRow="0" w:lastRow="0" w:firstColumn="0" w:lastColumn="0" w:oddVBand="0" w:evenVBand="0" w:oddHBand="1" w:evenHBand="0" w:firstRowFirstColumn="0" w:firstRowLastColumn="0" w:lastRowFirstColumn="0" w:lastRowLastColumn="0"/>
             </w:pPr>
             <w:r>
-              <w:t>Unique identifier of an payment</w:t>
+              <w:t xml:space="preserve">Unique identifier of </w:t>
+            </w:r>
+            <w:proofErr w:type="gramStart"/>
+            <w:r>
+              <w:t>an</w:t>
+            </w:r>
+            <w:proofErr w:type="gramEnd"/>
+            <w:r>
+              <w:t xml:space="preserve"> payment</w:t>
             </w:r>
           </w:p>
         </w:tc>
@@ -2487,9 +2564,11 @@
             <w:tcW w:w="2394" w:type="dxa"/>
           </w:tcPr>
           <w:p>
+            <w:proofErr w:type="spellStart"/>
             <w:r>
               <w:t>paidDate</w:t>
             </w:r>
+            <w:proofErr w:type="spellEnd"/>
           </w:p>
         </w:tc>
         <w:tc>
@@ -2542,9 +2621,11 @@
             <w:tcW w:w="2394" w:type="dxa"/>
           </w:tcPr>
           <w:p>
+            <w:proofErr w:type="spellStart"/>
             <w:r>
               <w:t>paymentMethod</w:t>
             </w:r>
+            <w:proofErr w:type="spellEnd"/>
           </w:p>
         </w:tc>
         <w:tc>
@@ -2756,9 +2837,11 @@
             <w:tcW w:w="2394" w:type="dxa"/>
           </w:tcPr>
           <w:p>
+            <w:proofErr w:type="spellStart"/>
             <w:r>
               <w:t>paypalTransId</w:t>
             </w:r>
+            <w:proofErr w:type="spellEnd"/>
           </w:p>
         </w:tc>
         <w:tc>
@@ -2808,9 +2891,11 @@
             <w:tcW w:w="2394" w:type="dxa"/>
           </w:tcPr>
           <w:p>
+            <w:proofErr w:type="spellStart"/>
             <w:r>
               <w:t>contractCode</w:t>
             </w:r>
+            <w:proofErr w:type="spellEnd"/>
           </w:p>
         </w:tc>
         <w:tc>
@@ -3065,9 +3150,11 @@
           <w:numId w:val="1"/>
         </w:numPr>
       </w:pPr>
+      <w:proofErr w:type="spellStart"/>
       <w:r>
         <w:t>CardEntity</w:t>
       </w:r>
+      <w:proofErr w:type="spellEnd"/>
     </w:p>
     <w:tbl>
       <w:tblPr>
@@ -3172,9 +3259,11 @@
             <w:tcW w:w="2394" w:type="dxa"/>
           </w:tcPr>
           <w:p>
+            <w:proofErr w:type="spellStart"/>
             <w:r>
               <w:t>cardId</w:t>
             </w:r>
+            <w:proofErr w:type="spellEnd"/>
           </w:p>
         </w:tc>
         <w:tc>
@@ -3212,7 +3301,15 @@
               <w:cnfStyle w:val="000000100000" w:firstRow="0" w:lastRow="0" w:firstColumn="0" w:lastColumn="0" w:oddVBand="0" w:evenVBand="0" w:oddHBand="1" w:evenHBand="0" w:firstRowFirstColumn="0" w:firstRowLastColumn="0" w:lastRowFirstColumn="0" w:lastRowLastColumn="0"/>
             </w:pPr>
             <w:r>
-              <w:t>Unique identifier of an card</w:t>
+              <w:t xml:space="preserve">Unique identifier of </w:t>
+            </w:r>
+            <w:proofErr w:type="gramStart"/>
+            <w:r>
+              <w:t>an</w:t>
+            </w:r>
+            <w:proofErr w:type="gramEnd"/>
+            <w:r>
+              <w:t xml:space="preserve"> card</w:t>
             </w:r>
           </w:p>
         </w:tc>
@@ -3224,9 +3321,11 @@
             <w:tcW w:w="2394" w:type="dxa"/>
           </w:tcPr>
           <w:p>
+            <w:proofErr w:type="spellStart"/>
             <w:r>
               <w:t>activatedDate</w:t>
             </w:r>
+            <w:proofErr w:type="spellEnd"/>
           </w:p>
         </w:tc>
         <w:tc>
@@ -3279,9 +3378,11 @@
             <w:tcW w:w="2394" w:type="dxa"/>
           </w:tcPr>
           <w:p>
+            <w:proofErr w:type="spellStart"/>
             <w:r>
               <w:t>deactivatedDate</w:t>
             </w:r>
+            <w:proofErr w:type="spellEnd"/>
           </w:p>
         </w:tc>
         <w:tc>
@@ -3331,9 +3432,11 @@
             <w:tcW w:w="2394" w:type="dxa"/>
           </w:tcPr>
           <w:p>
+            <w:proofErr w:type="spellStart"/>
             <w:r>
               <w:t>contractCode</w:t>
             </w:r>
+            <w:proofErr w:type="spellEnd"/>
           </w:p>
         </w:tc>
         <w:tc>
@@ -3386,9 +3489,11 @@
             <w:tcW w:w="2394" w:type="dxa"/>
           </w:tcPr>
           <w:p>
+            <w:proofErr w:type="spellStart"/>
             <w:r>
               <w:t>newCardRequestId</w:t>
             </w:r>
+            <w:proofErr w:type="spellEnd"/>
           </w:p>
         </w:tc>
         <w:tc>
@@ -3643,9 +3748,11 @@
           <w:numId w:val="1"/>
         </w:numPr>
       </w:pPr>
+      <w:proofErr w:type="spellStart"/>
       <w:r>
         <w:t>CustomerEntity</w:t>
       </w:r>
+      <w:proofErr w:type="spellEnd"/>
     </w:p>
     <w:tbl>
       <w:tblPr>
@@ -3750,9 +3857,11 @@
             <w:tcW w:w="2394" w:type="dxa"/>
           </w:tcPr>
           <w:p>
+            <w:proofErr w:type="spellStart"/>
             <w:r>
               <w:t>customerCode</w:t>
             </w:r>
+            <w:proofErr w:type="spellEnd"/>
           </w:p>
         </w:tc>
         <w:tc>
@@ -3790,7 +3899,15 @@
               <w:cnfStyle w:val="000000100000" w:firstRow="0" w:lastRow="0" w:firstColumn="0" w:lastColumn="0" w:oddVBand="0" w:evenVBand="0" w:oddHBand="1" w:evenHBand="0" w:firstRowFirstColumn="0" w:firstRowLastColumn="0" w:lastRowFirstColumn="0" w:lastRowLastColumn="0"/>
             </w:pPr>
             <w:r>
-              <w:t>Unique identifier of an customer</w:t>
+              <w:t xml:space="preserve">Unique identifier of </w:t>
+            </w:r>
+            <w:proofErr w:type="gramStart"/>
+            <w:r>
+              <w:t>an</w:t>
+            </w:r>
+            <w:proofErr w:type="gramEnd"/>
+            <w:r>
+              <w:t xml:space="preserve"> customer</w:t>
             </w:r>
           </w:p>
         </w:tc>
@@ -4016,9 +4133,11 @@
             <w:tcW w:w="2394" w:type="dxa"/>
           </w:tcPr>
           <w:p>
+            <w:proofErr w:type="spellStart"/>
             <w:r>
               <w:t>personalId</w:t>
             </w:r>
+            <w:proofErr w:type="spellEnd"/>
           </w:p>
         </w:tc>
         <w:tc>
@@ -4328,9 +4447,11 @@
           <w:numId w:val="1"/>
         </w:numPr>
       </w:pPr>
+      <w:proofErr w:type="spellStart"/>
       <w:r>
         <w:t>ContractEntity</w:t>
       </w:r>
+      <w:proofErr w:type="spellEnd"/>
     </w:p>
     <w:tbl>
       <w:tblPr>
@@ -4435,9 +4556,11 @@
             <w:tcW w:w="2394" w:type="dxa"/>
           </w:tcPr>
           <w:p>
+            <w:proofErr w:type="spellStart"/>
             <w:r>
               <w:t>contractCode</w:t>
             </w:r>
+            <w:proofErr w:type="spellEnd"/>
           </w:p>
         </w:tc>
         <w:tc>
@@ -4487,9 +4610,11 @@
             <w:tcW w:w="2394" w:type="dxa"/>
           </w:tcPr>
           <w:p>
+            <w:proofErr w:type="spellStart"/>
             <w:r>
               <w:t>startDate</w:t>
             </w:r>
+            <w:proofErr w:type="spellEnd"/>
           </w:p>
         </w:tc>
         <w:tc>
@@ -4542,9 +4667,11 @@
             <w:tcW w:w="2394" w:type="dxa"/>
           </w:tcPr>
           <w:p>
+            <w:proofErr w:type="spellStart"/>
             <w:r>
               <w:t>expiredDate</w:t>
             </w:r>
+            <w:proofErr w:type="spellEnd"/>
           </w:p>
         </w:tc>
         <w:tc>
@@ -4649,9 +4776,11 @@
             <w:tcW w:w="2394" w:type="dxa"/>
           </w:tcPr>
           <w:p>
+            <w:proofErr w:type="spellStart"/>
             <w:r>
               <w:t>contactFee</w:t>
             </w:r>
+            <w:proofErr w:type="spellEnd"/>
           </w:p>
         </w:tc>
         <w:tc>
@@ -4808,9 +4937,11 @@
             <w:tcW w:w="2394" w:type="dxa"/>
           </w:tcPr>
           <w:p>
+            <w:proofErr w:type="spellStart"/>
             <w:r>
               <w:t>modelCode</w:t>
             </w:r>
+            <w:proofErr w:type="spellEnd"/>
           </w:p>
         </w:tc>
         <w:tc>
@@ -4863,9 +4994,11 @@
             <w:tcW w:w="2394" w:type="dxa"/>
           </w:tcPr>
           <w:p>
+            <w:proofErr w:type="spellStart"/>
             <w:r>
               <w:t>vehicleType</w:t>
             </w:r>
+            <w:proofErr w:type="spellEnd"/>
           </w:p>
         </w:tc>
         <w:tc>
@@ -5130,22 +5263,26 @@
             <w:tcW w:w="2394" w:type="dxa"/>
           </w:tcPr>
           <w:p>
+            <w:proofErr w:type="spellStart"/>
             <w:r>
               <w:t>yearOfManufacture</w:t>
             </w:r>
-          </w:p>
-        </w:tc>
-        <w:tc>
-          <w:tcPr>
-            <w:tcW w:w="2394" w:type="dxa"/>
-          </w:tcPr>
-          <w:p>
-            <w:pPr>
-              <w:cnfStyle w:val="000000000000" w:firstRow="0" w:lastRow="0" w:firstColumn="0" w:lastColumn="0" w:oddVBand="0" w:evenVBand="0" w:oddHBand="0" w:evenHBand="0" w:firstRowFirstColumn="0" w:firstRowLastColumn="0" w:lastRowFirstColumn="0" w:lastRowLastColumn="0"/>
-            </w:pPr>
+            <w:proofErr w:type="spellEnd"/>
+          </w:p>
+        </w:tc>
+        <w:tc>
+          <w:tcPr>
+            <w:tcW w:w="2394" w:type="dxa"/>
+          </w:tcPr>
+          <w:p>
+            <w:pPr>
+              <w:cnfStyle w:val="000000000000" w:firstRow="0" w:lastRow="0" w:firstColumn="0" w:lastColumn="0" w:oddVBand="0" w:evenVBand="0" w:oddHBand="0" w:evenHBand="0" w:firstRowFirstColumn="0" w:firstRowLastColumn="0" w:lastRowFirstColumn="0" w:lastRowLastColumn="0"/>
+            </w:pPr>
+            <w:proofErr w:type="spellStart"/>
             <w:r>
               <w:t>int</w:t>
             </w:r>
+            <w:proofErr w:type="spellEnd"/>
           </w:p>
         </w:tc>
         <w:tc>
@@ -5198,9 +5335,11 @@
             <w:pPr>
               <w:cnfStyle w:val="000000100000" w:firstRow="0" w:lastRow="0" w:firstColumn="0" w:lastColumn="0" w:oddVBand="0" w:evenVBand="0" w:oddHBand="1" w:evenHBand="0" w:firstRowFirstColumn="0" w:firstRowLastColumn="0" w:lastRowFirstColumn="0" w:lastRowLastColumn="0"/>
             </w:pPr>
+            <w:proofErr w:type="spellStart"/>
             <w:r>
               <w:t>int</w:t>
             </w:r>
+            <w:proofErr w:type="spellEnd"/>
           </w:p>
         </w:tc>
         <w:tc>
@@ -5237,22 +5376,26 @@
             <w:tcW w:w="2394" w:type="dxa"/>
           </w:tcPr>
           <w:p>
+            <w:proofErr w:type="spellStart"/>
             <w:r>
               <w:t>seatCapacity</w:t>
             </w:r>
-          </w:p>
-        </w:tc>
-        <w:tc>
-          <w:tcPr>
-            <w:tcW w:w="2394" w:type="dxa"/>
-          </w:tcPr>
-          <w:p>
-            <w:pPr>
-              <w:cnfStyle w:val="000000000000" w:firstRow="0" w:lastRow="0" w:firstColumn="0" w:lastColumn="0" w:oddVBand="0" w:evenVBand="0" w:oddHBand="0" w:evenHBand="0" w:firstRowFirstColumn="0" w:firstRowLastColumn="0" w:lastRowFirstColumn="0" w:lastRowLastColumn="0"/>
-            </w:pPr>
+            <w:proofErr w:type="spellEnd"/>
+          </w:p>
+        </w:tc>
+        <w:tc>
+          <w:tcPr>
+            <w:tcW w:w="2394" w:type="dxa"/>
+          </w:tcPr>
+          <w:p>
+            <w:pPr>
+              <w:cnfStyle w:val="000000000000" w:firstRow="0" w:lastRow="0" w:firstColumn="0" w:lastColumn="0" w:oddVBand="0" w:evenVBand="0" w:oddHBand="0" w:evenHBand="0" w:firstRowFirstColumn="0" w:firstRowLastColumn="0" w:lastRowFirstColumn="0" w:lastRowLastColumn="0"/>
+            </w:pPr>
+            <w:proofErr w:type="spellStart"/>
             <w:r>
               <w:t>int</w:t>
             </w:r>
+            <w:proofErr w:type="spellEnd"/>
           </w:p>
         </w:tc>
         <w:tc>
@@ -5292,9 +5435,11 @@
             <w:tcW w:w="2394" w:type="dxa"/>
           </w:tcPr>
           <w:p>
+            <w:proofErr w:type="spellStart"/>
             <w:r>
               <w:t>cancelDate</w:t>
             </w:r>
+            <w:proofErr w:type="spellEnd"/>
           </w:p>
         </w:tc>
         <w:tc>
@@ -5344,9 +5489,11 @@
             <w:tcW w:w="2394" w:type="dxa"/>
           </w:tcPr>
           <w:p>
+            <w:proofErr w:type="spellStart"/>
             <w:r>
               <w:t>cancelReason</w:t>
             </w:r>
+            <w:proofErr w:type="spellEnd"/>
           </w:p>
         </w:tc>
         <w:tc>
@@ -5399,9 +5546,11 @@
             <w:tcW w:w="2394" w:type="dxa"/>
           </w:tcPr>
           <w:p>
+            <w:proofErr w:type="spellStart"/>
             <w:r>
               <w:t>cancelNote</w:t>
             </w:r>
+            <w:proofErr w:type="spellEnd"/>
           </w:p>
         </w:tc>
         <w:tc>
@@ -5451,22 +5600,26 @@
             <w:tcW w:w="2394" w:type="dxa"/>
           </w:tcPr>
           <w:p>
+            <w:proofErr w:type="spellStart"/>
             <w:r>
               <w:t>contractTypeId</w:t>
             </w:r>
-          </w:p>
-        </w:tc>
-        <w:tc>
-          <w:tcPr>
-            <w:tcW w:w="2394" w:type="dxa"/>
-          </w:tcPr>
-          <w:p>
-            <w:pPr>
-              <w:cnfStyle w:val="000000000000" w:firstRow="0" w:lastRow="0" w:firstColumn="0" w:lastColumn="0" w:oddVBand="0" w:evenVBand="0" w:oddHBand="0" w:evenHBand="0" w:firstRowFirstColumn="0" w:firstRowLastColumn="0" w:lastRowFirstColumn="0" w:lastRowLastColumn="0"/>
-            </w:pPr>
+            <w:proofErr w:type="spellEnd"/>
+          </w:p>
+        </w:tc>
+        <w:tc>
+          <w:tcPr>
+            <w:tcW w:w="2394" w:type="dxa"/>
+          </w:tcPr>
+          <w:p>
+            <w:pPr>
+              <w:cnfStyle w:val="000000000000" w:firstRow="0" w:lastRow="0" w:firstColumn="0" w:lastColumn="0" w:oddVBand="0" w:evenVBand="0" w:oddHBand="0" w:evenHBand="0" w:firstRowFirstColumn="0" w:firstRowLastColumn="0" w:lastRowFirstColumn="0" w:lastRowLastColumn="0"/>
+            </w:pPr>
+            <w:proofErr w:type="spellStart"/>
             <w:r>
               <w:t>int</w:t>
             </w:r>
+            <w:proofErr w:type="spellEnd"/>
           </w:p>
         </w:tc>
         <w:tc>
@@ -5506,9 +5659,11 @@
             <w:tcW w:w="2394" w:type="dxa"/>
           </w:tcPr>
           <w:p>
+            <w:proofErr w:type="spellStart"/>
             <w:r>
               <w:t>customerCode</w:t>
             </w:r>
+            <w:proofErr w:type="spellEnd"/>
           </w:p>
         </w:tc>
         <w:tc>
@@ -5762,9 +5917,11 @@
           <w:numId w:val="1"/>
         </w:numPr>
       </w:pPr>
+      <w:proofErr w:type="spellStart"/>
       <w:r>
         <w:t>StaffEntity</w:t>
       </w:r>
+      <w:proofErr w:type="spellEnd"/>
     </w:p>
     <w:tbl>
       <w:tblPr>
@@ -5869,9 +6026,11 @@
             <w:tcW w:w="2394" w:type="dxa"/>
           </w:tcPr>
           <w:p>
+            <w:proofErr w:type="spellStart"/>
             <w:r>
               <w:t>staffCode</w:t>
             </w:r>
+            <w:proofErr w:type="spellEnd"/>
           </w:p>
         </w:tc>
         <w:tc>
@@ -6339,9 +6498,11 @@
           <w:numId w:val="1"/>
         </w:numPr>
       </w:pPr>
+      <w:proofErr w:type="spellStart"/>
       <w:r>
         <w:t>CompensationEntity</w:t>
       </w:r>
+      <w:proofErr w:type="spellEnd"/>
     </w:p>
     <w:tbl>
       <w:tblPr>
@@ -6446,9 +6607,11 @@
             <w:tcW w:w="2394" w:type="dxa"/>
           </w:tcPr>
           <w:p>
+            <w:proofErr w:type="spellStart"/>
             <w:r>
               <w:t>compensationCode</w:t>
             </w:r>
+            <w:proofErr w:type="spellEnd"/>
           </w:p>
         </w:tc>
         <w:tc>
@@ -6498,9 +6661,11 @@
             <w:tcW w:w="2394" w:type="dxa"/>
           </w:tcPr>
           <w:p>
+            <w:proofErr w:type="spellStart"/>
             <w:r>
               <w:t>driverName</w:t>
             </w:r>
+            <w:proofErr w:type="spellEnd"/>
           </w:p>
         </w:tc>
         <w:tc>
@@ -6553,9 +6718,11 @@
             <w:tcW w:w="2394" w:type="dxa"/>
           </w:tcPr>
           <w:p>
+            <w:proofErr w:type="spellStart"/>
             <w:r>
               <w:t>licenseNumber</w:t>
             </w:r>
+            <w:proofErr w:type="spellEnd"/>
           </w:p>
         </w:tc>
         <w:tc>
@@ -6605,9 +6772,11 @@
             <w:tcW w:w="2394" w:type="dxa"/>
           </w:tcPr>
           <w:p>
+            <w:proofErr w:type="spellStart"/>
             <w:r>
               <w:t>licenseType</w:t>
             </w:r>
+            <w:proofErr w:type="spellEnd"/>
           </w:p>
         </w:tc>
         <w:tc>
@@ -6660,9 +6829,11 @@
             <w:tcW w:w="2394" w:type="dxa"/>
           </w:tcPr>
           <w:p>
+            <w:proofErr w:type="spellStart"/>
             <w:r>
               <w:t>driverPhone</w:t>
             </w:r>
+            <w:proofErr w:type="spellEnd"/>
           </w:p>
         </w:tc>
         <w:tc>
@@ -6712,9 +6883,11 @@
             <w:tcW w:w="2394" w:type="dxa"/>
           </w:tcPr>
           <w:p>
+            <w:proofErr w:type="spellStart"/>
             <w:r>
               <w:t>vehicleCapacity</w:t>
             </w:r>
+            <w:proofErr w:type="spellEnd"/>
           </w:p>
         </w:tc>
         <w:tc>
@@ -6767,10 +6940,12 @@
             <w:tcW w:w="2394" w:type="dxa"/>
           </w:tcPr>
           <w:p>
+            <w:proofErr w:type="spellStart"/>
             <w:r>
               <w:lastRenderedPageBreak/>
               <w:t>driverAddress</w:t>
             </w:r>
+            <w:proofErr w:type="spellEnd"/>
           </w:p>
         </w:tc>
         <w:tc>
@@ -6875,9 +7050,11 @@
             <w:tcW w:w="2394" w:type="dxa"/>
           </w:tcPr>
           <w:p>
+            <w:proofErr w:type="spellStart"/>
             <w:r>
               <w:t>accidentDate</w:t>
             </w:r>
+            <w:proofErr w:type="spellEnd"/>
           </w:p>
         </w:tc>
         <w:tc>
@@ -6927,9 +7104,11 @@
             <w:tcW w:w="2394" w:type="dxa"/>
           </w:tcPr>
           <w:p>
+            <w:proofErr w:type="spellStart"/>
             <w:r>
               <w:t>accidentPlace</w:t>
             </w:r>
+            <w:proofErr w:type="spellEnd"/>
           </w:p>
         </w:tc>
         <w:tc>
@@ -6982,9 +7161,11 @@
             <w:tcW w:w="2394" w:type="dxa"/>
           </w:tcPr>
           <w:p>
+            <w:proofErr w:type="spellStart"/>
             <w:r>
               <w:t>controlDepartment</w:t>
             </w:r>
+            <w:proofErr w:type="spellEnd"/>
           </w:p>
         </w:tc>
         <w:tc>
@@ -7089,9 +7270,11 @@
             <w:tcW w:w="2394" w:type="dxa"/>
           </w:tcPr>
           <w:p>
+            <w:proofErr w:type="spellStart"/>
             <w:r>
               <w:t>humanDamage</w:t>
             </w:r>
+            <w:proofErr w:type="spellEnd"/>
           </w:p>
         </w:tc>
         <w:tc>
@@ -7141,9 +7324,11 @@
             <w:tcW w:w="2394" w:type="dxa"/>
           </w:tcPr>
           <w:p>
+            <w:proofErr w:type="spellStart"/>
             <w:r>
               <w:t>assetDamage</w:t>
             </w:r>
+            <w:proofErr w:type="spellEnd"/>
           </w:p>
         </w:tc>
         <w:tc>
@@ -7248,9 +7433,11 @@
             <w:tcW w:w="2394" w:type="dxa"/>
           </w:tcPr>
           <w:p>
+            <w:proofErr w:type="spellStart"/>
             <w:r>
               <w:t>compensationNote</w:t>
             </w:r>
+            <w:proofErr w:type="spellEnd"/>
           </w:p>
         </w:tc>
         <w:tc>
@@ -7355,9 +7542,11 @@
             <w:tcW w:w="2394" w:type="dxa"/>
           </w:tcPr>
           <w:p>
+            <w:proofErr w:type="spellStart"/>
             <w:r>
               <w:t>createdDate</w:t>
             </w:r>
+            <w:proofErr w:type="spellEnd"/>
           </w:p>
         </w:tc>
         <w:tc>
@@ -7410,9 +7599,11 @@
             <w:tcW w:w="2394" w:type="dxa"/>
           </w:tcPr>
           <w:p>
+            <w:proofErr w:type="spellStart"/>
             <w:r>
               <w:t>resolveDate</w:t>
             </w:r>
+            <w:proofErr w:type="spellEnd"/>
           </w:p>
         </w:tc>
         <w:tc>
@@ -7517,9 +7708,11 @@
             <w:tcW w:w="2394" w:type="dxa"/>
           </w:tcPr>
           <w:p>
+            <w:proofErr w:type="spellStart"/>
             <w:r>
               <w:t>resolveNote</w:t>
             </w:r>
+            <w:proofErr w:type="spellEnd"/>
           </w:p>
         </w:tc>
         <w:tc>
@@ -7569,9 +7762,11 @@
             <w:tcW w:w="2394" w:type="dxa"/>
           </w:tcPr>
           <w:p>
+            <w:proofErr w:type="spellStart"/>
             <w:r>
               <w:t>contractCode</w:t>
             </w:r>
+            <w:proofErr w:type="spellEnd"/>
           </w:p>
         </w:tc>
         <w:tc>
@@ -7825,9 +8020,11 @@
           <w:numId w:val="1"/>
         </w:numPr>
       </w:pPr>
+      <w:proofErr w:type="spellStart"/>
       <w:r>
         <w:t>PunishmentEntity</w:t>
       </w:r>
+      <w:proofErr w:type="spellEnd"/>
     </w:p>
     <w:tbl>
       <w:tblPr>
@@ -7945,9 +8142,11 @@
             <w:pPr>
               <w:cnfStyle w:val="000000100000" w:firstRow="0" w:lastRow="0" w:firstColumn="0" w:lastColumn="0" w:oddVBand="0" w:evenVBand="0" w:oddHBand="1" w:evenHBand="0" w:firstRowFirstColumn="0" w:firstRowLastColumn="0" w:lastRowFirstColumn="0" w:lastRowLastColumn="0"/>
             </w:pPr>
+            <w:proofErr w:type="spellStart"/>
             <w:r>
               <w:t>int</w:t>
             </w:r>
+            <w:proofErr w:type="spellEnd"/>
           </w:p>
         </w:tc>
         <w:tc>
@@ -7984,9 +8183,11 @@
             <w:tcW w:w="2394" w:type="dxa"/>
           </w:tcPr>
           <w:p>
+            <w:proofErr w:type="spellStart"/>
             <w:r>
               <w:t>createdDate</w:t>
             </w:r>
+            <w:proofErr w:type="spellEnd"/>
           </w:p>
         </w:tc>
         <w:tc>
@@ -8146,9 +8347,11 @@
             <w:tcW w:w="2394" w:type="dxa"/>
           </w:tcPr>
           <w:p>
+            <w:proofErr w:type="spellStart"/>
             <w:r>
               <w:t>contractCode</w:t>
             </w:r>
+            <w:proofErr w:type="spellEnd"/>
           </w:p>
         </w:tc>
         <w:tc>
@@ -8402,9 +8605,11 @@
           <w:numId w:val="1"/>
         </w:numPr>
       </w:pPr>
+      <w:proofErr w:type="spellStart"/>
       <w:r>
         <w:t>AccidentEntity</w:t>
       </w:r>
+      <w:proofErr w:type="spellEnd"/>
     </w:p>
     <w:tbl>
       <w:tblPr>
@@ -8522,9 +8727,11 @@
             <w:pPr>
               <w:cnfStyle w:val="000000100000" w:firstRow="0" w:lastRow="0" w:firstColumn="0" w:lastColumn="0" w:oddVBand="0" w:evenVBand="0" w:oddHBand="1" w:evenHBand="0" w:firstRowFirstColumn="0" w:firstRowLastColumn="0" w:lastRowFirstColumn="0" w:lastRowLastColumn="0"/>
             </w:pPr>
+            <w:proofErr w:type="spellStart"/>
             <w:r>
               <w:t>int</w:t>
             </w:r>
+            <w:proofErr w:type="spellEnd"/>
           </w:p>
         </w:tc>
         <w:tc>
@@ -8669,9 +8876,11 @@
             <w:tcW w:w="2394" w:type="dxa"/>
           </w:tcPr>
           <w:p>
+            <w:proofErr w:type="spellStart"/>
             <w:r>
               <w:t>createdDate</w:t>
             </w:r>
+            <w:proofErr w:type="spellEnd"/>
           </w:p>
         </w:tc>
         <w:tc>
@@ -8724,9 +8933,11 @@
             <w:tcW w:w="2394" w:type="dxa"/>
           </w:tcPr>
           <w:p>
+            <w:proofErr w:type="spellStart"/>
             <w:r>
               <w:t>contractCode</w:t>
             </w:r>
+            <w:proofErr w:type="spellEnd"/>
           </w:p>
         </w:tc>
         <w:tc>
@@ -8980,9 +9191,11 @@
           <w:numId w:val="1"/>
         </w:numPr>
       </w:pPr>
+      <w:proofErr w:type="spellStart"/>
       <w:r>
         <w:t>ContractTypeEntity</w:t>
       </w:r>
+      <w:proofErr w:type="spellEnd"/>
     </w:p>
     <w:tbl>
       <w:tblPr>
@@ -9100,9 +9313,11 @@
             <w:pPr>
               <w:cnfStyle w:val="000000100000" w:firstRow="0" w:lastRow="0" w:firstColumn="0" w:lastColumn="0" w:oddVBand="0" w:evenVBand="0" w:oddHBand="1" w:evenHBand="0" w:firstRowFirstColumn="0" w:firstRowLastColumn="0" w:lastRowFirstColumn="0" w:lastRowLastColumn="0"/>
             </w:pPr>
+            <w:proofErr w:type="spellStart"/>
             <w:r>
               <w:t>int</w:t>
             </w:r>
+            <w:proofErr w:type="spellEnd"/>
           </w:p>
         </w:tc>
         <w:tc>
@@ -9246,9 +9461,11 @@
             <w:tcW w:w="2394" w:type="dxa"/>
           </w:tcPr>
           <w:p>
+            <w:proofErr w:type="spellStart"/>
             <w:r>
               <w:t>pricePerYear</w:t>
             </w:r>
+            <w:proofErr w:type="spellEnd"/>
           </w:p>
         </w:tc>
         <w:tc>
@@ -9502,9 +9719,11 @@
           <w:numId w:val="1"/>
         </w:numPr>
       </w:pPr>
+      <w:proofErr w:type="spellStart"/>
       <w:r>
         <w:t>NewCardRequestEntity</w:t>
       </w:r>
+      <w:proofErr w:type="spellEnd"/>
     </w:p>
     <w:tbl>
       <w:tblPr>
@@ -9622,9 +9841,11 @@
             <w:pPr>
               <w:cnfStyle w:val="000000100000" w:firstRow="0" w:lastRow="0" w:firstColumn="0" w:lastColumn="0" w:oddVBand="0" w:evenVBand="0" w:oddHBand="1" w:evenHBand="0" w:firstRowFirstColumn="0" w:firstRowLastColumn="0" w:lastRowFirstColumn="0" w:lastRowLastColumn="0"/>
             </w:pPr>
+            <w:proofErr w:type="spellStart"/>
             <w:r>
               <w:t>int</w:t>
             </w:r>
+            <w:proofErr w:type="spellEnd"/>
           </w:p>
         </w:tc>
         <w:tc>
@@ -9661,9 +9882,11 @@
             <w:tcW w:w="2394" w:type="dxa"/>
           </w:tcPr>
           <w:p>
+            <w:proofErr w:type="spellStart"/>
             <w:r>
               <w:t>requestDate</w:t>
             </w:r>
+            <w:proofErr w:type="spellEnd"/>
           </w:p>
         </w:tc>
         <w:tc>
@@ -9716,9 +9939,11 @@
             <w:tcW w:w="2394" w:type="dxa"/>
           </w:tcPr>
           <w:p>
+            <w:proofErr w:type="spellStart"/>
             <w:r>
               <w:t>resolveDate</w:t>
             </w:r>
+            <w:proofErr w:type="spellEnd"/>
           </w:p>
         </w:tc>
         <w:tc>
@@ -9823,9 +10048,11 @@
             <w:tcW w:w="2394" w:type="dxa"/>
           </w:tcPr>
           <w:p>
+            <w:proofErr w:type="spellStart"/>
             <w:r>
               <w:t>oldCardId</w:t>
             </w:r>
+            <w:proofErr w:type="spellEnd"/>
           </w:p>
         </w:tc>
         <w:tc>
@@ -9875,9 +10102,11 @@
             <w:tcW w:w="2394" w:type="dxa"/>
           </w:tcPr>
           <w:p>
+            <w:proofErr w:type="spellStart"/>
             <w:r>
               <w:t>customerCode</w:t>
             </w:r>
+            <w:proofErr w:type="spellEnd"/>
           </w:p>
         </w:tc>
         <w:tc>
@@ -10131,9 +10360,11 @@
           <w:numId w:val="1"/>
         </w:numPr>
       </w:pPr>
+      <w:proofErr w:type="spellStart"/>
       <w:r>
         <w:t>CardAccessLogEntity</w:t>
       </w:r>
+      <w:proofErr w:type="spellEnd"/>
     </w:p>
     <w:tbl>
       <w:tblPr>
@@ -10251,9 +10482,11 @@
             <w:pPr>
               <w:cnfStyle w:val="000000100000" w:firstRow="0" w:lastRow="0" w:firstColumn="0" w:lastColumn="0" w:oddVBand="0" w:evenVBand="0" w:oddHBand="1" w:evenHBand="0" w:firstRowFirstColumn="0" w:firstRowLastColumn="0" w:lastRowFirstColumn="0" w:lastRowLastColumn="0"/>
             </w:pPr>
+            <w:proofErr w:type="spellStart"/>
             <w:r>
               <w:t>int</w:t>
             </w:r>
+            <w:proofErr w:type="spellEnd"/>
           </w:p>
         </w:tc>
         <w:tc>
@@ -10278,7 +10511,15 @@
               <w:cnfStyle w:val="000000100000" w:firstRow="0" w:lastRow="0" w:firstColumn="0" w:lastColumn="0" w:oddVBand="0" w:evenVBand="0" w:oddHBand="1" w:evenHBand="0" w:firstRowFirstColumn="0" w:firstRowLastColumn="0" w:lastRowFirstColumn="0" w:lastRowLastColumn="0"/>
             </w:pPr>
             <w:r>
-              <w:t>Unique identifier of an card access log</w:t>
+              <w:t xml:space="preserve">Unique identifier of </w:t>
+            </w:r>
+            <w:proofErr w:type="gramStart"/>
+            <w:r>
+              <w:t>an</w:t>
+            </w:r>
+            <w:proofErr w:type="gramEnd"/>
+            <w:r>
+              <w:t xml:space="preserve"> card access log</w:t>
             </w:r>
           </w:p>
         </w:tc>
@@ -10290,9 +10531,11 @@
             <w:tcW w:w="2394" w:type="dxa"/>
           </w:tcPr>
           <w:p>
+            <w:proofErr w:type="spellStart"/>
             <w:r>
               <w:t>accessDate</w:t>
             </w:r>
+            <w:proofErr w:type="spellEnd"/>
           </w:p>
         </w:tc>
         <w:tc>
@@ -10397,9 +10640,11 @@
             <w:tcW w:w="2394" w:type="dxa"/>
           </w:tcPr>
           <w:p>
+            <w:proofErr w:type="spellStart"/>
             <w:r>
               <w:t>requestService</w:t>
             </w:r>
+            <w:proofErr w:type="spellEnd"/>
           </w:p>
         </w:tc>
         <w:tc>
@@ -10452,10 +10697,12 @@
             <w:tcW w:w="2394" w:type="dxa"/>
           </w:tcPr>
           <w:p>
+            <w:proofErr w:type="spellStart"/>
             <w:r>
               <w:lastRenderedPageBreak/>
               <w:t>responseContent</w:t>
             </w:r>
+            <w:proofErr w:type="spellEnd"/>
           </w:p>
         </w:tc>
         <w:tc>
@@ -11347,14 +11594,27 @@
       <w:r>
         <w:t xml:space="preserve">Figure </w:t>
       </w:r>
-      <w:fldSimple w:instr=" SEQ Figure \* ARABIC ">
-        <w:r>
-          <w:rPr>
-            <w:noProof/>
-          </w:rPr>
-          <w:t>3</w:t>
-        </w:r>
-      </w:fldSimple>
+      <w:r>
+        <w:fldChar w:fldCharType="begin"/>
+      </w:r>
+      <w:r>
+        <w:instrText xml:space="preserve"> SEQ Figure \* ARABIC </w:instrText>
+      </w:r>
+      <w:r>
+        <w:fldChar w:fldCharType="separate"/>
+      </w:r>
+      <w:r>
+        <w:rPr>
+          <w:noProof/>
+        </w:rPr>
+        <w:t>3</w:t>
+      </w:r>
+      <w:r>
+        <w:rPr>
+          <w:noProof/>
+        </w:rPr>
+        <w:fldChar w:fldCharType="end"/>
+      </w:r>
       <w:r>
         <w:t xml:space="preserve"> &lt;Police&gt; Verify card validation</w:t>
       </w:r>
@@ -11441,14 +11701,27 @@
       <w:r>
         <w:t xml:space="preserve">Figure </w:t>
       </w:r>
-      <w:fldSimple w:instr=" SEQ Figure \* ARABIC ">
-        <w:r>
-          <w:rPr>
-            <w:noProof/>
-          </w:rPr>
-          <w:t>4</w:t>
-        </w:r>
-      </w:fldSimple>
+      <w:r>
+        <w:fldChar w:fldCharType="begin"/>
+      </w:r>
+      <w:r>
+        <w:instrText xml:space="preserve"> SEQ Figure \* ARABIC </w:instrText>
+      </w:r>
+      <w:r>
+        <w:fldChar w:fldCharType="separate"/>
+      </w:r>
+      <w:r>
+        <w:rPr>
+          <w:noProof/>
+        </w:rPr>
+        <w:t>4</w:t>
+      </w:r>
+      <w:r>
+        <w:rPr>
+          <w:noProof/>
+        </w:rPr>
+        <w:fldChar w:fldCharType="end"/>
+      </w:r>
       <w:r>
         <w:t xml:space="preserve"> &lt;Police&gt; Add punishment information</w:t>
       </w:r>
@@ -11544,14 +11817,27 @@
       <w:r>
         <w:t xml:space="preserve">Figure </w:t>
       </w:r>
-      <w:fldSimple w:instr=" SEQ Figure \* ARABIC ">
-        <w:r>
-          <w:rPr>
-            <w:noProof/>
-          </w:rPr>
-          <w:t>5</w:t>
-        </w:r>
-      </w:fldSimple>
+      <w:r>
+        <w:fldChar w:fldCharType="begin"/>
+      </w:r>
+      <w:r>
+        <w:instrText xml:space="preserve"> SEQ Figure \* ARABIC </w:instrText>
+      </w:r>
+      <w:r>
+        <w:fldChar w:fldCharType="separate"/>
+      </w:r>
+      <w:r>
+        <w:rPr>
+          <w:noProof/>
+        </w:rPr>
+        <w:t>5</w:t>
+      </w:r>
+      <w:r>
+        <w:rPr>
+          <w:noProof/>
+        </w:rPr>
+        <w:fldChar w:fldCharType="end"/>
+      </w:r>
       <w:r>
         <w:t xml:space="preserve"> &lt;Staff&gt; Search contract</w:t>
       </w:r>
@@ -11635,14 +11921,27 @@
       <w:r>
         <w:t xml:space="preserve">Figure </w:t>
       </w:r>
-      <w:fldSimple w:instr=" SEQ Figure \* ARABIC ">
-        <w:r>
-          <w:rPr>
-            <w:noProof/>
-          </w:rPr>
-          <w:t>6</w:t>
-        </w:r>
-      </w:fldSimple>
+      <w:r>
+        <w:fldChar w:fldCharType="begin"/>
+      </w:r>
+      <w:r>
+        <w:instrText xml:space="preserve"> SEQ Figure \* ARABIC </w:instrText>
+      </w:r>
+      <w:r>
+        <w:fldChar w:fldCharType="separate"/>
+      </w:r>
+      <w:r>
+        <w:rPr>
+          <w:noProof/>
+        </w:rPr>
+        <w:t>6</w:t>
+      </w:r>
+      <w:r>
+        <w:rPr>
+          <w:noProof/>
+        </w:rPr>
+        <w:fldChar w:fldCharType="end"/>
+      </w:r>
       <w:r>
         <w:t xml:space="preserve"> &lt;Staff&gt; View contract information</w:t>
       </w:r>
@@ -11726,14 +12025,27 @@
       <w:r>
         <w:t xml:space="preserve">Figure </w:t>
       </w:r>
-      <w:fldSimple w:instr=" SEQ Figure \* ARABIC ">
-        <w:r>
-          <w:rPr>
-            <w:noProof/>
-          </w:rPr>
-          <w:t>7</w:t>
-        </w:r>
-      </w:fldSimple>
+      <w:r>
+        <w:fldChar w:fldCharType="begin"/>
+      </w:r>
+      <w:r>
+        <w:instrText xml:space="preserve"> SEQ Figure \* ARABIC </w:instrText>
+      </w:r>
+      <w:r>
+        <w:fldChar w:fldCharType="separate"/>
+      </w:r>
+      <w:r>
+        <w:rPr>
+          <w:noProof/>
+        </w:rPr>
+        <w:t>7</w:t>
+      </w:r>
+      <w:r>
+        <w:rPr>
+          <w:noProof/>
+        </w:rPr>
+        <w:fldChar w:fldCharType="end"/>
+      </w:r>
       <w:r>
         <w:t xml:space="preserve"> &lt;Staff&gt; Print information to NFC card</w:t>
       </w:r>
@@ -12351,10 +12663,10 @@
       </w:tblPr>
       <w:tblGrid>
         <w:gridCol w:w="528"/>
-        <w:gridCol w:w="1157"/>
-        <w:gridCol w:w="2870"/>
+        <w:gridCol w:w="2157"/>
+        <w:gridCol w:w="2466"/>
         <w:gridCol w:w="1327"/>
-        <w:gridCol w:w="3468"/>
+        <w:gridCol w:w="2872"/>
       </w:tblGrid>
       <w:tr>
         <w:trPr>
@@ -12510,9 +12822,11 @@
               <w:jc w:val="left"/>
               <w:cnfStyle w:val="000000100000" w:firstRow="0" w:lastRow="0" w:firstColumn="0" w:lastColumn="0" w:oddVBand="0" w:evenVBand="0" w:oddHBand="1" w:evenHBand="0" w:firstRowFirstColumn="0" w:firstRowLastColumn="0" w:lastRowFirstColumn="0" w:lastRowLastColumn="0"/>
             </w:pPr>
-            <w:r>
-              <w:t>View</w:t>
-            </w:r>
+            <w:proofErr w:type="spellStart"/>
+            <w:r>
+              <w:t>viewContract</w:t>
+            </w:r>
+            <w:proofErr w:type="spellEnd"/>
           </w:p>
         </w:tc>
         <w:tc>
@@ -12587,9 +12901,11 @@
               <w:jc w:val="left"/>
               <w:cnfStyle w:val="000000000000" w:firstRow="0" w:lastRow="0" w:firstColumn="0" w:lastColumn="0" w:oddVBand="0" w:evenVBand="0" w:oddHBand="0" w:evenHBand="0" w:firstRowFirstColumn="0" w:firstRowLastColumn="0" w:lastRowFirstColumn="0" w:lastRowLastColumn="0"/>
             </w:pPr>
-            <w:r>
-              <w:t>View</w:t>
-            </w:r>
+            <w:proofErr w:type="spellStart"/>
+            <w:r>
+              <w:t>viewCompensation</w:t>
+            </w:r>
+            <w:proofErr w:type="spellEnd"/>
           </w:p>
         </w:tc>
         <w:tc>
@@ -12667,9 +12983,17 @@
               <w:jc w:val="left"/>
               <w:cnfStyle w:val="000000100000" w:firstRow="0" w:lastRow="0" w:firstColumn="0" w:lastColumn="0" w:oddVBand="0" w:evenVBand="0" w:oddHBand="1" w:evenHBand="0" w:firstRowFirstColumn="0" w:firstRowLastColumn="0" w:lastRowFirstColumn="0" w:lastRowLastColumn="0"/>
             </w:pPr>
-            <w:r>
-              <w:t>View</w:t>
-            </w:r>
+            <w:proofErr w:type="spellStart"/>
+            <w:r>
+              <w:t>v</w:t>
+            </w:r>
+            <w:r>
+              <w:t>iew</w:t>
+            </w:r>
+            <w:r>
+              <w:t>NewCardReq</w:t>
+            </w:r>
+            <w:proofErr w:type="spellEnd"/>
           </w:p>
         </w:tc>
         <w:tc>
@@ -12745,9 +13069,17 @@
               <w:jc w:val="left"/>
               <w:cnfStyle w:val="000000000000" w:firstRow="0" w:lastRow="0" w:firstColumn="0" w:lastColumn="0" w:oddVBand="0" w:evenVBand="0" w:oddHBand="0" w:evenHBand="0" w:firstRowFirstColumn="0" w:firstRowLastColumn="0" w:lastRowFirstColumn="0" w:lastRowLastColumn="0"/>
             </w:pPr>
-            <w:r>
-              <w:t>View</w:t>
-            </w:r>
+            <w:proofErr w:type="spellStart"/>
+            <w:r>
+              <w:t>v</w:t>
+            </w:r>
+            <w:r>
+              <w:t>iew</w:t>
+            </w:r>
+            <w:r>
+              <w:t>CancelContract</w:t>
+            </w:r>
+            <w:proofErr w:type="spellEnd"/>
           </w:p>
         </w:tc>
         <w:tc>
@@ -13510,9 +13842,17 @@
               <w:jc w:val="left"/>
               <w:cnfStyle w:val="000000000000" w:firstRow="0" w:lastRow="0" w:firstColumn="0" w:lastColumn="0" w:oddVBand="0" w:evenVBand="0" w:oddHBand="0" w:evenHBand="0" w:firstRowFirstColumn="0" w:firstRowLastColumn="0" w:lastRowFirstColumn="0" w:lastRowLastColumn="0"/>
             </w:pPr>
+            <w:proofErr w:type="spellStart"/>
+            <w:r>
+              <w:t>txt</w:t>
+            </w:r>
             <w:r>
               <w:t>Search</w:t>
             </w:r>
+            <w:r>
+              <w:t>Value</w:t>
+            </w:r>
+            <w:proofErr w:type="spellEnd"/>
           </w:p>
         </w:tc>
         <w:tc>
@@ -13758,10 +14098,10 @@
       </w:tblPr>
       <w:tblGrid>
         <w:gridCol w:w="528"/>
-        <w:gridCol w:w="1157"/>
-        <w:gridCol w:w="2559"/>
+        <w:gridCol w:w="1712"/>
+        <w:gridCol w:w="2392"/>
         <w:gridCol w:w="1327"/>
-        <w:gridCol w:w="3779"/>
+        <w:gridCol w:w="3391"/>
       </w:tblGrid>
       <w:tr>
         <w:trPr>
@@ -13918,9 +14258,14 @@
               <w:jc w:val="left"/>
               <w:cnfStyle w:val="000000100000" w:firstRow="0" w:lastRow="0" w:firstColumn="0" w:lastColumn="0" w:oddVBand="0" w:evenVBand="0" w:oddHBand="1" w:evenHBand="0" w:firstRowFirstColumn="0" w:firstRowLastColumn="0" w:lastRowFirstColumn="0" w:lastRowLastColumn="0"/>
             </w:pPr>
+            <w:proofErr w:type="spellStart"/>
+            <w:r>
+              <w:t>btn</w:t>
+            </w:r>
             <w:r>
               <w:t>Create</w:t>
             </w:r>
+            <w:proofErr w:type="spellEnd"/>
           </w:p>
         </w:tc>
         <w:tc>
@@ -13995,9 +14340,14 @@
               <w:jc w:val="left"/>
               <w:cnfStyle w:val="000000000000" w:firstRow="0" w:lastRow="0" w:firstColumn="0" w:lastColumn="0" w:oddVBand="0" w:evenVBand="0" w:oddHBand="0" w:evenHBand="0" w:firstRowFirstColumn="0" w:firstRowLastColumn="0" w:lastRowFirstColumn="0" w:lastRowLastColumn="0"/>
             </w:pPr>
-            <w:r>
-              <w:t>Search</w:t>
-            </w:r>
+            <w:proofErr w:type="spellStart"/>
+            <w:r>
+              <w:t>btnS</w:t>
+            </w:r>
+            <w:r>
+              <w:t>earch</w:t>
+            </w:r>
+            <w:proofErr w:type="spellEnd"/>
           </w:p>
         </w:tc>
         <w:tc>
@@ -14075,9 +14425,11 @@
               <w:jc w:val="left"/>
               <w:cnfStyle w:val="000000100000" w:firstRow="0" w:lastRow="0" w:firstColumn="0" w:lastColumn="0" w:oddVBand="0" w:evenVBand="0" w:oddHBand="1" w:evenHBand="0" w:firstRowFirstColumn="0" w:firstRowLastColumn="0" w:lastRowFirstColumn="0" w:lastRowLastColumn="0"/>
             </w:pPr>
-            <w:r>
-              <w:t>View</w:t>
-            </w:r>
+            <w:proofErr w:type="spellStart"/>
+            <w:r>
+              <w:t>customerDetail</w:t>
+            </w:r>
+            <w:proofErr w:type="spellEnd"/>
           </w:p>
         </w:tc>
         <w:tc>
@@ -14718,9 +15070,14 @@
               <w:jc w:val="left"/>
               <w:cnfStyle w:val="000000100000" w:firstRow="0" w:lastRow="0" w:firstColumn="0" w:lastColumn="0" w:oddVBand="0" w:evenVBand="0" w:oddHBand="1" w:evenHBand="0" w:firstRowFirstColumn="0" w:firstRowLastColumn="0" w:lastRowFirstColumn="0" w:lastRowLastColumn="0"/>
             </w:pPr>
+            <w:proofErr w:type="spellStart"/>
+            <w:r>
+              <w:t>txt</w:t>
+            </w:r>
             <w:r>
               <w:t>Name</w:t>
             </w:r>
+            <w:proofErr w:type="spellEnd"/>
           </w:p>
         </w:tc>
         <w:tc>
@@ -14840,9 +15197,14 @@
               <w:jc w:val="left"/>
               <w:cnfStyle w:val="000000000000" w:firstRow="0" w:lastRow="0" w:firstColumn="0" w:lastColumn="0" w:oddVBand="0" w:evenVBand="0" w:oddHBand="0" w:evenHBand="0" w:firstRowFirstColumn="0" w:firstRowLastColumn="0" w:lastRowFirstColumn="0" w:lastRowLastColumn="0"/>
             </w:pPr>
+            <w:proofErr w:type="spellStart"/>
+            <w:r>
+              <w:t>txt</w:t>
+            </w:r>
             <w:r>
               <w:t>Address</w:t>
             </w:r>
+            <w:proofErr w:type="spellEnd"/>
           </w:p>
         </w:tc>
         <w:tc>
@@ -14951,6 +15313,7 @@
               <w:jc w:val="left"/>
             </w:pPr>
             <w:r>
+              <w:lastRenderedPageBreak/>
               <w:t>5</w:t>
             </w:r>
           </w:p>
@@ -14965,9 +15328,14 @@
               <w:jc w:val="left"/>
               <w:cnfStyle w:val="000000100000" w:firstRow="0" w:lastRow="0" w:firstColumn="0" w:lastColumn="0" w:oddVBand="0" w:evenVBand="0" w:oddHBand="1" w:evenHBand="0" w:firstRowFirstColumn="0" w:firstRowLastColumn="0" w:lastRowFirstColumn="0" w:lastRowLastColumn="0"/>
             </w:pPr>
+            <w:proofErr w:type="spellStart"/>
+            <w:r>
+              <w:t>txt</w:t>
+            </w:r>
             <w:r>
               <w:t>Email</w:t>
             </w:r>
+            <w:proofErr w:type="spellEnd"/>
           </w:p>
         </w:tc>
         <w:tc>
@@ -15073,7 +15441,6 @@
               <w:jc w:val="left"/>
             </w:pPr>
             <w:r>
-              <w:lastRenderedPageBreak/>
               <w:t>6</w:t>
             </w:r>
           </w:p>
@@ -15088,9 +15455,14 @@
               <w:jc w:val="left"/>
               <w:cnfStyle w:val="000000000000" w:firstRow="0" w:lastRow="0" w:firstColumn="0" w:lastColumn="0" w:oddVBand="0" w:evenVBand="0" w:oddHBand="0" w:evenHBand="0" w:firstRowFirstColumn="0" w:firstRowLastColumn="0" w:lastRowFirstColumn="0" w:lastRowLastColumn="0"/>
             </w:pPr>
+            <w:proofErr w:type="spellStart"/>
+            <w:r>
+              <w:t>txt</w:t>
+            </w:r>
             <w:r>
               <w:t>Phone</w:t>
             </w:r>
+            <w:proofErr w:type="spellEnd"/>
           </w:p>
         </w:tc>
         <w:tc>
@@ -15213,8 +15585,16 @@
               <w:jc w:val="left"/>
               <w:cnfStyle w:val="000000100000" w:firstRow="0" w:lastRow="0" w:firstColumn="0" w:lastColumn="0" w:oddVBand="0" w:evenVBand="0" w:oddHBand="1" w:evenHBand="0" w:firstRowFirstColumn="0" w:firstRowLastColumn="0" w:lastRowFirstColumn="0" w:lastRowLastColumn="0"/>
             </w:pPr>
-            <w:r>
-              <w:t>Personal ID</w:t>
+            <w:proofErr w:type="spellStart"/>
+            <w:r>
+              <w:t>txt</w:t>
+            </w:r>
+            <w:r>
+              <w:t>Personal</w:t>
+            </w:r>
+            <w:proofErr w:type="spellEnd"/>
+            <w:r>
+              <w:t xml:space="preserve"> ID</w:t>
             </w:r>
           </w:p>
         </w:tc>
@@ -15336,10 +15716,10 @@
       </w:tblPr>
       <w:tblGrid>
         <w:gridCol w:w="528"/>
-        <w:gridCol w:w="1157"/>
-        <w:gridCol w:w="2135"/>
+        <w:gridCol w:w="1195"/>
+        <w:gridCol w:w="2127"/>
         <w:gridCol w:w="1327"/>
-        <w:gridCol w:w="4203"/>
+        <w:gridCol w:w="4173"/>
       </w:tblGrid>
       <w:tr>
         <w:trPr>
@@ -15495,9 +15875,14 @@
               <w:jc w:val="left"/>
               <w:cnfStyle w:val="000000100000" w:firstRow="0" w:lastRow="0" w:firstColumn="0" w:lastColumn="0" w:oddVBand="0" w:evenVBand="0" w:oddHBand="1" w:evenHBand="0" w:firstRowFirstColumn="0" w:firstRowLastColumn="0" w:lastRowFirstColumn="0" w:lastRowLastColumn="0"/>
             </w:pPr>
+            <w:proofErr w:type="spellStart"/>
+            <w:r>
+              <w:t>btn</w:t>
+            </w:r>
             <w:r>
               <w:t>Create</w:t>
             </w:r>
+            <w:proofErr w:type="spellEnd"/>
           </w:p>
         </w:tc>
         <w:tc>
@@ -16117,6 +16502,7 @@
               <w:jc w:val="left"/>
             </w:pPr>
             <w:r>
+              <w:lastRenderedPageBreak/>
               <w:t>3</w:t>
             </w:r>
           </w:p>
@@ -16239,7 +16625,6 @@
               <w:jc w:val="left"/>
             </w:pPr>
             <w:r>
-              <w:lastRenderedPageBreak/>
               <w:t>4</w:t>
             </w:r>
           </w:p>
@@ -16254,9 +16639,17 @@
               <w:jc w:val="left"/>
               <w:cnfStyle w:val="000000000000" w:firstRow="0" w:lastRow="0" w:firstColumn="0" w:lastColumn="0" w:oddVBand="0" w:evenVBand="0" w:oddHBand="0" w:evenHBand="0" w:firstRowFirstColumn="0" w:firstRowLastColumn="0" w:lastRowFirstColumn="0" w:lastRowLastColumn="0"/>
             </w:pPr>
+            <w:proofErr w:type="spellStart"/>
+            <w:r>
+              <w:t>txt</w:t>
+            </w:r>
             <w:r>
               <w:t>Search</w:t>
             </w:r>
+            <w:r>
+              <w:t>Value</w:t>
+            </w:r>
+            <w:proofErr w:type="spellEnd"/>
           </w:p>
         </w:tc>
         <w:tc>
@@ -16502,10 +16895,10 @@
       </w:tblPr>
       <w:tblGrid>
         <w:gridCol w:w="528"/>
-        <w:gridCol w:w="1157"/>
-        <w:gridCol w:w="2591"/>
+        <w:gridCol w:w="1712"/>
+        <w:gridCol w:w="2419"/>
         <w:gridCol w:w="1327"/>
-        <w:gridCol w:w="3747"/>
+        <w:gridCol w:w="3364"/>
       </w:tblGrid>
       <w:tr>
         <w:trPr>
@@ -16661,9 +17054,14 @@
               <w:jc w:val="left"/>
               <w:cnfStyle w:val="000000100000" w:firstRow="0" w:lastRow="0" w:firstColumn="0" w:lastColumn="0" w:oddVBand="0" w:evenVBand="0" w:oddHBand="1" w:evenHBand="0" w:firstRowFirstColumn="0" w:firstRowLastColumn="0" w:lastRowFirstColumn="0" w:lastRowLastColumn="0"/>
             </w:pPr>
+            <w:proofErr w:type="spellStart"/>
+            <w:r>
+              <w:t>btn</w:t>
+            </w:r>
             <w:r>
               <w:t>Create</w:t>
             </w:r>
+            <w:proofErr w:type="spellEnd"/>
           </w:p>
         </w:tc>
         <w:tc>
@@ -16738,9 +17136,14 @@
               <w:jc w:val="left"/>
               <w:cnfStyle w:val="000000000000" w:firstRow="0" w:lastRow="0" w:firstColumn="0" w:lastColumn="0" w:oddVBand="0" w:evenVBand="0" w:oddHBand="0" w:evenHBand="0" w:firstRowFirstColumn="0" w:firstRowLastColumn="0" w:lastRowFirstColumn="0" w:lastRowLastColumn="0"/>
             </w:pPr>
+            <w:proofErr w:type="spellStart"/>
+            <w:r>
+              <w:t>btn</w:t>
+            </w:r>
             <w:r>
               <w:t>Search</w:t>
             </w:r>
+            <w:proofErr w:type="spellEnd"/>
           </w:p>
         </w:tc>
         <w:tc>
@@ -16818,9 +17221,11 @@
               <w:jc w:val="left"/>
               <w:cnfStyle w:val="000000100000" w:firstRow="0" w:lastRow="0" w:firstColumn="0" w:lastColumn="0" w:oddVBand="0" w:evenVBand="0" w:oddHBand="1" w:evenHBand="0" w:firstRowFirstColumn="0" w:firstRowLastColumn="0" w:lastRowFirstColumn="0" w:lastRowLastColumn="0"/>
             </w:pPr>
-            <w:r>
-              <w:t>View</w:t>
-            </w:r>
+            <w:proofErr w:type="spellStart"/>
+            <w:r>
+              <w:t>contractDetail</w:t>
+            </w:r>
+            <w:proofErr w:type="spellEnd"/>
           </w:p>
         </w:tc>
         <w:tc>
@@ -16895,9 +17300,11 @@
               <w:jc w:val="left"/>
               <w:cnfStyle w:val="000000000000" w:firstRow="0" w:lastRow="0" w:firstColumn="0" w:lastColumn="0" w:oddVBand="0" w:evenVBand="0" w:oddHBand="0" w:evenHBand="0" w:firstRowFirstColumn="0" w:firstRowLastColumn="0" w:lastRowFirstColumn="0" w:lastRowLastColumn="0"/>
             </w:pPr>
-            <w:r>
-              <w:t>View</w:t>
-            </w:r>
+            <w:proofErr w:type="spellStart"/>
+            <w:r>
+              <w:t>customerDetail</w:t>
+            </w:r>
+            <w:proofErr w:type="spellEnd"/>
           </w:p>
         </w:tc>
         <w:tc>
@@ -17540,9 +17947,14 @@
               <w:jc w:val="left"/>
               <w:cnfStyle w:val="000000100000" w:firstRow="0" w:lastRow="0" w:firstColumn="0" w:lastColumn="0" w:oddVBand="0" w:evenVBand="0" w:oddHBand="1" w:evenHBand="0" w:firstRowFirstColumn="0" w:firstRowLastColumn="0" w:lastRowFirstColumn="0" w:lastRowLastColumn="0"/>
             </w:pPr>
-            <w:r>
-              <w:t>Customer code</w:t>
-            </w:r>
+            <w:proofErr w:type="spellStart"/>
+            <w:r>
+              <w:t>txtCustomerC</w:t>
+            </w:r>
+            <w:r>
+              <w:t>ode</w:t>
+            </w:r>
+            <w:proofErr w:type="spellEnd"/>
           </w:p>
         </w:tc>
         <w:tc>
@@ -17662,9 +18074,11 @@
               <w:jc w:val="left"/>
               <w:cnfStyle w:val="000000000000" w:firstRow="0" w:lastRow="0" w:firstColumn="0" w:lastColumn="0" w:oddVBand="0" w:evenVBand="0" w:oddHBand="0" w:evenHBand="0" w:firstRowFirstColumn="0" w:firstRowLastColumn="0" w:lastRowFirstColumn="0" w:lastRowLastColumn="0"/>
             </w:pPr>
-            <w:r>
-              <w:t>Contract type</w:t>
-            </w:r>
+            <w:proofErr w:type="spellStart"/>
+            <w:r>
+              <w:t>ddlContractType</w:t>
+            </w:r>
+            <w:proofErr w:type="spellEnd"/>
           </w:p>
         </w:tc>
         <w:tc>
@@ -17787,9 +18201,11 @@
               <w:jc w:val="left"/>
               <w:cnfStyle w:val="000000100000" w:firstRow="0" w:lastRow="0" w:firstColumn="0" w:lastColumn="0" w:oddVBand="0" w:evenVBand="0" w:oddHBand="1" w:evenHBand="0" w:firstRowFirstColumn="0" w:firstRowLastColumn="0" w:lastRowFirstColumn="0" w:lastRowLastColumn="0"/>
             </w:pPr>
-            <w:r>
-              <w:t>Start date</w:t>
-            </w:r>
+            <w:proofErr w:type="spellStart"/>
+            <w:r>
+              <w:t>txtStartDate</w:t>
+            </w:r>
+            <w:proofErr w:type="spellEnd"/>
           </w:p>
         </w:tc>
         <w:tc>
@@ -17909,9 +18325,14 @@
               <w:jc w:val="left"/>
               <w:cnfStyle w:val="000000000000" w:firstRow="0" w:lastRow="0" w:firstColumn="0" w:lastColumn="0" w:oddVBand="0" w:evenVBand="0" w:oddHBand="0" w:evenHBand="0" w:firstRowFirstColumn="0" w:firstRowLastColumn="0" w:lastRowFirstColumn="0" w:lastRowLastColumn="0"/>
             </w:pPr>
-            <w:r>
-              <w:t>Expired date</w:t>
-            </w:r>
+            <w:proofErr w:type="spellStart"/>
+            <w:r>
+              <w:t>txtExpiredD</w:t>
+            </w:r>
+            <w:r>
+              <w:t>ate</w:t>
+            </w:r>
+            <w:proofErr w:type="spellEnd"/>
           </w:p>
         </w:tc>
         <w:tc>
@@ -18034,9 +18455,11 @@
               <w:jc w:val="left"/>
               <w:cnfStyle w:val="000000100000" w:firstRow="0" w:lastRow="0" w:firstColumn="0" w:lastColumn="0" w:oddVBand="0" w:evenVBand="0" w:oddHBand="1" w:evenHBand="0" w:firstRowFirstColumn="0" w:firstRowLastColumn="0" w:lastRowFirstColumn="0" w:lastRowLastColumn="0"/>
             </w:pPr>
-            <w:r>
-              <w:t>Contract fee</w:t>
-            </w:r>
+            <w:proofErr w:type="spellStart"/>
+            <w:r>
+              <w:t>txtContractFee</w:t>
+            </w:r>
+            <w:proofErr w:type="spellEnd"/>
           </w:p>
         </w:tc>
         <w:tc>
@@ -18156,9 +18579,14 @@
               <w:jc w:val="left"/>
               <w:cnfStyle w:val="000000000000" w:firstRow="0" w:lastRow="0" w:firstColumn="0" w:lastColumn="0" w:oddVBand="0" w:evenVBand="0" w:oddHBand="0" w:evenHBand="0" w:firstRowFirstColumn="0" w:firstRowLastColumn="0" w:lastRowFirstColumn="0" w:lastRowLastColumn="0"/>
             </w:pPr>
+            <w:proofErr w:type="spellStart"/>
+            <w:r>
+              <w:t>txt</w:t>
+            </w:r>
             <w:r>
               <w:t>Plate</w:t>
             </w:r>
+            <w:proofErr w:type="spellEnd"/>
           </w:p>
         </w:tc>
         <w:tc>
@@ -18281,9 +18709,14 @@
               <w:jc w:val="left"/>
               <w:cnfStyle w:val="000000100000" w:firstRow="0" w:lastRow="0" w:firstColumn="0" w:lastColumn="0" w:oddVBand="0" w:evenVBand="0" w:oddHBand="1" w:evenHBand="0" w:firstRowFirstColumn="0" w:firstRowLastColumn="0" w:lastRowFirstColumn="0" w:lastRowLastColumn="0"/>
             </w:pPr>
+            <w:proofErr w:type="spellStart"/>
+            <w:r>
+              <w:t>txt</w:t>
+            </w:r>
             <w:r>
               <w:t>Brand</w:t>
             </w:r>
+            <w:proofErr w:type="spellEnd"/>
           </w:p>
         </w:tc>
         <w:tc>
@@ -18403,9 +18836,14 @@
               <w:jc w:val="left"/>
               <w:cnfStyle w:val="000000000000" w:firstRow="0" w:lastRow="0" w:firstColumn="0" w:lastColumn="0" w:oddVBand="0" w:evenVBand="0" w:oddHBand="0" w:evenHBand="0" w:firstRowFirstColumn="0" w:firstRowLastColumn="0" w:lastRowFirstColumn="0" w:lastRowLastColumn="0"/>
             </w:pPr>
+            <w:proofErr w:type="spellStart"/>
+            <w:r>
+              <w:t>txt</w:t>
+            </w:r>
             <w:r>
               <w:t>Engine</w:t>
             </w:r>
+            <w:proofErr w:type="spellEnd"/>
           </w:p>
         </w:tc>
         <w:tc>
@@ -18528,9 +18966,14 @@
               <w:jc w:val="left"/>
               <w:cnfStyle w:val="000000100000" w:firstRow="0" w:lastRow="0" w:firstColumn="0" w:lastColumn="0" w:oddVBand="0" w:evenVBand="0" w:oddHBand="1" w:evenHBand="0" w:firstRowFirstColumn="0" w:firstRowLastColumn="0" w:lastRowFirstColumn="0" w:lastRowLastColumn="0"/>
             </w:pPr>
+            <w:proofErr w:type="spellStart"/>
+            <w:r>
+              <w:t>txt</w:t>
+            </w:r>
             <w:r>
               <w:t>Chassis</w:t>
             </w:r>
+            <w:proofErr w:type="spellEnd"/>
           </w:p>
         </w:tc>
         <w:tc>
@@ -18650,9 +19093,14 @@
               <w:jc w:val="left"/>
               <w:cnfStyle w:val="000000000000" w:firstRow="0" w:lastRow="0" w:firstColumn="0" w:lastColumn="0" w:oddVBand="0" w:evenVBand="0" w:oddHBand="0" w:evenHBand="0" w:firstRowFirstColumn="0" w:firstRowLastColumn="0" w:lastRowFirstColumn="0" w:lastRowLastColumn="0"/>
             </w:pPr>
+            <w:proofErr w:type="spellStart"/>
+            <w:r>
+              <w:t>txt</w:t>
+            </w:r>
             <w:r>
               <w:t>Capacity</w:t>
             </w:r>
+            <w:proofErr w:type="spellEnd"/>
           </w:p>
         </w:tc>
         <w:tc>
@@ -18775,9 +19223,14 @@
               <w:jc w:val="left"/>
               <w:cnfStyle w:val="000000100000" w:firstRow="0" w:lastRow="0" w:firstColumn="0" w:lastColumn="0" w:oddVBand="0" w:evenVBand="0" w:oddHBand="1" w:evenHBand="0" w:firstRowFirstColumn="0" w:firstRowLastColumn="0" w:lastRowFirstColumn="0" w:lastRowLastColumn="0"/>
             </w:pPr>
+            <w:proofErr w:type="spellStart"/>
+            <w:r>
+              <w:t>txt</w:t>
+            </w:r>
             <w:r>
               <w:t>Color</w:t>
             </w:r>
+            <w:proofErr w:type="spellEnd"/>
           </w:p>
         </w:tc>
         <w:tc>
@@ -18897,9 +19350,14 @@
               <w:jc w:val="left"/>
               <w:cnfStyle w:val="000000000000" w:firstRow="0" w:lastRow="0" w:firstColumn="0" w:lastColumn="0" w:oddVBand="0" w:evenVBand="0" w:oddHBand="0" w:evenHBand="0" w:firstRowFirstColumn="0" w:firstRowLastColumn="0" w:lastRowFirstColumn="0" w:lastRowLastColumn="0"/>
             </w:pPr>
+            <w:proofErr w:type="spellStart"/>
+            <w:r>
+              <w:t>txt</w:t>
+            </w:r>
             <w:r>
               <w:t>Type</w:t>
             </w:r>
+            <w:proofErr w:type="spellEnd"/>
           </w:p>
         </w:tc>
         <w:tc>
@@ -19022,8 +19480,16 @@
               <w:jc w:val="left"/>
               <w:cnfStyle w:val="000000100000" w:firstRow="0" w:lastRow="0" w:firstColumn="0" w:lastColumn="0" w:oddVBand="0" w:evenVBand="0" w:oddHBand="1" w:evenHBand="0" w:firstRowFirstColumn="0" w:firstRowLastColumn="0" w:lastRowFirstColumn="0" w:lastRowLastColumn="0"/>
             </w:pPr>
-            <w:r>
-              <w:t>Model code</w:t>
+            <w:proofErr w:type="spellStart"/>
+            <w:r>
+              <w:t>txt</w:t>
+            </w:r>
+            <w:r>
+              <w:t>Model</w:t>
+            </w:r>
+            <w:proofErr w:type="spellEnd"/>
+            <w:r>
+              <w:t xml:space="preserve"> code</w:t>
             </w:r>
           </w:p>
         </w:tc>
@@ -19144,9 +19610,11 @@
               <w:jc w:val="left"/>
               <w:cnfStyle w:val="000000000000" w:firstRow="0" w:lastRow="0" w:firstColumn="0" w:lastColumn="0" w:oddVBand="0" w:evenVBand="0" w:oddHBand="0" w:evenHBand="0" w:firstRowFirstColumn="0" w:firstRowLastColumn="0" w:lastRowFirstColumn="0" w:lastRowLastColumn="0"/>
             </w:pPr>
-            <w:r>
-              <w:t>Year of manufacture</w:t>
-            </w:r>
+            <w:proofErr w:type="spellStart"/>
+            <w:r>
+              <w:t>txtYearOfMan</w:t>
+            </w:r>
+            <w:proofErr w:type="spellEnd"/>
           </w:p>
         </w:tc>
         <w:tc>
@@ -19269,9 +19737,14 @@
               <w:jc w:val="left"/>
               <w:cnfStyle w:val="000000100000" w:firstRow="0" w:lastRow="0" w:firstColumn="0" w:lastColumn="0" w:oddVBand="0" w:evenVBand="0" w:oddHBand="1" w:evenHBand="0" w:firstRowFirstColumn="0" w:firstRowLastColumn="0" w:lastRowFirstColumn="0" w:lastRowLastColumn="0"/>
             </w:pPr>
+            <w:proofErr w:type="spellStart"/>
+            <w:r>
+              <w:t>txt</w:t>
+            </w:r>
             <w:r>
               <w:t>Weight</w:t>
             </w:r>
+            <w:proofErr w:type="spellEnd"/>
           </w:p>
         </w:tc>
         <w:tc>
@@ -19391,9 +19864,11 @@
               <w:jc w:val="left"/>
               <w:cnfStyle w:val="000000000000" w:firstRow="0" w:lastRow="0" w:firstColumn="0" w:lastColumn="0" w:oddVBand="0" w:evenVBand="0" w:oddHBand="0" w:evenHBand="0" w:firstRowFirstColumn="0" w:firstRowLastColumn="0" w:lastRowFirstColumn="0" w:lastRowLastColumn="0"/>
             </w:pPr>
-            <w:r>
-              <w:t>Seat capacity</w:t>
-            </w:r>
+            <w:proofErr w:type="spellStart"/>
+            <w:r>
+              <w:t>txtSeatCapacity</w:t>
+            </w:r>
+            <w:proofErr w:type="spellEnd"/>
           </w:p>
         </w:tc>
         <w:tc>
@@ -19517,9 +19992,11 @@
               <w:jc w:val="left"/>
               <w:cnfStyle w:val="000000100000" w:firstRow="0" w:lastRow="0" w:firstColumn="0" w:lastColumn="0" w:oddVBand="0" w:evenVBand="0" w:oddHBand="1" w:evenHBand="0" w:firstRowFirstColumn="0" w:firstRowLastColumn="0" w:lastRowFirstColumn="0" w:lastRowLastColumn="0"/>
             </w:pPr>
-            <w:r>
-              <w:t>Paid date</w:t>
-            </w:r>
+            <w:proofErr w:type="spellStart"/>
+            <w:r>
+              <w:t>txtPaidDate</w:t>
+            </w:r>
+            <w:proofErr w:type="spellEnd"/>
           </w:p>
         </w:tc>
         <w:tc>
@@ -19640,10 +20117,10 @@
       </w:tblPr>
       <w:tblGrid>
         <w:gridCol w:w="528"/>
-        <w:gridCol w:w="1157"/>
-        <w:gridCol w:w="2078"/>
+        <w:gridCol w:w="1195"/>
+        <w:gridCol w:w="2071"/>
         <w:gridCol w:w="1327"/>
-        <w:gridCol w:w="4260"/>
+        <w:gridCol w:w="4229"/>
       </w:tblGrid>
       <w:tr>
         <w:trPr>
@@ -19799,9 +20276,14 @@
               <w:jc w:val="left"/>
               <w:cnfStyle w:val="000000100000" w:firstRow="0" w:lastRow="0" w:firstColumn="0" w:lastColumn="0" w:oddVBand="0" w:evenVBand="0" w:oddHBand="1" w:evenHBand="0" w:firstRowFirstColumn="0" w:firstRowLastColumn="0" w:lastRowFirstColumn="0" w:lastRowLastColumn="0"/>
             </w:pPr>
+            <w:proofErr w:type="spellStart"/>
+            <w:r>
+              <w:t>btn</w:t>
+            </w:r>
             <w:r>
               <w:t>Select</w:t>
             </w:r>
+            <w:proofErr w:type="spellEnd"/>
           </w:p>
         </w:tc>
         <w:tc>
@@ -19876,9 +20358,14 @@
               <w:jc w:val="left"/>
               <w:cnfStyle w:val="000000000000" w:firstRow="0" w:lastRow="0" w:firstColumn="0" w:lastColumn="0" w:oddVBand="0" w:evenVBand="0" w:oddHBand="0" w:evenHBand="0" w:firstRowFirstColumn="0" w:firstRowLastColumn="0" w:lastRowFirstColumn="0" w:lastRowLastColumn="0"/>
             </w:pPr>
+            <w:proofErr w:type="spellStart"/>
+            <w:r>
+              <w:t>btn</w:t>
+            </w:r>
             <w:r>
               <w:t>Create</w:t>
             </w:r>
+            <w:proofErr w:type="spellEnd"/>
           </w:p>
         </w:tc>
         <w:tc>
@@ -20520,9 +21007,11 @@
               <w:jc w:val="left"/>
               <w:cnfStyle w:val="000000100000" w:firstRow="0" w:lastRow="0" w:firstColumn="0" w:lastColumn="0" w:oddVBand="0" w:evenVBand="0" w:oddHBand="1" w:evenHBand="0" w:firstRowFirstColumn="0" w:firstRowLastColumn="0" w:lastRowFirstColumn="0" w:lastRowLastColumn="0"/>
             </w:pPr>
-            <w:r>
-              <w:t>Expired date</w:t>
-            </w:r>
+            <w:proofErr w:type="spellStart"/>
+            <w:r>
+              <w:t>txtExpiredDate</w:t>
+            </w:r>
+            <w:proofErr w:type="spellEnd"/>
           </w:p>
         </w:tc>
         <w:tc>
@@ -20642,9 +21131,11 @@
               <w:jc w:val="left"/>
               <w:cnfStyle w:val="000000000000" w:firstRow="0" w:lastRow="0" w:firstColumn="0" w:lastColumn="0" w:oddVBand="0" w:evenVBand="0" w:oddHBand="0" w:evenHBand="0" w:firstRowFirstColumn="0" w:firstRowLastColumn="0" w:lastRowFirstColumn="0" w:lastRowLastColumn="0"/>
             </w:pPr>
-            <w:r>
-              <w:t>Renew contract fee</w:t>
-            </w:r>
+            <w:proofErr w:type="spellStart"/>
+            <w:r>
+              <w:t>txtAmount</w:t>
+            </w:r>
+            <w:proofErr w:type="spellEnd"/>
           </w:p>
         </w:tc>
         <w:tc>
@@ -20767,9 +21258,11 @@
               <w:jc w:val="left"/>
               <w:cnfStyle w:val="000000100000" w:firstRow="0" w:lastRow="0" w:firstColumn="0" w:lastColumn="0" w:oddVBand="0" w:evenVBand="0" w:oddHBand="1" w:evenHBand="0" w:firstRowFirstColumn="0" w:firstRowLastColumn="0" w:lastRowFirstColumn="0" w:lastRowLastColumn="0"/>
             </w:pPr>
-            <w:r>
-              <w:t>Paid date</w:t>
-            </w:r>
+            <w:proofErr w:type="spellStart"/>
+            <w:r>
+              <w:t>txtPaidDate</w:t>
+            </w:r>
+            <w:proofErr w:type="spellEnd"/>
           </w:p>
         </w:tc>
         <w:tc>
@@ -20890,7 +21383,7 @@
       </w:tblPr>
       <w:tblGrid>
         <w:gridCol w:w="528"/>
-        <w:gridCol w:w="1157"/>
+        <w:gridCol w:w="1216"/>
         <w:gridCol w:w="1753"/>
         <w:gridCol w:w="1327"/>
         <w:gridCol w:w="4400"/>
@@ -21049,9 +21542,14 @@
               <w:jc w:val="left"/>
               <w:cnfStyle w:val="000000100000" w:firstRow="0" w:lastRow="0" w:firstColumn="0" w:lastColumn="0" w:oddVBand="0" w:evenVBand="0" w:oddHBand="1" w:evenHBand="0" w:firstRowFirstColumn="0" w:firstRowLastColumn="0" w:lastRowFirstColumn="0" w:lastRowLastColumn="0"/>
             </w:pPr>
+            <w:proofErr w:type="spellStart"/>
+            <w:r>
+              <w:t>btn</w:t>
+            </w:r>
             <w:r>
               <w:t>Renew</w:t>
             </w:r>
+            <w:proofErr w:type="spellEnd"/>
           </w:p>
         </w:tc>
         <w:tc>
@@ -21126,9 +21624,14 @@
               <w:jc w:val="left"/>
               <w:cnfStyle w:val="000000000000" w:firstRow="0" w:lastRow="0" w:firstColumn="0" w:lastColumn="0" w:oddVBand="0" w:evenVBand="0" w:oddHBand="0" w:evenHBand="0" w:firstRowFirstColumn="0" w:firstRowLastColumn="0" w:lastRowFirstColumn="0" w:lastRowLastColumn="0"/>
             </w:pPr>
+            <w:proofErr w:type="spellStart"/>
+            <w:r>
+              <w:t>btn</w:t>
+            </w:r>
             <w:r>
               <w:t>Close</w:t>
             </w:r>
+            <w:proofErr w:type="spellEnd"/>
           </w:p>
         </w:tc>
         <w:tc>
@@ -21313,7 +21816,6 @@
                 <w:sz w:val="26"/>
                 <w:szCs w:val="26"/>
               </w:rPr>
-              <w:lastRenderedPageBreak/>
               <w:t>No</w:t>
             </w:r>
           </w:p>
@@ -21502,6 +22004,7 @@
               <w:jc w:val="left"/>
             </w:pPr>
             <w:r>
+              <w:lastRenderedPageBreak/>
               <w:t>1</w:t>
             </w:r>
           </w:p>
@@ -21638,9 +22141,14 @@
               <w:jc w:val="left"/>
               <w:cnfStyle w:val="000000000000" w:firstRow="0" w:lastRow="0" w:firstColumn="0" w:lastColumn="0" w:oddVBand="0" w:evenVBand="0" w:oddHBand="0" w:evenHBand="0" w:firstRowFirstColumn="0" w:firstRowLastColumn="0" w:lastRowFirstColumn="0" w:lastRowLastColumn="0"/>
             </w:pPr>
-            <w:r>
-              <w:t>Cancel date</w:t>
-            </w:r>
+            <w:proofErr w:type="spellStart"/>
+            <w:r>
+              <w:t>txtCancelD</w:t>
+            </w:r>
+            <w:r>
+              <w:t>ate</w:t>
+            </w:r>
+            <w:proofErr w:type="spellEnd"/>
           </w:p>
         </w:tc>
         <w:tc>
@@ -21763,9 +22271,14 @@
               <w:jc w:val="left"/>
               <w:cnfStyle w:val="000000100000" w:firstRow="0" w:lastRow="0" w:firstColumn="0" w:lastColumn="0" w:oddVBand="0" w:evenVBand="0" w:oddHBand="1" w:evenHBand="0" w:firstRowFirstColumn="0" w:firstRowLastColumn="0" w:lastRowFirstColumn="0" w:lastRowLastColumn="0"/>
             </w:pPr>
-            <w:r>
-              <w:t>Cancel reason</w:t>
-            </w:r>
+            <w:proofErr w:type="spellStart"/>
+            <w:r>
+              <w:t>txtCancelR</w:t>
+            </w:r>
+            <w:r>
+              <w:t>eason</w:t>
+            </w:r>
+            <w:proofErr w:type="spellEnd"/>
           </w:p>
         </w:tc>
         <w:tc>
@@ -21885,9 +22398,16 @@
               <w:jc w:val="left"/>
               <w:cnfStyle w:val="000000000000" w:firstRow="0" w:lastRow="0" w:firstColumn="0" w:lastColumn="0" w:oddVBand="0" w:evenVBand="0" w:oddHBand="0" w:evenHBand="0" w:firstRowFirstColumn="0" w:firstRowLastColumn="0" w:lastRowFirstColumn="0" w:lastRowLastColumn="0"/>
             </w:pPr>
-            <w:r>
-              <w:t>Cancel note</w:t>
-            </w:r>
+            <w:proofErr w:type="spellStart"/>
+            <w:r>
+              <w:t>txtCancelN</w:t>
+            </w:r>
+            <w:r>
+              <w:t>ote</w:t>
+            </w:r>
+            <w:bookmarkStart w:id="0" w:name="_GoBack"/>
+            <w:bookmarkEnd w:id="0"/>
+            <w:proofErr w:type="spellEnd"/>
           </w:p>
         </w:tc>
         <w:tc>
@@ -22008,10 +22528,10 @@
       </w:tblPr>
       <w:tblGrid>
         <w:gridCol w:w="528"/>
-        <w:gridCol w:w="1679"/>
-        <w:gridCol w:w="1706"/>
+        <w:gridCol w:w="1194"/>
+        <w:gridCol w:w="1731"/>
         <w:gridCol w:w="1327"/>
-        <w:gridCol w:w="4110"/>
+        <w:gridCol w:w="4398"/>
       </w:tblGrid>
       <w:tr>
         <w:trPr>
@@ -22167,9 +22687,11 @@
               <w:jc w:val="left"/>
               <w:cnfStyle w:val="000000100000" w:firstRow="0" w:lastRow="0" w:firstColumn="0" w:lastColumn="0" w:oddVBand="0" w:evenVBand="0" w:oddHBand="1" w:evenHBand="0" w:firstRowFirstColumn="0" w:firstRowLastColumn="0" w:lastRowFirstColumn="0" w:lastRowLastColumn="0"/>
             </w:pPr>
-            <w:r>
-              <w:t>Cancel contract</w:t>
-            </w:r>
+            <w:proofErr w:type="spellStart"/>
+            <w:r>
+              <w:t>btnCancel</w:t>
+            </w:r>
+            <w:proofErr w:type="spellEnd"/>
           </w:p>
         </w:tc>
         <w:tc>
@@ -22244,9 +22766,14 @@
               <w:jc w:val="left"/>
               <w:cnfStyle w:val="000000000000" w:firstRow="0" w:lastRow="0" w:firstColumn="0" w:lastColumn="0" w:oddVBand="0" w:evenVBand="0" w:oddHBand="0" w:evenHBand="0" w:firstRowFirstColumn="0" w:firstRowLastColumn="0" w:lastRowFirstColumn="0" w:lastRowLastColumn="0"/>
             </w:pPr>
+            <w:proofErr w:type="spellStart"/>
+            <w:r>
+              <w:t>btn</w:t>
+            </w:r>
             <w:r>
               <w:t>Close</w:t>
             </w:r>
+            <w:proofErr w:type="spellEnd"/>
           </w:p>
         </w:tc>
         <w:tc>
@@ -22599,9 +23126,11 @@
                 <w:b/>
               </w:rPr>
             </w:pPr>
+            <w:proofErr w:type="spellStart"/>
             <w:r>
               <w:t>lblMenu</w:t>
             </w:r>
+            <w:proofErr w:type="spellEnd"/>
           </w:p>
         </w:tc>
         <w:tc>
@@ -22750,9 +23279,11 @@
                 <w:b/>
               </w:rPr>
             </w:pPr>
+            <w:proofErr w:type="spellStart"/>
             <w:r>
               <w:t>lblTitle</w:t>
             </w:r>
+            <w:proofErr w:type="spellEnd"/>
           </w:p>
         </w:tc>
         <w:tc>
@@ -22889,7 +23420,6 @@
               <w:rPr>
                 <w:rFonts w:ascii="Calibri" w:hAnsi="Calibri"/>
               </w:rPr>
-              <w:lastRenderedPageBreak/>
               <w:t>3</w:t>
             </w:r>
           </w:p>
@@ -22905,9 +23435,11 @@
                 <w:b/>
               </w:rPr>
             </w:pPr>
+            <w:proofErr w:type="spellStart"/>
             <w:r>
               <w:t>lblAmountContract</w:t>
             </w:r>
+            <w:proofErr w:type="spellEnd"/>
           </w:p>
         </w:tc>
         <w:tc>
@@ -23056,9 +23588,11 @@
                 <w:b/>
               </w:rPr>
             </w:pPr>
+            <w:proofErr w:type="spellStart"/>
             <w:r>
               <w:t>lblContractStatus</w:t>
             </w:r>
+            <w:proofErr w:type="spellEnd"/>
           </w:p>
         </w:tc>
         <w:tc>
@@ -23195,6 +23729,7 @@
               <w:rPr>
                 <w:rFonts w:ascii="Calibri" w:hAnsi="Calibri"/>
               </w:rPr>
+              <w:lastRenderedPageBreak/>
               <w:t>5</w:t>
             </w:r>
           </w:p>
@@ -23210,9 +23745,11 @@
                 <w:b/>
               </w:rPr>
             </w:pPr>
+            <w:proofErr w:type="spellStart"/>
             <w:r>
               <w:t>txtSearch</w:t>
             </w:r>
+            <w:proofErr w:type="spellEnd"/>
           </w:p>
         </w:tc>
         <w:tc>
@@ -23361,9 +23898,11 @@
                 <w:b/>
               </w:rPr>
             </w:pPr>
+            <w:proofErr w:type="spellStart"/>
             <w:r>
               <w:t>contractTable</w:t>
             </w:r>
+            <w:proofErr w:type="spellEnd"/>
           </w:p>
         </w:tc>
         <w:tc>
@@ -23649,12 +24188,14 @@
                 <w:b/>
               </w:rPr>
             </w:pPr>
+            <w:proofErr w:type="spellStart"/>
             <w:r>
               <w:rPr>
                 <w:rFonts w:ascii="Calibri" w:hAnsi="Calibri"/>
               </w:rPr>
               <w:t>btnSearch</w:t>
             </w:r>
+            <w:proofErr w:type="spellEnd"/>
           </w:p>
         </w:tc>
         <w:tc>
@@ -23746,12 +24287,14 @@
                 <w:b/>
               </w:rPr>
             </w:pPr>
+            <w:proofErr w:type="spellStart"/>
             <w:r>
               <w:rPr>
                 <w:rFonts w:ascii="Calibri" w:hAnsi="Calibri"/>
               </w:rPr>
               <w:t>btnCreate</w:t>
             </w:r>
+            <w:proofErr w:type="spellEnd"/>
           </w:p>
         </w:tc>
         <w:tc>
@@ -23846,12 +24389,14 @@
                 <w:b/>
               </w:rPr>
             </w:pPr>
+            <w:proofErr w:type="spellStart"/>
             <w:r>
               <w:rPr>
                 <w:rFonts w:ascii="Calibri" w:hAnsi="Calibri"/>
               </w:rPr>
               <w:t>linkContractDetail</w:t>
             </w:r>
+            <w:proofErr w:type="spellEnd"/>
           </w:p>
         </w:tc>
         <w:tc>
@@ -24210,12 +24755,14 @@
                 <w:b/>
               </w:rPr>
             </w:pPr>
+            <w:proofErr w:type="spellStart"/>
             <w:r>
               <w:rPr>
                 <w:rFonts w:ascii="Calibri" w:hAnsi="Calibri"/>
               </w:rPr>
               <w:t>lblMenu</w:t>
             </w:r>
+            <w:proofErr w:type="spellEnd"/>
           </w:p>
         </w:tc>
         <w:tc>
@@ -24364,12 +24911,14 @@
                 <w:b/>
               </w:rPr>
             </w:pPr>
+            <w:proofErr w:type="spellStart"/>
             <w:r>
               <w:rPr>
                 <w:rFonts w:ascii="Calibri" w:hAnsi="Calibri"/>
               </w:rPr>
               <w:t>lblTitle</w:t>
             </w:r>
+            <w:proofErr w:type="spellEnd"/>
           </w:p>
         </w:tc>
         <w:tc>
@@ -24521,12 +25070,14 @@
                 <w:b/>
               </w:rPr>
             </w:pPr>
+            <w:proofErr w:type="spellStart"/>
             <w:r>
               <w:rPr>
                 <w:rFonts w:ascii="Calibri" w:hAnsi="Calibri"/>
               </w:rPr>
               <w:t>txtTab</w:t>
             </w:r>
+            <w:proofErr w:type="spellEnd"/>
           </w:p>
         </w:tc>
         <w:tc>
@@ -24675,12 +25226,14 @@
                 <w:b/>
               </w:rPr>
             </w:pPr>
+            <w:proofErr w:type="spellStart"/>
             <w:r>
               <w:rPr>
                 <w:rFonts w:ascii="Calibri" w:hAnsi="Calibri"/>
               </w:rPr>
               <w:t>lblContractStatus</w:t>
             </w:r>
+            <w:proofErr w:type="spellEnd"/>
           </w:p>
         </w:tc>
         <w:tc>
@@ -24832,12 +25385,14 @@
                 <w:b/>
               </w:rPr>
             </w:pPr>
+            <w:proofErr w:type="spellStart"/>
             <w:r>
               <w:rPr>
                 <w:rFonts w:ascii="Calibri" w:hAnsi="Calibri"/>
               </w:rPr>
               <w:t>txtInformation</w:t>
             </w:r>
+            <w:proofErr w:type="spellEnd"/>
           </w:p>
         </w:tc>
         <w:tc>
@@ -25108,6 +25663,7 @@
               <w:rPr>
                 <w:rFonts w:ascii="Calibri" w:hAnsi="Calibri"/>
               </w:rPr>
+              <w:lastRenderedPageBreak/>
               <w:t>6</w:t>
             </w:r>
           </w:p>
@@ -25123,11 +25679,19 @@
                 <w:b/>
               </w:rPr>
             </w:pPr>
+            <w:proofErr w:type="spellStart"/>
             <w:r>
               <w:rPr>
                 <w:rFonts w:ascii="Calibri" w:hAnsi="Calibri"/>
               </w:rPr>
-              <w:t xml:space="preserve">btnRenew </w:t>
+              <w:t>btnRenew</w:t>
+            </w:r>
+            <w:proofErr w:type="spellEnd"/>
+            <w:r>
+              <w:rPr>
+                <w:rFonts w:ascii="Calibri" w:hAnsi="Calibri"/>
+              </w:rPr>
+              <w:t xml:space="preserve"> </w:t>
             </w:r>
           </w:p>
         </w:tc>
@@ -25220,12 +25784,14 @@
                 <w:b/>
               </w:rPr>
             </w:pPr>
+            <w:proofErr w:type="spellStart"/>
             <w:r>
               <w:rPr>
                 <w:rFonts w:ascii="Calibri" w:hAnsi="Calibri"/>
               </w:rPr>
               <w:t>btnCancel</w:t>
             </w:r>
+            <w:proofErr w:type="spellEnd"/>
           </w:p>
         </w:tc>
         <w:tc>
@@ -25591,12 +26157,14 @@
                 <w:b/>
               </w:rPr>
             </w:pPr>
+            <w:proofErr w:type="spellStart"/>
             <w:r>
               <w:rPr>
                 <w:rFonts w:ascii="Calibri" w:hAnsi="Calibri"/>
               </w:rPr>
               <w:t>lblTitle</w:t>
             </w:r>
+            <w:proofErr w:type="spellEnd"/>
           </w:p>
         </w:tc>
         <w:tc>
@@ -25882,6 +26450,7 @@
                 <w:b/>
               </w:rPr>
             </w:pPr>
+            <w:proofErr w:type="spellStart"/>
             <w:r>
               <w:rPr>
                 <w:rFonts w:ascii="Calibri" w:hAnsi="Calibri"/>
@@ -25904,7 +26473,14 @@
               <w:rPr>
                 <w:rFonts w:ascii="Calibri" w:hAnsi="Calibri"/>
               </w:rPr>
-              <w:t xml:space="preserve">ancel </w:t>
+              <w:t>ancel</w:t>
+            </w:r>
+            <w:proofErr w:type="spellEnd"/>
+            <w:r>
+              <w:rPr>
+                <w:rFonts w:ascii="Calibri" w:hAnsi="Calibri"/>
+              </w:rPr>
+              <w:t xml:space="preserve"> </w:t>
             </w:r>
           </w:p>
         </w:tc>
@@ -25997,12 +26573,14 @@
                 <w:b/>
               </w:rPr>
             </w:pPr>
+            <w:proofErr w:type="spellStart"/>
             <w:r>
               <w:rPr>
                 <w:rFonts w:ascii="Calibri" w:hAnsi="Calibri"/>
               </w:rPr>
               <w:t>btnConfirm</w:t>
             </w:r>
+            <w:proofErr w:type="spellEnd"/>
           </w:p>
         </w:tc>
         <w:tc>
@@ -26097,12 +26675,14 @@
                 <w:rFonts w:ascii="Calibri" w:hAnsi="Calibri"/>
               </w:rPr>
             </w:pPr>
+            <w:proofErr w:type="spellStart"/>
             <w:r>
               <w:rPr>
                 <w:rFonts w:ascii="Calibri" w:hAnsi="Calibri"/>
               </w:rPr>
               <w:t>btnLeave</w:t>
             </w:r>
+            <w:proofErr w:type="spellEnd"/>
           </w:p>
         </w:tc>
         <w:tc>
@@ -27334,12 +27914,14 @@
                 <w:b/>
               </w:rPr>
             </w:pPr>
+            <w:proofErr w:type="spellStart"/>
             <w:r>
               <w:rPr>
                 <w:rFonts w:ascii="Calibri" w:hAnsi="Calibri"/>
               </w:rPr>
               <w:t>lblTitle</w:t>
             </w:r>
+            <w:proofErr w:type="spellEnd"/>
           </w:p>
         </w:tc>
         <w:tc>
@@ -27488,12 +28070,14 @@
                 <w:rFonts w:ascii="Calibri" w:hAnsi="Calibri"/>
               </w:rPr>
             </w:pPr>
+            <w:proofErr w:type="spellStart"/>
             <w:r>
               <w:rPr>
                 <w:rFonts w:ascii="Calibri" w:hAnsi="Calibri"/>
               </w:rPr>
               <w:t>txtInformation</w:t>
             </w:r>
+            <w:proofErr w:type="spellEnd"/>
           </w:p>
         </w:tc>
         <w:tc>
@@ -27779,12 +28363,14 @@
                 <w:b/>
               </w:rPr>
             </w:pPr>
+            <w:proofErr w:type="spellStart"/>
             <w:r>
               <w:rPr>
                 <w:rFonts w:ascii="Calibri" w:hAnsi="Calibri"/>
               </w:rPr>
               <w:t>btnConfirm</w:t>
             </w:r>
+            <w:proofErr w:type="spellEnd"/>
           </w:p>
         </w:tc>
         <w:tc>
@@ -27876,12 +28462,14 @@
                 <w:b/>
               </w:rPr>
             </w:pPr>
+            <w:proofErr w:type="spellStart"/>
             <w:r>
               <w:rPr>
                 <w:rFonts w:ascii="Calibri" w:hAnsi="Calibri"/>
               </w:rPr>
               <w:t>btnLeave</w:t>
             </w:r>
+            <w:proofErr w:type="spellEnd"/>
           </w:p>
         </w:tc>
         <w:tc>
@@ -28251,12 +28839,14 @@
                 <w:b/>
               </w:rPr>
             </w:pPr>
+            <w:proofErr w:type="spellStart"/>
             <w:r>
               <w:rPr>
                 <w:rFonts w:ascii="Calibri" w:hAnsi="Calibri"/>
               </w:rPr>
               <w:t>lblTitle</w:t>
             </w:r>
+            <w:proofErr w:type="spellEnd"/>
           </w:p>
         </w:tc>
         <w:tc>
@@ -28405,12 +28995,14 @@
                 <w:rFonts w:ascii="Calibri" w:hAnsi="Calibri"/>
               </w:rPr>
             </w:pPr>
+            <w:proofErr w:type="spellStart"/>
             <w:r>
               <w:rPr>
                 <w:rFonts w:ascii="Calibri" w:hAnsi="Calibri"/>
               </w:rPr>
               <w:t>txtInformation</w:t>
             </w:r>
+            <w:proofErr w:type="spellEnd"/>
           </w:p>
         </w:tc>
         <w:tc>
@@ -28696,12 +29288,14 @@
                 <w:b/>
               </w:rPr>
             </w:pPr>
+            <w:proofErr w:type="spellStart"/>
             <w:r>
               <w:rPr>
                 <w:rFonts w:ascii="Calibri" w:hAnsi="Calibri"/>
               </w:rPr>
               <w:t>btnPaypal</w:t>
             </w:r>
+            <w:proofErr w:type="spellEnd"/>
           </w:p>
         </w:tc>
         <w:tc>
@@ -28719,8 +29313,16 @@
               <w:rPr>
                 <w:rFonts w:ascii="Calibri" w:hAnsi="Calibri"/>
               </w:rPr>
-              <w:t>Payment by paypal</w:t>
-            </w:r>
+              <w:t xml:space="preserve">Payment by </w:t>
+            </w:r>
+            <w:proofErr w:type="spellStart"/>
+            <w:r>
+              <w:rPr>
+                <w:rFonts w:ascii="Calibri" w:hAnsi="Calibri"/>
+              </w:rPr>
+              <w:t>paypal</w:t>
+            </w:r>
+            <w:proofErr w:type="spellEnd"/>
           </w:p>
         </w:tc>
         <w:tc>
@@ -28757,7 +29359,21 @@
               <w:rPr>
                 <w:rFonts w:ascii="Calibri" w:hAnsi="Calibri"/>
               </w:rPr>
-              <w:t xml:space="preserve">Transfer to paypal page </w:t>
+              <w:t xml:space="preserve">Transfer to </w:t>
+            </w:r>
+            <w:proofErr w:type="spellStart"/>
+            <w:r>
+              <w:rPr>
+                <w:rFonts w:ascii="Calibri" w:hAnsi="Calibri"/>
+              </w:rPr>
+              <w:t>paypal</w:t>
+            </w:r>
+            <w:proofErr w:type="spellEnd"/>
+            <w:r>
+              <w:rPr>
+                <w:rFonts w:ascii="Calibri" w:hAnsi="Calibri"/>
+              </w:rPr>
+              <w:t xml:space="preserve"> page </w:t>
             </w:r>
           </w:p>
         </w:tc>
@@ -28793,12 +29409,14 @@
                 <w:b/>
               </w:rPr>
             </w:pPr>
+            <w:proofErr w:type="spellStart"/>
             <w:r>
               <w:rPr>
                 <w:rFonts w:ascii="Calibri" w:hAnsi="Calibri"/>
               </w:rPr>
               <w:t>btnDirect</w:t>
             </w:r>
+            <w:proofErr w:type="spellEnd"/>
           </w:p>
         </w:tc>
         <w:tc>
@@ -29815,14 +30433,27 @@
       <w:r>
         <w:t xml:space="preserve">Figure </w:t>
       </w:r>
-      <w:fldSimple w:instr=" SEQ Figure \* ARABIC ">
-        <w:r>
-          <w:rPr>
-            <w:noProof/>
-          </w:rPr>
-          <w:t>8</w:t>
-        </w:r>
-      </w:fldSimple>
+      <w:r>
+        <w:fldChar w:fldCharType="begin"/>
+      </w:r>
+      <w:r>
+        <w:instrText xml:space="preserve"> SEQ Figure \* ARABIC </w:instrText>
+      </w:r>
+      <w:r>
+        <w:fldChar w:fldCharType="separate"/>
+      </w:r>
+      <w:r>
+        <w:rPr>
+          <w:noProof/>
+        </w:rPr>
+        <w:t>8</w:t>
+      </w:r>
+      <w:r>
+        <w:rPr>
+          <w:noProof/>
+        </w:rPr>
+        <w:fldChar w:fldCharType="end"/>
+      </w:r>
       <w:r>
         <w:t xml:space="preserve"> Scan NFC card screen</w:t>
       </w:r>
@@ -30061,12 +30692,14 @@
                 <w:vanish/>
               </w:rPr>
             </w:pPr>
+            <w:proofErr w:type="spellStart"/>
             <w:r>
               <w:t>txt</w:t>
             </w:r>
             <w:r>
               <w:t>CardID</w:t>
             </w:r>
+            <w:proofErr w:type="spellEnd"/>
             <w:r>
               <w:rPr>
                 <w:vanish/>
@@ -30566,14 +31199,27 @@
       <w:r>
         <w:t xml:space="preserve">Table </w:t>
       </w:r>
-      <w:fldSimple w:instr=" SEQ Table \* ARABIC ">
-        <w:r>
-          <w:rPr>
-            <w:noProof/>
-          </w:rPr>
-          <w:t>2</w:t>
-        </w:r>
-      </w:fldSimple>
+      <w:r>
+        <w:fldChar w:fldCharType="begin"/>
+      </w:r>
+      <w:r>
+        <w:instrText xml:space="preserve"> SEQ Table \* ARABIC </w:instrText>
+      </w:r>
+      <w:r>
+        <w:fldChar w:fldCharType="separate"/>
+      </w:r>
+      <w:r>
+        <w:rPr>
+          <w:noProof/>
+        </w:rPr>
+        <w:t>2</w:t>
+      </w:r>
+      <w:r>
+        <w:rPr>
+          <w:noProof/>
+        </w:rPr>
+        <w:fldChar w:fldCharType="end"/>
+      </w:r>
       <w:r>
         <w:t xml:space="preserve"> Scan NFC card screen</w:t>
       </w:r>
@@ -30701,9 +31347,11 @@
             <w:pPr>
               <w:cnfStyle w:val="000000100000" w:firstRow="0" w:lastRow="0" w:firstColumn="0" w:lastColumn="0" w:oddVBand="0" w:evenVBand="0" w:oddHBand="1" w:evenHBand="0" w:firstRowFirstColumn="0" w:firstRowLastColumn="0" w:lastRowFirstColumn="0" w:lastRowLastColumn="0"/>
             </w:pPr>
+            <w:proofErr w:type="spellStart"/>
             <w:r>
               <w:t>btnCheckCard</w:t>
             </w:r>
+            <w:proofErr w:type="spellEnd"/>
           </w:p>
         </w:tc>
         <w:tc>
@@ -30756,14 +31404,27 @@
       <w:r>
         <w:t xml:space="preserve">Table </w:t>
       </w:r>
-      <w:fldSimple w:instr=" SEQ Table \* ARABIC ">
-        <w:r>
-          <w:rPr>
-            <w:noProof/>
-          </w:rPr>
-          <w:t>3</w:t>
-        </w:r>
-      </w:fldSimple>
+      <w:r>
+        <w:fldChar w:fldCharType="begin"/>
+      </w:r>
+      <w:r>
+        <w:instrText xml:space="preserve"> SEQ Table \* ARABIC </w:instrText>
+      </w:r>
+      <w:r>
+        <w:fldChar w:fldCharType="separate"/>
+      </w:r>
+      <w:r>
+        <w:rPr>
+          <w:noProof/>
+        </w:rPr>
+        <w:t>3</w:t>
+      </w:r>
+      <w:r>
+        <w:rPr>
+          <w:noProof/>
+        </w:rPr>
+        <w:fldChar w:fldCharType="end"/>
+      </w:r>
       <w:r>
         <w:t xml:space="preserve"> Scan NFC card screen</w:t>
       </w:r>
@@ -30851,14 +31512,27 @@
       <w:r>
         <w:t xml:space="preserve">Figure </w:t>
       </w:r>
-      <w:fldSimple w:instr=" SEQ Figure \* ARABIC ">
-        <w:r>
-          <w:rPr>
-            <w:noProof/>
-          </w:rPr>
-          <w:t>9</w:t>
-        </w:r>
-      </w:fldSimple>
+      <w:r>
+        <w:fldChar w:fldCharType="begin"/>
+      </w:r>
+      <w:r>
+        <w:instrText xml:space="preserve"> SEQ Figure \* ARABIC </w:instrText>
+      </w:r>
+      <w:r>
+        <w:fldChar w:fldCharType="separate"/>
+      </w:r>
+      <w:r>
+        <w:rPr>
+          <w:noProof/>
+        </w:rPr>
+        <w:t>9</w:t>
+      </w:r>
+      <w:r>
+        <w:rPr>
+          <w:noProof/>
+        </w:rPr>
+        <w:fldChar w:fldCharType="end"/>
+      </w:r>
       <w:r>
         <w:t xml:space="preserve"> View card information screen</w:t>
       </w:r>
@@ -30996,12 +31670,14 @@
             <w:pPr>
               <w:cnfStyle w:val="000000100000" w:firstRow="0" w:lastRow="0" w:firstColumn="0" w:lastColumn="0" w:oddVBand="0" w:evenVBand="0" w:oddHBand="1" w:evenHBand="0" w:firstRowFirstColumn="0" w:firstRowLastColumn="0" w:lastRowFirstColumn="0" w:lastRowLastColumn="0"/>
             </w:pPr>
+            <w:proofErr w:type="spellStart"/>
             <w:r>
               <w:rPr>
                 <w:bCs/>
               </w:rPr>
               <w:t>btnMenu</w:t>
             </w:r>
+            <w:proofErr w:type="spellEnd"/>
           </w:p>
         </w:tc>
         <w:tc>
@@ -31075,12 +31751,14 @@
                 <w:bCs/>
               </w:rPr>
             </w:pPr>
+            <w:proofErr w:type="spellStart"/>
             <w:r>
               <w:rPr>
                 <w:bCs/>
               </w:rPr>
               <w:t>mnuAddPunishment</w:t>
             </w:r>
+            <w:proofErr w:type="spellEnd"/>
           </w:p>
         </w:tc>
         <w:tc>
@@ -31157,12 +31835,14 @@
                 <w:bCs/>
               </w:rPr>
             </w:pPr>
+            <w:proofErr w:type="spellStart"/>
             <w:r>
               <w:rPr>
                 <w:bCs/>
               </w:rPr>
               <w:t>mnuExit</w:t>
             </w:r>
+            <w:proofErr w:type="spellEnd"/>
           </w:p>
         </w:tc>
         <w:tc>
@@ -31215,14 +31895,27 @@
       <w:r>
         <w:t xml:space="preserve">Table </w:t>
       </w:r>
-      <w:fldSimple w:instr=" SEQ Table \* ARABIC ">
-        <w:r>
-          <w:rPr>
-            <w:noProof/>
-          </w:rPr>
-          <w:t>4</w:t>
-        </w:r>
-      </w:fldSimple>
+      <w:r>
+        <w:fldChar w:fldCharType="begin"/>
+      </w:r>
+      <w:r>
+        <w:instrText xml:space="preserve"> SEQ Table \* ARABIC </w:instrText>
+      </w:r>
+      <w:r>
+        <w:fldChar w:fldCharType="separate"/>
+      </w:r>
+      <w:r>
+        <w:rPr>
+          <w:noProof/>
+        </w:rPr>
+        <w:t>4</w:t>
+      </w:r>
+      <w:r>
+        <w:rPr>
+          <w:noProof/>
+        </w:rPr>
+        <w:fldChar w:fldCharType="end"/>
+      </w:r>
       <w:r>
         <w:t xml:space="preserve"> View card information screen - Buttons</w:t>
       </w:r>
@@ -31332,14 +32025,27 @@
       <w:r>
         <w:t xml:space="preserve">Figure </w:t>
       </w:r>
-      <w:fldSimple w:instr=" SEQ Figure \* ARABIC ">
-        <w:r>
-          <w:rPr>
-            <w:noProof/>
-          </w:rPr>
-          <w:t>10</w:t>
-        </w:r>
-      </w:fldSimple>
+      <w:r>
+        <w:fldChar w:fldCharType="begin"/>
+      </w:r>
+      <w:r>
+        <w:instrText xml:space="preserve"> SEQ Figure \* ARABIC </w:instrText>
+      </w:r>
+      <w:r>
+        <w:fldChar w:fldCharType="separate"/>
+      </w:r>
+      <w:r>
+        <w:rPr>
+          <w:noProof/>
+        </w:rPr>
+        <w:t>10</w:t>
+      </w:r>
+      <w:r>
+        <w:rPr>
+          <w:noProof/>
+        </w:rPr>
+        <w:fldChar w:fldCharType="end"/>
+      </w:r>
       <w:r>
         <w:t xml:space="preserve"> Search contract screen</w:t>
       </w:r>
@@ -31578,9 +32284,11 @@
                 <w:vanish/>
               </w:rPr>
             </w:pPr>
+            <w:proofErr w:type="spellStart"/>
             <w:r>
               <w:t>txtSearch</w:t>
             </w:r>
+            <w:proofErr w:type="spellEnd"/>
           </w:p>
           <w:p>
             <w:pPr>
@@ -31732,14 +32440,27 @@
       <w:r>
         <w:t xml:space="preserve">Table </w:t>
       </w:r>
-      <w:fldSimple w:instr=" SEQ Table \* ARABIC ">
-        <w:r>
-          <w:rPr>
-            <w:noProof/>
-          </w:rPr>
-          <w:t>5</w:t>
-        </w:r>
-      </w:fldSimple>
+      <w:r>
+        <w:fldChar w:fldCharType="begin"/>
+      </w:r>
+      <w:r>
+        <w:instrText xml:space="preserve"> SEQ Table \* ARABIC </w:instrText>
+      </w:r>
+      <w:r>
+        <w:fldChar w:fldCharType="separate"/>
+      </w:r>
+      <w:r>
+        <w:rPr>
+          <w:noProof/>
+        </w:rPr>
+        <w:t>5</w:t>
+      </w:r>
+      <w:r>
+        <w:rPr>
+          <w:noProof/>
+        </w:rPr>
+        <w:fldChar w:fldCharType="end"/>
+      </w:r>
       <w:r>
         <w:t xml:space="preserve"> </w:t>
       </w:r>
@@ -31867,12 +32588,14 @@
             <w:pPr>
               <w:cnfStyle w:val="000000100000" w:firstRow="0" w:lastRow="0" w:firstColumn="0" w:lastColumn="0" w:oddVBand="0" w:evenVBand="0" w:oddHBand="1" w:evenHBand="0" w:firstRowFirstColumn="0" w:firstRowLastColumn="0" w:lastRowFirstColumn="0" w:lastRowLastColumn="0"/>
             </w:pPr>
+            <w:proofErr w:type="spellStart"/>
             <w:r>
               <w:rPr>
                 <w:bCs/>
               </w:rPr>
               <w:t>btnSearch</w:t>
             </w:r>
+            <w:proofErr w:type="spellEnd"/>
           </w:p>
         </w:tc>
         <w:tc>
@@ -31947,12 +32670,14 @@
                 <w:bCs/>
               </w:rPr>
             </w:pPr>
+            <w:proofErr w:type="spellStart"/>
             <w:r>
               <w:rPr>
                 <w:bCs/>
               </w:rPr>
               <w:t>lstContracts</w:t>
             </w:r>
+            <w:proofErr w:type="spellEnd"/>
           </w:p>
         </w:tc>
         <w:tc>
@@ -32005,14 +32730,27 @@
       <w:r>
         <w:t xml:space="preserve">Table </w:t>
       </w:r>
-      <w:fldSimple w:instr=" SEQ Table \* ARABIC ">
-        <w:r>
-          <w:rPr>
-            <w:noProof/>
-          </w:rPr>
-          <w:t>6</w:t>
-        </w:r>
-      </w:fldSimple>
+      <w:r>
+        <w:fldChar w:fldCharType="begin"/>
+      </w:r>
+      <w:r>
+        <w:instrText xml:space="preserve"> SEQ Table \* ARABIC </w:instrText>
+      </w:r>
+      <w:r>
+        <w:fldChar w:fldCharType="separate"/>
+      </w:r>
+      <w:r>
+        <w:rPr>
+          <w:noProof/>
+        </w:rPr>
+        <w:t>6</w:t>
+      </w:r>
+      <w:r>
+        <w:rPr>
+          <w:noProof/>
+        </w:rPr>
+        <w:fldChar w:fldCharType="end"/>
+      </w:r>
       <w:r>
         <w:t xml:space="preserve"> </w:t>
       </w:r>
@@ -32101,14 +32839,27 @@
       <w:r>
         <w:t xml:space="preserve">Figure </w:t>
       </w:r>
-      <w:fldSimple w:instr=" SEQ Figure \* ARABIC ">
-        <w:r>
-          <w:rPr>
-            <w:noProof/>
-          </w:rPr>
-          <w:t>11</w:t>
-        </w:r>
-      </w:fldSimple>
+      <w:r>
+        <w:fldChar w:fldCharType="begin"/>
+      </w:r>
+      <w:r>
+        <w:instrText xml:space="preserve"> SEQ Figure \* ARABIC </w:instrText>
+      </w:r>
+      <w:r>
+        <w:fldChar w:fldCharType="separate"/>
+      </w:r>
+      <w:r>
+        <w:rPr>
+          <w:noProof/>
+        </w:rPr>
+        <w:t>11</w:t>
+      </w:r>
+      <w:r>
+        <w:rPr>
+          <w:noProof/>
+        </w:rPr>
+        <w:fldChar w:fldCharType="end"/>
+      </w:r>
       <w:r>
         <w:t xml:space="preserve"> View contract screen</w:t>
       </w:r>
@@ -32235,12 +32986,14 @@
             <w:pPr>
               <w:cnfStyle w:val="000000100000" w:firstRow="0" w:lastRow="0" w:firstColumn="0" w:lastColumn="0" w:oddVBand="0" w:evenVBand="0" w:oddHBand="1" w:evenHBand="0" w:firstRowFirstColumn="0" w:firstRowLastColumn="0" w:lastRowFirstColumn="0" w:lastRowLastColumn="0"/>
             </w:pPr>
+            <w:proofErr w:type="spellStart"/>
             <w:r>
               <w:rPr>
                 <w:bCs/>
               </w:rPr>
               <w:t>btnPrint</w:t>
             </w:r>
+            <w:proofErr w:type="spellEnd"/>
           </w:p>
         </w:tc>
         <w:tc>
@@ -32292,14 +33045,27 @@
       <w:r>
         <w:t xml:space="preserve">Table </w:t>
       </w:r>
-      <w:fldSimple w:instr=" SEQ Table \* ARABIC ">
-        <w:r>
-          <w:rPr>
-            <w:noProof/>
-          </w:rPr>
-          <w:t>7</w:t>
-        </w:r>
-      </w:fldSimple>
+      <w:r>
+        <w:fldChar w:fldCharType="begin"/>
+      </w:r>
+      <w:r>
+        <w:instrText xml:space="preserve"> SEQ Table \* ARABIC </w:instrText>
+      </w:r>
+      <w:r>
+        <w:fldChar w:fldCharType="separate"/>
+      </w:r>
+      <w:r>
+        <w:rPr>
+          <w:noProof/>
+        </w:rPr>
+        <w:t>7</w:t>
+      </w:r>
+      <w:r>
+        <w:rPr>
+          <w:noProof/>
+        </w:rPr>
+        <w:fldChar w:fldCharType="end"/>
+      </w:r>
       <w:r>
         <w:t xml:space="preserve"> View </w:t>
       </w:r>
@@ -32730,14 +33496,27 @@
       <w:r>
         <w:t xml:space="preserve">Figure </w:t>
       </w:r>
-      <w:fldSimple w:instr=" SEQ Figure \* ARABIC ">
-        <w:r>
-          <w:rPr>
-            <w:noProof/>
-          </w:rPr>
-          <w:t>12</w:t>
-        </w:r>
-      </w:fldSimple>
+      <w:r>
+        <w:fldChar w:fldCharType="begin"/>
+      </w:r>
+      <w:r>
+        <w:instrText xml:space="preserve"> SEQ Figure \* ARABIC </w:instrText>
+      </w:r>
+      <w:r>
+        <w:fldChar w:fldCharType="separate"/>
+      </w:r>
+      <w:r>
+        <w:rPr>
+          <w:noProof/>
+        </w:rPr>
+        <w:t>12</w:t>
+      </w:r>
+      <w:r>
+        <w:rPr>
+          <w:noProof/>
+        </w:rPr>
+        <w:fldChar w:fldCharType="end"/>
+      </w:r>
       <w:r>
         <w:t xml:space="preserve"> Print card screen</w:t>
       </w:r>
@@ -33162,6 +33941,7 @@
             <w:tcW w:w="2342" w:type="dxa"/>
           </w:tcPr>
           <w:p>
+            <w:proofErr w:type="spellStart"/>
             <w:r>
               <w:t>C</w:t>
             </w:r>
@@ -33174,6 +33954,7 @@
             <w:r>
               <w:t>ype</w:t>
             </w:r>
+            <w:proofErr w:type="spellEnd"/>
           </w:p>
         </w:tc>
         <w:tc>
@@ -33200,6 +33981,7 @@
             <w:tcW w:w="2342" w:type="dxa"/>
           </w:tcPr>
           <w:p>
+            <w:proofErr w:type="spellStart"/>
             <w:r>
               <w:t>N</w:t>
             </w:r>
@@ -33218,6 +34000,7 @@
             <w:r>
               <w:t>equest</w:t>
             </w:r>
+            <w:proofErr w:type="spellEnd"/>
           </w:p>
         </w:tc>
         <w:tc>
@@ -33241,6 +34024,7 @@
             <w:tcW w:w="2342" w:type="dxa"/>
           </w:tcPr>
           <w:p>
+            <w:proofErr w:type="spellStart"/>
             <w:r>
               <w:t>C</w:t>
             </w:r>
@@ -33259,6 +34043,7 @@
             <w:r>
               <w:t>og</w:t>
             </w:r>
+            <w:proofErr w:type="spellEnd"/>
           </w:p>
         </w:tc>
         <w:tc>
@@ -33377,14 +34162,27 @@
       <w:r>
         <w:t xml:space="preserve">Figure </w:t>
       </w:r>
-      <w:fldSimple w:instr=" SEQ Figure \* ARABIC ">
-        <w:r>
-          <w:rPr>
-            <w:noProof/>
-          </w:rPr>
-          <w:t>13</w:t>
-        </w:r>
-      </w:fldSimple>
+      <w:r>
+        <w:fldChar w:fldCharType="begin"/>
+      </w:r>
+      <w:r>
+        <w:instrText xml:space="preserve"> SEQ Figure \* ARABIC </w:instrText>
+      </w:r>
+      <w:r>
+        <w:fldChar w:fldCharType="separate"/>
+      </w:r>
+      <w:r>
+        <w:rPr>
+          <w:noProof/>
+        </w:rPr>
+        <w:t>13</w:t>
+      </w:r>
+      <w:r>
+        <w:rPr>
+          <w:noProof/>
+        </w:rPr>
+        <w:fldChar w:fldCharType="end"/>
+      </w:r>
       <w:r>
         <w:t xml:space="preserve"> Contract State Chart</w:t>
       </w:r>
@@ -34055,14 +34853,27 @@
       <w:r>
         <w:t xml:space="preserve">Table </w:t>
       </w:r>
-      <w:fldSimple w:instr=" SEQ Table \* ARABIC ">
-        <w:r>
-          <w:rPr>
-            <w:noProof/>
-          </w:rPr>
-          <w:t>8</w:t>
-        </w:r>
-      </w:fldSimple>
+      <w:r>
+        <w:fldChar w:fldCharType="begin"/>
+      </w:r>
+      <w:r>
+        <w:instrText xml:space="preserve"> SEQ Table \* ARABIC </w:instrText>
+      </w:r>
+      <w:r>
+        <w:fldChar w:fldCharType="separate"/>
+      </w:r>
+      <w:r>
+        <w:rPr>
+          <w:noProof/>
+        </w:rPr>
+        <w:t>8</w:t>
+      </w:r>
+      <w:r>
+        <w:rPr>
+          <w:noProof/>
+        </w:rPr>
+        <w:fldChar w:fldCharType="end"/>
+      </w:r>
       <w:r>
         <w:t xml:space="preserve"> Contract State Dictionary</w:t>
       </w:r>
@@ -34175,10 +34986,7 @@
               <w:cnfStyle w:val="000000100000" w:firstRow="0" w:lastRow="0" w:firstColumn="0" w:lastColumn="0" w:oddVBand="0" w:evenVBand="0" w:oddHBand="1" w:evenHBand="0" w:firstRowFirstColumn="0" w:firstRowLastColumn="0" w:lastRowFirstColumn="0" w:lastRowLastColumn="0"/>
             </w:pPr>
             <w:r>
-              <w:t>C</w:t>
-            </w:r>
-            <w:r>
-              <w:t>ustomer create new contract</w:t>
+              <w:t>Customer create new contract</w:t>
             </w:r>
           </w:p>
         </w:tc>
@@ -34236,10 +35044,7 @@
               <w:cnfStyle w:val="000000000000" w:firstRow="0" w:lastRow="0" w:firstColumn="0" w:lastColumn="0" w:oddVBand="0" w:evenVBand="0" w:oddHBand="0" w:evenHBand="0" w:firstRowFirstColumn="0" w:firstRowLastColumn="0" w:lastRowFirstColumn="0" w:lastRowLastColumn="0"/>
             </w:pPr>
             <w:r>
-              <w:t>C</w:t>
-            </w:r>
-            <w:r>
-              <w:t>ustomer pay for the contract via PayPal or direct payment</w:t>
+              <w:t>Customer pay for the contract via PayPal or direct payment</w:t>
             </w:r>
           </w:p>
         </w:tc>
@@ -34356,16 +35161,7 @@
               <w:cnfStyle w:val="000000000000" w:firstRow="0" w:lastRow="0" w:firstColumn="0" w:lastColumn="0" w:oddVBand="0" w:evenVBand="0" w:oddHBand="0" w:evenHBand="0" w:firstRowFirstColumn="0" w:firstRowLastColumn="0" w:lastRowFirstColumn="0" w:lastRowLastColumn="0"/>
             </w:pPr>
             <w:r>
-              <w:t>S</w:t>
-            </w:r>
-            <w:r>
-              <w:t>taff</w:t>
-            </w:r>
-            <w:r>
-              <w:t xml:space="preserve"> use mobile app to</w:t>
-            </w:r>
-            <w:r>
-              <w:t xml:space="preserve"> print the card for customer, the card ID is saved to the system</w:t>
+              <w:t>Staff use mobile app to print the card for customer, the card ID is saved to the system</w:t>
             </w:r>
           </w:p>
         </w:tc>
@@ -34940,13 +35736,7 @@
               <w:cnfStyle w:val="000000100000" w:firstRow="0" w:lastRow="0" w:firstColumn="0" w:lastColumn="0" w:oddVBand="0" w:evenVBand="0" w:oddHBand="1" w:evenHBand="0" w:firstRowFirstColumn="0" w:firstRowLastColumn="0" w:lastRowFirstColumn="0" w:lastRowLastColumn="0"/>
             </w:pPr>
             <w:r>
-              <w:t>S</w:t>
-            </w:r>
-            <w:r>
-              <w:t>taff cancel contract</w:t>
-            </w:r>
-            <w:r>
-              <w:t xml:space="preserve"> via web application</w:t>
+              <w:t>Staff cancel contract via web application</w:t>
             </w:r>
           </w:p>
         </w:tc>
@@ -35007,10 +35797,7 @@
               <w:cnfStyle w:val="000000000000" w:firstRow="0" w:lastRow="0" w:firstColumn="0" w:lastColumn="0" w:oddVBand="0" w:evenVBand="0" w:oddHBand="0" w:evenHBand="0" w:firstRowFirstColumn="0" w:firstRowLastColumn="0" w:lastRowFirstColumn="0" w:lastRowLastColumn="0"/>
             </w:pPr>
             <w:r>
-              <w:t>Customer</w:t>
-            </w:r>
-            <w:r>
-              <w:t xml:space="preserve"> cancel contract via web application</w:t>
+              <w:t>Customer cancel contract via web application</w:t>
             </w:r>
           </w:p>
         </w:tc>
@@ -35508,22 +36295,32 @@
       <w:r>
         <w:t xml:space="preserve">Table </w:t>
       </w:r>
-      <w:fldSimple w:instr=" SEQ Table \* ARABIC ">
-        <w:r>
-          <w:rPr>
-            <w:noProof/>
-          </w:rPr>
-          <w:t>9</w:t>
-        </w:r>
-      </w:fldSimple>
+      <w:r>
+        <w:fldChar w:fldCharType="begin"/>
+      </w:r>
+      <w:r>
+        <w:instrText xml:space="preserve"> SEQ Table \* ARABIC </w:instrText>
+      </w:r>
+      <w:r>
+        <w:fldChar w:fldCharType="separate"/>
+      </w:r>
+      <w:r>
+        <w:rPr>
+          <w:noProof/>
+        </w:rPr>
+        <w:t>9</w:t>
+      </w:r>
+      <w:r>
+        <w:rPr>
+          <w:noProof/>
+        </w:rPr>
+        <w:fldChar w:fldCharType="end"/>
+      </w:r>
       <w:r>
         <w:t xml:space="preserve"> Contract State Flow</w:t>
       </w:r>
     </w:p>
-    <w:p>
-      <w:bookmarkStart w:id="0" w:name="_GoBack"/>
-      <w:bookmarkEnd w:id="0"/>
-    </w:p>
+    <w:p/>
     <w:p>
       <w:pPr>
         <w:pStyle w:val="Heading3"/>
@@ -35827,14 +36624,27 @@
       <w:r>
         <w:t xml:space="preserve">Figure </w:t>
       </w:r>
-      <w:fldSimple w:instr=" SEQ Figure \* ARABIC ">
-        <w:r>
-          <w:rPr>
-            <w:noProof/>
-          </w:rPr>
-          <w:t>14</w:t>
-        </w:r>
-      </w:fldSimple>
+      <w:r>
+        <w:fldChar w:fldCharType="begin"/>
+      </w:r>
+      <w:r>
+        <w:instrText xml:space="preserve"> SEQ Figure \* ARABIC </w:instrText>
+      </w:r>
+      <w:r>
+        <w:fldChar w:fldCharType="separate"/>
+      </w:r>
+      <w:r>
+        <w:rPr>
+          <w:noProof/>
+        </w:rPr>
+        <w:t>14</w:t>
+      </w:r>
+      <w:r>
+        <w:rPr>
+          <w:noProof/>
+        </w:rPr>
+        <w:fldChar w:fldCharType="end"/>
+      </w:r>
       <w:r>
         <w:rPr>
           <w:noProof/>
@@ -36050,14 +36860,27 @@
       <w:r>
         <w:t xml:space="preserve">Figure </w:t>
       </w:r>
-      <w:fldSimple w:instr=" SEQ Figure \* ARABIC ">
-        <w:r>
-          <w:rPr>
-            <w:noProof/>
-          </w:rPr>
-          <w:t>15</w:t>
-        </w:r>
-      </w:fldSimple>
+      <w:r>
+        <w:fldChar w:fldCharType="begin"/>
+      </w:r>
+      <w:r>
+        <w:instrText xml:space="preserve"> SEQ Figure \* ARABIC </w:instrText>
+      </w:r>
+      <w:r>
+        <w:fldChar w:fldCharType="separate"/>
+      </w:r>
+      <w:r>
+        <w:rPr>
+          <w:noProof/>
+        </w:rPr>
+        <w:t>15</w:t>
+      </w:r>
+      <w:r>
+        <w:rPr>
+          <w:noProof/>
+        </w:rPr>
+        <w:fldChar w:fldCharType="end"/>
+      </w:r>
       <w:r>
         <w:t xml:space="preserve"> </w:t>
       </w:r>
@@ -36387,14 +37210,27 @@
       <w:r>
         <w:t xml:space="preserve">Table </w:t>
       </w:r>
-      <w:fldSimple w:instr=" SEQ Table \* ARABIC ">
-        <w:r>
-          <w:rPr>
-            <w:noProof/>
-          </w:rPr>
-          <w:t>10</w:t>
-        </w:r>
-      </w:fldSimple>
+      <w:r>
+        <w:fldChar w:fldCharType="begin"/>
+      </w:r>
+      <w:r>
+        <w:instrText xml:space="preserve"> SEQ Table \* ARABIC </w:instrText>
+      </w:r>
+      <w:r>
+        <w:fldChar w:fldCharType="separate"/>
+      </w:r>
+      <w:r>
+        <w:rPr>
+          <w:noProof/>
+        </w:rPr>
+        <w:t>10</w:t>
+      </w:r>
+      <w:r>
+        <w:rPr>
+          <w:noProof/>
+        </w:rPr>
+        <w:fldChar w:fldCharType="end"/>
+      </w:r>
       <w:r>
         <w:t xml:space="preserve"> NDEF Message Types</w:t>
       </w:r>
@@ -36570,6 +37406,7 @@
         </w:rPr>
         <w:t>[0-9A-</w:t>
       </w:r>
+      <w:proofErr w:type="gramStart"/>
       <w:r>
         <w:rPr>
           <w:rFonts w:ascii="Courier New" w:hAnsi="Courier New" w:cs="Courier New"/>
@@ -36584,6 +37421,7 @@
         </w:rPr>
         <w:t>]{</w:t>
       </w:r>
+      <w:proofErr w:type="gramEnd"/>
       <w:r>
         <w:rPr>
           <w:rFonts w:ascii="Courier New" w:hAnsi="Courier New" w:cs="Courier New"/>

</xml_diff>

<commit_message>
Merge report 4 from TriPQM (sequence diagrams)
</commit_message>
<xml_diff>
--- a/Document/Reports/Report 4/Report 4.docx
+++ b/Document/Reports/Report 4/Report 4.docx
@@ -212,27 +212,14 @@
       <w:r>
         <w:t xml:space="preserve">Figure </w:t>
       </w:r>
-      <w:r>
-        <w:fldChar w:fldCharType="begin"/>
-      </w:r>
-      <w:r>
-        <w:instrText xml:space="preserve"> SEQ Figure \* ARABIC </w:instrText>
-      </w:r>
-      <w:r>
-        <w:fldChar w:fldCharType="separate"/>
-      </w:r>
-      <w:r>
-        <w:rPr>
-          <w:noProof/>
-        </w:rPr>
-        <w:t>1</w:t>
-      </w:r>
-      <w:r>
-        <w:rPr>
-          <w:noProof/>
-        </w:rPr>
-        <w:fldChar w:fldCharType="end"/>
-      </w:r>
+      <w:fldSimple w:instr=" SEQ Figure \* ARABIC ">
+        <w:r>
+          <w:rPr>
+            <w:noProof/>
+          </w:rPr>
+          <w:t>1</w:t>
+        </w:r>
+      </w:fldSimple>
       <w:r>
         <w:t xml:space="preserve"> System architecture design</w:t>
       </w:r>
@@ -694,27 +681,14 @@
       <w:r>
         <w:t xml:space="preserve">Figure </w:t>
       </w:r>
-      <w:r>
-        <w:fldChar w:fldCharType="begin"/>
-      </w:r>
-      <w:r>
-        <w:instrText xml:space="preserve"> SEQ Figure \* ARABIC </w:instrText>
-      </w:r>
-      <w:r>
-        <w:fldChar w:fldCharType="separate"/>
-      </w:r>
-      <w:r>
-        <w:rPr>
-          <w:noProof/>
-        </w:rPr>
-        <w:t>2</w:t>
-      </w:r>
-      <w:r>
-        <w:rPr>
-          <w:noProof/>
-        </w:rPr>
-        <w:fldChar w:fldCharType="end"/>
-      </w:r>
+      <w:fldSimple w:instr=" SEQ Figure \* ARABIC ">
+        <w:r>
+          <w:rPr>
+            <w:noProof/>
+          </w:rPr>
+          <w:t>2</w:t>
+        </w:r>
+      </w:fldSimple>
       <w:r>
         <w:t xml:space="preserve"> Component Diagram</w:t>
       </w:r>
@@ -1469,27 +1443,14 @@
       <w:r>
         <w:t xml:space="preserve">Table </w:t>
       </w:r>
-      <w:r>
-        <w:fldChar w:fldCharType="begin"/>
-      </w:r>
-      <w:r>
-        <w:instrText xml:space="preserve"> SEQ Table \* ARABIC </w:instrText>
-      </w:r>
-      <w:r>
-        <w:fldChar w:fldCharType="separate"/>
-      </w:r>
-      <w:r>
-        <w:rPr>
-          <w:noProof/>
-        </w:rPr>
-        <w:t>1</w:t>
-      </w:r>
-      <w:r>
-        <w:rPr>
-          <w:noProof/>
-        </w:rPr>
-        <w:fldChar w:fldCharType="end"/>
-      </w:r>
+      <w:fldSimple w:instr=" SEQ Table \* ARABIC ">
+        <w:r>
+          <w:rPr>
+            <w:noProof/>
+          </w:rPr>
+          <w:t>1</w:t>
+        </w:r>
+      </w:fldSimple>
       <w:r>
         <w:rPr>
           <w:noProof/>
@@ -1691,14 +1652,12 @@
                 <w:rFonts w:ascii="Calibri" w:hAnsi="Calibri"/>
               </w:rPr>
             </w:pPr>
-            <w:proofErr w:type="spellStart"/>
             <w:r>
               <w:rPr>
                 <w:rFonts w:ascii="Calibri" w:hAnsi="Calibri"/>
               </w:rPr>
               <w:t>PaymentEntity</w:t>
             </w:r>
-            <w:proofErr w:type="spellEnd"/>
           </w:p>
         </w:tc>
         <w:tc>
@@ -1755,14 +1714,12 @@
                 <w:rFonts w:ascii="Calibri" w:hAnsi="Calibri"/>
               </w:rPr>
             </w:pPr>
-            <w:proofErr w:type="spellStart"/>
             <w:r>
               <w:rPr>
                 <w:rFonts w:ascii="Calibri" w:hAnsi="Calibri"/>
               </w:rPr>
               <w:t>CardEntity</w:t>
             </w:r>
-            <w:proofErr w:type="spellEnd"/>
           </w:p>
         </w:tc>
         <w:tc>
@@ -1816,14 +1773,12 @@
                 <w:rFonts w:ascii="Calibri" w:hAnsi="Calibri"/>
               </w:rPr>
             </w:pPr>
-            <w:proofErr w:type="spellStart"/>
             <w:r>
               <w:rPr>
                 <w:rFonts w:ascii="Calibri" w:hAnsi="Calibri"/>
               </w:rPr>
               <w:t>CustomerEntity</w:t>
             </w:r>
-            <w:proofErr w:type="spellEnd"/>
           </w:p>
         </w:tc>
         <w:tc>
@@ -1880,14 +1835,12 @@
                 <w:rFonts w:ascii="Calibri" w:hAnsi="Calibri"/>
               </w:rPr>
             </w:pPr>
-            <w:proofErr w:type="spellStart"/>
             <w:r>
               <w:rPr>
                 <w:rFonts w:ascii="Calibri" w:hAnsi="Calibri"/>
               </w:rPr>
               <w:t>ContractEntity</w:t>
             </w:r>
-            <w:proofErr w:type="spellEnd"/>
           </w:p>
         </w:tc>
         <w:tc>
@@ -1941,14 +1894,12 @@
                 <w:rFonts w:ascii="Calibri" w:hAnsi="Calibri"/>
               </w:rPr>
             </w:pPr>
-            <w:proofErr w:type="spellStart"/>
             <w:r>
               <w:rPr>
                 <w:rFonts w:ascii="Calibri" w:hAnsi="Calibri"/>
               </w:rPr>
               <w:t>StaffEntity</w:t>
             </w:r>
-            <w:proofErr w:type="spellEnd"/>
           </w:p>
         </w:tc>
         <w:tc>
@@ -2005,7 +1956,6 @@
                 <w:rFonts w:ascii="Calibri" w:hAnsi="Calibri"/>
               </w:rPr>
             </w:pPr>
-            <w:proofErr w:type="spellStart"/>
             <w:r>
               <w:rPr>
                 <w:rFonts w:ascii="Calibri" w:hAnsi="Calibri"/>
@@ -2013,7 +1963,6 @@
               <w:lastRenderedPageBreak/>
               <w:t>CompensationEntity</w:t>
             </w:r>
-            <w:proofErr w:type="spellEnd"/>
           </w:p>
         </w:tc>
         <w:tc>
@@ -2067,14 +2016,12 @@
                 <w:rFonts w:ascii="Calibri" w:hAnsi="Calibri"/>
               </w:rPr>
             </w:pPr>
-            <w:proofErr w:type="spellStart"/>
             <w:r>
               <w:rPr>
                 <w:rFonts w:ascii="Calibri" w:hAnsi="Calibri"/>
               </w:rPr>
               <w:t>PunishmentEntity</w:t>
             </w:r>
-            <w:proofErr w:type="spellEnd"/>
           </w:p>
         </w:tc>
         <w:tc>
@@ -2131,14 +2078,12 @@
                 <w:rFonts w:ascii="Calibri" w:hAnsi="Calibri"/>
               </w:rPr>
             </w:pPr>
-            <w:proofErr w:type="spellStart"/>
             <w:r>
               <w:rPr>
                 <w:rFonts w:ascii="Calibri" w:hAnsi="Calibri"/>
               </w:rPr>
               <w:t>AccidentEntity</w:t>
             </w:r>
-            <w:proofErr w:type="spellEnd"/>
           </w:p>
         </w:tc>
         <w:tc>
@@ -2192,14 +2137,12 @@
                 <w:rFonts w:ascii="Calibri" w:hAnsi="Calibri"/>
               </w:rPr>
             </w:pPr>
-            <w:proofErr w:type="spellStart"/>
             <w:r>
               <w:rPr>
                 <w:rFonts w:ascii="Calibri" w:hAnsi="Calibri"/>
               </w:rPr>
               <w:t>ContractTypeEntity</w:t>
             </w:r>
-            <w:proofErr w:type="spellEnd"/>
           </w:p>
         </w:tc>
         <w:tc>
@@ -2213,14 +2156,12 @@
                 <w:rFonts w:ascii="Calibri" w:hAnsi="Calibri"/>
               </w:rPr>
             </w:pPr>
-            <w:proofErr w:type="spellStart"/>
             <w:r>
               <w:rPr>
                 <w:rFonts w:ascii="Calibri" w:hAnsi="Calibri"/>
               </w:rPr>
               <w:t>ContractType</w:t>
             </w:r>
-            <w:proofErr w:type="spellEnd"/>
           </w:p>
         </w:tc>
         <w:tc>
@@ -2258,14 +2199,12 @@
                 <w:rFonts w:ascii="Calibri" w:hAnsi="Calibri"/>
               </w:rPr>
             </w:pPr>
-            <w:proofErr w:type="spellStart"/>
             <w:r>
               <w:rPr>
                 <w:rFonts w:ascii="Calibri" w:hAnsi="Calibri"/>
               </w:rPr>
               <w:t>NewCardRequestEntity</w:t>
             </w:r>
-            <w:proofErr w:type="spellEnd"/>
           </w:p>
         </w:tc>
         <w:tc>
@@ -2279,14 +2218,12 @@
                 <w:rFonts w:ascii="Calibri" w:hAnsi="Calibri"/>
               </w:rPr>
             </w:pPr>
-            <w:proofErr w:type="spellStart"/>
             <w:r>
               <w:rPr>
                 <w:rFonts w:ascii="Calibri" w:hAnsi="Calibri"/>
               </w:rPr>
               <w:t>NewCardRequest</w:t>
             </w:r>
-            <w:proofErr w:type="spellEnd"/>
           </w:p>
         </w:tc>
         <w:tc>
@@ -2321,14 +2258,12 @@
                 <w:rFonts w:ascii="Calibri" w:hAnsi="Calibri"/>
               </w:rPr>
             </w:pPr>
-            <w:proofErr w:type="spellStart"/>
             <w:r>
               <w:rPr>
                 <w:rFonts w:ascii="Calibri" w:hAnsi="Calibri"/>
               </w:rPr>
               <w:t>CardAccessLogEntity</w:t>
             </w:r>
-            <w:proofErr w:type="spellEnd"/>
           </w:p>
         </w:tc>
         <w:tc>
@@ -2393,11 +2328,9 @@
           <w:numId w:val="1"/>
         </w:numPr>
       </w:pPr>
-      <w:proofErr w:type="spellStart"/>
       <w:r>
         <w:t>PaymentEntity</w:t>
       </w:r>
-      <w:proofErr w:type="spellEnd"/>
     </w:p>
     <w:tbl>
       <w:tblPr>
@@ -2515,11 +2448,9 @@
             <w:pPr>
               <w:cnfStyle w:val="000000100000" w:firstRow="0" w:lastRow="0" w:firstColumn="0" w:lastColumn="0" w:oddVBand="0" w:evenVBand="0" w:oddHBand="1" w:evenHBand="0" w:firstRowFirstColumn="0" w:firstRowLastColumn="0" w:lastRowFirstColumn="0" w:lastRowLastColumn="0"/>
             </w:pPr>
-            <w:proofErr w:type="spellStart"/>
             <w:r>
               <w:t>int</w:t>
             </w:r>
-            <w:proofErr w:type="spellEnd"/>
           </w:p>
         </w:tc>
         <w:tc>
@@ -2544,15 +2475,7 @@
               <w:cnfStyle w:val="000000100000" w:firstRow="0" w:lastRow="0" w:firstColumn="0" w:lastColumn="0" w:oddVBand="0" w:evenVBand="0" w:oddHBand="1" w:evenHBand="0" w:firstRowFirstColumn="0" w:firstRowLastColumn="0" w:lastRowFirstColumn="0" w:lastRowLastColumn="0"/>
             </w:pPr>
             <w:r>
-              <w:t xml:space="preserve">Unique identifier of </w:t>
-            </w:r>
-            <w:proofErr w:type="gramStart"/>
-            <w:r>
-              <w:t>an</w:t>
-            </w:r>
-            <w:proofErr w:type="gramEnd"/>
-            <w:r>
-              <w:t xml:space="preserve"> payment</w:t>
+              <w:t>Unique identifier of an payment</w:t>
             </w:r>
           </w:p>
         </w:tc>
@@ -2564,11 +2487,9 @@
             <w:tcW w:w="2394" w:type="dxa"/>
           </w:tcPr>
           <w:p>
-            <w:proofErr w:type="spellStart"/>
             <w:r>
               <w:t>paidDate</w:t>
             </w:r>
-            <w:proofErr w:type="spellEnd"/>
           </w:p>
         </w:tc>
         <w:tc>
@@ -2621,11 +2542,9 @@
             <w:tcW w:w="2394" w:type="dxa"/>
           </w:tcPr>
           <w:p>
-            <w:proofErr w:type="spellStart"/>
             <w:r>
               <w:t>paymentMethod</w:t>
             </w:r>
-            <w:proofErr w:type="spellEnd"/>
           </w:p>
         </w:tc>
         <w:tc>
@@ -2837,11 +2756,9 @@
             <w:tcW w:w="2394" w:type="dxa"/>
           </w:tcPr>
           <w:p>
-            <w:proofErr w:type="spellStart"/>
             <w:r>
               <w:t>paypalTransId</w:t>
             </w:r>
-            <w:proofErr w:type="spellEnd"/>
           </w:p>
         </w:tc>
         <w:tc>
@@ -2891,11 +2808,9 @@
             <w:tcW w:w="2394" w:type="dxa"/>
           </w:tcPr>
           <w:p>
-            <w:proofErr w:type="spellStart"/>
             <w:r>
               <w:t>contractCode</w:t>
             </w:r>
-            <w:proofErr w:type="spellEnd"/>
           </w:p>
         </w:tc>
         <w:tc>
@@ -3150,11 +3065,9 @@
           <w:numId w:val="1"/>
         </w:numPr>
       </w:pPr>
-      <w:proofErr w:type="spellStart"/>
       <w:r>
         <w:t>CardEntity</w:t>
       </w:r>
-      <w:proofErr w:type="spellEnd"/>
     </w:p>
     <w:tbl>
       <w:tblPr>
@@ -3259,11 +3172,9 @@
             <w:tcW w:w="2394" w:type="dxa"/>
           </w:tcPr>
           <w:p>
-            <w:proofErr w:type="spellStart"/>
             <w:r>
               <w:t>cardId</w:t>
             </w:r>
-            <w:proofErr w:type="spellEnd"/>
           </w:p>
         </w:tc>
         <w:tc>
@@ -3301,15 +3212,7 @@
               <w:cnfStyle w:val="000000100000" w:firstRow="0" w:lastRow="0" w:firstColumn="0" w:lastColumn="0" w:oddVBand="0" w:evenVBand="0" w:oddHBand="1" w:evenHBand="0" w:firstRowFirstColumn="0" w:firstRowLastColumn="0" w:lastRowFirstColumn="0" w:lastRowLastColumn="0"/>
             </w:pPr>
             <w:r>
-              <w:t xml:space="preserve">Unique identifier of </w:t>
-            </w:r>
-            <w:proofErr w:type="gramStart"/>
-            <w:r>
-              <w:t>an</w:t>
-            </w:r>
-            <w:proofErr w:type="gramEnd"/>
-            <w:r>
-              <w:t xml:space="preserve"> card</w:t>
+              <w:t>Unique identifier of an card</w:t>
             </w:r>
           </w:p>
         </w:tc>
@@ -3321,11 +3224,9 @@
             <w:tcW w:w="2394" w:type="dxa"/>
           </w:tcPr>
           <w:p>
-            <w:proofErr w:type="spellStart"/>
             <w:r>
               <w:t>activatedDate</w:t>
             </w:r>
-            <w:proofErr w:type="spellEnd"/>
           </w:p>
         </w:tc>
         <w:tc>
@@ -3378,11 +3279,9 @@
             <w:tcW w:w="2394" w:type="dxa"/>
           </w:tcPr>
           <w:p>
-            <w:proofErr w:type="spellStart"/>
             <w:r>
               <w:t>deactivatedDate</w:t>
             </w:r>
-            <w:proofErr w:type="spellEnd"/>
           </w:p>
         </w:tc>
         <w:tc>
@@ -3432,11 +3331,9 @@
             <w:tcW w:w="2394" w:type="dxa"/>
           </w:tcPr>
           <w:p>
-            <w:proofErr w:type="spellStart"/>
             <w:r>
               <w:t>contractCode</w:t>
             </w:r>
-            <w:proofErr w:type="spellEnd"/>
           </w:p>
         </w:tc>
         <w:tc>
@@ -3489,11 +3386,9 @@
             <w:tcW w:w="2394" w:type="dxa"/>
           </w:tcPr>
           <w:p>
-            <w:proofErr w:type="spellStart"/>
             <w:r>
               <w:t>newCardRequestId</w:t>
             </w:r>
-            <w:proofErr w:type="spellEnd"/>
           </w:p>
         </w:tc>
         <w:tc>
@@ -3748,11 +3643,9 @@
           <w:numId w:val="1"/>
         </w:numPr>
       </w:pPr>
-      <w:proofErr w:type="spellStart"/>
       <w:r>
         <w:t>CustomerEntity</w:t>
       </w:r>
-      <w:proofErr w:type="spellEnd"/>
     </w:p>
     <w:tbl>
       <w:tblPr>
@@ -3857,11 +3750,9 @@
             <w:tcW w:w="2394" w:type="dxa"/>
           </w:tcPr>
           <w:p>
-            <w:proofErr w:type="spellStart"/>
             <w:r>
               <w:t>customerCode</w:t>
             </w:r>
-            <w:proofErr w:type="spellEnd"/>
           </w:p>
         </w:tc>
         <w:tc>
@@ -3899,15 +3790,7 @@
               <w:cnfStyle w:val="000000100000" w:firstRow="0" w:lastRow="0" w:firstColumn="0" w:lastColumn="0" w:oddVBand="0" w:evenVBand="0" w:oddHBand="1" w:evenHBand="0" w:firstRowFirstColumn="0" w:firstRowLastColumn="0" w:lastRowFirstColumn="0" w:lastRowLastColumn="0"/>
             </w:pPr>
             <w:r>
-              <w:t xml:space="preserve">Unique identifier of </w:t>
-            </w:r>
-            <w:proofErr w:type="gramStart"/>
-            <w:r>
-              <w:t>an</w:t>
-            </w:r>
-            <w:proofErr w:type="gramEnd"/>
-            <w:r>
-              <w:t xml:space="preserve"> customer</w:t>
+              <w:t>Unique identifier of an customer</w:t>
             </w:r>
           </w:p>
         </w:tc>
@@ -4133,11 +4016,9 @@
             <w:tcW w:w="2394" w:type="dxa"/>
           </w:tcPr>
           <w:p>
-            <w:proofErr w:type="spellStart"/>
             <w:r>
               <w:t>personalId</w:t>
             </w:r>
-            <w:proofErr w:type="spellEnd"/>
           </w:p>
         </w:tc>
         <w:tc>
@@ -4447,11 +4328,9 @@
           <w:numId w:val="1"/>
         </w:numPr>
       </w:pPr>
-      <w:proofErr w:type="spellStart"/>
       <w:r>
         <w:t>ContractEntity</w:t>
       </w:r>
-      <w:proofErr w:type="spellEnd"/>
     </w:p>
     <w:tbl>
       <w:tblPr>
@@ -4556,11 +4435,9 @@
             <w:tcW w:w="2394" w:type="dxa"/>
           </w:tcPr>
           <w:p>
-            <w:proofErr w:type="spellStart"/>
             <w:r>
               <w:t>contractCode</w:t>
             </w:r>
-            <w:proofErr w:type="spellEnd"/>
           </w:p>
         </w:tc>
         <w:tc>
@@ -4610,11 +4487,9 @@
             <w:tcW w:w="2394" w:type="dxa"/>
           </w:tcPr>
           <w:p>
-            <w:proofErr w:type="spellStart"/>
             <w:r>
               <w:t>startDate</w:t>
             </w:r>
-            <w:proofErr w:type="spellEnd"/>
           </w:p>
         </w:tc>
         <w:tc>
@@ -4667,11 +4542,9 @@
             <w:tcW w:w="2394" w:type="dxa"/>
           </w:tcPr>
           <w:p>
-            <w:proofErr w:type="spellStart"/>
             <w:r>
               <w:t>expiredDate</w:t>
             </w:r>
-            <w:proofErr w:type="spellEnd"/>
           </w:p>
         </w:tc>
         <w:tc>
@@ -4776,11 +4649,9 @@
             <w:tcW w:w="2394" w:type="dxa"/>
           </w:tcPr>
           <w:p>
-            <w:proofErr w:type="spellStart"/>
             <w:r>
               <w:t>contactFee</w:t>
             </w:r>
-            <w:proofErr w:type="spellEnd"/>
           </w:p>
         </w:tc>
         <w:tc>
@@ -4937,11 +4808,9 @@
             <w:tcW w:w="2394" w:type="dxa"/>
           </w:tcPr>
           <w:p>
-            <w:proofErr w:type="spellStart"/>
             <w:r>
               <w:t>modelCode</w:t>
             </w:r>
-            <w:proofErr w:type="spellEnd"/>
           </w:p>
         </w:tc>
         <w:tc>
@@ -4994,11 +4863,9 @@
             <w:tcW w:w="2394" w:type="dxa"/>
           </w:tcPr>
           <w:p>
-            <w:proofErr w:type="spellStart"/>
             <w:r>
               <w:t>vehicleType</w:t>
             </w:r>
-            <w:proofErr w:type="spellEnd"/>
           </w:p>
         </w:tc>
         <w:tc>
@@ -5263,26 +5130,22 @@
             <w:tcW w:w="2394" w:type="dxa"/>
           </w:tcPr>
           <w:p>
-            <w:proofErr w:type="spellStart"/>
             <w:r>
               <w:t>yearOfManufacture</w:t>
             </w:r>
-            <w:proofErr w:type="spellEnd"/>
-          </w:p>
-        </w:tc>
-        <w:tc>
-          <w:tcPr>
-            <w:tcW w:w="2394" w:type="dxa"/>
-          </w:tcPr>
-          <w:p>
-            <w:pPr>
-              <w:cnfStyle w:val="000000000000" w:firstRow="0" w:lastRow="0" w:firstColumn="0" w:lastColumn="0" w:oddVBand="0" w:evenVBand="0" w:oddHBand="0" w:evenHBand="0" w:firstRowFirstColumn="0" w:firstRowLastColumn="0" w:lastRowFirstColumn="0" w:lastRowLastColumn="0"/>
-            </w:pPr>
-            <w:proofErr w:type="spellStart"/>
+          </w:p>
+        </w:tc>
+        <w:tc>
+          <w:tcPr>
+            <w:tcW w:w="2394" w:type="dxa"/>
+          </w:tcPr>
+          <w:p>
+            <w:pPr>
+              <w:cnfStyle w:val="000000000000" w:firstRow="0" w:lastRow="0" w:firstColumn="0" w:lastColumn="0" w:oddVBand="0" w:evenVBand="0" w:oddHBand="0" w:evenHBand="0" w:firstRowFirstColumn="0" w:firstRowLastColumn="0" w:lastRowFirstColumn="0" w:lastRowLastColumn="0"/>
+            </w:pPr>
             <w:r>
               <w:t>int</w:t>
             </w:r>
-            <w:proofErr w:type="spellEnd"/>
           </w:p>
         </w:tc>
         <w:tc>
@@ -5335,11 +5198,9 @@
             <w:pPr>
               <w:cnfStyle w:val="000000100000" w:firstRow="0" w:lastRow="0" w:firstColumn="0" w:lastColumn="0" w:oddVBand="0" w:evenVBand="0" w:oddHBand="1" w:evenHBand="0" w:firstRowFirstColumn="0" w:firstRowLastColumn="0" w:lastRowFirstColumn="0" w:lastRowLastColumn="0"/>
             </w:pPr>
-            <w:proofErr w:type="spellStart"/>
             <w:r>
               <w:t>int</w:t>
             </w:r>
-            <w:proofErr w:type="spellEnd"/>
           </w:p>
         </w:tc>
         <w:tc>
@@ -5376,26 +5237,22 @@
             <w:tcW w:w="2394" w:type="dxa"/>
           </w:tcPr>
           <w:p>
-            <w:proofErr w:type="spellStart"/>
             <w:r>
               <w:t>seatCapacity</w:t>
             </w:r>
-            <w:proofErr w:type="spellEnd"/>
-          </w:p>
-        </w:tc>
-        <w:tc>
-          <w:tcPr>
-            <w:tcW w:w="2394" w:type="dxa"/>
-          </w:tcPr>
-          <w:p>
-            <w:pPr>
-              <w:cnfStyle w:val="000000000000" w:firstRow="0" w:lastRow="0" w:firstColumn="0" w:lastColumn="0" w:oddVBand="0" w:evenVBand="0" w:oddHBand="0" w:evenHBand="0" w:firstRowFirstColumn="0" w:firstRowLastColumn="0" w:lastRowFirstColumn="0" w:lastRowLastColumn="0"/>
-            </w:pPr>
-            <w:proofErr w:type="spellStart"/>
+          </w:p>
+        </w:tc>
+        <w:tc>
+          <w:tcPr>
+            <w:tcW w:w="2394" w:type="dxa"/>
+          </w:tcPr>
+          <w:p>
+            <w:pPr>
+              <w:cnfStyle w:val="000000000000" w:firstRow="0" w:lastRow="0" w:firstColumn="0" w:lastColumn="0" w:oddVBand="0" w:evenVBand="0" w:oddHBand="0" w:evenHBand="0" w:firstRowFirstColumn="0" w:firstRowLastColumn="0" w:lastRowFirstColumn="0" w:lastRowLastColumn="0"/>
+            </w:pPr>
             <w:r>
               <w:t>int</w:t>
             </w:r>
-            <w:proofErr w:type="spellEnd"/>
           </w:p>
         </w:tc>
         <w:tc>
@@ -5435,11 +5292,9 @@
             <w:tcW w:w="2394" w:type="dxa"/>
           </w:tcPr>
           <w:p>
-            <w:proofErr w:type="spellStart"/>
             <w:r>
               <w:t>cancelDate</w:t>
             </w:r>
-            <w:proofErr w:type="spellEnd"/>
           </w:p>
         </w:tc>
         <w:tc>
@@ -5489,11 +5344,9 @@
             <w:tcW w:w="2394" w:type="dxa"/>
           </w:tcPr>
           <w:p>
-            <w:proofErr w:type="spellStart"/>
             <w:r>
               <w:t>cancelReason</w:t>
             </w:r>
-            <w:proofErr w:type="spellEnd"/>
           </w:p>
         </w:tc>
         <w:tc>
@@ -5546,11 +5399,9 @@
             <w:tcW w:w="2394" w:type="dxa"/>
           </w:tcPr>
           <w:p>
-            <w:proofErr w:type="spellStart"/>
             <w:r>
               <w:t>cancelNote</w:t>
             </w:r>
-            <w:proofErr w:type="spellEnd"/>
           </w:p>
         </w:tc>
         <w:tc>
@@ -5600,26 +5451,22 @@
             <w:tcW w:w="2394" w:type="dxa"/>
           </w:tcPr>
           <w:p>
-            <w:proofErr w:type="spellStart"/>
             <w:r>
               <w:t>contractTypeId</w:t>
             </w:r>
-            <w:proofErr w:type="spellEnd"/>
-          </w:p>
-        </w:tc>
-        <w:tc>
-          <w:tcPr>
-            <w:tcW w:w="2394" w:type="dxa"/>
-          </w:tcPr>
-          <w:p>
-            <w:pPr>
-              <w:cnfStyle w:val="000000000000" w:firstRow="0" w:lastRow="0" w:firstColumn="0" w:lastColumn="0" w:oddVBand="0" w:evenVBand="0" w:oddHBand="0" w:evenHBand="0" w:firstRowFirstColumn="0" w:firstRowLastColumn="0" w:lastRowFirstColumn="0" w:lastRowLastColumn="0"/>
-            </w:pPr>
-            <w:proofErr w:type="spellStart"/>
+          </w:p>
+        </w:tc>
+        <w:tc>
+          <w:tcPr>
+            <w:tcW w:w="2394" w:type="dxa"/>
+          </w:tcPr>
+          <w:p>
+            <w:pPr>
+              <w:cnfStyle w:val="000000000000" w:firstRow="0" w:lastRow="0" w:firstColumn="0" w:lastColumn="0" w:oddVBand="0" w:evenVBand="0" w:oddHBand="0" w:evenHBand="0" w:firstRowFirstColumn="0" w:firstRowLastColumn="0" w:lastRowFirstColumn="0" w:lastRowLastColumn="0"/>
+            </w:pPr>
             <w:r>
               <w:t>int</w:t>
             </w:r>
-            <w:proofErr w:type="spellEnd"/>
           </w:p>
         </w:tc>
         <w:tc>
@@ -5659,11 +5506,9 @@
             <w:tcW w:w="2394" w:type="dxa"/>
           </w:tcPr>
           <w:p>
-            <w:proofErr w:type="spellStart"/>
             <w:r>
               <w:t>customerCode</w:t>
             </w:r>
-            <w:proofErr w:type="spellEnd"/>
           </w:p>
         </w:tc>
         <w:tc>
@@ -5917,11 +5762,9 @@
           <w:numId w:val="1"/>
         </w:numPr>
       </w:pPr>
-      <w:proofErr w:type="spellStart"/>
       <w:r>
         <w:t>StaffEntity</w:t>
       </w:r>
-      <w:proofErr w:type="spellEnd"/>
     </w:p>
     <w:tbl>
       <w:tblPr>
@@ -6026,11 +5869,9 @@
             <w:tcW w:w="2394" w:type="dxa"/>
           </w:tcPr>
           <w:p>
-            <w:proofErr w:type="spellStart"/>
             <w:r>
               <w:t>staffCode</w:t>
             </w:r>
-            <w:proofErr w:type="spellEnd"/>
           </w:p>
         </w:tc>
         <w:tc>
@@ -6498,11 +6339,9 @@
           <w:numId w:val="1"/>
         </w:numPr>
       </w:pPr>
-      <w:proofErr w:type="spellStart"/>
       <w:r>
         <w:t>CompensationEntity</w:t>
       </w:r>
-      <w:proofErr w:type="spellEnd"/>
     </w:p>
     <w:tbl>
       <w:tblPr>
@@ -6607,11 +6446,9 @@
             <w:tcW w:w="2394" w:type="dxa"/>
           </w:tcPr>
           <w:p>
-            <w:proofErr w:type="spellStart"/>
             <w:r>
               <w:t>compensationCode</w:t>
             </w:r>
-            <w:proofErr w:type="spellEnd"/>
           </w:p>
         </w:tc>
         <w:tc>
@@ -6661,11 +6498,9 @@
             <w:tcW w:w="2394" w:type="dxa"/>
           </w:tcPr>
           <w:p>
-            <w:proofErr w:type="spellStart"/>
             <w:r>
               <w:t>driverName</w:t>
             </w:r>
-            <w:proofErr w:type="spellEnd"/>
           </w:p>
         </w:tc>
         <w:tc>
@@ -6718,11 +6553,9 @@
             <w:tcW w:w="2394" w:type="dxa"/>
           </w:tcPr>
           <w:p>
-            <w:proofErr w:type="spellStart"/>
             <w:r>
               <w:t>licenseNumber</w:t>
             </w:r>
-            <w:proofErr w:type="spellEnd"/>
           </w:p>
         </w:tc>
         <w:tc>
@@ -6772,11 +6605,9 @@
             <w:tcW w:w="2394" w:type="dxa"/>
           </w:tcPr>
           <w:p>
-            <w:proofErr w:type="spellStart"/>
             <w:r>
               <w:t>licenseType</w:t>
             </w:r>
-            <w:proofErr w:type="spellEnd"/>
           </w:p>
         </w:tc>
         <w:tc>
@@ -6829,11 +6660,9 @@
             <w:tcW w:w="2394" w:type="dxa"/>
           </w:tcPr>
           <w:p>
-            <w:proofErr w:type="spellStart"/>
             <w:r>
               <w:t>driverPhone</w:t>
             </w:r>
-            <w:proofErr w:type="spellEnd"/>
           </w:p>
         </w:tc>
         <w:tc>
@@ -6883,11 +6712,9 @@
             <w:tcW w:w="2394" w:type="dxa"/>
           </w:tcPr>
           <w:p>
-            <w:proofErr w:type="spellStart"/>
             <w:r>
               <w:t>vehicleCapacity</w:t>
             </w:r>
-            <w:proofErr w:type="spellEnd"/>
           </w:p>
         </w:tc>
         <w:tc>
@@ -6940,12 +6767,10 @@
             <w:tcW w:w="2394" w:type="dxa"/>
           </w:tcPr>
           <w:p>
-            <w:proofErr w:type="spellStart"/>
             <w:r>
               <w:lastRenderedPageBreak/>
               <w:t>driverAddress</w:t>
             </w:r>
-            <w:proofErr w:type="spellEnd"/>
           </w:p>
         </w:tc>
         <w:tc>
@@ -7050,11 +6875,9 @@
             <w:tcW w:w="2394" w:type="dxa"/>
           </w:tcPr>
           <w:p>
-            <w:proofErr w:type="spellStart"/>
             <w:r>
               <w:t>accidentDate</w:t>
             </w:r>
-            <w:proofErr w:type="spellEnd"/>
           </w:p>
         </w:tc>
         <w:tc>
@@ -7104,11 +6927,9 @@
             <w:tcW w:w="2394" w:type="dxa"/>
           </w:tcPr>
           <w:p>
-            <w:proofErr w:type="spellStart"/>
             <w:r>
               <w:t>accidentPlace</w:t>
             </w:r>
-            <w:proofErr w:type="spellEnd"/>
           </w:p>
         </w:tc>
         <w:tc>
@@ -7161,11 +6982,9 @@
             <w:tcW w:w="2394" w:type="dxa"/>
           </w:tcPr>
           <w:p>
-            <w:proofErr w:type="spellStart"/>
             <w:r>
               <w:t>controlDepartment</w:t>
             </w:r>
-            <w:proofErr w:type="spellEnd"/>
           </w:p>
         </w:tc>
         <w:tc>
@@ -7270,11 +7089,9 @@
             <w:tcW w:w="2394" w:type="dxa"/>
           </w:tcPr>
           <w:p>
-            <w:proofErr w:type="spellStart"/>
             <w:r>
               <w:t>humanDamage</w:t>
             </w:r>
-            <w:proofErr w:type="spellEnd"/>
           </w:p>
         </w:tc>
         <w:tc>
@@ -7324,11 +7141,9 @@
             <w:tcW w:w="2394" w:type="dxa"/>
           </w:tcPr>
           <w:p>
-            <w:proofErr w:type="spellStart"/>
             <w:r>
               <w:t>assetDamage</w:t>
             </w:r>
-            <w:proofErr w:type="spellEnd"/>
           </w:p>
         </w:tc>
         <w:tc>
@@ -7433,11 +7248,9 @@
             <w:tcW w:w="2394" w:type="dxa"/>
           </w:tcPr>
           <w:p>
-            <w:proofErr w:type="spellStart"/>
             <w:r>
               <w:t>compensationNote</w:t>
             </w:r>
-            <w:proofErr w:type="spellEnd"/>
           </w:p>
         </w:tc>
         <w:tc>
@@ -7542,11 +7355,9 @@
             <w:tcW w:w="2394" w:type="dxa"/>
           </w:tcPr>
           <w:p>
-            <w:proofErr w:type="spellStart"/>
             <w:r>
               <w:t>createdDate</w:t>
             </w:r>
-            <w:proofErr w:type="spellEnd"/>
           </w:p>
         </w:tc>
         <w:tc>
@@ -7599,11 +7410,9 @@
             <w:tcW w:w="2394" w:type="dxa"/>
           </w:tcPr>
           <w:p>
-            <w:proofErr w:type="spellStart"/>
             <w:r>
               <w:t>resolveDate</w:t>
             </w:r>
-            <w:proofErr w:type="spellEnd"/>
           </w:p>
         </w:tc>
         <w:tc>
@@ -7708,11 +7517,9 @@
             <w:tcW w:w="2394" w:type="dxa"/>
           </w:tcPr>
           <w:p>
-            <w:proofErr w:type="spellStart"/>
             <w:r>
               <w:t>resolveNote</w:t>
             </w:r>
-            <w:proofErr w:type="spellEnd"/>
           </w:p>
         </w:tc>
         <w:tc>
@@ -7762,11 +7569,9 @@
             <w:tcW w:w="2394" w:type="dxa"/>
           </w:tcPr>
           <w:p>
-            <w:proofErr w:type="spellStart"/>
             <w:r>
               <w:t>contractCode</w:t>
             </w:r>
-            <w:proofErr w:type="spellEnd"/>
           </w:p>
         </w:tc>
         <w:tc>
@@ -8020,11 +7825,9 @@
           <w:numId w:val="1"/>
         </w:numPr>
       </w:pPr>
-      <w:proofErr w:type="spellStart"/>
       <w:r>
         <w:t>PunishmentEntity</w:t>
       </w:r>
-      <w:proofErr w:type="spellEnd"/>
     </w:p>
     <w:tbl>
       <w:tblPr>
@@ -8142,11 +7945,9 @@
             <w:pPr>
               <w:cnfStyle w:val="000000100000" w:firstRow="0" w:lastRow="0" w:firstColumn="0" w:lastColumn="0" w:oddVBand="0" w:evenVBand="0" w:oddHBand="1" w:evenHBand="0" w:firstRowFirstColumn="0" w:firstRowLastColumn="0" w:lastRowFirstColumn="0" w:lastRowLastColumn="0"/>
             </w:pPr>
-            <w:proofErr w:type="spellStart"/>
             <w:r>
               <w:t>int</w:t>
             </w:r>
-            <w:proofErr w:type="spellEnd"/>
           </w:p>
         </w:tc>
         <w:tc>
@@ -8183,11 +7984,9 @@
             <w:tcW w:w="2394" w:type="dxa"/>
           </w:tcPr>
           <w:p>
-            <w:proofErr w:type="spellStart"/>
             <w:r>
               <w:t>createdDate</w:t>
             </w:r>
-            <w:proofErr w:type="spellEnd"/>
           </w:p>
         </w:tc>
         <w:tc>
@@ -8347,11 +8146,9 @@
             <w:tcW w:w="2394" w:type="dxa"/>
           </w:tcPr>
           <w:p>
-            <w:proofErr w:type="spellStart"/>
             <w:r>
               <w:t>contractCode</w:t>
             </w:r>
-            <w:proofErr w:type="spellEnd"/>
           </w:p>
         </w:tc>
         <w:tc>
@@ -8605,11 +8402,9 @@
           <w:numId w:val="1"/>
         </w:numPr>
       </w:pPr>
-      <w:proofErr w:type="spellStart"/>
       <w:r>
         <w:t>AccidentEntity</w:t>
       </w:r>
-      <w:proofErr w:type="spellEnd"/>
     </w:p>
     <w:tbl>
       <w:tblPr>
@@ -8727,11 +8522,9 @@
             <w:pPr>
               <w:cnfStyle w:val="000000100000" w:firstRow="0" w:lastRow="0" w:firstColumn="0" w:lastColumn="0" w:oddVBand="0" w:evenVBand="0" w:oddHBand="1" w:evenHBand="0" w:firstRowFirstColumn="0" w:firstRowLastColumn="0" w:lastRowFirstColumn="0" w:lastRowLastColumn="0"/>
             </w:pPr>
-            <w:proofErr w:type="spellStart"/>
             <w:r>
               <w:t>int</w:t>
             </w:r>
-            <w:proofErr w:type="spellEnd"/>
           </w:p>
         </w:tc>
         <w:tc>
@@ -8876,11 +8669,9 @@
             <w:tcW w:w="2394" w:type="dxa"/>
           </w:tcPr>
           <w:p>
-            <w:proofErr w:type="spellStart"/>
             <w:r>
               <w:t>createdDate</w:t>
             </w:r>
-            <w:proofErr w:type="spellEnd"/>
           </w:p>
         </w:tc>
         <w:tc>
@@ -8933,11 +8724,9 @@
             <w:tcW w:w="2394" w:type="dxa"/>
           </w:tcPr>
           <w:p>
-            <w:proofErr w:type="spellStart"/>
             <w:r>
               <w:t>contractCode</w:t>
             </w:r>
-            <w:proofErr w:type="spellEnd"/>
           </w:p>
         </w:tc>
         <w:tc>
@@ -9191,11 +8980,9 @@
           <w:numId w:val="1"/>
         </w:numPr>
       </w:pPr>
-      <w:proofErr w:type="spellStart"/>
       <w:r>
         <w:t>ContractTypeEntity</w:t>
       </w:r>
-      <w:proofErr w:type="spellEnd"/>
     </w:p>
     <w:tbl>
       <w:tblPr>
@@ -9313,11 +9100,9 @@
             <w:pPr>
               <w:cnfStyle w:val="000000100000" w:firstRow="0" w:lastRow="0" w:firstColumn="0" w:lastColumn="0" w:oddVBand="0" w:evenVBand="0" w:oddHBand="1" w:evenHBand="0" w:firstRowFirstColumn="0" w:firstRowLastColumn="0" w:lastRowFirstColumn="0" w:lastRowLastColumn="0"/>
             </w:pPr>
-            <w:proofErr w:type="spellStart"/>
             <w:r>
               <w:t>int</w:t>
             </w:r>
-            <w:proofErr w:type="spellEnd"/>
           </w:p>
         </w:tc>
         <w:tc>
@@ -9461,11 +9246,9 @@
             <w:tcW w:w="2394" w:type="dxa"/>
           </w:tcPr>
           <w:p>
-            <w:proofErr w:type="spellStart"/>
             <w:r>
               <w:t>pricePerYear</w:t>
             </w:r>
-            <w:proofErr w:type="spellEnd"/>
           </w:p>
         </w:tc>
         <w:tc>
@@ -9719,11 +9502,9 @@
           <w:numId w:val="1"/>
         </w:numPr>
       </w:pPr>
-      <w:proofErr w:type="spellStart"/>
       <w:r>
         <w:t>NewCardRequestEntity</w:t>
       </w:r>
-      <w:proofErr w:type="spellEnd"/>
     </w:p>
     <w:tbl>
       <w:tblPr>
@@ -9841,11 +9622,9 @@
             <w:pPr>
               <w:cnfStyle w:val="000000100000" w:firstRow="0" w:lastRow="0" w:firstColumn="0" w:lastColumn="0" w:oddVBand="0" w:evenVBand="0" w:oddHBand="1" w:evenHBand="0" w:firstRowFirstColumn="0" w:firstRowLastColumn="0" w:lastRowFirstColumn="0" w:lastRowLastColumn="0"/>
             </w:pPr>
-            <w:proofErr w:type="spellStart"/>
             <w:r>
               <w:t>int</w:t>
             </w:r>
-            <w:proofErr w:type="spellEnd"/>
           </w:p>
         </w:tc>
         <w:tc>
@@ -9882,11 +9661,9 @@
             <w:tcW w:w="2394" w:type="dxa"/>
           </w:tcPr>
           <w:p>
-            <w:proofErr w:type="spellStart"/>
             <w:r>
               <w:t>requestDate</w:t>
             </w:r>
-            <w:proofErr w:type="spellEnd"/>
           </w:p>
         </w:tc>
         <w:tc>
@@ -9939,11 +9716,9 @@
             <w:tcW w:w="2394" w:type="dxa"/>
           </w:tcPr>
           <w:p>
-            <w:proofErr w:type="spellStart"/>
             <w:r>
               <w:t>resolveDate</w:t>
             </w:r>
-            <w:proofErr w:type="spellEnd"/>
           </w:p>
         </w:tc>
         <w:tc>
@@ -10048,11 +9823,9 @@
             <w:tcW w:w="2394" w:type="dxa"/>
           </w:tcPr>
           <w:p>
-            <w:proofErr w:type="spellStart"/>
             <w:r>
               <w:t>oldCardId</w:t>
             </w:r>
-            <w:proofErr w:type="spellEnd"/>
           </w:p>
         </w:tc>
         <w:tc>
@@ -10102,11 +9875,9 @@
             <w:tcW w:w="2394" w:type="dxa"/>
           </w:tcPr>
           <w:p>
-            <w:proofErr w:type="spellStart"/>
             <w:r>
               <w:t>customerCode</w:t>
             </w:r>
-            <w:proofErr w:type="spellEnd"/>
           </w:p>
         </w:tc>
         <w:tc>
@@ -10360,11 +10131,9 @@
           <w:numId w:val="1"/>
         </w:numPr>
       </w:pPr>
-      <w:proofErr w:type="spellStart"/>
       <w:r>
         <w:t>CardAccessLogEntity</w:t>
       </w:r>
-      <w:proofErr w:type="spellEnd"/>
     </w:p>
     <w:tbl>
       <w:tblPr>
@@ -10482,11 +10251,9 @@
             <w:pPr>
               <w:cnfStyle w:val="000000100000" w:firstRow="0" w:lastRow="0" w:firstColumn="0" w:lastColumn="0" w:oddVBand="0" w:evenVBand="0" w:oddHBand="1" w:evenHBand="0" w:firstRowFirstColumn="0" w:firstRowLastColumn="0" w:lastRowFirstColumn="0" w:lastRowLastColumn="0"/>
             </w:pPr>
-            <w:proofErr w:type="spellStart"/>
             <w:r>
               <w:t>int</w:t>
             </w:r>
-            <w:proofErr w:type="spellEnd"/>
           </w:p>
         </w:tc>
         <w:tc>
@@ -10511,15 +10278,7 @@
               <w:cnfStyle w:val="000000100000" w:firstRow="0" w:lastRow="0" w:firstColumn="0" w:lastColumn="0" w:oddVBand="0" w:evenVBand="0" w:oddHBand="1" w:evenHBand="0" w:firstRowFirstColumn="0" w:firstRowLastColumn="0" w:lastRowFirstColumn="0" w:lastRowLastColumn="0"/>
             </w:pPr>
             <w:r>
-              <w:t xml:space="preserve">Unique identifier of </w:t>
-            </w:r>
-            <w:proofErr w:type="gramStart"/>
-            <w:r>
-              <w:t>an</w:t>
-            </w:r>
-            <w:proofErr w:type="gramEnd"/>
-            <w:r>
-              <w:t xml:space="preserve"> card access log</w:t>
+              <w:t>Unique identifier of an card access log</w:t>
             </w:r>
           </w:p>
         </w:tc>
@@ -10531,11 +10290,9 @@
             <w:tcW w:w="2394" w:type="dxa"/>
           </w:tcPr>
           <w:p>
-            <w:proofErr w:type="spellStart"/>
             <w:r>
               <w:t>accessDate</w:t>
             </w:r>
-            <w:proofErr w:type="spellEnd"/>
           </w:p>
         </w:tc>
         <w:tc>
@@ -10640,11 +10397,9 @@
             <w:tcW w:w="2394" w:type="dxa"/>
           </w:tcPr>
           <w:p>
-            <w:proofErr w:type="spellStart"/>
             <w:r>
               <w:t>requestService</w:t>
             </w:r>
-            <w:proofErr w:type="spellEnd"/>
           </w:p>
         </w:tc>
         <w:tc>
@@ -10697,12 +10452,10 @@
             <w:tcW w:w="2394" w:type="dxa"/>
           </w:tcPr>
           <w:p>
-            <w:proofErr w:type="spellStart"/>
             <w:r>
               <w:lastRenderedPageBreak/>
               <w:t>responseContent</w:t>
             </w:r>
-            <w:proofErr w:type="spellEnd"/>
           </w:p>
         </w:tc>
         <w:tc>
@@ -11371,10 +11124,10 @@
           <w:noProof/>
         </w:rPr>
         <w:drawing>
-          <wp:inline distT="0" distB="0" distL="0" distR="0" wp14:anchorId="1B2C8898" wp14:editId="102DEFD1">
-            <wp:extent cx="5943600" cy="3287395"/>
-            <wp:effectExtent l="0" t="0" r="0" b="0"/>
-            <wp:docPr id="40" name="Picture 40" descr="C:\Users\UDEWQ\Desktop\RegisterContractByGuest.jpg"/>
+          <wp:inline distT="0" distB="0" distL="0" distR="0" wp14:anchorId="60D0068D" wp14:editId="50C4CF99">
+            <wp:extent cx="5943600" cy="2683229"/>
+            <wp:effectExtent l="0" t="0" r="0" b="9525"/>
+            <wp:docPr id="27" name="Picture 27" descr="C:\Users\UDEWQ\Desktop\RegisterContractByGuest.jpg"/>
             <wp:cNvGraphicFramePr>
               <a:graphicFrameLocks xmlns:a="http://schemas.openxmlformats.org/drawingml/2006/main" noChangeAspect="1"/>
             </wp:cNvGraphicFramePr>
@@ -11403,7 +11156,7 @@
                   <pic:spPr bwMode="auto">
                     <a:xfrm>
                       <a:off x="0" y="0"/>
-                      <a:ext cx="5943600" cy="3287395"/>
+                      <a:ext cx="5943600" cy="2683229"/>
                     </a:xfrm>
                     <a:prstGeom prst="rect">
                       <a:avLst/>
@@ -11429,7 +11182,6 @@
         </w:numPr>
       </w:pPr>
       <w:r>
-        <w:lastRenderedPageBreak/>
         <w:t>PayPal payment</w:t>
       </w:r>
     </w:p>
@@ -11442,10 +11194,10 @@
           <w:noProof/>
         </w:rPr>
         <w:drawing>
-          <wp:inline distT="0" distB="0" distL="0" distR="0" wp14:anchorId="09145E68" wp14:editId="6D768462">
-            <wp:extent cx="5067300" cy="4533900"/>
+          <wp:inline distT="0" distB="0" distL="0" distR="0" wp14:anchorId="331B76C1" wp14:editId="37C8212C">
+            <wp:extent cx="5943600" cy="4065905"/>
             <wp:effectExtent l="0" t="0" r="0" b="0"/>
-            <wp:docPr id="41" name="Picture 41" descr="C:\Users\UDEWQ\Desktop\PayPal Payment.jpg"/>
+            <wp:docPr id="30" name="Picture 30" descr="C:\Users\UDEWQ\Desktop\PayPal Payment.jpg"/>
             <wp:cNvGraphicFramePr>
               <a:graphicFrameLocks xmlns:a="http://schemas.openxmlformats.org/drawingml/2006/main" noChangeAspect="1"/>
             </wp:cNvGraphicFramePr>
@@ -11474,7 +11226,7 @@
                   <pic:spPr bwMode="auto">
                     <a:xfrm>
                       <a:off x="0" y="0"/>
-                      <a:ext cx="5067300" cy="4533900"/>
+                      <a:ext cx="5943600" cy="4065905"/>
                     </a:xfrm>
                     <a:prstGeom prst="rect">
                       <a:avLst/>
@@ -11490,6 +11242,8 @@
           </wp:inline>
         </w:drawing>
       </w:r>
+      <w:bookmarkStart w:id="0" w:name="_GoBack"/>
+      <w:bookmarkEnd w:id="0"/>
     </w:p>
     <w:p>
       <w:pPr>
@@ -11594,27 +11348,14 @@
       <w:r>
         <w:t xml:space="preserve">Figure </w:t>
       </w:r>
-      <w:r>
-        <w:fldChar w:fldCharType="begin"/>
-      </w:r>
-      <w:r>
-        <w:instrText xml:space="preserve"> SEQ Figure \* ARABIC </w:instrText>
-      </w:r>
-      <w:r>
-        <w:fldChar w:fldCharType="separate"/>
-      </w:r>
-      <w:r>
-        <w:rPr>
-          <w:noProof/>
-        </w:rPr>
-        <w:t>3</w:t>
-      </w:r>
-      <w:r>
-        <w:rPr>
-          <w:noProof/>
-        </w:rPr>
-        <w:fldChar w:fldCharType="end"/>
-      </w:r>
+      <w:fldSimple w:instr=" SEQ Figure \* ARABIC ">
+        <w:r>
+          <w:rPr>
+            <w:noProof/>
+          </w:rPr>
+          <w:t>3</w:t>
+        </w:r>
+      </w:fldSimple>
       <w:r>
         <w:t xml:space="preserve"> &lt;Police&gt; Verify card validation</w:t>
       </w:r>
@@ -11701,27 +11442,14 @@
       <w:r>
         <w:t xml:space="preserve">Figure </w:t>
       </w:r>
-      <w:r>
-        <w:fldChar w:fldCharType="begin"/>
-      </w:r>
-      <w:r>
-        <w:instrText xml:space="preserve"> SEQ Figure \* ARABIC </w:instrText>
-      </w:r>
-      <w:r>
-        <w:fldChar w:fldCharType="separate"/>
-      </w:r>
-      <w:r>
-        <w:rPr>
-          <w:noProof/>
-        </w:rPr>
-        <w:t>4</w:t>
-      </w:r>
-      <w:r>
-        <w:rPr>
-          <w:noProof/>
-        </w:rPr>
-        <w:fldChar w:fldCharType="end"/>
-      </w:r>
+      <w:fldSimple w:instr=" SEQ Figure \* ARABIC ">
+        <w:r>
+          <w:rPr>
+            <w:noProof/>
+          </w:rPr>
+          <w:t>4</w:t>
+        </w:r>
+      </w:fldSimple>
       <w:r>
         <w:t xml:space="preserve"> &lt;Police&gt; Add punishment information</w:t>
       </w:r>
@@ -11817,27 +11545,14 @@
       <w:r>
         <w:t xml:space="preserve">Figure </w:t>
       </w:r>
-      <w:r>
-        <w:fldChar w:fldCharType="begin"/>
-      </w:r>
-      <w:r>
-        <w:instrText xml:space="preserve"> SEQ Figure \* ARABIC </w:instrText>
-      </w:r>
-      <w:r>
-        <w:fldChar w:fldCharType="separate"/>
-      </w:r>
-      <w:r>
-        <w:rPr>
-          <w:noProof/>
-        </w:rPr>
-        <w:t>5</w:t>
-      </w:r>
-      <w:r>
-        <w:rPr>
-          <w:noProof/>
-        </w:rPr>
-        <w:fldChar w:fldCharType="end"/>
-      </w:r>
+      <w:fldSimple w:instr=" SEQ Figure \* ARABIC ">
+        <w:r>
+          <w:rPr>
+            <w:noProof/>
+          </w:rPr>
+          <w:t>5</w:t>
+        </w:r>
+      </w:fldSimple>
       <w:r>
         <w:t xml:space="preserve"> &lt;Staff&gt; Search contract</w:t>
       </w:r>
@@ -11921,27 +11636,14 @@
       <w:r>
         <w:t xml:space="preserve">Figure </w:t>
       </w:r>
-      <w:r>
-        <w:fldChar w:fldCharType="begin"/>
-      </w:r>
-      <w:r>
-        <w:instrText xml:space="preserve"> SEQ Figure \* ARABIC </w:instrText>
-      </w:r>
-      <w:r>
-        <w:fldChar w:fldCharType="separate"/>
-      </w:r>
-      <w:r>
-        <w:rPr>
-          <w:noProof/>
-        </w:rPr>
-        <w:t>6</w:t>
-      </w:r>
-      <w:r>
-        <w:rPr>
-          <w:noProof/>
-        </w:rPr>
-        <w:fldChar w:fldCharType="end"/>
-      </w:r>
+      <w:fldSimple w:instr=" SEQ Figure \* ARABIC ">
+        <w:r>
+          <w:rPr>
+            <w:noProof/>
+          </w:rPr>
+          <w:t>6</w:t>
+        </w:r>
+      </w:fldSimple>
       <w:r>
         <w:t xml:space="preserve"> &lt;Staff&gt; View contract information</w:t>
       </w:r>
@@ -12025,27 +11727,14 @@
       <w:r>
         <w:t xml:space="preserve">Figure </w:t>
       </w:r>
-      <w:r>
-        <w:fldChar w:fldCharType="begin"/>
-      </w:r>
-      <w:r>
-        <w:instrText xml:space="preserve"> SEQ Figure \* ARABIC </w:instrText>
-      </w:r>
-      <w:r>
-        <w:fldChar w:fldCharType="separate"/>
-      </w:r>
-      <w:r>
-        <w:rPr>
-          <w:noProof/>
-        </w:rPr>
-        <w:t>7</w:t>
-      </w:r>
-      <w:r>
-        <w:rPr>
-          <w:noProof/>
-        </w:rPr>
-        <w:fldChar w:fldCharType="end"/>
-      </w:r>
+      <w:fldSimple w:instr=" SEQ Figure \* ARABIC ">
+        <w:r>
+          <w:rPr>
+            <w:noProof/>
+          </w:rPr>
+          <w:t>7</w:t>
+        </w:r>
+      </w:fldSimple>
       <w:r>
         <w:t xml:space="preserve"> &lt;Staff&gt; Print information to NFC card</w:t>
       </w:r>
@@ -12822,11 +12511,9 @@
               <w:jc w:val="left"/>
               <w:cnfStyle w:val="000000100000" w:firstRow="0" w:lastRow="0" w:firstColumn="0" w:lastColumn="0" w:oddVBand="0" w:evenVBand="0" w:oddHBand="1" w:evenHBand="0" w:firstRowFirstColumn="0" w:firstRowLastColumn="0" w:lastRowFirstColumn="0" w:lastRowLastColumn="0"/>
             </w:pPr>
-            <w:proofErr w:type="spellStart"/>
             <w:r>
               <w:t>viewContract</w:t>
             </w:r>
-            <w:proofErr w:type="spellEnd"/>
           </w:p>
         </w:tc>
         <w:tc>
@@ -12901,11 +12588,9 @@
               <w:jc w:val="left"/>
               <w:cnfStyle w:val="000000000000" w:firstRow="0" w:lastRow="0" w:firstColumn="0" w:lastColumn="0" w:oddVBand="0" w:evenVBand="0" w:oddHBand="0" w:evenHBand="0" w:firstRowFirstColumn="0" w:firstRowLastColumn="0" w:lastRowFirstColumn="0" w:lastRowLastColumn="0"/>
             </w:pPr>
-            <w:proofErr w:type="spellStart"/>
             <w:r>
               <w:t>viewCompensation</w:t>
             </w:r>
-            <w:proofErr w:type="spellEnd"/>
           </w:p>
         </w:tc>
         <w:tc>
@@ -12983,7 +12668,6 @@
               <w:jc w:val="left"/>
               <w:cnfStyle w:val="000000100000" w:firstRow="0" w:lastRow="0" w:firstColumn="0" w:lastColumn="0" w:oddVBand="0" w:evenVBand="0" w:oddHBand="1" w:evenHBand="0" w:firstRowFirstColumn="0" w:firstRowLastColumn="0" w:lastRowFirstColumn="0" w:lastRowLastColumn="0"/>
             </w:pPr>
-            <w:proofErr w:type="spellStart"/>
             <w:r>
               <w:t>v</w:t>
             </w:r>
@@ -12993,7 +12677,6 @@
             <w:r>
               <w:t>NewCardReq</w:t>
             </w:r>
-            <w:proofErr w:type="spellEnd"/>
           </w:p>
         </w:tc>
         <w:tc>
@@ -13069,7 +12752,6 @@
               <w:jc w:val="left"/>
               <w:cnfStyle w:val="000000000000" w:firstRow="0" w:lastRow="0" w:firstColumn="0" w:lastColumn="0" w:oddVBand="0" w:evenVBand="0" w:oddHBand="0" w:evenHBand="0" w:firstRowFirstColumn="0" w:firstRowLastColumn="0" w:lastRowFirstColumn="0" w:lastRowLastColumn="0"/>
             </w:pPr>
-            <w:proofErr w:type="spellStart"/>
             <w:r>
               <w:t>v</w:t>
             </w:r>
@@ -13079,7 +12761,6 @@
             <w:r>
               <w:t>CancelContract</w:t>
             </w:r>
-            <w:proofErr w:type="spellEnd"/>
           </w:p>
         </w:tc>
         <w:tc>
@@ -13842,7 +13523,6 @@
               <w:jc w:val="left"/>
               <w:cnfStyle w:val="000000000000" w:firstRow="0" w:lastRow="0" w:firstColumn="0" w:lastColumn="0" w:oddVBand="0" w:evenVBand="0" w:oddHBand="0" w:evenHBand="0" w:firstRowFirstColumn="0" w:firstRowLastColumn="0" w:lastRowFirstColumn="0" w:lastRowLastColumn="0"/>
             </w:pPr>
-            <w:proofErr w:type="spellStart"/>
             <w:r>
               <w:t>txt</w:t>
             </w:r>
@@ -13852,7 +13532,6 @@
             <w:r>
               <w:t>Value</w:t>
             </w:r>
-            <w:proofErr w:type="spellEnd"/>
           </w:p>
         </w:tc>
         <w:tc>
@@ -14258,14 +13937,12 @@
               <w:jc w:val="left"/>
               <w:cnfStyle w:val="000000100000" w:firstRow="0" w:lastRow="0" w:firstColumn="0" w:lastColumn="0" w:oddVBand="0" w:evenVBand="0" w:oddHBand="1" w:evenHBand="0" w:firstRowFirstColumn="0" w:firstRowLastColumn="0" w:lastRowFirstColumn="0" w:lastRowLastColumn="0"/>
             </w:pPr>
-            <w:proofErr w:type="spellStart"/>
             <w:r>
               <w:t>btn</w:t>
             </w:r>
             <w:r>
               <w:t>Create</w:t>
             </w:r>
-            <w:proofErr w:type="spellEnd"/>
           </w:p>
         </w:tc>
         <w:tc>
@@ -14340,14 +14017,12 @@
               <w:jc w:val="left"/>
               <w:cnfStyle w:val="000000000000" w:firstRow="0" w:lastRow="0" w:firstColumn="0" w:lastColumn="0" w:oddVBand="0" w:evenVBand="0" w:oddHBand="0" w:evenHBand="0" w:firstRowFirstColumn="0" w:firstRowLastColumn="0" w:lastRowFirstColumn="0" w:lastRowLastColumn="0"/>
             </w:pPr>
-            <w:proofErr w:type="spellStart"/>
             <w:r>
               <w:t>btnS</w:t>
             </w:r>
             <w:r>
               <w:t>earch</w:t>
             </w:r>
-            <w:proofErr w:type="spellEnd"/>
           </w:p>
         </w:tc>
         <w:tc>
@@ -14425,11 +14100,9 @@
               <w:jc w:val="left"/>
               <w:cnfStyle w:val="000000100000" w:firstRow="0" w:lastRow="0" w:firstColumn="0" w:lastColumn="0" w:oddVBand="0" w:evenVBand="0" w:oddHBand="1" w:evenHBand="0" w:firstRowFirstColumn="0" w:firstRowLastColumn="0" w:lastRowFirstColumn="0" w:lastRowLastColumn="0"/>
             </w:pPr>
-            <w:proofErr w:type="spellStart"/>
             <w:r>
               <w:t>customerDetail</w:t>
             </w:r>
-            <w:proofErr w:type="spellEnd"/>
           </w:p>
         </w:tc>
         <w:tc>
@@ -15070,14 +14743,12 @@
               <w:jc w:val="left"/>
               <w:cnfStyle w:val="000000100000" w:firstRow="0" w:lastRow="0" w:firstColumn="0" w:lastColumn="0" w:oddVBand="0" w:evenVBand="0" w:oddHBand="1" w:evenHBand="0" w:firstRowFirstColumn="0" w:firstRowLastColumn="0" w:lastRowFirstColumn="0" w:lastRowLastColumn="0"/>
             </w:pPr>
-            <w:proofErr w:type="spellStart"/>
             <w:r>
               <w:t>txt</w:t>
             </w:r>
             <w:r>
               <w:t>Name</w:t>
             </w:r>
-            <w:proofErr w:type="spellEnd"/>
           </w:p>
         </w:tc>
         <w:tc>
@@ -15197,14 +14868,12 @@
               <w:jc w:val="left"/>
               <w:cnfStyle w:val="000000000000" w:firstRow="0" w:lastRow="0" w:firstColumn="0" w:lastColumn="0" w:oddVBand="0" w:evenVBand="0" w:oddHBand="0" w:evenHBand="0" w:firstRowFirstColumn="0" w:firstRowLastColumn="0" w:lastRowFirstColumn="0" w:lastRowLastColumn="0"/>
             </w:pPr>
-            <w:proofErr w:type="spellStart"/>
             <w:r>
               <w:t>txt</w:t>
             </w:r>
             <w:r>
               <w:t>Address</w:t>
             </w:r>
-            <w:proofErr w:type="spellEnd"/>
           </w:p>
         </w:tc>
         <w:tc>
@@ -15328,14 +14997,12 @@
               <w:jc w:val="left"/>
               <w:cnfStyle w:val="000000100000" w:firstRow="0" w:lastRow="0" w:firstColumn="0" w:lastColumn="0" w:oddVBand="0" w:evenVBand="0" w:oddHBand="1" w:evenHBand="0" w:firstRowFirstColumn="0" w:firstRowLastColumn="0" w:lastRowFirstColumn="0" w:lastRowLastColumn="0"/>
             </w:pPr>
-            <w:proofErr w:type="spellStart"/>
             <w:r>
               <w:t>txt</w:t>
             </w:r>
             <w:r>
               <w:t>Email</w:t>
             </w:r>
-            <w:proofErr w:type="spellEnd"/>
           </w:p>
         </w:tc>
         <w:tc>
@@ -15455,14 +15122,12 @@
               <w:jc w:val="left"/>
               <w:cnfStyle w:val="000000000000" w:firstRow="0" w:lastRow="0" w:firstColumn="0" w:lastColumn="0" w:oddVBand="0" w:evenVBand="0" w:oddHBand="0" w:evenHBand="0" w:firstRowFirstColumn="0" w:firstRowLastColumn="0" w:lastRowFirstColumn="0" w:lastRowLastColumn="0"/>
             </w:pPr>
-            <w:proofErr w:type="spellStart"/>
             <w:r>
               <w:t>txt</w:t>
             </w:r>
             <w:r>
               <w:t>Phone</w:t>
             </w:r>
-            <w:proofErr w:type="spellEnd"/>
           </w:p>
         </w:tc>
         <w:tc>
@@ -15585,16 +15250,11 @@
               <w:jc w:val="left"/>
               <w:cnfStyle w:val="000000100000" w:firstRow="0" w:lastRow="0" w:firstColumn="0" w:lastColumn="0" w:oddVBand="0" w:evenVBand="0" w:oddHBand="1" w:evenHBand="0" w:firstRowFirstColumn="0" w:firstRowLastColumn="0" w:lastRowFirstColumn="0" w:lastRowLastColumn="0"/>
             </w:pPr>
-            <w:proofErr w:type="spellStart"/>
             <w:r>
               <w:t>txt</w:t>
             </w:r>
             <w:r>
-              <w:t>Personal</w:t>
-            </w:r>
-            <w:proofErr w:type="spellEnd"/>
-            <w:r>
-              <w:t xml:space="preserve"> ID</w:t>
+              <w:t>Personal ID</w:t>
             </w:r>
           </w:p>
         </w:tc>
@@ -15875,14 +15535,12 @@
               <w:jc w:val="left"/>
               <w:cnfStyle w:val="000000100000" w:firstRow="0" w:lastRow="0" w:firstColumn="0" w:lastColumn="0" w:oddVBand="0" w:evenVBand="0" w:oddHBand="1" w:evenHBand="0" w:firstRowFirstColumn="0" w:firstRowLastColumn="0" w:lastRowFirstColumn="0" w:lastRowLastColumn="0"/>
             </w:pPr>
-            <w:proofErr w:type="spellStart"/>
             <w:r>
               <w:t>btn</w:t>
             </w:r>
             <w:r>
               <w:t>Create</w:t>
             </w:r>
-            <w:proofErr w:type="spellEnd"/>
           </w:p>
         </w:tc>
         <w:tc>
@@ -16639,7 +16297,6 @@
               <w:jc w:val="left"/>
               <w:cnfStyle w:val="000000000000" w:firstRow="0" w:lastRow="0" w:firstColumn="0" w:lastColumn="0" w:oddVBand="0" w:evenVBand="0" w:oddHBand="0" w:evenHBand="0" w:firstRowFirstColumn="0" w:firstRowLastColumn="0" w:lastRowFirstColumn="0" w:lastRowLastColumn="0"/>
             </w:pPr>
-            <w:proofErr w:type="spellStart"/>
             <w:r>
               <w:t>txt</w:t>
             </w:r>
@@ -16649,7 +16306,6 @@
             <w:r>
               <w:t>Value</w:t>
             </w:r>
-            <w:proofErr w:type="spellEnd"/>
           </w:p>
         </w:tc>
         <w:tc>
@@ -17054,14 +16710,12 @@
               <w:jc w:val="left"/>
               <w:cnfStyle w:val="000000100000" w:firstRow="0" w:lastRow="0" w:firstColumn="0" w:lastColumn="0" w:oddVBand="0" w:evenVBand="0" w:oddHBand="1" w:evenHBand="0" w:firstRowFirstColumn="0" w:firstRowLastColumn="0" w:lastRowFirstColumn="0" w:lastRowLastColumn="0"/>
             </w:pPr>
-            <w:proofErr w:type="spellStart"/>
             <w:r>
               <w:t>btn</w:t>
             </w:r>
             <w:r>
               <w:t>Create</w:t>
             </w:r>
-            <w:proofErr w:type="spellEnd"/>
           </w:p>
         </w:tc>
         <w:tc>
@@ -17136,14 +16790,12 @@
               <w:jc w:val="left"/>
               <w:cnfStyle w:val="000000000000" w:firstRow="0" w:lastRow="0" w:firstColumn="0" w:lastColumn="0" w:oddVBand="0" w:evenVBand="0" w:oddHBand="0" w:evenHBand="0" w:firstRowFirstColumn="0" w:firstRowLastColumn="0" w:lastRowFirstColumn="0" w:lastRowLastColumn="0"/>
             </w:pPr>
-            <w:proofErr w:type="spellStart"/>
             <w:r>
               <w:t>btn</w:t>
             </w:r>
             <w:r>
               <w:t>Search</w:t>
             </w:r>
-            <w:proofErr w:type="spellEnd"/>
           </w:p>
         </w:tc>
         <w:tc>
@@ -17221,11 +16873,9 @@
               <w:jc w:val="left"/>
               <w:cnfStyle w:val="000000100000" w:firstRow="0" w:lastRow="0" w:firstColumn="0" w:lastColumn="0" w:oddVBand="0" w:evenVBand="0" w:oddHBand="1" w:evenHBand="0" w:firstRowFirstColumn="0" w:firstRowLastColumn="0" w:lastRowFirstColumn="0" w:lastRowLastColumn="0"/>
             </w:pPr>
-            <w:proofErr w:type="spellStart"/>
             <w:r>
               <w:t>contractDetail</w:t>
             </w:r>
-            <w:proofErr w:type="spellEnd"/>
           </w:p>
         </w:tc>
         <w:tc>
@@ -17300,11 +16950,9 @@
               <w:jc w:val="left"/>
               <w:cnfStyle w:val="000000000000" w:firstRow="0" w:lastRow="0" w:firstColumn="0" w:lastColumn="0" w:oddVBand="0" w:evenVBand="0" w:oddHBand="0" w:evenHBand="0" w:firstRowFirstColumn="0" w:firstRowLastColumn="0" w:lastRowFirstColumn="0" w:lastRowLastColumn="0"/>
             </w:pPr>
-            <w:proofErr w:type="spellStart"/>
             <w:r>
               <w:t>customerDetail</w:t>
             </w:r>
-            <w:proofErr w:type="spellEnd"/>
           </w:p>
         </w:tc>
         <w:tc>
@@ -17947,14 +17595,12 @@
               <w:jc w:val="left"/>
               <w:cnfStyle w:val="000000100000" w:firstRow="0" w:lastRow="0" w:firstColumn="0" w:lastColumn="0" w:oddVBand="0" w:evenVBand="0" w:oddHBand="1" w:evenHBand="0" w:firstRowFirstColumn="0" w:firstRowLastColumn="0" w:lastRowFirstColumn="0" w:lastRowLastColumn="0"/>
             </w:pPr>
-            <w:proofErr w:type="spellStart"/>
             <w:r>
               <w:t>txtCustomerC</w:t>
             </w:r>
             <w:r>
               <w:t>ode</w:t>
             </w:r>
-            <w:proofErr w:type="spellEnd"/>
           </w:p>
         </w:tc>
         <w:tc>
@@ -18074,11 +17720,9 @@
               <w:jc w:val="left"/>
               <w:cnfStyle w:val="000000000000" w:firstRow="0" w:lastRow="0" w:firstColumn="0" w:lastColumn="0" w:oddVBand="0" w:evenVBand="0" w:oddHBand="0" w:evenHBand="0" w:firstRowFirstColumn="0" w:firstRowLastColumn="0" w:lastRowFirstColumn="0" w:lastRowLastColumn="0"/>
             </w:pPr>
-            <w:proofErr w:type="spellStart"/>
             <w:r>
               <w:t>ddlContractType</w:t>
             </w:r>
-            <w:proofErr w:type="spellEnd"/>
           </w:p>
         </w:tc>
         <w:tc>
@@ -18201,11 +17845,9 @@
               <w:jc w:val="left"/>
               <w:cnfStyle w:val="000000100000" w:firstRow="0" w:lastRow="0" w:firstColumn="0" w:lastColumn="0" w:oddVBand="0" w:evenVBand="0" w:oddHBand="1" w:evenHBand="0" w:firstRowFirstColumn="0" w:firstRowLastColumn="0" w:lastRowFirstColumn="0" w:lastRowLastColumn="0"/>
             </w:pPr>
-            <w:proofErr w:type="spellStart"/>
             <w:r>
               <w:t>txtStartDate</w:t>
             </w:r>
-            <w:proofErr w:type="spellEnd"/>
           </w:p>
         </w:tc>
         <w:tc>
@@ -18325,14 +17967,12 @@
               <w:jc w:val="left"/>
               <w:cnfStyle w:val="000000000000" w:firstRow="0" w:lastRow="0" w:firstColumn="0" w:lastColumn="0" w:oddVBand="0" w:evenVBand="0" w:oddHBand="0" w:evenHBand="0" w:firstRowFirstColumn="0" w:firstRowLastColumn="0" w:lastRowFirstColumn="0" w:lastRowLastColumn="0"/>
             </w:pPr>
-            <w:proofErr w:type="spellStart"/>
             <w:r>
               <w:t>txtExpiredD</w:t>
             </w:r>
             <w:r>
               <w:t>ate</w:t>
             </w:r>
-            <w:proofErr w:type="spellEnd"/>
           </w:p>
         </w:tc>
         <w:tc>
@@ -18455,11 +18095,9 @@
               <w:jc w:val="left"/>
               <w:cnfStyle w:val="000000100000" w:firstRow="0" w:lastRow="0" w:firstColumn="0" w:lastColumn="0" w:oddVBand="0" w:evenVBand="0" w:oddHBand="1" w:evenHBand="0" w:firstRowFirstColumn="0" w:firstRowLastColumn="0" w:lastRowFirstColumn="0" w:lastRowLastColumn="0"/>
             </w:pPr>
-            <w:proofErr w:type="spellStart"/>
             <w:r>
               <w:t>txtContractFee</w:t>
             </w:r>
-            <w:proofErr w:type="spellEnd"/>
           </w:p>
         </w:tc>
         <w:tc>
@@ -18579,14 +18217,12 @@
               <w:jc w:val="left"/>
               <w:cnfStyle w:val="000000000000" w:firstRow="0" w:lastRow="0" w:firstColumn="0" w:lastColumn="0" w:oddVBand="0" w:evenVBand="0" w:oddHBand="0" w:evenHBand="0" w:firstRowFirstColumn="0" w:firstRowLastColumn="0" w:lastRowFirstColumn="0" w:lastRowLastColumn="0"/>
             </w:pPr>
-            <w:proofErr w:type="spellStart"/>
             <w:r>
               <w:t>txt</w:t>
             </w:r>
             <w:r>
               <w:t>Plate</w:t>
             </w:r>
-            <w:proofErr w:type="spellEnd"/>
           </w:p>
         </w:tc>
         <w:tc>
@@ -18709,14 +18345,12 @@
               <w:jc w:val="left"/>
               <w:cnfStyle w:val="000000100000" w:firstRow="0" w:lastRow="0" w:firstColumn="0" w:lastColumn="0" w:oddVBand="0" w:evenVBand="0" w:oddHBand="1" w:evenHBand="0" w:firstRowFirstColumn="0" w:firstRowLastColumn="0" w:lastRowFirstColumn="0" w:lastRowLastColumn="0"/>
             </w:pPr>
-            <w:proofErr w:type="spellStart"/>
             <w:r>
               <w:t>txt</w:t>
             </w:r>
             <w:r>
               <w:t>Brand</w:t>
             </w:r>
-            <w:proofErr w:type="spellEnd"/>
           </w:p>
         </w:tc>
         <w:tc>
@@ -18836,14 +18470,12 @@
               <w:jc w:val="left"/>
               <w:cnfStyle w:val="000000000000" w:firstRow="0" w:lastRow="0" w:firstColumn="0" w:lastColumn="0" w:oddVBand="0" w:evenVBand="0" w:oddHBand="0" w:evenHBand="0" w:firstRowFirstColumn="0" w:firstRowLastColumn="0" w:lastRowFirstColumn="0" w:lastRowLastColumn="0"/>
             </w:pPr>
-            <w:proofErr w:type="spellStart"/>
             <w:r>
               <w:t>txt</w:t>
             </w:r>
             <w:r>
               <w:t>Engine</w:t>
             </w:r>
-            <w:proofErr w:type="spellEnd"/>
           </w:p>
         </w:tc>
         <w:tc>
@@ -18966,14 +18598,12 @@
               <w:jc w:val="left"/>
               <w:cnfStyle w:val="000000100000" w:firstRow="0" w:lastRow="0" w:firstColumn="0" w:lastColumn="0" w:oddVBand="0" w:evenVBand="0" w:oddHBand="1" w:evenHBand="0" w:firstRowFirstColumn="0" w:firstRowLastColumn="0" w:lastRowFirstColumn="0" w:lastRowLastColumn="0"/>
             </w:pPr>
-            <w:proofErr w:type="spellStart"/>
             <w:r>
               <w:t>txt</w:t>
             </w:r>
             <w:r>
               <w:t>Chassis</w:t>
             </w:r>
-            <w:proofErr w:type="spellEnd"/>
           </w:p>
         </w:tc>
         <w:tc>
@@ -19093,14 +18723,12 @@
               <w:jc w:val="left"/>
               <w:cnfStyle w:val="000000000000" w:firstRow="0" w:lastRow="0" w:firstColumn="0" w:lastColumn="0" w:oddVBand="0" w:evenVBand="0" w:oddHBand="0" w:evenHBand="0" w:firstRowFirstColumn="0" w:firstRowLastColumn="0" w:lastRowFirstColumn="0" w:lastRowLastColumn="0"/>
             </w:pPr>
-            <w:proofErr w:type="spellStart"/>
             <w:r>
               <w:t>txt</w:t>
             </w:r>
             <w:r>
               <w:t>Capacity</w:t>
             </w:r>
-            <w:proofErr w:type="spellEnd"/>
           </w:p>
         </w:tc>
         <w:tc>
@@ -19223,14 +18851,12 @@
               <w:jc w:val="left"/>
               <w:cnfStyle w:val="000000100000" w:firstRow="0" w:lastRow="0" w:firstColumn="0" w:lastColumn="0" w:oddVBand="0" w:evenVBand="0" w:oddHBand="1" w:evenHBand="0" w:firstRowFirstColumn="0" w:firstRowLastColumn="0" w:lastRowFirstColumn="0" w:lastRowLastColumn="0"/>
             </w:pPr>
-            <w:proofErr w:type="spellStart"/>
             <w:r>
               <w:t>txt</w:t>
             </w:r>
             <w:r>
               <w:t>Color</w:t>
             </w:r>
-            <w:proofErr w:type="spellEnd"/>
           </w:p>
         </w:tc>
         <w:tc>
@@ -19350,14 +18976,12 @@
               <w:jc w:val="left"/>
               <w:cnfStyle w:val="000000000000" w:firstRow="0" w:lastRow="0" w:firstColumn="0" w:lastColumn="0" w:oddVBand="0" w:evenVBand="0" w:oddHBand="0" w:evenHBand="0" w:firstRowFirstColumn="0" w:firstRowLastColumn="0" w:lastRowFirstColumn="0" w:lastRowLastColumn="0"/>
             </w:pPr>
-            <w:proofErr w:type="spellStart"/>
             <w:r>
               <w:t>txt</w:t>
             </w:r>
             <w:r>
               <w:t>Type</w:t>
             </w:r>
-            <w:proofErr w:type="spellEnd"/>
           </w:p>
         </w:tc>
         <w:tc>
@@ -19480,16 +19104,11 @@
               <w:jc w:val="left"/>
               <w:cnfStyle w:val="000000100000" w:firstRow="0" w:lastRow="0" w:firstColumn="0" w:lastColumn="0" w:oddVBand="0" w:evenVBand="0" w:oddHBand="1" w:evenHBand="0" w:firstRowFirstColumn="0" w:firstRowLastColumn="0" w:lastRowFirstColumn="0" w:lastRowLastColumn="0"/>
             </w:pPr>
-            <w:proofErr w:type="spellStart"/>
             <w:r>
               <w:t>txt</w:t>
             </w:r>
             <w:r>
-              <w:t>Model</w:t>
-            </w:r>
-            <w:proofErr w:type="spellEnd"/>
-            <w:r>
-              <w:t xml:space="preserve"> code</w:t>
+              <w:t>Model code</w:t>
             </w:r>
           </w:p>
         </w:tc>
@@ -19610,11 +19229,9 @@
               <w:jc w:val="left"/>
               <w:cnfStyle w:val="000000000000" w:firstRow="0" w:lastRow="0" w:firstColumn="0" w:lastColumn="0" w:oddVBand="0" w:evenVBand="0" w:oddHBand="0" w:evenHBand="0" w:firstRowFirstColumn="0" w:firstRowLastColumn="0" w:lastRowFirstColumn="0" w:lastRowLastColumn="0"/>
             </w:pPr>
-            <w:proofErr w:type="spellStart"/>
             <w:r>
               <w:t>txtYearOfMan</w:t>
             </w:r>
-            <w:proofErr w:type="spellEnd"/>
           </w:p>
         </w:tc>
         <w:tc>
@@ -19737,14 +19354,12 @@
               <w:jc w:val="left"/>
               <w:cnfStyle w:val="000000100000" w:firstRow="0" w:lastRow="0" w:firstColumn="0" w:lastColumn="0" w:oddVBand="0" w:evenVBand="0" w:oddHBand="1" w:evenHBand="0" w:firstRowFirstColumn="0" w:firstRowLastColumn="0" w:lastRowFirstColumn="0" w:lastRowLastColumn="0"/>
             </w:pPr>
-            <w:proofErr w:type="spellStart"/>
             <w:r>
               <w:t>txt</w:t>
             </w:r>
             <w:r>
               <w:t>Weight</w:t>
             </w:r>
-            <w:proofErr w:type="spellEnd"/>
           </w:p>
         </w:tc>
         <w:tc>
@@ -19864,11 +19479,9 @@
               <w:jc w:val="left"/>
               <w:cnfStyle w:val="000000000000" w:firstRow="0" w:lastRow="0" w:firstColumn="0" w:lastColumn="0" w:oddVBand="0" w:evenVBand="0" w:oddHBand="0" w:evenHBand="0" w:firstRowFirstColumn="0" w:firstRowLastColumn="0" w:lastRowFirstColumn="0" w:lastRowLastColumn="0"/>
             </w:pPr>
-            <w:proofErr w:type="spellStart"/>
             <w:r>
               <w:t>txtSeatCapacity</w:t>
             </w:r>
-            <w:proofErr w:type="spellEnd"/>
           </w:p>
         </w:tc>
         <w:tc>
@@ -19992,11 +19605,9 @@
               <w:jc w:val="left"/>
               <w:cnfStyle w:val="000000100000" w:firstRow="0" w:lastRow="0" w:firstColumn="0" w:lastColumn="0" w:oddVBand="0" w:evenVBand="0" w:oddHBand="1" w:evenHBand="0" w:firstRowFirstColumn="0" w:firstRowLastColumn="0" w:lastRowFirstColumn="0" w:lastRowLastColumn="0"/>
             </w:pPr>
-            <w:proofErr w:type="spellStart"/>
             <w:r>
               <w:t>txtPaidDate</w:t>
             </w:r>
-            <w:proofErr w:type="spellEnd"/>
           </w:p>
         </w:tc>
         <w:tc>
@@ -20276,14 +19887,12 @@
               <w:jc w:val="left"/>
               <w:cnfStyle w:val="000000100000" w:firstRow="0" w:lastRow="0" w:firstColumn="0" w:lastColumn="0" w:oddVBand="0" w:evenVBand="0" w:oddHBand="1" w:evenHBand="0" w:firstRowFirstColumn="0" w:firstRowLastColumn="0" w:lastRowFirstColumn="0" w:lastRowLastColumn="0"/>
             </w:pPr>
-            <w:proofErr w:type="spellStart"/>
             <w:r>
               <w:t>btn</w:t>
             </w:r>
             <w:r>
               <w:t>Select</w:t>
             </w:r>
-            <w:proofErr w:type="spellEnd"/>
           </w:p>
         </w:tc>
         <w:tc>
@@ -20358,14 +19967,12 @@
               <w:jc w:val="left"/>
               <w:cnfStyle w:val="000000000000" w:firstRow="0" w:lastRow="0" w:firstColumn="0" w:lastColumn="0" w:oddVBand="0" w:evenVBand="0" w:oddHBand="0" w:evenHBand="0" w:firstRowFirstColumn="0" w:firstRowLastColumn="0" w:lastRowFirstColumn="0" w:lastRowLastColumn="0"/>
             </w:pPr>
-            <w:proofErr w:type="spellStart"/>
             <w:r>
               <w:t>btn</w:t>
             </w:r>
             <w:r>
               <w:t>Create</w:t>
             </w:r>
-            <w:proofErr w:type="spellEnd"/>
           </w:p>
         </w:tc>
         <w:tc>
@@ -21007,11 +20614,9 @@
               <w:jc w:val="left"/>
               <w:cnfStyle w:val="000000100000" w:firstRow="0" w:lastRow="0" w:firstColumn="0" w:lastColumn="0" w:oddVBand="0" w:evenVBand="0" w:oddHBand="1" w:evenHBand="0" w:firstRowFirstColumn="0" w:firstRowLastColumn="0" w:lastRowFirstColumn="0" w:lastRowLastColumn="0"/>
             </w:pPr>
-            <w:proofErr w:type="spellStart"/>
             <w:r>
               <w:t>txtExpiredDate</w:t>
             </w:r>
-            <w:proofErr w:type="spellEnd"/>
           </w:p>
         </w:tc>
         <w:tc>
@@ -21131,11 +20736,9 @@
               <w:jc w:val="left"/>
               <w:cnfStyle w:val="000000000000" w:firstRow="0" w:lastRow="0" w:firstColumn="0" w:lastColumn="0" w:oddVBand="0" w:evenVBand="0" w:oddHBand="0" w:evenHBand="0" w:firstRowFirstColumn="0" w:firstRowLastColumn="0" w:lastRowFirstColumn="0" w:lastRowLastColumn="0"/>
             </w:pPr>
-            <w:proofErr w:type="spellStart"/>
             <w:r>
               <w:t>txtAmount</w:t>
             </w:r>
-            <w:proofErr w:type="spellEnd"/>
           </w:p>
         </w:tc>
         <w:tc>
@@ -21258,11 +20861,9 @@
               <w:jc w:val="left"/>
               <w:cnfStyle w:val="000000100000" w:firstRow="0" w:lastRow="0" w:firstColumn="0" w:lastColumn="0" w:oddVBand="0" w:evenVBand="0" w:oddHBand="1" w:evenHBand="0" w:firstRowFirstColumn="0" w:firstRowLastColumn="0" w:lastRowFirstColumn="0" w:lastRowLastColumn="0"/>
             </w:pPr>
-            <w:proofErr w:type="spellStart"/>
             <w:r>
               <w:t>txtPaidDate</w:t>
             </w:r>
-            <w:proofErr w:type="spellEnd"/>
           </w:p>
         </w:tc>
         <w:tc>
@@ -21542,14 +21143,12 @@
               <w:jc w:val="left"/>
               <w:cnfStyle w:val="000000100000" w:firstRow="0" w:lastRow="0" w:firstColumn="0" w:lastColumn="0" w:oddVBand="0" w:evenVBand="0" w:oddHBand="1" w:evenHBand="0" w:firstRowFirstColumn="0" w:firstRowLastColumn="0" w:lastRowFirstColumn="0" w:lastRowLastColumn="0"/>
             </w:pPr>
-            <w:proofErr w:type="spellStart"/>
             <w:r>
               <w:t>btn</w:t>
             </w:r>
             <w:r>
               <w:t>Renew</w:t>
             </w:r>
-            <w:proofErr w:type="spellEnd"/>
           </w:p>
         </w:tc>
         <w:tc>
@@ -21624,14 +21223,12 @@
               <w:jc w:val="left"/>
               <w:cnfStyle w:val="000000000000" w:firstRow="0" w:lastRow="0" w:firstColumn="0" w:lastColumn="0" w:oddVBand="0" w:evenVBand="0" w:oddHBand="0" w:evenHBand="0" w:firstRowFirstColumn="0" w:firstRowLastColumn="0" w:lastRowFirstColumn="0" w:lastRowLastColumn="0"/>
             </w:pPr>
-            <w:proofErr w:type="spellStart"/>
             <w:r>
               <w:t>btn</w:t>
             </w:r>
             <w:r>
               <w:t>Close</w:t>
             </w:r>
-            <w:proofErr w:type="spellEnd"/>
           </w:p>
         </w:tc>
         <w:tc>
@@ -22141,14 +21738,12 @@
               <w:jc w:val="left"/>
               <w:cnfStyle w:val="000000000000" w:firstRow="0" w:lastRow="0" w:firstColumn="0" w:lastColumn="0" w:oddVBand="0" w:evenVBand="0" w:oddHBand="0" w:evenHBand="0" w:firstRowFirstColumn="0" w:firstRowLastColumn="0" w:lastRowFirstColumn="0" w:lastRowLastColumn="0"/>
             </w:pPr>
-            <w:proofErr w:type="spellStart"/>
             <w:r>
               <w:t>txtCancelD</w:t>
             </w:r>
             <w:r>
               <w:t>ate</w:t>
             </w:r>
-            <w:proofErr w:type="spellEnd"/>
           </w:p>
         </w:tc>
         <w:tc>
@@ -22271,14 +21866,12 @@
               <w:jc w:val="left"/>
               <w:cnfStyle w:val="000000100000" w:firstRow="0" w:lastRow="0" w:firstColumn="0" w:lastColumn="0" w:oddVBand="0" w:evenVBand="0" w:oddHBand="1" w:evenHBand="0" w:firstRowFirstColumn="0" w:firstRowLastColumn="0" w:lastRowFirstColumn="0" w:lastRowLastColumn="0"/>
             </w:pPr>
-            <w:proofErr w:type="spellStart"/>
             <w:r>
               <w:t>txtCancelR</w:t>
             </w:r>
             <w:r>
               <w:t>eason</w:t>
             </w:r>
-            <w:proofErr w:type="spellEnd"/>
           </w:p>
         </w:tc>
         <w:tc>
@@ -22398,16 +21991,12 @@
               <w:jc w:val="left"/>
               <w:cnfStyle w:val="000000000000" w:firstRow="0" w:lastRow="0" w:firstColumn="0" w:lastColumn="0" w:oddVBand="0" w:evenVBand="0" w:oddHBand="0" w:evenHBand="0" w:firstRowFirstColumn="0" w:firstRowLastColumn="0" w:lastRowFirstColumn="0" w:lastRowLastColumn="0"/>
             </w:pPr>
-            <w:proofErr w:type="spellStart"/>
             <w:r>
               <w:t>txtCancelN</w:t>
             </w:r>
             <w:r>
               <w:t>ote</w:t>
             </w:r>
-            <w:bookmarkStart w:id="0" w:name="_GoBack"/>
-            <w:bookmarkEnd w:id="0"/>
-            <w:proofErr w:type="spellEnd"/>
           </w:p>
         </w:tc>
         <w:tc>
@@ -22687,11 +22276,9 @@
               <w:jc w:val="left"/>
               <w:cnfStyle w:val="000000100000" w:firstRow="0" w:lastRow="0" w:firstColumn="0" w:lastColumn="0" w:oddVBand="0" w:evenVBand="0" w:oddHBand="1" w:evenHBand="0" w:firstRowFirstColumn="0" w:firstRowLastColumn="0" w:lastRowFirstColumn="0" w:lastRowLastColumn="0"/>
             </w:pPr>
-            <w:proofErr w:type="spellStart"/>
             <w:r>
               <w:t>btnCancel</w:t>
             </w:r>
-            <w:proofErr w:type="spellEnd"/>
           </w:p>
         </w:tc>
         <w:tc>
@@ -22766,14 +22353,12 @@
               <w:jc w:val="left"/>
               <w:cnfStyle w:val="000000000000" w:firstRow="0" w:lastRow="0" w:firstColumn="0" w:lastColumn="0" w:oddVBand="0" w:evenVBand="0" w:oddHBand="0" w:evenHBand="0" w:firstRowFirstColumn="0" w:firstRowLastColumn="0" w:lastRowFirstColumn="0" w:lastRowLastColumn="0"/>
             </w:pPr>
-            <w:proofErr w:type="spellStart"/>
             <w:r>
               <w:t>btn</w:t>
             </w:r>
             <w:r>
               <w:t>Close</w:t>
             </w:r>
-            <w:proofErr w:type="spellEnd"/>
           </w:p>
         </w:tc>
         <w:tc>
@@ -23126,11 +22711,9 @@
                 <w:b/>
               </w:rPr>
             </w:pPr>
-            <w:proofErr w:type="spellStart"/>
             <w:r>
               <w:t>lblMenu</w:t>
             </w:r>
-            <w:proofErr w:type="spellEnd"/>
           </w:p>
         </w:tc>
         <w:tc>
@@ -23279,11 +22862,9 @@
                 <w:b/>
               </w:rPr>
             </w:pPr>
-            <w:proofErr w:type="spellStart"/>
             <w:r>
               <w:t>lblTitle</w:t>
             </w:r>
-            <w:proofErr w:type="spellEnd"/>
           </w:p>
         </w:tc>
         <w:tc>
@@ -23435,11 +23016,9 @@
                 <w:b/>
               </w:rPr>
             </w:pPr>
-            <w:proofErr w:type="spellStart"/>
             <w:r>
               <w:t>lblAmountContract</w:t>
             </w:r>
-            <w:proofErr w:type="spellEnd"/>
           </w:p>
         </w:tc>
         <w:tc>
@@ -23588,11 +23167,9 @@
                 <w:b/>
               </w:rPr>
             </w:pPr>
-            <w:proofErr w:type="spellStart"/>
             <w:r>
               <w:t>lblContractStatus</w:t>
             </w:r>
-            <w:proofErr w:type="spellEnd"/>
           </w:p>
         </w:tc>
         <w:tc>
@@ -23745,11 +23322,9 @@
                 <w:b/>
               </w:rPr>
             </w:pPr>
-            <w:proofErr w:type="spellStart"/>
             <w:r>
               <w:t>txtSearch</w:t>
             </w:r>
-            <w:proofErr w:type="spellEnd"/>
           </w:p>
         </w:tc>
         <w:tc>
@@ -23898,11 +23473,9 @@
                 <w:b/>
               </w:rPr>
             </w:pPr>
-            <w:proofErr w:type="spellStart"/>
             <w:r>
               <w:t>contractTable</w:t>
             </w:r>
-            <w:proofErr w:type="spellEnd"/>
           </w:p>
         </w:tc>
         <w:tc>
@@ -24188,14 +23761,12 @@
                 <w:b/>
               </w:rPr>
             </w:pPr>
-            <w:proofErr w:type="spellStart"/>
             <w:r>
               <w:rPr>
                 <w:rFonts w:ascii="Calibri" w:hAnsi="Calibri"/>
               </w:rPr>
               <w:t>btnSearch</w:t>
             </w:r>
-            <w:proofErr w:type="spellEnd"/>
           </w:p>
         </w:tc>
         <w:tc>
@@ -24287,14 +23858,12 @@
                 <w:b/>
               </w:rPr>
             </w:pPr>
-            <w:proofErr w:type="spellStart"/>
             <w:r>
               <w:rPr>
                 <w:rFonts w:ascii="Calibri" w:hAnsi="Calibri"/>
               </w:rPr>
               <w:t>btnCreate</w:t>
             </w:r>
-            <w:proofErr w:type="spellEnd"/>
           </w:p>
         </w:tc>
         <w:tc>
@@ -24389,14 +23958,12 @@
                 <w:b/>
               </w:rPr>
             </w:pPr>
-            <w:proofErr w:type="spellStart"/>
             <w:r>
               <w:rPr>
                 <w:rFonts w:ascii="Calibri" w:hAnsi="Calibri"/>
               </w:rPr>
               <w:t>linkContractDetail</w:t>
             </w:r>
-            <w:proofErr w:type="spellEnd"/>
           </w:p>
         </w:tc>
         <w:tc>
@@ -24755,14 +24322,12 @@
                 <w:b/>
               </w:rPr>
             </w:pPr>
-            <w:proofErr w:type="spellStart"/>
             <w:r>
               <w:rPr>
                 <w:rFonts w:ascii="Calibri" w:hAnsi="Calibri"/>
               </w:rPr>
               <w:t>lblMenu</w:t>
             </w:r>
-            <w:proofErr w:type="spellEnd"/>
           </w:p>
         </w:tc>
         <w:tc>
@@ -24911,14 +24476,12 @@
                 <w:b/>
               </w:rPr>
             </w:pPr>
-            <w:proofErr w:type="spellStart"/>
             <w:r>
               <w:rPr>
                 <w:rFonts w:ascii="Calibri" w:hAnsi="Calibri"/>
               </w:rPr>
               <w:t>lblTitle</w:t>
             </w:r>
-            <w:proofErr w:type="spellEnd"/>
           </w:p>
         </w:tc>
         <w:tc>
@@ -25070,14 +24633,12 @@
                 <w:b/>
               </w:rPr>
             </w:pPr>
-            <w:proofErr w:type="spellStart"/>
             <w:r>
               <w:rPr>
                 <w:rFonts w:ascii="Calibri" w:hAnsi="Calibri"/>
               </w:rPr>
               <w:t>txtTab</w:t>
             </w:r>
-            <w:proofErr w:type="spellEnd"/>
           </w:p>
         </w:tc>
         <w:tc>
@@ -25226,14 +24787,12 @@
                 <w:b/>
               </w:rPr>
             </w:pPr>
-            <w:proofErr w:type="spellStart"/>
             <w:r>
               <w:rPr>
                 <w:rFonts w:ascii="Calibri" w:hAnsi="Calibri"/>
               </w:rPr>
               <w:t>lblContractStatus</w:t>
             </w:r>
-            <w:proofErr w:type="spellEnd"/>
           </w:p>
         </w:tc>
         <w:tc>
@@ -25385,14 +24944,12 @@
                 <w:b/>
               </w:rPr>
             </w:pPr>
-            <w:proofErr w:type="spellStart"/>
             <w:r>
               <w:rPr>
                 <w:rFonts w:ascii="Calibri" w:hAnsi="Calibri"/>
               </w:rPr>
               <w:t>txtInformation</w:t>
             </w:r>
-            <w:proofErr w:type="spellEnd"/>
           </w:p>
         </w:tc>
         <w:tc>
@@ -25679,19 +25236,11 @@
                 <w:b/>
               </w:rPr>
             </w:pPr>
-            <w:proofErr w:type="spellStart"/>
             <w:r>
               <w:rPr>
                 <w:rFonts w:ascii="Calibri" w:hAnsi="Calibri"/>
               </w:rPr>
-              <w:t>btnRenew</w:t>
-            </w:r>
-            <w:proofErr w:type="spellEnd"/>
-            <w:r>
-              <w:rPr>
-                <w:rFonts w:ascii="Calibri" w:hAnsi="Calibri"/>
-              </w:rPr>
-              <w:t xml:space="preserve"> </w:t>
+              <w:t xml:space="preserve">btnRenew </w:t>
             </w:r>
           </w:p>
         </w:tc>
@@ -25784,14 +25333,12 @@
                 <w:b/>
               </w:rPr>
             </w:pPr>
-            <w:proofErr w:type="spellStart"/>
             <w:r>
               <w:rPr>
                 <w:rFonts w:ascii="Calibri" w:hAnsi="Calibri"/>
               </w:rPr>
               <w:t>btnCancel</w:t>
             </w:r>
-            <w:proofErr w:type="spellEnd"/>
           </w:p>
         </w:tc>
         <w:tc>
@@ -26157,14 +25704,12 @@
                 <w:b/>
               </w:rPr>
             </w:pPr>
-            <w:proofErr w:type="spellStart"/>
             <w:r>
               <w:rPr>
                 <w:rFonts w:ascii="Calibri" w:hAnsi="Calibri"/>
               </w:rPr>
               <w:t>lblTitle</w:t>
             </w:r>
-            <w:proofErr w:type="spellEnd"/>
           </w:p>
         </w:tc>
         <w:tc>
@@ -26450,7 +25995,6 @@
                 <w:b/>
               </w:rPr>
             </w:pPr>
-            <w:proofErr w:type="spellStart"/>
             <w:r>
               <w:rPr>
                 <w:rFonts w:ascii="Calibri" w:hAnsi="Calibri"/>
@@ -26473,14 +26017,7 @@
               <w:rPr>
                 <w:rFonts w:ascii="Calibri" w:hAnsi="Calibri"/>
               </w:rPr>
-              <w:t>ancel</w:t>
-            </w:r>
-            <w:proofErr w:type="spellEnd"/>
-            <w:r>
-              <w:rPr>
-                <w:rFonts w:ascii="Calibri" w:hAnsi="Calibri"/>
-              </w:rPr>
-              <w:t xml:space="preserve"> </w:t>
+              <w:t xml:space="preserve">ancel </w:t>
             </w:r>
           </w:p>
         </w:tc>
@@ -26573,14 +26110,12 @@
                 <w:b/>
               </w:rPr>
             </w:pPr>
-            <w:proofErr w:type="spellStart"/>
             <w:r>
               <w:rPr>
                 <w:rFonts w:ascii="Calibri" w:hAnsi="Calibri"/>
               </w:rPr>
               <w:t>btnConfirm</w:t>
             </w:r>
-            <w:proofErr w:type="spellEnd"/>
           </w:p>
         </w:tc>
         <w:tc>
@@ -26675,14 +26210,12 @@
                 <w:rFonts w:ascii="Calibri" w:hAnsi="Calibri"/>
               </w:rPr>
             </w:pPr>
-            <w:proofErr w:type="spellStart"/>
             <w:r>
               <w:rPr>
                 <w:rFonts w:ascii="Calibri" w:hAnsi="Calibri"/>
               </w:rPr>
               <w:t>btnLeave</w:t>
             </w:r>
-            <w:proofErr w:type="spellEnd"/>
           </w:p>
         </w:tc>
         <w:tc>
@@ -27914,14 +27447,12 @@
                 <w:b/>
               </w:rPr>
             </w:pPr>
-            <w:proofErr w:type="spellStart"/>
             <w:r>
               <w:rPr>
                 <w:rFonts w:ascii="Calibri" w:hAnsi="Calibri"/>
               </w:rPr>
               <w:t>lblTitle</w:t>
             </w:r>
-            <w:proofErr w:type="spellEnd"/>
           </w:p>
         </w:tc>
         <w:tc>
@@ -28070,14 +27601,12 @@
                 <w:rFonts w:ascii="Calibri" w:hAnsi="Calibri"/>
               </w:rPr>
             </w:pPr>
-            <w:proofErr w:type="spellStart"/>
             <w:r>
               <w:rPr>
                 <w:rFonts w:ascii="Calibri" w:hAnsi="Calibri"/>
               </w:rPr>
               <w:t>txtInformation</w:t>
             </w:r>
-            <w:proofErr w:type="spellEnd"/>
           </w:p>
         </w:tc>
         <w:tc>
@@ -28363,14 +27892,12 @@
                 <w:b/>
               </w:rPr>
             </w:pPr>
-            <w:proofErr w:type="spellStart"/>
             <w:r>
               <w:rPr>
                 <w:rFonts w:ascii="Calibri" w:hAnsi="Calibri"/>
               </w:rPr>
               <w:t>btnConfirm</w:t>
             </w:r>
-            <w:proofErr w:type="spellEnd"/>
           </w:p>
         </w:tc>
         <w:tc>
@@ -28462,14 +27989,12 @@
                 <w:b/>
               </w:rPr>
             </w:pPr>
-            <w:proofErr w:type="spellStart"/>
             <w:r>
               <w:rPr>
                 <w:rFonts w:ascii="Calibri" w:hAnsi="Calibri"/>
               </w:rPr>
               <w:t>btnLeave</w:t>
             </w:r>
-            <w:proofErr w:type="spellEnd"/>
           </w:p>
         </w:tc>
         <w:tc>
@@ -28839,14 +28364,12 @@
                 <w:b/>
               </w:rPr>
             </w:pPr>
-            <w:proofErr w:type="spellStart"/>
             <w:r>
               <w:rPr>
                 <w:rFonts w:ascii="Calibri" w:hAnsi="Calibri"/>
               </w:rPr>
               <w:t>lblTitle</w:t>
             </w:r>
-            <w:proofErr w:type="spellEnd"/>
           </w:p>
         </w:tc>
         <w:tc>
@@ -28995,14 +28518,12 @@
                 <w:rFonts w:ascii="Calibri" w:hAnsi="Calibri"/>
               </w:rPr>
             </w:pPr>
-            <w:proofErr w:type="spellStart"/>
             <w:r>
               <w:rPr>
                 <w:rFonts w:ascii="Calibri" w:hAnsi="Calibri"/>
               </w:rPr>
               <w:t>txtInformation</w:t>
             </w:r>
-            <w:proofErr w:type="spellEnd"/>
           </w:p>
         </w:tc>
         <w:tc>
@@ -29288,14 +28809,12 @@
                 <w:b/>
               </w:rPr>
             </w:pPr>
-            <w:proofErr w:type="spellStart"/>
             <w:r>
               <w:rPr>
                 <w:rFonts w:ascii="Calibri" w:hAnsi="Calibri"/>
               </w:rPr>
               <w:t>btnPaypal</w:t>
             </w:r>
-            <w:proofErr w:type="spellEnd"/>
           </w:p>
         </w:tc>
         <w:tc>
@@ -29313,21 +28832,32 @@
               <w:rPr>
                 <w:rFonts w:ascii="Calibri" w:hAnsi="Calibri"/>
               </w:rPr>
-              <w:t xml:space="preserve">Payment by </w:t>
-            </w:r>
-            <w:proofErr w:type="spellStart"/>
+              <w:t>Payment by paypal</w:t>
+            </w:r>
+          </w:p>
+        </w:tc>
+        <w:tc>
+          <w:tcPr>
+            <w:tcW w:w="2707" w:type="dxa"/>
+          </w:tcPr>
+          <w:p>
+            <w:pPr>
+              <w:cnfStyle w:val="000000100000" w:firstRow="0" w:lastRow="0" w:firstColumn="0" w:lastColumn="0" w:oddVBand="0" w:evenVBand="0" w:oddHBand="1" w:evenHBand="0" w:firstRowFirstColumn="0" w:firstRowLastColumn="0" w:lastRowFirstColumn="0" w:lastRowLastColumn="0"/>
+              <w:rPr>
+                <w:b/>
+              </w:rPr>
+            </w:pPr>
             <w:r>
               <w:rPr>
                 <w:rFonts w:ascii="Calibri" w:hAnsi="Calibri"/>
               </w:rPr>
-              <w:t>paypal</w:t>
-            </w:r>
-            <w:proofErr w:type="spellEnd"/>
-          </w:p>
-        </w:tc>
-        <w:tc>
-          <w:tcPr>
-            <w:tcW w:w="2707" w:type="dxa"/>
+              <w:t>N/A</w:t>
+            </w:r>
+          </w:p>
+        </w:tc>
+        <w:tc>
+          <w:tcPr>
+            <w:tcW w:w="2119" w:type="dxa"/>
           </w:tcPr>
           <w:p>
             <w:pPr>
@@ -29340,40 +28870,7 @@
               <w:rPr>
                 <w:rFonts w:ascii="Calibri" w:hAnsi="Calibri"/>
               </w:rPr>
-              <w:t>N/A</w:t>
-            </w:r>
-          </w:p>
-        </w:tc>
-        <w:tc>
-          <w:tcPr>
-            <w:tcW w:w="2119" w:type="dxa"/>
-          </w:tcPr>
-          <w:p>
-            <w:pPr>
-              <w:cnfStyle w:val="000000100000" w:firstRow="0" w:lastRow="0" w:firstColumn="0" w:lastColumn="0" w:oddVBand="0" w:evenVBand="0" w:oddHBand="1" w:evenHBand="0" w:firstRowFirstColumn="0" w:firstRowLastColumn="0" w:lastRowFirstColumn="0" w:lastRowLastColumn="0"/>
-              <w:rPr>
-                <w:b/>
-              </w:rPr>
-            </w:pPr>
-            <w:r>
-              <w:rPr>
-                <w:rFonts w:ascii="Calibri" w:hAnsi="Calibri"/>
-              </w:rPr>
-              <w:t xml:space="preserve">Transfer to </w:t>
-            </w:r>
-            <w:proofErr w:type="spellStart"/>
-            <w:r>
-              <w:rPr>
-                <w:rFonts w:ascii="Calibri" w:hAnsi="Calibri"/>
-              </w:rPr>
-              <w:t>paypal</w:t>
-            </w:r>
-            <w:proofErr w:type="spellEnd"/>
-            <w:r>
-              <w:rPr>
-                <w:rFonts w:ascii="Calibri" w:hAnsi="Calibri"/>
-              </w:rPr>
-              <w:t xml:space="preserve"> page </w:t>
+              <w:t xml:space="preserve">Transfer to paypal page </w:t>
             </w:r>
           </w:p>
         </w:tc>
@@ -29409,14 +28906,12 @@
                 <w:b/>
               </w:rPr>
             </w:pPr>
-            <w:proofErr w:type="spellStart"/>
             <w:r>
               <w:rPr>
                 <w:rFonts w:ascii="Calibri" w:hAnsi="Calibri"/>
               </w:rPr>
               <w:t>btnDirect</w:t>
             </w:r>
-            <w:proofErr w:type="spellEnd"/>
           </w:p>
         </w:tc>
         <w:tc>
@@ -30433,27 +29928,14 @@
       <w:r>
         <w:t xml:space="preserve">Figure </w:t>
       </w:r>
-      <w:r>
-        <w:fldChar w:fldCharType="begin"/>
-      </w:r>
-      <w:r>
-        <w:instrText xml:space="preserve"> SEQ Figure \* ARABIC </w:instrText>
-      </w:r>
-      <w:r>
-        <w:fldChar w:fldCharType="separate"/>
-      </w:r>
-      <w:r>
-        <w:rPr>
-          <w:noProof/>
-        </w:rPr>
-        <w:t>8</w:t>
-      </w:r>
-      <w:r>
-        <w:rPr>
-          <w:noProof/>
-        </w:rPr>
-        <w:fldChar w:fldCharType="end"/>
-      </w:r>
+      <w:fldSimple w:instr=" SEQ Figure \* ARABIC ">
+        <w:r>
+          <w:rPr>
+            <w:noProof/>
+          </w:rPr>
+          <w:t>8</w:t>
+        </w:r>
+      </w:fldSimple>
       <w:r>
         <w:t xml:space="preserve"> Scan NFC card screen</w:t>
       </w:r>
@@ -30692,14 +30174,12 @@
                 <w:vanish/>
               </w:rPr>
             </w:pPr>
-            <w:proofErr w:type="spellStart"/>
             <w:r>
               <w:t>txt</w:t>
             </w:r>
             <w:r>
               <w:t>CardID</w:t>
             </w:r>
-            <w:proofErr w:type="spellEnd"/>
             <w:r>
               <w:rPr>
                 <w:vanish/>
@@ -31199,27 +30679,14 @@
       <w:r>
         <w:t xml:space="preserve">Table </w:t>
       </w:r>
-      <w:r>
-        <w:fldChar w:fldCharType="begin"/>
-      </w:r>
-      <w:r>
-        <w:instrText xml:space="preserve"> SEQ Table \* ARABIC </w:instrText>
-      </w:r>
-      <w:r>
-        <w:fldChar w:fldCharType="separate"/>
-      </w:r>
-      <w:r>
-        <w:rPr>
-          <w:noProof/>
-        </w:rPr>
-        <w:t>2</w:t>
-      </w:r>
-      <w:r>
-        <w:rPr>
-          <w:noProof/>
-        </w:rPr>
-        <w:fldChar w:fldCharType="end"/>
-      </w:r>
+      <w:fldSimple w:instr=" SEQ Table \* ARABIC ">
+        <w:r>
+          <w:rPr>
+            <w:noProof/>
+          </w:rPr>
+          <w:t>2</w:t>
+        </w:r>
+      </w:fldSimple>
       <w:r>
         <w:t xml:space="preserve"> Scan NFC card screen</w:t>
       </w:r>
@@ -31347,11 +30814,9 @@
             <w:pPr>
               <w:cnfStyle w:val="000000100000" w:firstRow="0" w:lastRow="0" w:firstColumn="0" w:lastColumn="0" w:oddVBand="0" w:evenVBand="0" w:oddHBand="1" w:evenHBand="0" w:firstRowFirstColumn="0" w:firstRowLastColumn="0" w:lastRowFirstColumn="0" w:lastRowLastColumn="0"/>
             </w:pPr>
-            <w:proofErr w:type="spellStart"/>
             <w:r>
               <w:t>btnCheckCard</w:t>
             </w:r>
-            <w:proofErr w:type="spellEnd"/>
           </w:p>
         </w:tc>
         <w:tc>
@@ -31404,27 +30869,14 @@
       <w:r>
         <w:t xml:space="preserve">Table </w:t>
       </w:r>
-      <w:r>
-        <w:fldChar w:fldCharType="begin"/>
-      </w:r>
-      <w:r>
-        <w:instrText xml:space="preserve"> SEQ Table \* ARABIC </w:instrText>
-      </w:r>
-      <w:r>
-        <w:fldChar w:fldCharType="separate"/>
-      </w:r>
-      <w:r>
-        <w:rPr>
-          <w:noProof/>
-        </w:rPr>
-        <w:t>3</w:t>
-      </w:r>
-      <w:r>
-        <w:rPr>
-          <w:noProof/>
-        </w:rPr>
-        <w:fldChar w:fldCharType="end"/>
-      </w:r>
+      <w:fldSimple w:instr=" SEQ Table \* ARABIC ">
+        <w:r>
+          <w:rPr>
+            <w:noProof/>
+          </w:rPr>
+          <w:t>3</w:t>
+        </w:r>
+      </w:fldSimple>
       <w:r>
         <w:t xml:space="preserve"> Scan NFC card screen</w:t>
       </w:r>
@@ -31512,27 +30964,14 @@
       <w:r>
         <w:t xml:space="preserve">Figure </w:t>
       </w:r>
-      <w:r>
-        <w:fldChar w:fldCharType="begin"/>
-      </w:r>
-      <w:r>
-        <w:instrText xml:space="preserve"> SEQ Figure \* ARABIC </w:instrText>
-      </w:r>
-      <w:r>
-        <w:fldChar w:fldCharType="separate"/>
-      </w:r>
-      <w:r>
-        <w:rPr>
-          <w:noProof/>
-        </w:rPr>
-        <w:t>9</w:t>
-      </w:r>
-      <w:r>
-        <w:rPr>
-          <w:noProof/>
-        </w:rPr>
-        <w:fldChar w:fldCharType="end"/>
-      </w:r>
+      <w:fldSimple w:instr=" SEQ Figure \* ARABIC ">
+        <w:r>
+          <w:rPr>
+            <w:noProof/>
+          </w:rPr>
+          <w:t>9</w:t>
+        </w:r>
+      </w:fldSimple>
       <w:r>
         <w:t xml:space="preserve"> View card information screen</w:t>
       </w:r>
@@ -31670,14 +31109,12 @@
             <w:pPr>
               <w:cnfStyle w:val="000000100000" w:firstRow="0" w:lastRow="0" w:firstColumn="0" w:lastColumn="0" w:oddVBand="0" w:evenVBand="0" w:oddHBand="1" w:evenHBand="0" w:firstRowFirstColumn="0" w:firstRowLastColumn="0" w:lastRowFirstColumn="0" w:lastRowLastColumn="0"/>
             </w:pPr>
-            <w:proofErr w:type="spellStart"/>
             <w:r>
               <w:rPr>
                 <w:bCs/>
               </w:rPr>
               <w:t>btnMenu</w:t>
             </w:r>
-            <w:proofErr w:type="spellEnd"/>
           </w:p>
         </w:tc>
         <w:tc>
@@ -31751,14 +31188,12 @@
                 <w:bCs/>
               </w:rPr>
             </w:pPr>
-            <w:proofErr w:type="spellStart"/>
             <w:r>
               <w:rPr>
                 <w:bCs/>
               </w:rPr>
               <w:t>mnuAddPunishment</w:t>
             </w:r>
-            <w:proofErr w:type="spellEnd"/>
           </w:p>
         </w:tc>
         <w:tc>
@@ -31835,14 +31270,12 @@
                 <w:bCs/>
               </w:rPr>
             </w:pPr>
-            <w:proofErr w:type="spellStart"/>
             <w:r>
               <w:rPr>
                 <w:bCs/>
               </w:rPr>
               <w:t>mnuExit</w:t>
             </w:r>
-            <w:proofErr w:type="spellEnd"/>
           </w:p>
         </w:tc>
         <w:tc>
@@ -31895,27 +31328,14 @@
       <w:r>
         <w:t xml:space="preserve">Table </w:t>
       </w:r>
-      <w:r>
-        <w:fldChar w:fldCharType="begin"/>
-      </w:r>
-      <w:r>
-        <w:instrText xml:space="preserve"> SEQ Table \* ARABIC </w:instrText>
-      </w:r>
-      <w:r>
-        <w:fldChar w:fldCharType="separate"/>
-      </w:r>
-      <w:r>
-        <w:rPr>
-          <w:noProof/>
-        </w:rPr>
-        <w:t>4</w:t>
-      </w:r>
-      <w:r>
-        <w:rPr>
-          <w:noProof/>
-        </w:rPr>
-        <w:fldChar w:fldCharType="end"/>
-      </w:r>
+      <w:fldSimple w:instr=" SEQ Table \* ARABIC ">
+        <w:r>
+          <w:rPr>
+            <w:noProof/>
+          </w:rPr>
+          <w:t>4</w:t>
+        </w:r>
+      </w:fldSimple>
       <w:r>
         <w:t xml:space="preserve"> View card information screen - Buttons</w:t>
       </w:r>
@@ -32025,27 +31445,14 @@
       <w:r>
         <w:t xml:space="preserve">Figure </w:t>
       </w:r>
-      <w:r>
-        <w:fldChar w:fldCharType="begin"/>
-      </w:r>
-      <w:r>
-        <w:instrText xml:space="preserve"> SEQ Figure \* ARABIC </w:instrText>
-      </w:r>
-      <w:r>
-        <w:fldChar w:fldCharType="separate"/>
-      </w:r>
-      <w:r>
-        <w:rPr>
-          <w:noProof/>
-        </w:rPr>
-        <w:t>10</w:t>
-      </w:r>
-      <w:r>
-        <w:rPr>
-          <w:noProof/>
-        </w:rPr>
-        <w:fldChar w:fldCharType="end"/>
-      </w:r>
+      <w:fldSimple w:instr=" SEQ Figure \* ARABIC ">
+        <w:r>
+          <w:rPr>
+            <w:noProof/>
+          </w:rPr>
+          <w:t>10</w:t>
+        </w:r>
+      </w:fldSimple>
       <w:r>
         <w:t xml:space="preserve"> Search contract screen</w:t>
       </w:r>
@@ -32284,11 +31691,9 @@
                 <w:vanish/>
               </w:rPr>
             </w:pPr>
-            <w:proofErr w:type="spellStart"/>
             <w:r>
               <w:t>txtSearch</w:t>
             </w:r>
-            <w:proofErr w:type="spellEnd"/>
           </w:p>
           <w:p>
             <w:pPr>
@@ -32440,27 +31845,14 @@
       <w:r>
         <w:t xml:space="preserve">Table </w:t>
       </w:r>
-      <w:r>
-        <w:fldChar w:fldCharType="begin"/>
-      </w:r>
-      <w:r>
-        <w:instrText xml:space="preserve"> SEQ Table \* ARABIC </w:instrText>
-      </w:r>
-      <w:r>
-        <w:fldChar w:fldCharType="separate"/>
-      </w:r>
-      <w:r>
-        <w:rPr>
-          <w:noProof/>
-        </w:rPr>
-        <w:t>5</w:t>
-      </w:r>
-      <w:r>
-        <w:rPr>
-          <w:noProof/>
-        </w:rPr>
-        <w:fldChar w:fldCharType="end"/>
-      </w:r>
+      <w:fldSimple w:instr=" SEQ Table \* ARABIC ">
+        <w:r>
+          <w:rPr>
+            <w:noProof/>
+          </w:rPr>
+          <w:t>5</w:t>
+        </w:r>
+      </w:fldSimple>
       <w:r>
         <w:t xml:space="preserve"> </w:t>
       </w:r>
@@ -32588,14 +31980,12 @@
             <w:pPr>
               <w:cnfStyle w:val="000000100000" w:firstRow="0" w:lastRow="0" w:firstColumn="0" w:lastColumn="0" w:oddVBand="0" w:evenVBand="0" w:oddHBand="1" w:evenHBand="0" w:firstRowFirstColumn="0" w:firstRowLastColumn="0" w:lastRowFirstColumn="0" w:lastRowLastColumn="0"/>
             </w:pPr>
-            <w:proofErr w:type="spellStart"/>
             <w:r>
               <w:rPr>
                 <w:bCs/>
               </w:rPr>
               <w:t>btnSearch</w:t>
             </w:r>
-            <w:proofErr w:type="spellEnd"/>
           </w:p>
         </w:tc>
         <w:tc>
@@ -32670,14 +32060,12 @@
                 <w:bCs/>
               </w:rPr>
             </w:pPr>
-            <w:proofErr w:type="spellStart"/>
             <w:r>
               <w:rPr>
                 <w:bCs/>
               </w:rPr>
               <w:t>lstContracts</w:t>
             </w:r>
-            <w:proofErr w:type="spellEnd"/>
           </w:p>
         </w:tc>
         <w:tc>
@@ -32730,27 +32118,14 @@
       <w:r>
         <w:t xml:space="preserve">Table </w:t>
       </w:r>
-      <w:r>
-        <w:fldChar w:fldCharType="begin"/>
-      </w:r>
-      <w:r>
-        <w:instrText xml:space="preserve"> SEQ Table \* ARABIC </w:instrText>
-      </w:r>
-      <w:r>
-        <w:fldChar w:fldCharType="separate"/>
-      </w:r>
-      <w:r>
-        <w:rPr>
-          <w:noProof/>
-        </w:rPr>
-        <w:t>6</w:t>
-      </w:r>
-      <w:r>
-        <w:rPr>
-          <w:noProof/>
-        </w:rPr>
-        <w:fldChar w:fldCharType="end"/>
-      </w:r>
+      <w:fldSimple w:instr=" SEQ Table \* ARABIC ">
+        <w:r>
+          <w:rPr>
+            <w:noProof/>
+          </w:rPr>
+          <w:t>6</w:t>
+        </w:r>
+      </w:fldSimple>
       <w:r>
         <w:t xml:space="preserve"> </w:t>
       </w:r>
@@ -32839,27 +32214,14 @@
       <w:r>
         <w:t xml:space="preserve">Figure </w:t>
       </w:r>
-      <w:r>
-        <w:fldChar w:fldCharType="begin"/>
-      </w:r>
-      <w:r>
-        <w:instrText xml:space="preserve"> SEQ Figure \* ARABIC </w:instrText>
-      </w:r>
-      <w:r>
-        <w:fldChar w:fldCharType="separate"/>
-      </w:r>
-      <w:r>
-        <w:rPr>
-          <w:noProof/>
-        </w:rPr>
-        <w:t>11</w:t>
-      </w:r>
-      <w:r>
-        <w:rPr>
-          <w:noProof/>
-        </w:rPr>
-        <w:fldChar w:fldCharType="end"/>
-      </w:r>
+      <w:fldSimple w:instr=" SEQ Figure \* ARABIC ">
+        <w:r>
+          <w:rPr>
+            <w:noProof/>
+          </w:rPr>
+          <w:t>11</w:t>
+        </w:r>
+      </w:fldSimple>
       <w:r>
         <w:t xml:space="preserve"> View contract screen</w:t>
       </w:r>
@@ -32986,14 +32348,12 @@
             <w:pPr>
               <w:cnfStyle w:val="000000100000" w:firstRow="0" w:lastRow="0" w:firstColumn="0" w:lastColumn="0" w:oddVBand="0" w:evenVBand="0" w:oddHBand="1" w:evenHBand="0" w:firstRowFirstColumn="0" w:firstRowLastColumn="0" w:lastRowFirstColumn="0" w:lastRowLastColumn="0"/>
             </w:pPr>
-            <w:proofErr w:type="spellStart"/>
             <w:r>
               <w:rPr>
                 <w:bCs/>
               </w:rPr>
               <w:t>btnPrint</w:t>
             </w:r>
-            <w:proofErr w:type="spellEnd"/>
           </w:p>
         </w:tc>
         <w:tc>
@@ -33045,27 +32405,14 @@
       <w:r>
         <w:t xml:space="preserve">Table </w:t>
       </w:r>
-      <w:r>
-        <w:fldChar w:fldCharType="begin"/>
-      </w:r>
-      <w:r>
-        <w:instrText xml:space="preserve"> SEQ Table \* ARABIC </w:instrText>
-      </w:r>
-      <w:r>
-        <w:fldChar w:fldCharType="separate"/>
-      </w:r>
-      <w:r>
-        <w:rPr>
-          <w:noProof/>
-        </w:rPr>
-        <w:t>7</w:t>
-      </w:r>
-      <w:r>
-        <w:rPr>
-          <w:noProof/>
-        </w:rPr>
-        <w:fldChar w:fldCharType="end"/>
-      </w:r>
+      <w:fldSimple w:instr=" SEQ Table \* ARABIC ">
+        <w:r>
+          <w:rPr>
+            <w:noProof/>
+          </w:rPr>
+          <w:t>7</w:t>
+        </w:r>
+      </w:fldSimple>
       <w:r>
         <w:t xml:space="preserve"> View </w:t>
       </w:r>
@@ -33496,27 +32843,14 @@
       <w:r>
         <w:t xml:space="preserve">Figure </w:t>
       </w:r>
-      <w:r>
-        <w:fldChar w:fldCharType="begin"/>
-      </w:r>
-      <w:r>
-        <w:instrText xml:space="preserve"> SEQ Figure \* ARABIC </w:instrText>
-      </w:r>
-      <w:r>
-        <w:fldChar w:fldCharType="separate"/>
-      </w:r>
-      <w:r>
-        <w:rPr>
-          <w:noProof/>
-        </w:rPr>
-        <w:t>12</w:t>
-      </w:r>
-      <w:r>
-        <w:rPr>
-          <w:noProof/>
-        </w:rPr>
-        <w:fldChar w:fldCharType="end"/>
-      </w:r>
+      <w:fldSimple w:instr=" SEQ Figure \* ARABIC ">
+        <w:r>
+          <w:rPr>
+            <w:noProof/>
+          </w:rPr>
+          <w:t>12</w:t>
+        </w:r>
+      </w:fldSimple>
       <w:r>
         <w:t xml:space="preserve"> Print card screen</w:t>
       </w:r>
@@ -33941,7 +33275,6 @@
             <w:tcW w:w="2342" w:type="dxa"/>
           </w:tcPr>
           <w:p>
-            <w:proofErr w:type="spellStart"/>
             <w:r>
               <w:t>C</w:t>
             </w:r>
@@ -33954,7 +33287,6 @@
             <w:r>
               <w:t>ype</w:t>
             </w:r>
-            <w:proofErr w:type="spellEnd"/>
           </w:p>
         </w:tc>
         <w:tc>
@@ -33981,7 +33313,6 @@
             <w:tcW w:w="2342" w:type="dxa"/>
           </w:tcPr>
           <w:p>
-            <w:proofErr w:type="spellStart"/>
             <w:r>
               <w:t>N</w:t>
             </w:r>
@@ -34000,7 +33331,6 @@
             <w:r>
               <w:t>equest</w:t>
             </w:r>
-            <w:proofErr w:type="spellEnd"/>
           </w:p>
         </w:tc>
         <w:tc>
@@ -34024,7 +33354,6 @@
             <w:tcW w:w="2342" w:type="dxa"/>
           </w:tcPr>
           <w:p>
-            <w:proofErr w:type="spellStart"/>
             <w:r>
               <w:t>C</w:t>
             </w:r>
@@ -34043,7 +33372,6 @@
             <w:r>
               <w:t>og</w:t>
             </w:r>
-            <w:proofErr w:type="spellEnd"/>
           </w:p>
         </w:tc>
         <w:tc>
@@ -34162,27 +33490,14 @@
       <w:r>
         <w:t xml:space="preserve">Figure </w:t>
       </w:r>
-      <w:r>
-        <w:fldChar w:fldCharType="begin"/>
-      </w:r>
-      <w:r>
-        <w:instrText xml:space="preserve"> SEQ Figure \* ARABIC </w:instrText>
-      </w:r>
-      <w:r>
-        <w:fldChar w:fldCharType="separate"/>
-      </w:r>
-      <w:r>
-        <w:rPr>
-          <w:noProof/>
-        </w:rPr>
-        <w:t>13</w:t>
-      </w:r>
-      <w:r>
-        <w:rPr>
-          <w:noProof/>
-        </w:rPr>
-        <w:fldChar w:fldCharType="end"/>
-      </w:r>
+      <w:fldSimple w:instr=" SEQ Figure \* ARABIC ">
+        <w:r>
+          <w:rPr>
+            <w:noProof/>
+          </w:rPr>
+          <w:t>13</w:t>
+        </w:r>
+      </w:fldSimple>
       <w:r>
         <w:t xml:space="preserve"> Contract State Chart</w:t>
       </w:r>
@@ -34853,27 +34168,14 @@
       <w:r>
         <w:t xml:space="preserve">Table </w:t>
       </w:r>
-      <w:r>
-        <w:fldChar w:fldCharType="begin"/>
-      </w:r>
-      <w:r>
-        <w:instrText xml:space="preserve"> SEQ Table \* ARABIC </w:instrText>
-      </w:r>
-      <w:r>
-        <w:fldChar w:fldCharType="separate"/>
-      </w:r>
-      <w:r>
-        <w:rPr>
-          <w:noProof/>
-        </w:rPr>
-        <w:t>8</w:t>
-      </w:r>
-      <w:r>
-        <w:rPr>
-          <w:noProof/>
-        </w:rPr>
-        <w:fldChar w:fldCharType="end"/>
-      </w:r>
+      <w:fldSimple w:instr=" SEQ Table \* ARABIC ">
+        <w:r>
+          <w:rPr>
+            <w:noProof/>
+          </w:rPr>
+          <w:t>8</w:t>
+        </w:r>
+      </w:fldSimple>
       <w:r>
         <w:t xml:space="preserve"> Contract State Dictionary</w:t>
       </w:r>
@@ -36295,27 +35597,14 @@
       <w:r>
         <w:t xml:space="preserve">Table </w:t>
       </w:r>
-      <w:r>
-        <w:fldChar w:fldCharType="begin"/>
-      </w:r>
-      <w:r>
-        <w:instrText xml:space="preserve"> SEQ Table \* ARABIC </w:instrText>
-      </w:r>
-      <w:r>
-        <w:fldChar w:fldCharType="separate"/>
-      </w:r>
-      <w:r>
-        <w:rPr>
-          <w:noProof/>
-        </w:rPr>
-        <w:t>9</w:t>
-      </w:r>
-      <w:r>
-        <w:rPr>
-          <w:noProof/>
-        </w:rPr>
-        <w:fldChar w:fldCharType="end"/>
-      </w:r>
+      <w:fldSimple w:instr=" SEQ Table \* ARABIC ">
+        <w:r>
+          <w:rPr>
+            <w:noProof/>
+          </w:rPr>
+          <w:t>9</w:t>
+        </w:r>
+      </w:fldSimple>
       <w:r>
         <w:t xml:space="preserve"> Contract State Flow</w:t>
       </w:r>
@@ -36624,27 +35913,14 @@
       <w:r>
         <w:t xml:space="preserve">Figure </w:t>
       </w:r>
-      <w:r>
-        <w:fldChar w:fldCharType="begin"/>
-      </w:r>
-      <w:r>
-        <w:instrText xml:space="preserve"> SEQ Figure \* ARABIC </w:instrText>
-      </w:r>
-      <w:r>
-        <w:fldChar w:fldCharType="separate"/>
-      </w:r>
-      <w:r>
-        <w:rPr>
-          <w:noProof/>
-        </w:rPr>
-        <w:t>14</w:t>
-      </w:r>
-      <w:r>
-        <w:rPr>
-          <w:noProof/>
-        </w:rPr>
-        <w:fldChar w:fldCharType="end"/>
-      </w:r>
+      <w:fldSimple w:instr=" SEQ Figure \* ARABIC ">
+        <w:r>
+          <w:rPr>
+            <w:noProof/>
+          </w:rPr>
+          <w:t>14</w:t>
+        </w:r>
+      </w:fldSimple>
       <w:r>
         <w:rPr>
           <w:noProof/>
@@ -36860,27 +36136,14 @@
       <w:r>
         <w:t xml:space="preserve">Figure </w:t>
       </w:r>
-      <w:r>
-        <w:fldChar w:fldCharType="begin"/>
-      </w:r>
-      <w:r>
-        <w:instrText xml:space="preserve"> SEQ Figure \* ARABIC </w:instrText>
-      </w:r>
-      <w:r>
-        <w:fldChar w:fldCharType="separate"/>
-      </w:r>
-      <w:r>
-        <w:rPr>
-          <w:noProof/>
-        </w:rPr>
-        <w:t>15</w:t>
-      </w:r>
-      <w:r>
-        <w:rPr>
-          <w:noProof/>
-        </w:rPr>
-        <w:fldChar w:fldCharType="end"/>
-      </w:r>
+      <w:fldSimple w:instr=" SEQ Figure \* ARABIC ">
+        <w:r>
+          <w:rPr>
+            <w:noProof/>
+          </w:rPr>
+          <w:t>15</w:t>
+        </w:r>
+      </w:fldSimple>
       <w:r>
         <w:t xml:space="preserve"> </w:t>
       </w:r>
@@ -37210,27 +36473,14 @@
       <w:r>
         <w:t xml:space="preserve">Table </w:t>
       </w:r>
-      <w:r>
-        <w:fldChar w:fldCharType="begin"/>
-      </w:r>
-      <w:r>
-        <w:instrText xml:space="preserve"> SEQ Table \* ARABIC </w:instrText>
-      </w:r>
-      <w:r>
-        <w:fldChar w:fldCharType="separate"/>
-      </w:r>
-      <w:r>
-        <w:rPr>
-          <w:noProof/>
-        </w:rPr>
-        <w:t>10</w:t>
-      </w:r>
-      <w:r>
-        <w:rPr>
-          <w:noProof/>
-        </w:rPr>
-        <w:fldChar w:fldCharType="end"/>
-      </w:r>
+      <w:fldSimple w:instr=" SEQ Table \* ARABIC ">
+        <w:r>
+          <w:rPr>
+            <w:noProof/>
+          </w:rPr>
+          <w:t>10</w:t>
+        </w:r>
+      </w:fldSimple>
       <w:r>
         <w:t xml:space="preserve"> NDEF Message Types</w:t>
       </w:r>
@@ -37406,7 +36656,6 @@
         </w:rPr>
         <w:t>[0-9A-</w:t>
       </w:r>
-      <w:proofErr w:type="gramStart"/>
       <w:r>
         <w:rPr>
           <w:rFonts w:ascii="Courier New" w:hAnsi="Courier New" w:cs="Courier New"/>
@@ -37421,7 +36670,6 @@
         </w:rPr>
         <w:t>]{</w:t>
       </w:r>
-      <w:proofErr w:type="gramEnd"/>
       <w:r>
         <w:rPr>
           <w:rFonts w:ascii="Courier New" w:hAnsi="Courier New" w:cs="Courier New"/>

</xml_diff>

<commit_message>
Merge report 4 from PhucNH (sequence diagram)
</commit_message>
<xml_diff>
--- a/Document/Reports/Report 4/Report 4.docx
+++ b/Document/Reports/Report 4/Report 4.docx
@@ -212,14 +212,27 @@
       <w:r>
         <w:t xml:space="preserve">Figure </w:t>
       </w:r>
-      <w:fldSimple w:instr=" SEQ Figure \* ARABIC ">
-        <w:r>
-          <w:rPr>
-            <w:noProof/>
-          </w:rPr>
-          <w:t>1</w:t>
-        </w:r>
-      </w:fldSimple>
+      <w:r>
+        <w:fldChar w:fldCharType="begin"/>
+      </w:r>
+      <w:r>
+        <w:instrText xml:space="preserve"> SEQ Figure \* ARABIC </w:instrText>
+      </w:r>
+      <w:r>
+        <w:fldChar w:fldCharType="separate"/>
+      </w:r>
+      <w:r>
+        <w:rPr>
+          <w:noProof/>
+        </w:rPr>
+        <w:t>1</w:t>
+      </w:r>
+      <w:r>
+        <w:rPr>
+          <w:noProof/>
+        </w:rPr>
+        <w:fldChar w:fldCharType="end"/>
+      </w:r>
       <w:r>
         <w:t xml:space="preserve"> System architecture design</w:t>
       </w:r>
@@ -681,14 +694,27 @@
       <w:r>
         <w:t xml:space="preserve">Figure </w:t>
       </w:r>
-      <w:fldSimple w:instr=" SEQ Figure \* ARABIC ">
-        <w:r>
-          <w:rPr>
-            <w:noProof/>
-          </w:rPr>
-          <w:t>2</w:t>
-        </w:r>
-      </w:fldSimple>
+      <w:r>
+        <w:fldChar w:fldCharType="begin"/>
+      </w:r>
+      <w:r>
+        <w:instrText xml:space="preserve"> SEQ Figure \* ARABIC </w:instrText>
+      </w:r>
+      <w:r>
+        <w:fldChar w:fldCharType="separate"/>
+      </w:r>
+      <w:r>
+        <w:rPr>
+          <w:noProof/>
+        </w:rPr>
+        <w:t>2</w:t>
+      </w:r>
+      <w:r>
+        <w:rPr>
+          <w:noProof/>
+        </w:rPr>
+        <w:fldChar w:fldCharType="end"/>
+      </w:r>
       <w:r>
         <w:t xml:space="preserve"> Component Diagram</w:t>
       </w:r>
@@ -1443,14 +1469,27 @@
       <w:r>
         <w:t xml:space="preserve">Table </w:t>
       </w:r>
-      <w:fldSimple w:instr=" SEQ Table \* ARABIC ">
-        <w:r>
-          <w:rPr>
-            <w:noProof/>
-          </w:rPr>
-          <w:t>1</w:t>
-        </w:r>
-      </w:fldSimple>
+      <w:r>
+        <w:fldChar w:fldCharType="begin"/>
+      </w:r>
+      <w:r>
+        <w:instrText xml:space="preserve"> SEQ Table \* ARABIC </w:instrText>
+      </w:r>
+      <w:r>
+        <w:fldChar w:fldCharType="separate"/>
+      </w:r>
+      <w:r>
+        <w:rPr>
+          <w:noProof/>
+        </w:rPr>
+        <w:t>1</w:t>
+      </w:r>
+      <w:r>
+        <w:rPr>
+          <w:noProof/>
+        </w:rPr>
+        <w:fldChar w:fldCharType="end"/>
+      </w:r>
       <w:r>
         <w:rPr>
           <w:noProof/>
@@ -1652,12 +1691,14 @@
                 <w:rFonts w:ascii="Calibri" w:hAnsi="Calibri"/>
               </w:rPr>
             </w:pPr>
+            <w:proofErr w:type="spellStart"/>
             <w:r>
               <w:rPr>
                 <w:rFonts w:ascii="Calibri" w:hAnsi="Calibri"/>
               </w:rPr>
               <w:t>PaymentEntity</w:t>
             </w:r>
+            <w:proofErr w:type="spellEnd"/>
           </w:p>
         </w:tc>
         <w:tc>
@@ -1714,12 +1755,14 @@
                 <w:rFonts w:ascii="Calibri" w:hAnsi="Calibri"/>
               </w:rPr>
             </w:pPr>
+            <w:proofErr w:type="spellStart"/>
             <w:r>
               <w:rPr>
                 <w:rFonts w:ascii="Calibri" w:hAnsi="Calibri"/>
               </w:rPr>
               <w:t>CardEntity</w:t>
             </w:r>
+            <w:proofErr w:type="spellEnd"/>
           </w:p>
         </w:tc>
         <w:tc>
@@ -1773,12 +1816,14 @@
                 <w:rFonts w:ascii="Calibri" w:hAnsi="Calibri"/>
               </w:rPr>
             </w:pPr>
+            <w:proofErr w:type="spellStart"/>
             <w:r>
               <w:rPr>
                 <w:rFonts w:ascii="Calibri" w:hAnsi="Calibri"/>
               </w:rPr>
               <w:t>CustomerEntity</w:t>
             </w:r>
+            <w:proofErr w:type="spellEnd"/>
           </w:p>
         </w:tc>
         <w:tc>
@@ -1835,12 +1880,14 @@
                 <w:rFonts w:ascii="Calibri" w:hAnsi="Calibri"/>
               </w:rPr>
             </w:pPr>
+            <w:proofErr w:type="spellStart"/>
             <w:r>
               <w:rPr>
                 <w:rFonts w:ascii="Calibri" w:hAnsi="Calibri"/>
               </w:rPr>
               <w:t>ContractEntity</w:t>
             </w:r>
+            <w:proofErr w:type="spellEnd"/>
           </w:p>
         </w:tc>
         <w:tc>
@@ -1894,12 +1941,14 @@
                 <w:rFonts w:ascii="Calibri" w:hAnsi="Calibri"/>
               </w:rPr>
             </w:pPr>
+            <w:proofErr w:type="spellStart"/>
             <w:r>
               <w:rPr>
                 <w:rFonts w:ascii="Calibri" w:hAnsi="Calibri"/>
               </w:rPr>
               <w:t>StaffEntity</w:t>
             </w:r>
+            <w:proofErr w:type="spellEnd"/>
           </w:p>
         </w:tc>
         <w:tc>
@@ -1956,6 +2005,7 @@
                 <w:rFonts w:ascii="Calibri" w:hAnsi="Calibri"/>
               </w:rPr>
             </w:pPr>
+            <w:proofErr w:type="spellStart"/>
             <w:r>
               <w:rPr>
                 <w:rFonts w:ascii="Calibri" w:hAnsi="Calibri"/>
@@ -1963,6 +2013,7 @@
               <w:lastRenderedPageBreak/>
               <w:t>CompensationEntity</w:t>
             </w:r>
+            <w:proofErr w:type="spellEnd"/>
           </w:p>
         </w:tc>
         <w:tc>
@@ -2016,12 +2067,14 @@
                 <w:rFonts w:ascii="Calibri" w:hAnsi="Calibri"/>
               </w:rPr>
             </w:pPr>
+            <w:proofErr w:type="spellStart"/>
             <w:r>
               <w:rPr>
                 <w:rFonts w:ascii="Calibri" w:hAnsi="Calibri"/>
               </w:rPr>
               <w:t>PunishmentEntity</w:t>
             </w:r>
+            <w:proofErr w:type="spellEnd"/>
           </w:p>
         </w:tc>
         <w:tc>
@@ -2078,12 +2131,14 @@
                 <w:rFonts w:ascii="Calibri" w:hAnsi="Calibri"/>
               </w:rPr>
             </w:pPr>
+            <w:proofErr w:type="spellStart"/>
             <w:r>
               <w:rPr>
                 <w:rFonts w:ascii="Calibri" w:hAnsi="Calibri"/>
               </w:rPr>
               <w:t>AccidentEntity</w:t>
             </w:r>
+            <w:proofErr w:type="spellEnd"/>
           </w:p>
         </w:tc>
         <w:tc>
@@ -2137,12 +2192,14 @@
                 <w:rFonts w:ascii="Calibri" w:hAnsi="Calibri"/>
               </w:rPr>
             </w:pPr>
+            <w:proofErr w:type="spellStart"/>
             <w:r>
               <w:rPr>
                 <w:rFonts w:ascii="Calibri" w:hAnsi="Calibri"/>
               </w:rPr>
               <w:t>ContractTypeEntity</w:t>
             </w:r>
+            <w:proofErr w:type="spellEnd"/>
           </w:p>
         </w:tc>
         <w:tc>
@@ -2156,12 +2213,14 @@
                 <w:rFonts w:ascii="Calibri" w:hAnsi="Calibri"/>
               </w:rPr>
             </w:pPr>
+            <w:proofErr w:type="spellStart"/>
             <w:r>
               <w:rPr>
                 <w:rFonts w:ascii="Calibri" w:hAnsi="Calibri"/>
               </w:rPr>
               <w:t>ContractType</w:t>
             </w:r>
+            <w:proofErr w:type="spellEnd"/>
           </w:p>
         </w:tc>
         <w:tc>
@@ -2199,12 +2258,14 @@
                 <w:rFonts w:ascii="Calibri" w:hAnsi="Calibri"/>
               </w:rPr>
             </w:pPr>
+            <w:proofErr w:type="spellStart"/>
             <w:r>
               <w:rPr>
                 <w:rFonts w:ascii="Calibri" w:hAnsi="Calibri"/>
               </w:rPr>
               <w:t>NewCardRequestEntity</w:t>
             </w:r>
+            <w:proofErr w:type="spellEnd"/>
           </w:p>
         </w:tc>
         <w:tc>
@@ -2218,12 +2279,14 @@
                 <w:rFonts w:ascii="Calibri" w:hAnsi="Calibri"/>
               </w:rPr>
             </w:pPr>
+            <w:proofErr w:type="spellStart"/>
             <w:r>
               <w:rPr>
                 <w:rFonts w:ascii="Calibri" w:hAnsi="Calibri"/>
               </w:rPr>
               <w:t>NewCardRequest</w:t>
             </w:r>
+            <w:proofErr w:type="spellEnd"/>
           </w:p>
         </w:tc>
         <w:tc>
@@ -2258,12 +2321,14 @@
                 <w:rFonts w:ascii="Calibri" w:hAnsi="Calibri"/>
               </w:rPr>
             </w:pPr>
+            <w:proofErr w:type="spellStart"/>
             <w:r>
               <w:rPr>
                 <w:rFonts w:ascii="Calibri" w:hAnsi="Calibri"/>
               </w:rPr>
               <w:t>CardAccessLogEntity</w:t>
             </w:r>
+            <w:proofErr w:type="spellEnd"/>
           </w:p>
         </w:tc>
         <w:tc>
@@ -2328,9 +2393,11 @@
           <w:numId w:val="1"/>
         </w:numPr>
       </w:pPr>
+      <w:proofErr w:type="spellStart"/>
       <w:r>
         <w:t>PaymentEntity</w:t>
       </w:r>
+      <w:proofErr w:type="spellEnd"/>
     </w:p>
     <w:tbl>
       <w:tblPr>
@@ -2448,9 +2515,11 @@
             <w:pPr>
               <w:cnfStyle w:val="000000100000" w:firstRow="0" w:lastRow="0" w:firstColumn="0" w:lastColumn="0" w:oddVBand="0" w:evenVBand="0" w:oddHBand="1" w:evenHBand="0" w:firstRowFirstColumn="0" w:firstRowLastColumn="0" w:lastRowFirstColumn="0" w:lastRowLastColumn="0"/>
             </w:pPr>
+            <w:proofErr w:type="spellStart"/>
             <w:r>
               <w:t>int</w:t>
             </w:r>
+            <w:proofErr w:type="spellEnd"/>
           </w:p>
         </w:tc>
         <w:tc>
@@ -2475,7 +2544,15 @@
               <w:cnfStyle w:val="000000100000" w:firstRow="0" w:lastRow="0" w:firstColumn="0" w:lastColumn="0" w:oddVBand="0" w:evenVBand="0" w:oddHBand="1" w:evenHBand="0" w:firstRowFirstColumn="0" w:firstRowLastColumn="0" w:lastRowFirstColumn="0" w:lastRowLastColumn="0"/>
             </w:pPr>
             <w:r>
-              <w:t>Unique identifier of an payment</w:t>
+              <w:t xml:space="preserve">Unique identifier of </w:t>
+            </w:r>
+            <w:proofErr w:type="gramStart"/>
+            <w:r>
+              <w:t>an</w:t>
+            </w:r>
+            <w:proofErr w:type="gramEnd"/>
+            <w:r>
+              <w:t xml:space="preserve"> payment</w:t>
             </w:r>
           </w:p>
         </w:tc>
@@ -2487,9 +2564,11 @@
             <w:tcW w:w="2394" w:type="dxa"/>
           </w:tcPr>
           <w:p>
+            <w:proofErr w:type="spellStart"/>
             <w:r>
               <w:t>paidDate</w:t>
             </w:r>
+            <w:proofErr w:type="spellEnd"/>
           </w:p>
         </w:tc>
         <w:tc>
@@ -2542,9 +2621,11 @@
             <w:tcW w:w="2394" w:type="dxa"/>
           </w:tcPr>
           <w:p>
+            <w:proofErr w:type="spellStart"/>
             <w:r>
               <w:t>paymentMethod</w:t>
             </w:r>
+            <w:proofErr w:type="spellEnd"/>
           </w:p>
         </w:tc>
         <w:tc>
@@ -2756,9 +2837,11 @@
             <w:tcW w:w="2394" w:type="dxa"/>
           </w:tcPr>
           <w:p>
+            <w:proofErr w:type="spellStart"/>
             <w:r>
               <w:t>paypalTransId</w:t>
             </w:r>
+            <w:proofErr w:type="spellEnd"/>
           </w:p>
         </w:tc>
         <w:tc>
@@ -2808,9 +2891,11 @@
             <w:tcW w:w="2394" w:type="dxa"/>
           </w:tcPr>
           <w:p>
+            <w:proofErr w:type="spellStart"/>
             <w:r>
               <w:t>contractCode</w:t>
             </w:r>
+            <w:proofErr w:type="spellEnd"/>
           </w:p>
         </w:tc>
         <w:tc>
@@ -3065,9 +3150,11 @@
           <w:numId w:val="1"/>
         </w:numPr>
       </w:pPr>
+      <w:proofErr w:type="spellStart"/>
       <w:r>
         <w:t>CardEntity</w:t>
       </w:r>
+      <w:proofErr w:type="spellEnd"/>
     </w:p>
     <w:tbl>
       <w:tblPr>
@@ -3172,9 +3259,11 @@
             <w:tcW w:w="2394" w:type="dxa"/>
           </w:tcPr>
           <w:p>
+            <w:proofErr w:type="spellStart"/>
             <w:r>
               <w:t>cardId</w:t>
             </w:r>
+            <w:proofErr w:type="spellEnd"/>
           </w:p>
         </w:tc>
         <w:tc>
@@ -3212,7 +3301,15 @@
               <w:cnfStyle w:val="000000100000" w:firstRow="0" w:lastRow="0" w:firstColumn="0" w:lastColumn="0" w:oddVBand="0" w:evenVBand="0" w:oddHBand="1" w:evenHBand="0" w:firstRowFirstColumn="0" w:firstRowLastColumn="0" w:lastRowFirstColumn="0" w:lastRowLastColumn="0"/>
             </w:pPr>
             <w:r>
-              <w:t>Unique identifier of an card</w:t>
+              <w:t xml:space="preserve">Unique identifier of </w:t>
+            </w:r>
+            <w:proofErr w:type="gramStart"/>
+            <w:r>
+              <w:t>an</w:t>
+            </w:r>
+            <w:proofErr w:type="gramEnd"/>
+            <w:r>
+              <w:t xml:space="preserve"> card</w:t>
             </w:r>
           </w:p>
         </w:tc>
@@ -3224,9 +3321,11 @@
             <w:tcW w:w="2394" w:type="dxa"/>
           </w:tcPr>
           <w:p>
+            <w:proofErr w:type="spellStart"/>
             <w:r>
               <w:t>activatedDate</w:t>
             </w:r>
+            <w:proofErr w:type="spellEnd"/>
           </w:p>
         </w:tc>
         <w:tc>
@@ -3279,9 +3378,11 @@
             <w:tcW w:w="2394" w:type="dxa"/>
           </w:tcPr>
           <w:p>
+            <w:proofErr w:type="spellStart"/>
             <w:r>
               <w:t>deactivatedDate</w:t>
             </w:r>
+            <w:proofErr w:type="spellEnd"/>
           </w:p>
         </w:tc>
         <w:tc>
@@ -3331,9 +3432,11 @@
             <w:tcW w:w="2394" w:type="dxa"/>
           </w:tcPr>
           <w:p>
+            <w:proofErr w:type="spellStart"/>
             <w:r>
               <w:t>contractCode</w:t>
             </w:r>
+            <w:proofErr w:type="spellEnd"/>
           </w:p>
         </w:tc>
         <w:tc>
@@ -3386,9 +3489,11 @@
             <w:tcW w:w="2394" w:type="dxa"/>
           </w:tcPr>
           <w:p>
+            <w:proofErr w:type="spellStart"/>
             <w:r>
               <w:t>newCardRequestId</w:t>
             </w:r>
+            <w:proofErr w:type="spellEnd"/>
           </w:p>
         </w:tc>
         <w:tc>
@@ -3643,9 +3748,11 @@
           <w:numId w:val="1"/>
         </w:numPr>
       </w:pPr>
+      <w:proofErr w:type="spellStart"/>
       <w:r>
         <w:t>CustomerEntity</w:t>
       </w:r>
+      <w:proofErr w:type="spellEnd"/>
     </w:p>
     <w:tbl>
       <w:tblPr>
@@ -3750,9 +3857,11 @@
             <w:tcW w:w="2394" w:type="dxa"/>
           </w:tcPr>
           <w:p>
+            <w:proofErr w:type="spellStart"/>
             <w:r>
               <w:t>customerCode</w:t>
             </w:r>
+            <w:proofErr w:type="spellEnd"/>
           </w:p>
         </w:tc>
         <w:tc>
@@ -3790,7 +3899,15 @@
               <w:cnfStyle w:val="000000100000" w:firstRow="0" w:lastRow="0" w:firstColumn="0" w:lastColumn="0" w:oddVBand="0" w:evenVBand="0" w:oddHBand="1" w:evenHBand="0" w:firstRowFirstColumn="0" w:firstRowLastColumn="0" w:lastRowFirstColumn="0" w:lastRowLastColumn="0"/>
             </w:pPr>
             <w:r>
-              <w:t>Unique identifier of an customer</w:t>
+              <w:t xml:space="preserve">Unique identifier of </w:t>
+            </w:r>
+            <w:proofErr w:type="gramStart"/>
+            <w:r>
+              <w:t>an</w:t>
+            </w:r>
+            <w:proofErr w:type="gramEnd"/>
+            <w:r>
+              <w:t xml:space="preserve"> customer</w:t>
             </w:r>
           </w:p>
         </w:tc>
@@ -4016,9 +4133,11 @@
             <w:tcW w:w="2394" w:type="dxa"/>
           </w:tcPr>
           <w:p>
+            <w:proofErr w:type="spellStart"/>
             <w:r>
               <w:t>personalId</w:t>
             </w:r>
+            <w:proofErr w:type="spellEnd"/>
           </w:p>
         </w:tc>
         <w:tc>
@@ -4328,9 +4447,11 @@
           <w:numId w:val="1"/>
         </w:numPr>
       </w:pPr>
+      <w:proofErr w:type="spellStart"/>
       <w:r>
         <w:t>ContractEntity</w:t>
       </w:r>
+      <w:proofErr w:type="spellEnd"/>
     </w:p>
     <w:tbl>
       <w:tblPr>
@@ -4435,9 +4556,11 @@
             <w:tcW w:w="2394" w:type="dxa"/>
           </w:tcPr>
           <w:p>
+            <w:proofErr w:type="spellStart"/>
             <w:r>
               <w:t>contractCode</w:t>
             </w:r>
+            <w:proofErr w:type="spellEnd"/>
           </w:p>
         </w:tc>
         <w:tc>
@@ -4487,9 +4610,11 @@
             <w:tcW w:w="2394" w:type="dxa"/>
           </w:tcPr>
           <w:p>
+            <w:proofErr w:type="spellStart"/>
             <w:r>
               <w:t>startDate</w:t>
             </w:r>
+            <w:proofErr w:type="spellEnd"/>
           </w:p>
         </w:tc>
         <w:tc>
@@ -4542,9 +4667,11 @@
             <w:tcW w:w="2394" w:type="dxa"/>
           </w:tcPr>
           <w:p>
+            <w:proofErr w:type="spellStart"/>
             <w:r>
               <w:t>expiredDate</w:t>
             </w:r>
+            <w:proofErr w:type="spellEnd"/>
           </w:p>
         </w:tc>
         <w:tc>
@@ -4649,9 +4776,11 @@
             <w:tcW w:w="2394" w:type="dxa"/>
           </w:tcPr>
           <w:p>
+            <w:proofErr w:type="spellStart"/>
             <w:r>
               <w:t>contactFee</w:t>
             </w:r>
+            <w:proofErr w:type="spellEnd"/>
           </w:p>
         </w:tc>
         <w:tc>
@@ -4808,9 +4937,11 @@
             <w:tcW w:w="2394" w:type="dxa"/>
           </w:tcPr>
           <w:p>
+            <w:proofErr w:type="spellStart"/>
             <w:r>
               <w:t>modelCode</w:t>
             </w:r>
+            <w:proofErr w:type="spellEnd"/>
           </w:p>
         </w:tc>
         <w:tc>
@@ -4863,9 +4994,11 @@
             <w:tcW w:w="2394" w:type="dxa"/>
           </w:tcPr>
           <w:p>
+            <w:proofErr w:type="spellStart"/>
             <w:r>
               <w:t>vehicleType</w:t>
             </w:r>
+            <w:proofErr w:type="spellEnd"/>
           </w:p>
         </w:tc>
         <w:tc>
@@ -5130,22 +5263,26 @@
             <w:tcW w:w="2394" w:type="dxa"/>
           </w:tcPr>
           <w:p>
+            <w:proofErr w:type="spellStart"/>
             <w:r>
               <w:t>yearOfManufacture</w:t>
             </w:r>
-          </w:p>
-        </w:tc>
-        <w:tc>
-          <w:tcPr>
-            <w:tcW w:w="2394" w:type="dxa"/>
-          </w:tcPr>
-          <w:p>
-            <w:pPr>
-              <w:cnfStyle w:val="000000000000" w:firstRow="0" w:lastRow="0" w:firstColumn="0" w:lastColumn="0" w:oddVBand="0" w:evenVBand="0" w:oddHBand="0" w:evenHBand="0" w:firstRowFirstColumn="0" w:firstRowLastColumn="0" w:lastRowFirstColumn="0" w:lastRowLastColumn="0"/>
-            </w:pPr>
+            <w:proofErr w:type="spellEnd"/>
+          </w:p>
+        </w:tc>
+        <w:tc>
+          <w:tcPr>
+            <w:tcW w:w="2394" w:type="dxa"/>
+          </w:tcPr>
+          <w:p>
+            <w:pPr>
+              <w:cnfStyle w:val="000000000000" w:firstRow="0" w:lastRow="0" w:firstColumn="0" w:lastColumn="0" w:oddVBand="0" w:evenVBand="0" w:oddHBand="0" w:evenHBand="0" w:firstRowFirstColumn="0" w:firstRowLastColumn="0" w:lastRowFirstColumn="0" w:lastRowLastColumn="0"/>
+            </w:pPr>
+            <w:proofErr w:type="spellStart"/>
             <w:r>
               <w:t>int</w:t>
             </w:r>
+            <w:proofErr w:type="spellEnd"/>
           </w:p>
         </w:tc>
         <w:tc>
@@ -5198,9 +5335,11 @@
             <w:pPr>
               <w:cnfStyle w:val="000000100000" w:firstRow="0" w:lastRow="0" w:firstColumn="0" w:lastColumn="0" w:oddVBand="0" w:evenVBand="0" w:oddHBand="1" w:evenHBand="0" w:firstRowFirstColumn="0" w:firstRowLastColumn="0" w:lastRowFirstColumn="0" w:lastRowLastColumn="0"/>
             </w:pPr>
+            <w:proofErr w:type="spellStart"/>
             <w:r>
               <w:t>int</w:t>
             </w:r>
+            <w:proofErr w:type="spellEnd"/>
           </w:p>
         </w:tc>
         <w:tc>
@@ -5237,22 +5376,26 @@
             <w:tcW w:w="2394" w:type="dxa"/>
           </w:tcPr>
           <w:p>
+            <w:proofErr w:type="spellStart"/>
             <w:r>
               <w:t>seatCapacity</w:t>
             </w:r>
-          </w:p>
-        </w:tc>
-        <w:tc>
-          <w:tcPr>
-            <w:tcW w:w="2394" w:type="dxa"/>
-          </w:tcPr>
-          <w:p>
-            <w:pPr>
-              <w:cnfStyle w:val="000000000000" w:firstRow="0" w:lastRow="0" w:firstColumn="0" w:lastColumn="0" w:oddVBand="0" w:evenVBand="0" w:oddHBand="0" w:evenHBand="0" w:firstRowFirstColumn="0" w:firstRowLastColumn="0" w:lastRowFirstColumn="0" w:lastRowLastColumn="0"/>
-            </w:pPr>
+            <w:proofErr w:type="spellEnd"/>
+          </w:p>
+        </w:tc>
+        <w:tc>
+          <w:tcPr>
+            <w:tcW w:w="2394" w:type="dxa"/>
+          </w:tcPr>
+          <w:p>
+            <w:pPr>
+              <w:cnfStyle w:val="000000000000" w:firstRow="0" w:lastRow="0" w:firstColumn="0" w:lastColumn="0" w:oddVBand="0" w:evenVBand="0" w:oddHBand="0" w:evenHBand="0" w:firstRowFirstColumn="0" w:firstRowLastColumn="0" w:lastRowFirstColumn="0" w:lastRowLastColumn="0"/>
+            </w:pPr>
+            <w:proofErr w:type="spellStart"/>
             <w:r>
               <w:t>int</w:t>
             </w:r>
+            <w:proofErr w:type="spellEnd"/>
           </w:p>
         </w:tc>
         <w:tc>
@@ -5292,9 +5435,11 @@
             <w:tcW w:w="2394" w:type="dxa"/>
           </w:tcPr>
           <w:p>
+            <w:proofErr w:type="spellStart"/>
             <w:r>
               <w:t>cancelDate</w:t>
             </w:r>
+            <w:proofErr w:type="spellEnd"/>
           </w:p>
         </w:tc>
         <w:tc>
@@ -5344,9 +5489,11 @@
             <w:tcW w:w="2394" w:type="dxa"/>
           </w:tcPr>
           <w:p>
+            <w:proofErr w:type="spellStart"/>
             <w:r>
               <w:t>cancelReason</w:t>
             </w:r>
+            <w:proofErr w:type="spellEnd"/>
           </w:p>
         </w:tc>
         <w:tc>
@@ -5399,9 +5546,11 @@
             <w:tcW w:w="2394" w:type="dxa"/>
           </w:tcPr>
           <w:p>
+            <w:proofErr w:type="spellStart"/>
             <w:r>
               <w:t>cancelNote</w:t>
             </w:r>
+            <w:proofErr w:type="spellEnd"/>
           </w:p>
         </w:tc>
         <w:tc>
@@ -5451,22 +5600,26 @@
             <w:tcW w:w="2394" w:type="dxa"/>
           </w:tcPr>
           <w:p>
+            <w:proofErr w:type="spellStart"/>
             <w:r>
               <w:t>contractTypeId</w:t>
             </w:r>
-          </w:p>
-        </w:tc>
-        <w:tc>
-          <w:tcPr>
-            <w:tcW w:w="2394" w:type="dxa"/>
-          </w:tcPr>
-          <w:p>
-            <w:pPr>
-              <w:cnfStyle w:val="000000000000" w:firstRow="0" w:lastRow="0" w:firstColumn="0" w:lastColumn="0" w:oddVBand="0" w:evenVBand="0" w:oddHBand="0" w:evenHBand="0" w:firstRowFirstColumn="0" w:firstRowLastColumn="0" w:lastRowFirstColumn="0" w:lastRowLastColumn="0"/>
-            </w:pPr>
+            <w:proofErr w:type="spellEnd"/>
+          </w:p>
+        </w:tc>
+        <w:tc>
+          <w:tcPr>
+            <w:tcW w:w="2394" w:type="dxa"/>
+          </w:tcPr>
+          <w:p>
+            <w:pPr>
+              <w:cnfStyle w:val="000000000000" w:firstRow="0" w:lastRow="0" w:firstColumn="0" w:lastColumn="0" w:oddVBand="0" w:evenVBand="0" w:oddHBand="0" w:evenHBand="0" w:firstRowFirstColumn="0" w:firstRowLastColumn="0" w:lastRowFirstColumn="0" w:lastRowLastColumn="0"/>
+            </w:pPr>
+            <w:proofErr w:type="spellStart"/>
             <w:r>
               <w:t>int</w:t>
             </w:r>
+            <w:proofErr w:type="spellEnd"/>
           </w:p>
         </w:tc>
         <w:tc>
@@ -5506,9 +5659,11 @@
             <w:tcW w:w="2394" w:type="dxa"/>
           </w:tcPr>
           <w:p>
+            <w:proofErr w:type="spellStart"/>
             <w:r>
               <w:t>customerCode</w:t>
             </w:r>
+            <w:proofErr w:type="spellEnd"/>
           </w:p>
         </w:tc>
         <w:tc>
@@ -5762,9 +5917,11 @@
           <w:numId w:val="1"/>
         </w:numPr>
       </w:pPr>
+      <w:proofErr w:type="spellStart"/>
       <w:r>
         <w:t>StaffEntity</w:t>
       </w:r>
+      <w:proofErr w:type="spellEnd"/>
     </w:p>
     <w:tbl>
       <w:tblPr>
@@ -5869,9 +6026,11 @@
             <w:tcW w:w="2394" w:type="dxa"/>
           </w:tcPr>
           <w:p>
+            <w:proofErr w:type="spellStart"/>
             <w:r>
               <w:t>staffCode</w:t>
             </w:r>
+            <w:proofErr w:type="spellEnd"/>
           </w:p>
         </w:tc>
         <w:tc>
@@ -6339,9 +6498,11 @@
           <w:numId w:val="1"/>
         </w:numPr>
       </w:pPr>
+      <w:proofErr w:type="spellStart"/>
       <w:r>
         <w:t>CompensationEntity</w:t>
       </w:r>
+      <w:proofErr w:type="spellEnd"/>
     </w:p>
     <w:tbl>
       <w:tblPr>
@@ -6446,9 +6607,11 @@
             <w:tcW w:w="2394" w:type="dxa"/>
           </w:tcPr>
           <w:p>
+            <w:proofErr w:type="spellStart"/>
             <w:r>
               <w:t>compensationCode</w:t>
             </w:r>
+            <w:proofErr w:type="spellEnd"/>
           </w:p>
         </w:tc>
         <w:tc>
@@ -6498,9 +6661,11 @@
             <w:tcW w:w="2394" w:type="dxa"/>
           </w:tcPr>
           <w:p>
+            <w:proofErr w:type="spellStart"/>
             <w:r>
               <w:t>driverName</w:t>
             </w:r>
+            <w:proofErr w:type="spellEnd"/>
           </w:p>
         </w:tc>
         <w:tc>
@@ -6553,9 +6718,11 @@
             <w:tcW w:w="2394" w:type="dxa"/>
           </w:tcPr>
           <w:p>
+            <w:proofErr w:type="spellStart"/>
             <w:r>
               <w:t>licenseNumber</w:t>
             </w:r>
+            <w:proofErr w:type="spellEnd"/>
           </w:p>
         </w:tc>
         <w:tc>
@@ -6605,9 +6772,11 @@
             <w:tcW w:w="2394" w:type="dxa"/>
           </w:tcPr>
           <w:p>
+            <w:proofErr w:type="spellStart"/>
             <w:r>
               <w:t>licenseType</w:t>
             </w:r>
+            <w:proofErr w:type="spellEnd"/>
           </w:p>
         </w:tc>
         <w:tc>
@@ -6660,9 +6829,11 @@
             <w:tcW w:w="2394" w:type="dxa"/>
           </w:tcPr>
           <w:p>
+            <w:proofErr w:type="spellStart"/>
             <w:r>
               <w:t>driverPhone</w:t>
             </w:r>
+            <w:proofErr w:type="spellEnd"/>
           </w:p>
         </w:tc>
         <w:tc>
@@ -6712,9 +6883,11 @@
             <w:tcW w:w="2394" w:type="dxa"/>
           </w:tcPr>
           <w:p>
+            <w:proofErr w:type="spellStart"/>
             <w:r>
               <w:t>vehicleCapacity</w:t>
             </w:r>
+            <w:proofErr w:type="spellEnd"/>
           </w:p>
         </w:tc>
         <w:tc>
@@ -6767,10 +6940,12 @@
             <w:tcW w:w="2394" w:type="dxa"/>
           </w:tcPr>
           <w:p>
+            <w:proofErr w:type="spellStart"/>
             <w:r>
               <w:lastRenderedPageBreak/>
               <w:t>driverAddress</w:t>
             </w:r>
+            <w:proofErr w:type="spellEnd"/>
           </w:p>
         </w:tc>
         <w:tc>
@@ -6875,9 +7050,11 @@
             <w:tcW w:w="2394" w:type="dxa"/>
           </w:tcPr>
           <w:p>
+            <w:proofErr w:type="spellStart"/>
             <w:r>
               <w:t>accidentDate</w:t>
             </w:r>
+            <w:proofErr w:type="spellEnd"/>
           </w:p>
         </w:tc>
         <w:tc>
@@ -6927,9 +7104,11 @@
             <w:tcW w:w="2394" w:type="dxa"/>
           </w:tcPr>
           <w:p>
+            <w:proofErr w:type="spellStart"/>
             <w:r>
               <w:t>accidentPlace</w:t>
             </w:r>
+            <w:proofErr w:type="spellEnd"/>
           </w:p>
         </w:tc>
         <w:tc>
@@ -6982,9 +7161,11 @@
             <w:tcW w:w="2394" w:type="dxa"/>
           </w:tcPr>
           <w:p>
+            <w:proofErr w:type="spellStart"/>
             <w:r>
               <w:t>controlDepartment</w:t>
             </w:r>
+            <w:proofErr w:type="spellEnd"/>
           </w:p>
         </w:tc>
         <w:tc>
@@ -7089,9 +7270,11 @@
             <w:tcW w:w="2394" w:type="dxa"/>
           </w:tcPr>
           <w:p>
+            <w:proofErr w:type="spellStart"/>
             <w:r>
               <w:t>humanDamage</w:t>
             </w:r>
+            <w:proofErr w:type="spellEnd"/>
           </w:p>
         </w:tc>
         <w:tc>
@@ -7141,9 +7324,11 @@
             <w:tcW w:w="2394" w:type="dxa"/>
           </w:tcPr>
           <w:p>
+            <w:proofErr w:type="spellStart"/>
             <w:r>
               <w:t>assetDamage</w:t>
             </w:r>
+            <w:proofErr w:type="spellEnd"/>
           </w:p>
         </w:tc>
         <w:tc>
@@ -7248,9 +7433,11 @@
             <w:tcW w:w="2394" w:type="dxa"/>
           </w:tcPr>
           <w:p>
+            <w:proofErr w:type="spellStart"/>
             <w:r>
               <w:t>compensationNote</w:t>
             </w:r>
+            <w:proofErr w:type="spellEnd"/>
           </w:p>
         </w:tc>
         <w:tc>
@@ -7355,9 +7542,11 @@
             <w:tcW w:w="2394" w:type="dxa"/>
           </w:tcPr>
           <w:p>
+            <w:proofErr w:type="spellStart"/>
             <w:r>
               <w:t>createdDate</w:t>
             </w:r>
+            <w:proofErr w:type="spellEnd"/>
           </w:p>
         </w:tc>
         <w:tc>
@@ -7410,9 +7599,11 @@
             <w:tcW w:w="2394" w:type="dxa"/>
           </w:tcPr>
           <w:p>
+            <w:proofErr w:type="spellStart"/>
             <w:r>
               <w:t>resolveDate</w:t>
             </w:r>
+            <w:proofErr w:type="spellEnd"/>
           </w:p>
         </w:tc>
         <w:tc>
@@ -7517,9 +7708,11 @@
             <w:tcW w:w="2394" w:type="dxa"/>
           </w:tcPr>
           <w:p>
+            <w:proofErr w:type="spellStart"/>
             <w:r>
               <w:t>resolveNote</w:t>
             </w:r>
+            <w:proofErr w:type="spellEnd"/>
           </w:p>
         </w:tc>
         <w:tc>
@@ -7569,9 +7762,11 @@
             <w:tcW w:w="2394" w:type="dxa"/>
           </w:tcPr>
           <w:p>
+            <w:proofErr w:type="spellStart"/>
             <w:r>
               <w:t>contractCode</w:t>
             </w:r>
+            <w:proofErr w:type="spellEnd"/>
           </w:p>
         </w:tc>
         <w:tc>
@@ -7825,9 +8020,11 @@
           <w:numId w:val="1"/>
         </w:numPr>
       </w:pPr>
+      <w:proofErr w:type="spellStart"/>
       <w:r>
         <w:t>PunishmentEntity</w:t>
       </w:r>
+      <w:proofErr w:type="spellEnd"/>
     </w:p>
     <w:tbl>
       <w:tblPr>
@@ -7945,9 +8142,11 @@
             <w:pPr>
               <w:cnfStyle w:val="000000100000" w:firstRow="0" w:lastRow="0" w:firstColumn="0" w:lastColumn="0" w:oddVBand="0" w:evenVBand="0" w:oddHBand="1" w:evenHBand="0" w:firstRowFirstColumn="0" w:firstRowLastColumn="0" w:lastRowFirstColumn="0" w:lastRowLastColumn="0"/>
             </w:pPr>
+            <w:proofErr w:type="spellStart"/>
             <w:r>
               <w:t>int</w:t>
             </w:r>
+            <w:proofErr w:type="spellEnd"/>
           </w:p>
         </w:tc>
         <w:tc>
@@ -7984,9 +8183,11 @@
             <w:tcW w:w="2394" w:type="dxa"/>
           </w:tcPr>
           <w:p>
+            <w:proofErr w:type="spellStart"/>
             <w:r>
               <w:t>createdDate</w:t>
             </w:r>
+            <w:proofErr w:type="spellEnd"/>
           </w:p>
         </w:tc>
         <w:tc>
@@ -8146,9 +8347,11 @@
             <w:tcW w:w="2394" w:type="dxa"/>
           </w:tcPr>
           <w:p>
+            <w:proofErr w:type="spellStart"/>
             <w:r>
               <w:t>contractCode</w:t>
             </w:r>
+            <w:proofErr w:type="spellEnd"/>
           </w:p>
         </w:tc>
         <w:tc>
@@ -8402,9 +8605,11 @@
           <w:numId w:val="1"/>
         </w:numPr>
       </w:pPr>
+      <w:proofErr w:type="spellStart"/>
       <w:r>
         <w:t>AccidentEntity</w:t>
       </w:r>
+      <w:proofErr w:type="spellEnd"/>
     </w:p>
     <w:tbl>
       <w:tblPr>
@@ -8522,9 +8727,11 @@
             <w:pPr>
               <w:cnfStyle w:val="000000100000" w:firstRow="0" w:lastRow="0" w:firstColumn="0" w:lastColumn="0" w:oddVBand="0" w:evenVBand="0" w:oddHBand="1" w:evenHBand="0" w:firstRowFirstColumn="0" w:firstRowLastColumn="0" w:lastRowFirstColumn="0" w:lastRowLastColumn="0"/>
             </w:pPr>
+            <w:proofErr w:type="spellStart"/>
             <w:r>
               <w:t>int</w:t>
             </w:r>
+            <w:proofErr w:type="spellEnd"/>
           </w:p>
         </w:tc>
         <w:tc>
@@ -8669,9 +8876,11 @@
             <w:tcW w:w="2394" w:type="dxa"/>
           </w:tcPr>
           <w:p>
+            <w:proofErr w:type="spellStart"/>
             <w:r>
               <w:t>createdDate</w:t>
             </w:r>
+            <w:proofErr w:type="spellEnd"/>
           </w:p>
         </w:tc>
         <w:tc>
@@ -8724,9 +8933,11 @@
             <w:tcW w:w="2394" w:type="dxa"/>
           </w:tcPr>
           <w:p>
+            <w:proofErr w:type="spellStart"/>
             <w:r>
               <w:t>contractCode</w:t>
             </w:r>
+            <w:proofErr w:type="spellEnd"/>
           </w:p>
         </w:tc>
         <w:tc>
@@ -8980,9 +9191,11 @@
           <w:numId w:val="1"/>
         </w:numPr>
       </w:pPr>
+      <w:proofErr w:type="spellStart"/>
       <w:r>
         <w:t>ContractTypeEntity</w:t>
       </w:r>
+      <w:proofErr w:type="spellEnd"/>
     </w:p>
     <w:tbl>
       <w:tblPr>
@@ -9100,9 +9313,11 @@
             <w:pPr>
               <w:cnfStyle w:val="000000100000" w:firstRow="0" w:lastRow="0" w:firstColumn="0" w:lastColumn="0" w:oddVBand="0" w:evenVBand="0" w:oddHBand="1" w:evenHBand="0" w:firstRowFirstColumn="0" w:firstRowLastColumn="0" w:lastRowFirstColumn="0" w:lastRowLastColumn="0"/>
             </w:pPr>
+            <w:proofErr w:type="spellStart"/>
             <w:r>
               <w:t>int</w:t>
             </w:r>
+            <w:proofErr w:type="spellEnd"/>
           </w:p>
         </w:tc>
         <w:tc>
@@ -9246,9 +9461,11 @@
             <w:tcW w:w="2394" w:type="dxa"/>
           </w:tcPr>
           <w:p>
+            <w:proofErr w:type="spellStart"/>
             <w:r>
               <w:t>pricePerYear</w:t>
             </w:r>
+            <w:proofErr w:type="spellEnd"/>
           </w:p>
         </w:tc>
         <w:tc>
@@ -9502,9 +9719,11 @@
           <w:numId w:val="1"/>
         </w:numPr>
       </w:pPr>
+      <w:proofErr w:type="spellStart"/>
       <w:r>
         <w:t>NewCardRequestEntity</w:t>
       </w:r>
+      <w:proofErr w:type="spellEnd"/>
     </w:p>
     <w:tbl>
       <w:tblPr>
@@ -9622,9 +9841,11 @@
             <w:pPr>
               <w:cnfStyle w:val="000000100000" w:firstRow="0" w:lastRow="0" w:firstColumn="0" w:lastColumn="0" w:oddVBand="0" w:evenVBand="0" w:oddHBand="1" w:evenHBand="0" w:firstRowFirstColumn="0" w:firstRowLastColumn="0" w:lastRowFirstColumn="0" w:lastRowLastColumn="0"/>
             </w:pPr>
+            <w:proofErr w:type="spellStart"/>
             <w:r>
               <w:t>int</w:t>
             </w:r>
+            <w:proofErr w:type="spellEnd"/>
           </w:p>
         </w:tc>
         <w:tc>
@@ -9661,9 +9882,11 @@
             <w:tcW w:w="2394" w:type="dxa"/>
           </w:tcPr>
           <w:p>
+            <w:proofErr w:type="spellStart"/>
             <w:r>
               <w:t>requestDate</w:t>
             </w:r>
+            <w:proofErr w:type="spellEnd"/>
           </w:p>
         </w:tc>
         <w:tc>
@@ -9716,9 +9939,11 @@
             <w:tcW w:w="2394" w:type="dxa"/>
           </w:tcPr>
           <w:p>
+            <w:proofErr w:type="spellStart"/>
             <w:r>
               <w:t>resolveDate</w:t>
             </w:r>
+            <w:proofErr w:type="spellEnd"/>
           </w:p>
         </w:tc>
         <w:tc>
@@ -9823,9 +10048,11 @@
             <w:tcW w:w="2394" w:type="dxa"/>
           </w:tcPr>
           <w:p>
+            <w:proofErr w:type="spellStart"/>
             <w:r>
               <w:t>oldCardId</w:t>
             </w:r>
+            <w:proofErr w:type="spellEnd"/>
           </w:p>
         </w:tc>
         <w:tc>
@@ -9875,9 +10102,11 @@
             <w:tcW w:w="2394" w:type="dxa"/>
           </w:tcPr>
           <w:p>
+            <w:proofErr w:type="spellStart"/>
             <w:r>
               <w:t>customerCode</w:t>
             </w:r>
+            <w:proofErr w:type="spellEnd"/>
           </w:p>
         </w:tc>
         <w:tc>
@@ -10131,9 +10360,11 @@
           <w:numId w:val="1"/>
         </w:numPr>
       </w:pPr>
+      <w:proofErr w:type="spellStart"/>
       <w:r>
         <w:t>CardAccessLogEntity</w:t>
       </w:r>
+      <w:proofErr w:type="spellEnd"/>
     </w:p>
     <w:tbl>
       <w:tblPr>
@@ -10251,9 +10482,11 @@
             <w:pPr>
               <w:cnfStyle w:val="000000100000" w:firstRow="0" w:lastRow="0" w:firstColumn="0" w:lastColumn="0" w:oddVBand="0" w:evenVBand="0" w:oddHBand="1" w:evenHBand="0" w:firstRowFirstColumn="0" w:firstRowLastColumn="0" w:lastRowFirstColumn="0" w:lastRowLastColumn="0"/>
             </w:pPr>
+            <w:proofErr w:type="spellStart"/>
             <w:r>
               <w:t>int</w:t>
             </w:r>
+            <w:proofErr w:type="spellEnd"/>
           </w:p>
         </w:tc>
         <w:tc>
@@ -10278,7 +10511,15 @@
               <w:cnfStyle w:val="000000100000" w:firstRow="0" w:lastRow="0" w:firstColumn="0" w:lastColumn="0" w:oddVBand="0" w:evenVBand="0" w:oddHBand="1" w:evenHBand="0" w:firstRowFirstColumn="0" w:firstRowLastColumn="0" w:lastRowFirstColumn="0" w:lastRowLastColumn="0"/>
             </w:pPr>
             <w:r>
-              <w:t>Unique identifier of an card access log</w:t>
+              <w:t xml:space="preserve">Unique identifier of </w:t>
+            </w:r>
+            <w:proofErr w:type="gramStart"/>
+            <w:r>
+              <w:t>an</w:t>
+            </w:r>
+            <w:proofErr w:type="gramEnd"/>
+            <w:r>
+              <w:t xml:space="preserve"> card access log</w:t>
             </w:r>
           </w:p>
         </w:tc>
@@ -10290,9 +10531,11 @@
             <w:tcW w:w="2394" w:type="dxa"/>
           </w:tcPr>
           <w:p>
+            <w:proofErr w:type="spellStart"/>
             <w:r>
               <w:t>accessDate</w:t>
             </w:r>
+            <w:proofErr w:type="spellEnd"/>
           </w:p>
         </w:tc>
         <w:tc>
@@ -10397,9 +10640,11 @@
             <w:tcW w:w="2394" w:type="dxa"/>
           </w:tcPr>
           <w:p>
+            <w:proofErr w:type="spellStart"/>
             <w:r>
               <w:t>requestService</w:t>
             </w:r>
+            <w:proofErr w:type="spellEnd"/>
           </w:p>
         </w:tc>
         <w:tc>
@@ -10452,10 +10697,12 @@
             <w:tcW w:w="2394" w:type="dxa"/>
           </w:tcPr>
           <w:p>
+            <w:proofErr w:type="spellStart"/>
             <w:r>
               <w:lastRenderedPageBreak/>
               <w:t>responseContent</w:t>
             </w:r>
+            <w:proofErr w:type="spellEnd"/>
           </w:p>
         </w:tc>
         <w:tc>
@@ -10977,10 +11224,10 @@
           <w:noProof/>
         </w:rPr>
         <w:drawing>
-          <wp:inline distT="0" distB="0" distL="0" distR="0" wp14:anchorId="5BB9E49B" wp14:editId="0583F14B">
-            <wp:extent cx="5731510" cy="4137289"/>
-            <wp:effectExtent l="0" t="0" r="2540" b="0"/>
-            <wp:docPr id="2" name="Picture 2" descr="C:\Users\PhucNguyen\Desktop\Sequence Cutomer Update- PhucNH\cancelContract.png"/>
+          <wp:inline distT="0" distB="0" distL="0" distR="0" wp14:anchorId="2BEA9DB0" wp14:editId="2F930330">
+            <wp:extent cx="5939155" cy="3791585"/>
+            <wp:effectExtent l="0" t="0" r="4445" b="0"/>
+            <wp:docPr id="31" name="Picture 31" descr="Sequence%20Cutomer%20Update-%20PhucNH/cancelContract.png"/>
             <wp:cNvGraphicFramePr>
               <a:graphicFrameLocks xmlns:a="http://schemas.openxmlformats.org/drawingml/2006/main" noChangeAspect="1"/>
             </wp:cNvGraphicFramePr>
@@ -10988,7 +11235,7 @@
               <a:graphicData uri="http://schemas.openxmlformats.org/drawingml/2006/picture">
                 <pic:pic xmlns:pic="http://schemas.openxmlformats.org/drawingml/2006/picture">
                   <pic:nvPicPr>
-                    <pic:cNvPr id="0" name="Picture 1" descr="C:\Users\PhucNguyen\Desktop\Sequence Cutomer Update- PhucNH\cancelContract.png"/>
+                    <pic:cNvPr id="0" name="Picture 1" descr="Sequence%20Cutomer%20Update-%20PhucNH/cancelContract.png"/>
                     <pic:cNvPicPr>
                       <a:picLocks noChangeAspect="1" noChangeArrowheads="1"/>
                     </pic:cNvPicPr>
@@ -11009,7 +11256,7 @@
                   <pic:spPr bwMode="auto">
                     <a:xfrm>
                       <a:off x="0" y="0"/>
-                      <a:ext cx="5731510" cy="4137289"/>
+                      <a:ext cx="5939155" cy="3791585"/>
                     </a:xfrm>
                     <a:prstGeom prst="rect">
                       <a:avLst/>
@@ -11035,19 +11282,22 @@
         </w:numPr>
       </w:pPr>
       <w:r>
+        <w:lastRenderedPageBreak/>
         <w:t>Renew contract</w:t>
       </w:r>
     </w:p>
     <w:p>
+      <w:bookmarkStart w:id="0" w:name="_GoBack"/>
+      <w:bookmarkEnd w:id="0"/>
       <w:r>
         <w:rPr>
           <w:noProof/>
         </w:rPr>
         <w:drawing>
-          <wp:inline distT="0" distB="0" distL="0" distR="0" wp14:anchorId="1C261DD9" wp14:editId="7D53D576">
-            <wp:extent cx="5731510" cy="3446661"/>
-            <wp:effectExtent l="0" t="0" r="2540" b="1905"/>
-            <wp:docPr id="17" name="Picture 17" descr="C:\Users\PhucNguyen\Desktop\Sequence Cutomer Update- PhucNH\renewContract.png"/>
+          <wp:inline distT="0" distB="0" distL="0" distR="0" wp14:anchorId="3A988B91" wp14:editId="723AABB2">
+            <wp:extent cx="5930900" cy="4077335"/>
+            <wp:effectExtent l="0" t="0" r="12700" b="12065"/>
+            <wp:docPr id="32" name="Picture 32" descr="Sequence%20Cutomer%20Update-%20PhucNH/renewContract.png"/>
             <wp:cNvGraphicFramePr>
               <a:graphicFrameLocks xmlns:a="http://schemas.openxmlformats.org/drawingml/2006/main" noChangeAspect="1"/>
             </wp:cNvGraphicFramePr>
@@ -11055,13 +11305,13 @@
               <a:graphicData uri="http://schemas.openxmlformats.org/drawingml/2006/picture">
                 <pic:pic xmlns:pic="http://schemas.openxmlformats.org/drawingml/2006/picture">
                   <pic:nvPicPr>
-                    <pic:cNvPr id="0" name="Picture 2" descr="C:\Users\PhucNguyen\Desktop\Sequence Cutomer Update- PhucNH\renewContract.png"/>
+                    <pic:cNvPr id="0" name="Picture 2" descr="Sequence%20Cutomer%20Update-%20PhucNH/renewContract.png"/>
                     <pic:cNvPicPr>
                       <a:picLocks noChangeAspect="1" noChangeArrowheads="1"/>
                     </pic:cNvPicPr>
                   </pic:nvPicPr>
                   <pic:blipFill>
-                    <a:blip r:embed="rId14" cstate="print">
+                    <a:blip r:embed="rId14">
                       <a:extLst>
                         <a:ext uri="{28A0092B-C50C-407E-A947-70E740481C1C}">
                           <a14:useLocalDpi xmlns:a14="http://schemas.microsoft.com/office/drawing/2010/main" val="0"/>
@@ -11076,7 +11326,7 @@
                   <pic:spPr bwMode="auto">
                     <a:xfrm>
                       <a:off x="0" y="0"/>
-                      <a:ext cx="5731510" cy="3446661"/>
+                      <a:ext cx="5930900" cy="4077335"/>
                     </a:xfrm>
                     <a:prstGeom prst="rect">
                       <a:avLst/>
@@ -11102,7 +11352,6 @@
         </w:numPr>
       </w:pPr>
       <w:r>
-        <w:lastRenderedPageBreak/>
         <w:t>Guest</w:t>
       </w:r>
     </w:p>
@@ -11182,6 +11431,7 @@
         </w:numPr>
       </w:pPr>
       <w:r>
+        <w:lastRenderedPageBreak/>
         <w:t>PayPal payment</w:t>
       </w:r>
     </w:p>
@@ -11242,8 +11492,6 @@
           </wp:inline>
         </w:drawing>
       </w:r>
-      <w:bookmarkStart w:id="0" w:name="_GoBack"/>
-      <w:bookmarkEnd w:id="0"/>
     </w:p>
     <w:p>
       <w:pPr>
@@ -11348,14 +11596,27 @@
       <w:r>
         <w:t xml:space="preserve">Figure </w:t>
       </w:r>
-      <w:fldSimple w:instr=" SEQ Figure \* ARABIC ">
-        <w:r>
-          <w:rPr>
-            <w:noProof/>
-          </w:rPr>
-          <w:t>3</w:t>
-        </w:r>
-      </w:fldSimple>
+      <w:r>
+        <w:fldChar w:fldCharType="begin"/>
+      </w:r>
+      <w:r>
+        <w:instrText xml:space="preserve"> SEQ Figure \* ARABIC </w:instrText>
+      </w:r>
+      <w:r>
+        <w:fldChar w:fldCharType="separate"/>
+      </w:r>
+      <w:r>
+        <w:rPr>
+          <w:noProof/>
+        </w:rPr>
+        <w:t>3</w:t>
+      </w:r>
+      <w:r>
+        <w:rPr>
+          <w:noProof/>
+        </w:rPr>
+        <w:fldChar w:fldCharType="end"/>
+      </w:r>
       <w:r>
         <w:t xml:space="preserve"> &lt;Police&gt; Verify card validation</w:t>
       </w:r>
@@ -11442,14 +11703,27 @@
       <w:r>
         <w:t xml:space="preserve">Figure </w:t>
       </w:r>
-      <w:fldSimple w:instr=" SEQ Figure \* ARABIC ">
-        <w:r>
-          <w:rPr>
-            <w:noProof/>
-          </w:rPr>
-          <w:t>4</w:t>
-        </w:r>
-      </w:fldSimple>
+      <w:r>
+        <w:fldChar w:fldCharType="begin"/>
+      </w:r>
+      <w:r>
+        <w:instrText xml:space="preserve"> SEQ Figure \* ARABIC </w:instrText>
+      </w:r>
+      <w:r>
+        <w:fldChar w:fldCharType="separate"/>
+      </w:r>
+      <w:r>
+        <w:rPr>
+          <w:noProof/>
+        </w:rPr>
+        <w:t>4</w:t>
+      </w:r>
+      <w:r>
+        <w:rPr>
+          <w:noProof/>
+        </w:rPr>
+        <w:fldChar w:fldCharType="end"/>
+      </w:r>
       <w:r>
         <w:t xml:space="preserve"> &lt;Police&gt; Add punishment information</w:t>
       </w:r>
@@ -11545,14 +11819,27 @@
       <w:r>
         <w:t xml:space="preserve">Figure </w:t>
       </w:r>
-      <w:fldSimple w:instr=" SEQ Figure \* ARABIC ">
-        <w:r>
-          <w:rPr>
-            <w:noProof/>
-          </w:rPr>
-          <w:t>5</w:t>
-        </w:r>
-      </w:fldSimple>
+      <w:r>
+        <w:fldChar w:fldCharType="begin"/>
+      </w:r>
+      <w:r>
+        <w:instrText xml:space="preserve"> SEQ Figure \* ARABIC </w:instrText>
+      </w:r>
+      <w:r>
+        <w:fldChar w:fldCharType="separate"/>
+      </w:r>
+      <w:r>
+        <w:rPr>
+          <w:noProof/>
+        </w:rPr>
+        <w:t>5</w:t>
+      </w:r>
+      <w:r>
+        <w:rPr>
+          <w:noProof/>
+        </w:rPr>
+        <w:fldChar w:fldCharType="end"/>
+      </w:r>
       <w:r>
         <w:t xml:space="preserve"> &lt;Staff&gt; Search contract</w:t>
       </w:r>
@@ -11636,14 +11923,27 @@
       <w:r>
         <w:t xml:space="preserve">Figure </w:t>
       </w:r>
-      <w:fldSimple w:instr=" SEQ Figure \* ARABIC ">
-        <w:r>
-          <w:rPr>
-            <w:noProof/>
-          </w:rPr>
-          <w:t>6</w:t>
-        </w:r>
-      </w:fldSimple>
+      <w:r>
+        <w:fldChar w:fldCharType="begin"/>
+      </w:r>
+      <w:r>
+        <w:instrText xml:space="preserve"> SEQ Figure \* ARABIC </w:instrText>
+      </w:r>
+      <w:r>
+        <w:fldChar w:fldCharType="separate"/>
+      </w:r>
+      <w:r>
+        <w:rPr>
+          <w:noProof/>
+        </w:rPr>
+        <w:t>6</w:t>
+      </w:r>
+      <w:r>
+        <w:rPr>
+          <w:noProof/>
+        </w:rPr>
+        <w:fldChar w:fldCharType="end"/>
+      </w:r>
       <w:r>
         <w:t xml:space="preserve"> &lt;Staff&gt; View contract information</w:t>
       </w:r>
@@ -11727,14 +12027,27 @@
       <w:r>
         <w:t xml:space="preserve">Figure </w:t>
       </w:r>
-      <w:fldSimple w:instr=" SEQ Figure \* ARABIC ">
-        <w:r>
-          <w:rPr>
-            <w:noProof/>
-          </w:rPr>
-          <w:t>7</w:t>
-        </w:r>
-      </w:fldSimple>
+      <w:r>
+        <w:fldChar w:fldCharType="begin"/>
+      </w:r>
+      <w:r>
+        <w:instrText xml:space="preserve"> SEQ Figure \* ARABIC </w:instrText>
+      </w:r>
+      <w:r>
+        <w:fldChar w:fldCharType="separate"/>
+      </w:r>
+      <w:r>
+        <w:rPr>
+          <w:noProof/>
+        </w:rPr>
+        <w:t>7</w:t>
+      </w:r>
+      <w:r>
+        <w:rPr>
+          <w:noProof/>
+        </w:rPr>
+        <w:fldChar w:fldCharType="end"/>
+      </w:r>
       <w:r>
         <w:t xml:space="preserve"> &lt;Staff&gt; Print information to NFC card</w:t>
       </w:r>
@@ -12511,9 +12824,11 @@
               <w:jc w:val="left"/>
               <w:cnfStyle w:val="000000100000" w:firstRow="0" w:lastRow="0" w:firstColumn="0" w:lastColumn="0" w:oddVBand="0" w:evenVBand="0" w:oddHBand="1" w:evenHBand="0" w:firstRowFirstColumn="0" w:firstRowLastColumn="0" w:lastRowFirstColumn="0" w:lastRowLastColumn="0"/>
             </w:pPr>
+            <w:proofErr w:type="spellStart"/>
             <w:r>
               <w:t>viewContract</w:t>
             </w:r>
+            <w:proofErr w:type="spellEnd"/>
           </w:p>
         </w:tc>
         <w:tc>
@@ -12588,9 +12903,11 @@
               <w:jc w:val="left"/>
               <w:cnfStyle w:val="000000000000" w:firstRow="0" w:lastRow="0" w:firstColumn="0" w:lastColumn="0" w:oddVBand="0" w:evenVBand="0" w:oddHBand="0" w:evenHBand="0" w:firstRowFirstColumn="0" w:firstRowLastColumn="0" w:lastRowFirstColumn="0" w:lastRowLastColumn="0"/>
             </w:pPr>
+            <w:proofErr w:type="spellStart"/>
             <w:r>
               <w:t>viewCompensation</w:t>
             </w:r>
+            <w:proofErr w:type="spellEnd"/>
           </w:p>
         </w:tc>
         <w:tc>
@@ -12668,6 +12985,7 @@
               <w:jc w:val="left"/>
               <w:cnfStyle w:val="000000100000" w:firstRow="0" w:lastRow="0" w:firstColumn="0" w:lastColumn="0" w:oddVBand="0" w:evenVBand="0" w:oddHBand="1" w:evenHBand="0" w:firstRowFirstColumn="0" w:firstRowLastColumn="0" w:lastRowFirstColumn="0" w:lastRowLastColumn="0"/>
             </w:pPr>
+            <w:proofErr w:type="spellStart"/>
             <w:r>
               <w:t>v</w:t>
             </w:r>
@@ -12677,6 +12995,7 @@
             <w:r>
               <w:t>NewCardReq</w:t>
             </w:r>
+            <w:proofErr w:type="spellEnd"/>
           </w:p>
         </w:tc>
         <w:tc>
@@ -12752,6 +13071,7 @@
               <w:jc w:val="left"/>
               <w:cnfStyle w:val="000000000000" w:firstRow="0" w:lastRow="0" w:firstColumn="0" w:lastColumn="0" w:oddVBand="0" w:evenVBand="0" w:oddHBand="0" w:evenHBand="0" w:firstRowFirstColumn="0" w:firstRowLastColumn="0" w:lastRowFirstColumn="0" w:lastRowLastColumn="0"/>
             </w:pPr>
+            <w:proofErr w:type="spellStart"/>
             <w:r>
               <w:t>v</w:t>
             </w:r>
@@ -12761,6 +13081,7 @@
             <w:r>
               <w:t>CancelContract</w:t>
             </w:r>
+            <w:proofErr w:type="spellEnd"/>
           </w:p>
         </w:tc>
         <w:tc>
@@ -13523,6 +13844,7 @@
               <w:jc w:val="left"/>
               <w:cnfStyle w:val="000000000000" w:firstRow="0" w:lastRow="0" w:firstColumn="0" w:lastColumn="0" w:oddVBand="0" w:evenVBand="0" w:oddHBand="0" w:evenHBand="0" w:firstRowFirstColumn="0" w:firstRowLastColumn="0" w:lastRowFirstColumn="0" w:lastRowLastColumn="0"/>
             </w:pPr>
+            <w:proofErr w:type="spellStart"/>
             <w:r>
               <w:t>txt</w:t>
             </w:r>
@@ -13532,6 +13854,7 @@
             <w:r>
               <w:t>Value</w:t>
             </w:r>
+            <w:proofErr w:type="spellEnd"/>
           </w:p>
         </w:tc>
         <w:tc>
@@ -13937,12 +14260,14 @@
               <w:jc w:val="left"/>
               <w:cnfStyle w:val="000000100000" w:firstRow="0" w:lastRow="0" w:firstColumn="0" w:lastColumn="0" w:oddVBand="0" w:evenVBand="0" w:oddHBand="1" w:evenHBand="0" w:firstRowFirstColumn="0" w:firstRowLastColumn="0" w:lastRowFirstColumn="0" w:lastRowLastColumn="0"/>
             </w:pPr>
+            <w:proofErr w:type="spellStart"/>
             <w:r>
               <w:t>btn</w:t>
             </w:r>
             <w:r>
               <w:t>Create</w:t>
             </w:r>
+            <w:proofErr w:type="spellEnd"/>
           </w:p>
         </w:tc>
         <w:tc>
@@ -14017,12 +14342,14 @@
               <w:jc w:val="left"/>
               <w:cnfStyle w:val="000000000000" w:firstRow="0" w:lastRow="0" w:firstColumn="0" w:lastColumn="0" w:oddVBand="0" w:evenVBand="0" w:oddHBand="0" w:evenHBand="0" w:firstRowFirstColumn="0" w:firstRowLastColumn="0" w:lastRowFirstColumn="0" w:lastRowLastColumn="0"/>
             </w:pPr>
+            <w:proofErr w:type="spellStart"/>
             <w:r>
               <w:t>btnS</w:t>
             </w:r>
             <w:r>
               <w:t>earch</w:t>
             </w:r>
+            <w:proofErr w:type="spellEnd"/>
           </w:p>
         </w:tc>
         <w:tc>
@@ -14100,9 +14427,11 @@
               <w:jc w:val="left"/>
               <w:cnfStyle w:val="000000100000" w:firstRow="0" w:lastRow="0" w:firstColumn="0" w:lastColumn="0" w:oddVBand="0" w:evenVBand="0" w:oddHBand="1" w:evenHBand="0" w:firstRowFirstColumn="0" w:firstRowLastColumn="0" w:lastRowFirstColumn="0" w:lastRowLastColumn="0"/>
             </w:pPr>
+            <w:proofErr w:type="spellStart"/>
             <w:r>
               <w:t>customerDetail</w:t>
             </w:r>
+            <w:proofErr w:type="spellEnd"/>
           </w:p>
         </w:tc>
         <w:tc>
@@ -14743,12 +15072,14 @@
               <w:jc w:val="left"/>
               <w:cnfStyle w:val="000000100000" w:firstRow="0" w:lastRow="0" w:firstColumn="0" w:lastColumn="0" w:oddVBand="0" w:evenVBand="0" w:oddHBand="1" w:evenHBand="0" w:firstRowFirstColumn="0" w:firstRowLastColumn="0" w:lastRowFirstColumn="0" w:lastRowLastColumn="0"/>
             </w:pPr>
+            <w:proofErr w:type="spellStart"/>
             <w:r>
               <w:t>txt</w:t>
             </w:r>
             <w:r>
               <w:t>Name</w:t>
             </w:r>
+            <w:proofErr w:type="spellEnd"/>
           </w:p>
         </w:tc>
         <w:tc>
@@ -14868,12 +15199,14 @@
               <w:jc w:val="left"/>
               <w:cnfStyle w:val="000000000000" w:firstRow="0" w:lastRow="0" w:firstColumn="0" w:lastColumn="0" w:oddVBand="0" w:evenVBand="0" w:oddHBand="0" w:evenHBand="0" w:firstRowFirstColumn="0" w:firstRowLastColumn="0" w:lastRowFirstColumn="0" w:lastRowLastColumn="0"/>
             </w:pPr>
+            <w:proofErr w:type="spellStart"/>
             <w:r>
               <w:t>txt</w:t>
             </w:r>
             <w:r>
               <w:t>Address</w:t>
             </w:r>
+            <w:proofErr w:type="spellEnd"/>
           </w:p>
         </w:tc>
         <w:tc>
@@ -14997,12 +15330,14 @@
               <w:jc w:val="left"/>
               <w:cnfStyle w:val="000000100000" w:firstRow="0" w:lastRow="0" w:firstColumn="0" w:lastColumn="0" w:oddVBand="0" w:evenVBand="0" w:oddHBand="1" w:evenHBand="0" w:firstRowFirstColumn="0" w:firstRowLastColumn="0" w:lastRowFirstColumn="0" w:lastRowLastColumn="0"/>
             </w:pPr>
+            <w:proofErr w:type="spellStart"/>
             <w:r>
               <w:t>txt</w:t>
             </w:r>
             <w:r>
               <w:t>Email</w:t>
             </w:r>
+            <w:proofErr w:type="spellEnd"/>
           </w:p>
         </w:tc>
         <w:tc>
@@ -15122,12 +15457,14 @@
               <w:jc w:val="left"/>
               <w:cnfStyle w:val="000000000000" w:firstRow="0" w:lastRow="0" w:firstColumn="0" w:lastColumn="0" w:oddVBand="0" w:evenVBand="0" w:oddHBand="0" w:evenHBand="0" w:firstRowFirstColumn="0" w:firstRowLastColumn="0" w:lastRowFirstColumn="0" w:lastRowLastColumn="0"/>
             </w:pPr>
+            <w:proofErr w:type="spellStart"/>
             <w:r>
               <w:t>txt</w:t>
             </w:r>
             <w:r>
               <w:t>Phone</w:t>
             </w:r>
+            <w:proofErr w:type="spellEnd"/>
           </w:p>
         </w:tc>
         <w:tc>
@@ -15250,11 +15587,16 @@
               <w:jc w:val="left"/>
               <w:cnfStyle w:val="000000100000" w:firstRow="0" w:lastRow="0" w:firstColumn="0" w:lastColumn="0" w:oddVBand="0" w:evenVBand="0" w:oddHBand="1" w:evenHBand="0" w:firstRowFirstColumn="0" w:firstRowLastColumn="0" w:lastRowFirstColumn="0" w:lastRowLastColumn="0"/>
             </w:pPr>
+            <w:proofErr w:type="spellStart"/>
             <w:r>
               <w:t>txt</w:t>
             </w:r>
             <w:r>
-              <w:t>Personal ID</w:t>
+              <w:t>Personal</w:t>
+            </w:r>
+            <w:proofErr w:type="spellEnd"/>
+            <w:r>
+              <w:t xml:space="preserve"> ID</w:t>
             </w:r>
           </w:p>
         </w:tc>
@@ -15535,12 +15877,14 @@
               <w:jc w:val="left"/>
               <w:cnfStyle w:val="000000100000" w:firstRow="0" w:lastRow="0" w:firstColumn="0" w:lastColumn="0" w:oddVBand="0" w:evenVBand="0" w:oddHBand="1" w:evenHBand="0" w:firstRowFirstColumn="0" w:firstRowLastColumn="0" w:lastRowFirstColumn="0" w:lastRowLastColumn="0"/>
             </w:pPr>
+            <w:proofErr w:type="spellStart"/>
             <w:r>
               <w:t>btn</w:t>
             </w:r>
             <w:r>
               <w:t>Create</w:t>
             </w:r>
+            <w:proofErr w:type="spellEnd"/>
           </w:p>
         </w:tc>
         <w:tc>
@@ -16297,6 +16641,7 @@
               <w:jc w:val="left"/>
               <w:cnfStyle w:val="000000000000" w:firstRow="0" w:lastRow="0" w:firstColumn="0" w:lastColumn="0" w:oddVBand="0" w:evenVBand="0" w:oddHBand="0" w:evenHBand="0" w:firstRowFirstColumn="0" w:firstRowLastColumn="0" w:lastRowFirstColumn="0" w:lastRowLastColumn="0"/>
             </w:pPr>
+            <w:proofErr w:type="spellStart"/>
             <w:r>
               <w:t>txt</w:t>
             </w:r>
@@ -16306,6 +16651,7 @@
             <w:r>
               <w:t>Value</w:t>
             </w:r>
+            <w:proofErr w:type="spellEnd"/>
           </w:p>
         </w:tc>
         <w:tc>
@@ -16710,12 +17056,14 @@
               <w:jc w:val="left"/>
               <w:cnfStyle w:val="000000100000" w:firstRow="0" w:lastRow="0" w:firstColumn="0" w:lastColumn="0" w:oddVBand="0" w:evenVBand="0" w:oddHBand="1" w:evenHBand="0" w:firstRowFirstColumn="0" w:firstRowLastColumn="0" w:lastRowFirstColumn="0" w:lastRowLastColumn="0"/>
             </w:pPr>
+            <w:proofErr w:type="spellStart"/>
             <w:r>
               <w:t>btn</w:t>
             </w:r>
             <w:r>
               <w:t>Create</w:t>
             </w:r>
+            <w:proofErr w:type="spellEnd"/>
           </w:p>
         </w:tc>
         <w:tc>
@@ -16790,12 +17138,14 @@
               <w:jc w:val="left"/>
               <w:cnfStyle w:val="000000000000" w:firstRow="0" w:lastRow="0" w:firstColumn="0" w:lastColumn="0" w:oddVBand="0" w:evenVBand="0" w:oddHBand="0" w:evenHBand="0" w:firstRowFirstColumn="0" w:firstRowLastColumn="0" w:lastRowFirstColumn="0" w:lastRowLastColumn="0"/>
             </w:pPr>
+            <w:proofErr w:type="spellStart"/>
             <w:r>
               <w:t>btn</w:t>
             </w:r>
             <w:r>
               <w:t>Search</w:t>
             </w:r>
+            <w:proofErr w:type="spellEnd"/>
           </w:p>
         </w:tc>
         <w:tc>
@@ -16873,9 +17223,11 @@
               <w:jc w:val="left"/>
               <w:cnfStyle w:val="000000100000" w:firstRow="0" w:lastRow="0" w:firstColumn="0" w:lastColumn="0" w:oddVBand="0" w:evenVBand="0" w:oddHBand="1" w:evenHBand="0" w:firstRowFirstColumn="0" w:firstRowLastColumn="0" w:lastRowFirstColumn="0" w:lastRowLastColumn="0"/>
             </w:pPr>
+            <w:proofErr w:type="spellStart"/>
             <w:r>
               <w:t>contractDetail</w:t>
             </w:r>
+            <w:proofErr w:type="spellEnd"/>
           </w:p>
         </w:tc>
         <w:tc>
@@ -16950,9 +17302,11 @@
               <w:jc w:val="left"/>
               <w:cnfStyle w:val="000000000000" w:firstRow="0" w:lastRow="0" w:firstColumn="0" w:lastColumn="0" w:oddVBand="0" w:evenVBand="0" w:oddHBand="0" w:evenHBand="0" w:firstRowFirstColumn="0" w:firstRowLastColumn="0" w:lastRowFirstColumn="0" w:lastRowLastColumn="0"/>
             </w:pPr>
+            <w:proofErr w:type="spellStart"/>
             <w:r>
               <w:t>customerDetail</w:t>
             </w:r>
+            <w:proofErr w:type="spellEnd"/>
           </w:p>
         </w:tc>
         <w:tc>
@@ -17595,12 +17949,14 @@
               <w:jc w:val="left"/>
               <w:cnfStyle w:val="000000100000" w:firstRow="0" w:lastRow="0" w:firstColumn="0" w:lastColumn="0" w:oddVBand="0" w:evenVBand="0" w:oddHBand="1" w:evenHBand="0" w:firstRowFirstColumn="0" w:firstRowLastColumn="0" w:lastRowFirstColumn="0" w:lastRowLastColumn="0"/>
             </w:pPr>
+            <w:proofErr w:type="spellStart"/>
             <w:r>
               <w:t>txtCustomerC</w:t>
             </w:r>
             <w:r>
               <w:t>ode</w:t>
             </w:r>
+            <w:proofErr w:type="spellEnd"/>
           </w:p>
         </w:tc>
         <w:tc>
@@ -17720,9 +18076,11 @@
               <w:jc w:val="left"/>
               <w:cnfStyle w:val="000000000000" w:firstRow="0" w:lastRow="0" w:firstColumn="0" w:lastColumn="0" w:oddVBand="0" w:evenVBand="0" w:oddHBand="0" w:evenHBand="0" w:firstRowFirstColumn="0" w:firstRowLastColumn="0" w:lastRowFirstColumn="0" w:lastRowLastColumn="0"/>
             </w:pPr>
+            <w:proofErr w:type="spellStart"/>
             <w:r>
               <w:t>ddlContractType</w:t>
             </w:r>
+            <w:proofErr w:type="spellEnd"/>
           </w:p>
         </w:tc>
         <w:tc>
@@ -17845,9 +18203,11 @@
               <w:jc w:val="left"/>
               <w:cnfStyle w:val="000000100000" w:firstRow="0" w:lastRow="0" w:firstColumn="0" w:lastColumn="0" w:oddVBand="0" w:evenVBand="0" w:oddHBand="1" w:evenHBand="0" w:firstRowFirstColumn="0" w:firstRowLastColumn="0" w:lastRowFirstColumn="0" w:lastRowLastColumn="0"/>
             </w:pPr>
+            <w:proofErr w:type="spellStart"/>
             <w:r>
               <w:t>txtStartDate</w:t>
             </w:r>
+            <w:proofErr w:type="spellEnd"/>
           </w:p>
         </w:tc>
         <w:tc>
@@ -17967,12 +18327,14 @@
               <w:jc w:val="left"/>
               <w:cnfStyle w:val="000000000000" w:firstRow="0" w:lastRow="0" w:firstColumn="0" w:lastColumn="0" w:oddVBand="0" w:evenVBand="0" w:oddHBand="0" w:evenHBand="0" w:firstRowFirstColumn="0" w:firstRowLastColumn="0" w:lastRowFirstColumn="0" w:lastRowLastColumn="0"/>
             </w:pPr>
+            <w:proofErr w:type="spellStart"/>
             <w:r>
               <w:t>txtExpiredD</w:t>
             </w:r>
             <w:r>
               <w:t>ate</w:t>
             </w:r>
+            <w:proofErr w:type="spellEnd"/>
           </w:p>
         </w:tc>
         <w:tc>
@@ -18095,9 +18457,11 @@
               <w:jc w:val="left"/>
               <w:cnfStyle w:val="000000100000" w:firstRow="0" w:lastRow="0" w:firstColumn="0" w:lastColumn="0" w:oddVBand="0" w:evenVBand="0" w:oddHBand="1" w:evenHBand="0" w:firstRowFirstColumn="0" w:firstRowLastColumn="0" w:lastRowFirstColumn="0" w:lastRowLastColumn="0"/>
             </w:pPr>
+            <w:proofErr w:type="spellStart"/>
             <w:r>
               <w:t>txtContractFee</w:t>
             </w:r>
+            <w:proofErr w:type="spellEnd"/>
           </w:p>
         </w:tc>
         <w:tc>
@@ -18217,12 +18581,14 @@
               <w:jc w:val="left"/>
               <w:cnfStyle w:val="000000000000" w:firstRow="0" w:lastRow="0" w:firstColumn="0" w:lastColumn="0" w:oddVBand="0" w:evenVBand="0" w:oddHBand="0" w:evenHBand="0" w:firstRowFirstColumn="0" w:firstRowLastColumn="0" w:lastRowFirstColumn="0" w:lastRowLastColumn="0"/>
             </w:pPr>
+            <w:proofErr w:type="spellStart"/>
             <w:r>
               <w:t>txt</w:t>
             </w:r>
             <w:r>
               <w:t>Plate</w:t>
             </w:r>
+            <w:proofErr w:type="spellEnd"/>
           </w:p>
         </w:tc>
         <w:tc>
@@ -18345,12 +18711,14 @@
               <w:jc w:val="left"/>
               <w:cnfStyle w:val="000000100000" w:firstRow="0" w:lastRow="0" w:firstColumn="0" w:lastColumn="0" w:oddVBand="0" w:evenVBand="0" w:oddHBand="1" w:evenHBand="0" w:firstRowFirstColumn="0" w:firstRowLastColumn="0" w:lastRowFirstColumn="0" w:lastRowLastColumn="0"/>
             </w:pPr>
+            <w:proofErr w:type="spellStart"/>
             <w:r>
               <w:t>txt</w:t>
             </w:r>
             <w:r>
               <w:t>Brand</w:t>
             </w:r>
+            <w:proofErr w:type="spellEnd"/>
           </w:p>
         </w:tc>
         <w:tc>
@@ -18470,12 +18838,14 @@
               <w:jc w:val="left"/>
               <w:cnfStyle w:val="000000000000" w:firstRow="0" w:lastRow="0" w:firstColumn="0" w:lastColumn="0" w:oddVBand="0" w:evenVBand="0" w:oddHBand="0" w:evenHBand="0" w:firstRowFirstColumn="0" w:firstRowLastColumn="0" w:lastRowFirstColumn="0" w:lastRowLastColumn="0"/>
             </w:pPr>
+            <w:proofErr w:type="spellStart"/>
             <w:r>
               <w:t>txt</w:t>
             </w:r>
             <w:r>
               <w:t>Engine</w:t>
             </w:r>
+            <w:proofErr w:type="spellEnd"/>
           </w:p>
         </w:tc>
         <w:tc>
@@ -18598,12 +18968,14 @@
               <w:jc w:val="left"/>
               <w:cnfStyle w:val="000000100000" w:firstRow="0" w:lastRow="0" w:firstColumn="0" w:lastColumn="0" w:oddVBand="0" w:evenVBand="0" w:oddHBand="1" w:evenHBand="0" w:firstRowFirstColumn="0" w:firstRowLastColumn="0" w:lastRowFirstColumn="0" w:lastRowLastColumn="0"/>
             </w:pPr>
+            <w:proofErr w:type="spellStart"/>
             <w:r>
               <w:t>txt</w:t>
             </w:r>
             <w:r>
               <w:t>Chassis</w:t>
             </w:r>
+            <w:proofErr w:type="spellEnd"/>
           </w:p>
         </w:tc>
         <w:tc>
@@ -18723,12 +19095,14 @@
               <w:jc w:val="left"/>
               <w:cnfStyle w:val="000000000000" w:firstRow="0" w:lastRow="0" w:firstColumn="0" w:lastColumn="0" w:oddVBand="0" w:evenVBand="0" w:oddHBand="0" w:evenHBand="0" w:firstRowFirstColumn="0" w:firstRowLastColumn="0" w:lastRowFirstColumn="0" w:lastRowLastColumn="0"/>
             </w:pPr>
+            <w:proofErr w:type="spellStart"/>
             <w:r>
               <w:t>txt</w:t>
             </w:r>
             <w:r>
               <w:t>Capacity</w:t>
             </w:r>
+            <w:proofErr w:type="spellEnd"/>
           </w:p>
         </w:tc>
         <w:tc>
@@ -18851,12 +19225,14 @@
               <w:jc w:val="left"/>
               <w:cnfStyle w:val="000000100000" w:firstRow="0" w:lastRow="0" w:firstColumn="0" w:lastColumn="0" w:oddVBand="0" w:evenVBand="0" w:oddHBand="1" w:evenHBand="0" w:firstRowFirstColumn="0" w:firstRowLastColumn="0" w:lastRowFirstColumn="0" w:lastRowLastColumn="0"/>
             </w:pPr>
+            <w:proofErr w:type="spellStart"/>
             <w:r>
               <w:t>txt</w:t>
             </w:r>
             <w:r>
               <w:t>Color</w:t>
             </w:r>
+            <w:proofErr w:type="spellEnd"/>
           </w:p>
         </w:tc>
         <w:tc>
@@ -18976,12 +19352,14 @@
               <w:jc w:val="left"/>
               <w:cnfStyle w:val="000000000000" w:firstRow="0" w:lastRow="0" w:firstColumn="0" w:lastColumn="0" w:oddVBand="0" w:evenVBand="0" w:oddHBand="0" w:evenHBand="0" w:firstRowFirstColumn="0" w:firstRowLastColumn="0" w:lastRowFirstColumn="0" w:lastRowLastColumn="0"/>
             </w:pPr>
+            <w:proofErr w:type="spellStart"/>
             <w:r>
               <w:t>txt</w:t>
             </w:r>
             <w:r>
               <w:t>Type</w:t>
             </w:r>
+            <w:proofErr w:type="spellEnd"/>
           </w:p>
         </w:tc>
         <w:tc>
@@ -19104,11 +19482,16 @@
               <w:jc w:val="left"/>
               <w:cnfStyle w:val="000000100000" w:firstRow="0" w:lastRow="0" w:firstColumn="0" w:lastColumn="0" w:oddVBand="0" w:evenVBand="0" w:oddHBand="1" w:evenHBand="0" w:firstRowFirstColumn="0" w:firstRowLastColumn="0" w:lastRowFirstColumn="0" w:lastRowLastColumn="0"/>
             </w:pPr>
+            <w:proofErr w:type="spellStart"/>
             <w:r>
               <w:t>txt</w:t>
             </w:r>
             <w:r>
-              <w:t>Model code</w:t>
+              <w:t>Model</w:t>
+            </w:r>
+            <w:proofErr w:type="spellEnd"/>
+            <w:r>
+              <w:t xml:space="preserve"> code</w:t>
             </w:r>
           </w:p>
         </w:tc>
@@ -19229,9 +19612,11 @@
               <w:jc w:val="left"/>
               <w:cnfStyle w:val="000000000000" w:firstRow="0" w:lastRow="0" w:firstColumn="0" w:lastColumn="0" w:oddVBand="0" w:evenVBand="0" w:oddHBand="0" w:evenHBand="0" w:firstRowFirstColumn="0" w:firstRowLastColumn="0" w:lastRowFirstColumn="0" w:lastRowLastColumn="0"/>
             </w:pPr>
+            <w:proofErr w:type="spellStart"/>
             <w:r>
               <w:t>txtYearOfMan</w:t>
             </w:r>
+            <w:proofErr w:type="spellEnd"/>
           </w:p>
         </w:tc>
         <w:tc>
@@ -19354,12 +19739,14 @@
               <w:jc w:val="left"/>
               <w:cnfStyle w:val="000000100000" w:firstRow="0" w:lastRow="0" w:firstColumn="0" w:lastColumn="0" w:oddVBand="0" w:evenVBand="0" w:oddHBand="1" w:evenHBand="0" w:firstRowFirstColumn="0" w:firstRowLastColumn="0" w:lastRowFirstColumn="0" w:lastRowLastColumn="0"/>
             </w:pPr>
+            <w:proofErr w:type="spellStart"/>
             <w:r>
               <w:t>txt</w:t>
             </w:r>
             <w:r>
               <w:t>Weight</w:t>
             </w:r>
+            <w:proofErr w:type="spellEnd"/>
           </w:p>
         </w:tc>
         <w:tc>
@@ -19479,9 +19866,11 @@
               <w:jc w:val="left"/>
               <w:cnfStyle w:val="000000000000" w:firstRow="0" w:lastRow="0" w:firstColumn="0" w:lastColumn="0" w:oddVBand="0" w:evenVBand="0" w:oddHBand="0" w:evenHBand="0" w:firstRowFirstColumn="0" w:firstRowLastColumn="0" w:lastRowFirstColumn="0" w:lastRowLastColumn="0"/>
             </w:pPr>
+            <w:proofErr w:type="spellStart"/>
             <w:r>
               <w:t>txtSeatCapacity</w:t>
             </w:r>
+            <w:proofErr w:type="spellEnd"/>
           </w:p>
         </w:tc>
         <w:tc>
@@ -19605,9 +19994,11 @@
               <w:jc w:val="left"/>
               <w:cnfStyle w:val="000000100000" w:firstRow="0" w:lastRow="0" w:firstColumn="0" w:lastColumn="0" w:oddVBand="0" w:evenVBand="0" w:oddHBand="1" w:evenHBand="0" w:firstRowFirstColumn="0" w:firstRowLastColumn="0" w:lastRowFirstColumn="0" w:lastRowLastColumn="0"/>
             </w:pPr>
+            <w:proofErr w:type="spellStart"/>
             <w:r>
               <w:t>txtPaidDate</w:t>
             </w:r>
+            <w:proofErr w:type="spellEnd"/>
           </w:p>
         </w:tc>
         <w:tc>
@@ -19887,12 +20278,14 @@
               <w:jc w:val="left"/>
               <w:cnfStyle w:val="000000100000" w:firstRow="0" w:lastRow="0" w:firstColumn="0" w:lastColumn="0" w:oddVBand="0" w:evenVBand="0" w:oddHBand="1" w:evenHBand="0" w:firstRowFirstColumn="0" w:firstRowLastColumn="0" w:lastRowFirstColumn="0" w:lastRowLastColumn="0"/>
             </w:pPr>
+            <w:proofErr w:type="spellStart"/>
             <w:r>
               <w:t>btn</w:t>
             </w:r>
             <w:r>
               <w:t>Select</w:t>
             </w:r>
+            <w:proofErr w:type="spellEnd"/>
           </w:p>
         </w:tc>
         <w:tc>
@@ -19967,12 +20360,14 @@
               <w:jc w:val="left"/>
               <w:cnfStyle w:val="000000000000" w:firstRow="0" w:lastRow="0" w:firstColumn="0" w:lastColumn="0" w:oddVBand="0" w:evenVBand="0" w:oddHBand="0" w:evenHBand="0" w:firstRowFirstColumn="0" w:firstRowLastColumn="0" w:lastRowFirstColumn="0" w:lastRowLastColumn="0"/>
             </w:pPr>
+            <w:proofErr w:type="spellStart"/>
             <w:r>
               <w:t>btn</w:t>
             </w:r>
             <w:r>
               <w:t>Create</w:t>
             </w:r>
+            <w:proofErr w:type="spellEnd"/>
           </w:p>
         </w:tc>
         <w:tc>
@@ -20614,9 +21009,11 @@
               <w:jc w:val="left"/>
               <w:cnfStyle w:val="000000100000" w:firstRow="0" w:lastRow="0" w:firstColumn="0" w:lastColumn="0" w:oddVBand="0" w:evenVBand="0" w:oddHBand="1" w:evenHBand="0" w:firstRowFirstColumn="0" w:firstRowLastColumn="0" w:lastRowFirstColumn="0" w:lastRowLastColumn="0"/>
             </w:pPr>
+            <w:proofErr w:type="spellStart"/>
             <w:r>
               <w:t>txtExpiredDate</w:t>
             </w:r>
+            <w:proofErr w:type="spellEnd"/>
           </w:p>
         </w:tc>
         <w:tc>
@@ -20736,9 +21133,11 @@
               <w:jc w:val="left"/>
               <w:cnfStyle w:val="000000000000" w:firstRow="0" w:lastRow="0" w:firstColumn="0" w:lastColumn="0" w:oddVBand="0" w:evenVBand="0" w:oddHBand="0" w:evenHBand="0" w:firstRowFirstColumn="0" w:firstRowLastColumn="0" w:lastRowFirstColumn="0" w:lastRowLastColumn="0"/>
             </w:pPr>
+            <w:proofErr w:type="spellStart"/>
             <w:r>
               <w:t>txtAmount</w:t>
             </w:r>
+            <w:proofErr w:type="spellEnd"/>
           </w:p>
         </w:tc>
         <w:tc>
@@ -20861,9 +21260,11 @@
               <w:jc w:val="left"/>
               <w:cnfStyle w:val="000000100000" w:firstRow="0" w:lastRow="0" w:firstColumn="0" w:lastColumn="0" w:oddVBand="0" w:evenVBand="0" w:oddHBand="1" w:evenHBand="0" w:firstRowFirstColumn="0" w:firstRowLastColumn="0" w:lastRowFirstColumn="0" w:lastRowLastColumn="0"/>
             </w:pPr>
+            <w:proofErr w:type="spellStart"/>
             <w:r>
               <w:t>txtPaidDate</w:t>
             </w:r>
+            <w:proofErr w:type="spellEnd"/>
           </w:p>
         </w:tc>
         <w:tc>
@@ -21143,12 +21544,14 @@
               <w:jc w:val="left"/>
               <w:cnfStyle w:val="000000100000" w:firstRow="0" w:lastRow="0" w:firstColumn="0" w:lastColumn="0" w:oddVBand="0" w:evenVBand="0" w:oddHBand="1" w:evenHBand="0" w:firstRowFirstColumn="0" w:firstRowLastColumn="0" w:lastRowFirstColumn="0" w:lastRowLastColumn="0"/>
             </w:pPr>
+            <w:proofErr w:type="spellStart"/>
             <w:r>
               <w:t>btn</w:t>
             </w:r>
             <w:r>
               <w:t>Renew</w:t>
             </w:r>
+            <w:proofErr w:type="spellEnd"/>
           </w:p>
         </w:tc>
         <w:tc>
@@ -21223,12 +21626,14 @@
               <w:jc w:val="left"/>
               <w:cnfStyle w:val="000000000000" w:firstRow="0" w:lastRow="0" w:firstColumn="0" w:lastColumn="0" w:oddVBand="0" w:evenVBand="0" w:oddHBand="0" w:evenHBand="0" w:firstRowFirstColumn="0" w:firstRowLastColumn="0" w:lastRowFirstColumn="0" w:lastRowLastColumn="0"/>
             </w:pPr>
+            <w:proofErr w:type="spellStart"/>
             <w:r>
               <w:t>btn</w:t>
             </w:r>
             <w:r>
               <w:t>Close</w:t>
             </w:r>
+            <w:proofErr w:type="spellEnd"/>
           </w:p>
         </w:tc>
         <w:tc>
@@ -21738,12 +22143,14 @@
               <w:jc w:val="left"/>
               <w:cnfStyle w:val="000000000000" w:firstRow="0" w:lastRow="0" w:firstColumn="0" w:lastColumn="0" w:oddVBand="0" w:evenVBand="0" w:oddHBand="0" w:evenHBand="0" w:firstRowFirstColumn="0" w:firstRowLastColumn="0" w:lastRowFirstColumn="0" w:lastRowLastColumn="0"/>
             </w:pPr>
+            <w:proofErr w:type="spellStart"/>
             <w:r>
               <w:t>txtCancelD</w:t>
             </w:r>
             <w:r>
               <w:t>ate</w:t>
             </w:r>
+            <w:proofErr w:type="spellEnd"/>
           </w:p>
         </w:tc>
         <w:tc>
@@ -21866,12 +22273,14 @@
               <w:jc w:val="left"/>
               <w:cnfStyle w:val="000000100000" w:firstRow="0" w:lastRow="0" w:firstColumn="0" w:lastColumn="0" w:oddVBand="0" w:evenVBand="0" w:oddHBand="1" w:evenHBand="0" w:firstRowFirstColumn="0" w:firstRowLastColumn="0" w:lastRowFirstColumn="0" w:lastRowLastColumn="0"/>
             </w:pPr>
+            <w:proofErr w:type="spellStart"/>
             <w:r>
               <w:t>txtCancelR</w:t>
             </w:r>
             <w:r>
               <w:t>eason</w:t>
             </w:r>
+            <w:proofErr w:type="spellEnd"/>
           </w:p>
         </w:tc>
         <w:tc>
@@ -21991,12 +22400,14 @@
               <w:jc w:val="left"/>
               <w:cnfStyle w:val="000000000000" w:firstRow="0" w:lastRow="0" w:firstColumn="0" w:lastColumn="0" w:oddVBand="0" w:evenVBand="0" w:oddHBand="0" w:evenHBand="0" w:firstRowFirstColumn="0" w:firstRowLastColumn="0" w:lastRowFirstColumn="0" w:lastRowLastColumn="0"/>
             </w:pPr>
+            <w:proofErr w:type="spellStart"/>
             <w:r>
               <w:t>txtCancelN</w:t>
             </w:r>
             <w:r>
               <w:t>ote</w:t>
             </w:r>
+            <w:proofErr w:type="spellEnd"/>
           </w:p>
         </w:tc>
         <w:tc>
@@ -22276,9 +22687,11 @@
               <w:jc w:val="left"/>
               <w:cnfStyle w:val="000000100000" w:firstRow="0" w:lastRow="0" w:firstColumn="0" w:lastColumn="0" w:oddVBand="0" w:evenVBand="0" w:oddHBand="1" w:evenHBand="0" w:firstRowFirstColumn="0" w:firstRowLastColumn="0" w:lastRowFirstColumn="0" w:lastRowLastColumn="0"/>
             </w:pPr>
+            <w:proofErr w:type="spellStart"/>
             <w:r>
               <w:t>btnCancel</w:t>
             </w:r>
+            <w:proofErr w:type="spellEnd"/>
           </w:p>
         </w:tc>
         <w:tc>
@@ -22353,12 +22766,14 @@
               <w:jc w:val="left"/>
               <w:cnfStyle w:val="000000000000" w:firstRow="0" w:lastRow="0" w:firstColumn="0" w:lastColumn="0" w:oddVBand="0" w:evenVBand="0" w:oddHBand="0" w:evenHBand="0" w:firstRowFirstColumn="0" w:firstRowLastColumn="0" w:lastRowFirstColumn="0" w:lastRowLastColumn="0"/>
             </w:pPr>
+            <w:proofErr w:type="spellStart"/>
             <w:r>
               <w:t>btn</w:t>
             </w:r>
             <w:r>
               <w:t>Close</w:t>
             </w:r>
+            <w:proofErr w:type="spellEnd"/>
           </w:p>
         </w:tc>
         <w:tc>
@@ -22711,9 +23126,11 @@
                 <w:b/>
               </w:rPr>
             </w:pPr>
+            <w:proofErr w:type="spellStart"/>
             <w:r>
               <w:t>lblMenu</w:t>
             </w:r>
+            <w:proofErr w:type="spellEnd"/>
           </w:p>
         </w:tc>
         <w:tc>
@@ -22862,9 +23279,11 @@
                 <w:b/>
               </w:rPr>
             </w:pPr>
+            <w:proofErr w:type="spellStart"/>
             <w:r>
               <w:t>lblTitle</w:t>
             </w:r>
+            <w:proofErr w:type="spellEnd"/>
           </w:p>
         </w:tc>
         <w:tc>
@@ -23016,9 +23435,11 @@
                 <w:b/>
               </w:rPr>
             </w:pPr>
+            <w:proofErr w:type="spellStart"/>
             <w:r>
               <w:t>lblAmountContract</w:t>
             </w:r>
+            <w:proofErr w:type="spellEnd"/>
           </w:p>
         </w:tc>
         <w:tc>
@@ -23167,9 +23588,11 @@
                 <w:b/>
               </w:rPr>
             </w:pPr>
+            <w:proofErr w:type="spellStart"/>
             <w:r>
               <w:t>lblContractStatus</w:t>
             </w:r>
+            <w:proofErr w:type="spellEnd"/>
           </w:p>
         </w:tc>
         <w:tc>
@@ -23322,9 +23745,11 @@
                 <w:b/>
               </w:rPr>
             </w:pPr>
+            <w:proofErr w:type="spellStart"/>
             <w:r>
               <w:t>txtSearch</w:t>
             </w:r>
+            <w:proofErr w:type="spellEnd"/>
           </w:p>
         </w:tc>
         <w:tc>
@@ -23473,9 +23898,11 @@
                 <w:b/>
               </w:rPr>
             </w:pPr>
+            <w:proofErr w:type="spellStart"/>
             <w:r>
               <w:t>contractTable</w:t>
             </w:r>
+            <w:proofErr w:type="spellEnd"/>
           </w:p>
         </w:tc>
         <w:tc>
@@ -23761,12 +24188,14 @@
                 <w:b/>
               </w:rPr>
             </w:pPr>
+            <w:proofErr w:type="spellStart"/>
             <w:r>
               <w:rPr>
                 <w:rFonts w:ascii="Calibri" w:hAnsi="Calibri"/>
               </w:rPr>
               <w:t>btnSearch</w:t>
             </w:r>
+            <w:proofErr w:type="spellEnd"/>
           </w:p>
         </w:tc>
         <w:tc>
@@ -23858,12 +24287,14 @@
                 <w:b/>
               </w:rPr>
             </w:pPr>
+            <w:proofErr w:type="spellStart"/>
             <w:r>
               <w:rPr>
                 <w:rFonts w:ascii="Calibri" w:hAnsi="Calibri"/>
               </w:rPr>
               <w:t>btnCreate</w:t>
             </w:r>
+            <w:proofErr w:type="spellEnd"/>
           </w:p>
         </w:tc>
         <w:tc>
@@ -23958,12 +24389,14 @@
                 <w:b/>
               </w:rPr>
             </w:pPr>
+            <w:proofErr w:type="spellStart"/>
             <w:r>
               <w:rPr>
                 <w:rFonts w:ascii="Calibri" w:hAnsi="Calibri"/>
               </w:rPr>
               <w:t>linkContractDetail</w:t>
             </w:r>
+            <w:proofErr w:type="spellEnd"/>
           </w:p>
         </w:tc>
         <w:tc>
@@ -24322,12 +24755,14 @@
                 <w:b/>
               </w:rPr>
             </w:pPr>
+            <w:proofErr w:type="spellStart"/>
             <w:r>
               <w:rPr>
                 <w:rFonts w:ascii="Calibri" w:hAnsi="Calibri"/>
               </w:rPr>
               <w:t>lblMenu</w:t>
             </w:r>
+            <w:proofErr w:type="spellEnd"/>
           </w:p>
         </w:tc>
         <w:tc>
@@ -24476,12 +24911,14 @@
                 <w:b/>
               </w:rPr>
             </w:pPr>
+            <w:proofErr w:type="spellStart"/>
             <w:r>
               <w:rPr>
                 <w:rFonts w:ascii="Calibri" w:hAnsi="Calibri"/>
               </w:rPr>
               <w:t>lblTitle</w:t>
             </w:r>
+            <w:proofErr w:type="spellEnd"/>
           </w:p>
         </w:tc>
         <w:tc>
@@ -24633,12 +25070,14 @@
                 <w:b/>
               </w:rPr>
             </w:pPr>
+            <w:proofErr w:type="spellStart"/>
             <w:r>
               <w:rPr>
                 <w:rFonts w:ascii="Calibri" w:hAnsi="Calibri"/>
               </w:rPr>
               <w:t>txtTab</w:t>
             </w:r>
+            <w:proofErr w:type="spellEnd"/>
           </w:p>
         </w:tc>
         <w:tc>
@@ -24787,12 +25226,14 @@
                 <w:b/>
               </w:rPr>
             </w:pPr>
+            <w:proofErr w:type="spellStart"/>
             <w:r>
               <w:rPr>
                 <w:rFonts w:ascii="Calibri" w:hAnsi="Calibri"/>
               </w:rPr>
               <w:t>lblContractStatus</w:t>
             </w:r>
+            <w:proofErr w:type="spellEnd"/>
           </w:p>
         </w:tc>
         <w:tc>
@@ -24944,12 +25385,14 @@
                 <w:b/>
               </w:rPr>
             </w:pPr>
+            <w:proofErr w:type="spellStart"/>
             <w:r>
               <w:rPr>
                 <w:rFonts w:ascii="Calibri" w:hAnsi="Calibri"/>
               </w:rPr>
               <w:t>txtInformation</w:t>
             </w:r>
+            <w:proofErr w:type="spellEnd"/>
           </w:p>
         </w:tc>
         <w:tc>
@@ -25236,11 +25679,19 @@
                 <w:b/>
               </w:rPr>
             </w:pPr>
+            <w:proofErr w:type="spellStart"/>
             <w:r>
               <w:rPr>
                 <w:rFonts w:ascii="Calibri" w:hAnsi="Calibri"/>
               </w:rPr>
-              <w:t xml:space="preserve">btnRenew </w:t>
+              <w:t>btnRenew</w:t>
+            </w:r>
+            <w:proofErr w:type="spellEnd"/>
+            <w:r>
+              <w:rPr>
+                <w:rFonts w:ascii="Calibri" w:hAnsi="Calibri"/>
+              </w:rPr>
+              <w:t xml:space="preserve"> </w:t>
             </w:r>
           </w:p>
         </w:tc>
@@ -25333,12 +25784,14 @@
                 <w:b/>
               </w:rPr>
             </w:pPr>
+            <w:proofErr w:type="spellStart"/>
             <w:r>
               <w:rPr>
                 <w:rFonts w:ascii="Calibri" w:hAnsi="Calibri"/>
               </w:rPr>
               <w:t>btnCancel</w:t>
             </w:r>
+            <w:proofErr w:type="spellEnd"/>
           </w:p>
         </w:tc>
         <w:tc>
@@ -25704,12 +26157,14 @@
                 <w:b/>
               </w:rPr>
             </w:pPr>
+            <w:proofErr w:type="spellStart"/>
             <w:r>
               <w:rPr>
                 <w:rFonts w:ascii="Calibri" w:hAnsi="Calibri"/>
               </w:rPr>
               <w:t>lblTitle</w:t>
             </w:r>
+            <w:proofErr w:type="spellEnd"/>
           </w:p>
         </w:tc>
         <w:tc>
@@ -25995,6 +26450,7 @@
                 <w:b/>
               </w:rPr>
             </w:pPr>
+            <w:proofErr w:type="spellStart"/>
             <w:r>
               <w:rPr>
                 <w:rFonts w:ascii="Calibri" w:hAnsi="Calibri"/>
@@ -26017,7 +26473,14 @@
               <w:rPr>
                 <w:rFonts w:ascii="Calibri" w:hAnsi="Calibri"/>
               </w:rPr>
-              <w:t xml:space="preserve">ancel </w:t>
+              <w:t>ancel</w:t>
+            </w:r>
+            <w:proofErr w:type="spellEnd"/>
+            <w:r>
+              <w:rPr>
+                <w:rFonts w:ascii="Calibri" w:hAnsi="Calibri"/>
+              </w:rPr>
+              <w:t xml:space="preserve"> </w:t>
             </w:r>
           </w:p>
         </w:tc>
@@ -26110,12 +26573,14 @@
                 <w:b/>
               </w:rPr>
             </w:pPr>
+            <w:proofErr w:type="spellStart"/>
             <w:r>
               <w:rPr>
                 <w:rFonts w:ascii="Calibri" w:hAnsi="Calibri"/>
               </w:rPr>
               <w:t>btnConfirm</w:t>
             </w:r>
+            <w:proofErr w:type="spellEnd"/>
           </w:p>
         </w:tc>
         <w:tc>
@@ -26210,12 +26675,14 @@
                 <w:rFonts w:ascii="Calibri" w:hAnsi="Calibri"/>
               </w:rPr>
             </w:pPr>
+            <w:proofErr w:type="spellStart"/>
             <w:r>
               <w:rPr>
                 <w:rFonts w:ascii="Calibri" w:hAnsi="Calibri"/>
               </w:rPr>
               <w:t>btnLeave</w:t>
             </w:r>
+            <w:proofErr w:type="spellEnd"/>
           </w:p>
         </w:tc>
         <w:tc>
@@ -27447,12 +27914,14 @@
                 <w:b/>
               </w:rPr>
             </w:pPr>
+            <w:proofErr w:type="spellStart"/>
             <w:r>
               <w:rPr>
                 <w:rFonts w:ascii="Calibri" w:hAnsi="Calibri"/>
               </w:rPr>
               <w:t>lblTitle</w:t>
             </w:r>
+            <w:proofErr w:type="spellEnd"/>
           </w:p>
         </w:tc>
         <w:tc>
@@ -27601,12 +28070,14 @@
                 <w:rFonts w:ascii="Calibri" w:hAnsi="Calibri"/>
               </w:rPr>
             </w:pPr>
+            <w:proofErr w:type="spellStart"/>
             <w:r>
               <w:rPr>
                 <w:rFonts w:ascii="Calibri" w:hAnsi="Calibri"/>
               </w:rPr>
               <w:t>txtInformation</w:t>
             </w:r>
+            <w:proofErr w:type="spellEnd"/>
           </w:p>
         </w:tc>
         <w:tc>
@@ -27892,12 +28363,14 @@
                 <w:b/>
               </w:rPr>
             </w:pPr>
+            <w:proofErr w:type="spellStart"/>
             <w:r>
               <w:rPr>
                 <w:rFonts w:ascii="Calibri" w:hAnsi="Calibri"/>
               </w:rPr>
               <w:t>btnConfirm</w:t>
             </w:r>
+            <w:proofErr w:type="spellEnd"/>
           </w:p>
         </w:tc>
         <w:tc>
@@ -27989,12 +28462,14 @@
                 <w:b/>
               </w:rPr>
             </w:pPr>
+            <w:proofErr w:type="spellStart"/>
             <w:r>
               <w:rPr>
                 <w:rFonts w:ascii="Calibri" w:hAnsi="Calibri"/>
               </w:rPr>
               <w:t>btnLeave</w:t>
             </w:r>
+            <w:proofErr w:type="spellEnd"/>
           </w:p>
         </w:tc>
         <w:tc>
@@ -28364,12 +28839,14 @@
                 <w:b/>
               </w:rPr>
             </w:pPr>
+            <w:proofErr w:type="spellStart"/>
             <w:r>
               <w:rPr>
                 <w:rFonts w:ascii="Calibri" w:hAnsi="Calibri"/>
               </w:rPr>
               <w:t>lblTitle</w:t>
             </w:r>
+            <w:proofErr w:type="spellEnd"/>
           </w:p>
         </w:tc>
         <w:tc>
@@ -28518,12 +28995,14 @@
                 <w:rFonts w:ascii="Calibri" w:hAnsi="Calibri"/>
               </w:rPr>
             </w:pPr>
+            <w:proofErr w:type="spellStart"/>
             <w:r>
               <w:rPr>
                 <w:rFonts w:ascii="Calibri" w:hAnsi="Calibri"/>
               </w:rPr>
               <w:t>txtInformation</w:t>
             </w:r>
+            <w:proofErr w:type="spellEnd"/>
           </w:p>
         </w:tc>
         <w:tc>
@@ -28809,12 +29288,14 @@
                 <w:b/>
               </w:rPr>
             </w:pPr>
+            <w:proofErr w:type="spellStart"/>
             <w:r>
               <w:rPr>
                 <w:rFonts w:ascii="Calibri" w:hAnsi="Calibri"/>
               </w:rPr>
               <w:t>btnPaypal</w:t>
             </w:r>
+            <w:proofErr w:type="spellEnd"/>
           </w:p>
         </w:tc>
         <w:tc>
@@ -28832,8 +29313,16 @@
               <w:rPr>
                 <w:rFonts w:ascii="Calibri" w:hAnsi="Calibri"/>
               </w:rPr>
-              <w:t>Payment by paypal</w:t>
-            </w:r>
+              <w:t xml:space="preserve">Payment by </w:t>
+            </w:r>
+            <w:proofErr w:type="spellStart"/>
+            <w:r>
+              <w:rPr>
+                <w:rFonts w:ascii="Calibri" w:hAnsi="Calibri"/>
+              </w:rPr>
+              <w:t>paypal</w:t>
+            </w:r>
+            <w:proofErr w:type="spellEnd"/>
           </w:p>
         </w:tc>
         <w:tc>
@@ -28870,7 +29359,21 @@
               <w:rPr>
                 <w:rFonts w:ascii="Calibri" w:hAnsi="Calibri"/>
               </w:rPr>
-              <w:t xml:space="preserve">Transfer to paypal page </w:t>
+              <w:t xml:space="preserve">Transfer to </w:t>
+            </w:r>
+            <w:proofErr w:type="spellStart"/>
+            <w:r>
+              <w:rPr>
+                <w:rFonts w:ascii="Calibri" w:hAnsi="Calibri"/>
+              </w:rPr>
+              <w:t>paypal</w:t>
+            </w:r>
+            <w:proofErr w:type="spellEnd"/>
+            <w:r>
+              <w:rPr>
+                <w:rFonts w:ascii="Calibri" w:hAnsi="Calibri"/>
+              </w:rPr>
+              <w:t xml:space="preserve"> page </w:t>
             </w:r>
           </w:p>
         </w:tc>
@@ -28906,12 +29409,14 @@
                 <w:b/>
               </w:rPr>
             </w:pPr>
+            <w:proofErr w:type="spellStart"/>
             <w:r>
               <w:rPr>
                 <w:rFonts w:ascii="Calibri" w:hAnsi="Calibri"/>
               </w:rPr>
               <w:t>btnDirect</w:t>
             </w:r>
+            <w:proofErr w:type="spellEnd"/>
           </w:p>
         </w:tc>
         <w:tc>
@@ -29928,14 +30433,27 @@
       <w:r>
         <w:t xml:space="preserve">Figure </w:t>
       </w:r>
-      <w:fldSimple w:instr=" SEQ Figure \* ARABIC ">
-        <w:r>
-          <w:rPr>
-            <w:noProof/>
-          </w:rPr>
-          <w:t>8</w:t>
-        </w:r>
-      </w:fldSimple>
+      <w:r>
+        <w:fldChar w:fldCharType="begin"/>
+      </w:r>
+      <w:r>
+        <w:instrText xml:space="preserve"> SEQ Figure \* ARABIC </w:instrText>
+      </w:r>
+      <w:r>
+        <w:fldChar w:fldCharType="separate"/>
+      </w:r>
+      <w:r>
+        <w:rPr>
+          <w:noProof/>
+        </w:rPr>
+        <w:t>8</w:t>
+      </w:r>
+      <w:r>
+        <w:rPr>
+          <w:noProof/>
+        </w:rPr>
+        <w:fldChar w:fldCharType="end"/>
+      </w:r>
       <w:r>
         <w:t xml:space="preserve"> Scan NFC card screen</w:t>
       </w:r>
@@ -30174,12 +30692,14 @@
                 <w:vanish/>
               </w:rPr>
             </w:pPr>
+            <w:proofErr w:type="spellStart"/>
             <w:r>
               <w:t>txt</w:t>
             </w:r>
             <w:r>
               <w:t>CardID</w:t>
             </w:r>
+            <w:proofErr w:type="spellEnd"/>
             <w:r>
               <w:rPr>
                 <w:vanish/>
@@ -30679,14 +31199,27 @@
       <w:r>
         <w:t xml:space="preserve">Table </w:t>
       </w:r>
-      <w:fldSimple w:instr=" SEQ Table \* ARABIC ">
-        <w:r>
-          <w:rPr>
-            <w:noProof/>
-          </w:rPr>
-          <w:t>2</w:t>
-        </w:r>
-      </w:fldSimple>
+      <w:r>
+        <w:fldChar w:fldCharType="begin"/>
+      </w:r>
+      <w:r>
+        <w:instrText xml:space="preserve"> SEQ Table \* ARABIC </w:instrText>
+      </w:r>
+      <w:r>
+        <w:fldChar w:fldCharType="separate"/>
+      </w:r>
+      <w:r>
+        <w:rPr>
+          <w:noProof/>
+        </w:rPr>
+        <w:t>2</w:t>
+      </w:r>
+      <w:r>
+        <w:rPr>
+          <w:noProof/>
+        </w:rPr>
+        <w:fldChar w:fldCharType="end"/>
+      </w:r>
       <w:r>
         <w:t xml:space="preserve"> Scan NFC card screen</w:t>
       </w:r>
@@ -30814,9 +31347,11 @@
             <w:pPr>
               <w:cnfStyle w:val="000000100000" w:firstRow="0" w:lastRow="0" w:firstColumn="0" w:lastColumn="0" w:oddVBand="0" w:evenVBand="0" w:oddHBand="1" w:evenHBand="0" w:firstRowFirstColumn="0" w:firstRowLastColumn="0" w:lastRowFirstColumn="0" w:lastRowLastColumn="0"/>
             </w:pPr>
+            <w:proofErr w:type="spellStart"/>
             <w:r>
               <w:t>btnCheckCard</w:t>
             </w:r>
+            <w:proofErr w:type="spellEnd"/>
           </w:p>
         </w:tc>
         <w:tc>
@@ -30869,14 +31404,27 @@
       <w:r>
         <w:t xml:space="preserve">Table </w:t>
       </w:r>
-      <w:fldSimple w:instr=" SEQ Table \* ARABIC ">
-        <w:r>
-          <w:rPr>
-            <w:noProof/>
-          </w:rPr>
-          <w:t>3</w:t>
-        </w:r>
-      </w:fldSimple>
+      <w:r>
+        <w:fldChar w:fldCharType="begin"/>
+      </w:r>
+      <w:r>
+        <w:instrText xml:space="preserve"> SEQ Table \* ARABIC </w:instrText>
+      </w:r>
+      <w:r>
+        <w:fldChar w:fldCharType="separate"/>
+      </w:r>
+      <w:r>
+        <w:rPr>
+          <w:noProof/>
+        </w:rPr>
+        <w:t>3</w:t>
+      </w:r>
+      <w:r>
+        <w:rPr>
+          <w:noProof/>
+        </w:rPr>
+        <w:fldChar w:fldCharType="end"/>
+      </w:r>
       <w:r>
         <w:t xml:space="preserve"> Scan NFC card screen</w:t>
       </w:r>
@@ -30964,14 +31512,27 @@
       <w:r>
         <w:t xml:space="preserve">Figure </w:t>
       </w:r>
-      <w:fldSimple w:instr=" SEQ Figure \* ARABIC ">
-        <w:r>
-          <w:rPr>
-            <w:noProof/>
-          </w:rPr>
-          <w:t>9</w:t>
-        </w:r>
-      </w:fldSimple>
+      <w:r>
+        <w:fldChar w:fldCharType="begin"/>
+      </w:r>
+      <w:r>
+        <w:instrText xml:space="preserve"> SEQ Figure \* ARABIC </w:instrText>
+      </w:r>
+      <w:r>
+        <w:fldChar w:fldCharType="separate"/>
+      </w:r>
+      <w:r>
+        <w:rPr>
+          <w:noProof/>
+        </w:rPr>
+        <w:t>9</w:t>
+      </w:r>
+      <w:r>
+        <w:rPr>
+          <w:noProof/>
+        </w:rPr>
+        <w:fldChar w:fldCharType="end"/>
+      </w:r>
       <w:r>
         <w:t xml:space="preserve"> View card information screen</w:t>
       </w:r>
@@ -31109,12 +31670,14 @@
             <w:pPr>
               <w:cnfStyle w:val="000000100000" w:firstRow="0" w:lastRow="0" w:firstColumn="0" w:lastColumn="0" w:oddVBand="0" w:evenVBand="0" w:oddHBand="1" w:evenHBand="0" w:firstRowFirstColumn="0" w:firstRowLastColumn="0" w:lastRowFirstColumn="0" w:lastRowLastColumn="0"/>
             </w:pPr>
+            <w:proofErr w:type="spellStart"/>
             <w:r>
               <w:rPr>
                 <w:bCs/>
               </w:rPr>
               <w:t>btnMenu</w:t>
             </w:r>
+            <w:proofErr w:type="spellEnd"/>
           </w:p>
         </w:tc>
         <w:tc>
@@ -31188,12 +31751,14 @@
                 <w:bCs/>
               </w:rPr>
             </w:pPr>
+            <w:proofErr w:type="spellStart"/>
             <w:r>
               <w:rPr>
                 <w:bCs/>
               </w:rPr>
               <w:t>mnuAddPunishment</w:t>
             </w:r>
+            <w:proofErr w:type="spellEnd"/>
           </w:p>
         </w:tc>
         <w:tc>
@@ -31270,12 +31835,14 @@
                 <w:bCs/>
               </w:rPr>
             </w:pPr>
+            <w:proofErr w:type="spellStart"/>
             <w:r>
               <w:rPr>
                 <w:bCs/>
               </w:rPr>
               <w:t>mnuExit</w:t>
             </w:r>
+            <w:proofErr w:type="spellEnd"/>
           </w:p>
         </w:tc>
         <w:tc>
@@ -31328,14 +31895,27 @@
       <w:r>
         <w:t xml:space="preserve">Table </w:t>
       </w:r>
-      <w:fldSimple w:instr=" SEQ Table \* ARABIC ">
-        <w:r>
-          <w:rPr>
-            <w:noProof/>
-          </w:rPr>
-          <w:t>4</w:t>
-        </w:r>
-      </w:fldSimple>
+      <w:r>
+        <w:fldChar w:fldCharType="begin"/>
+      </w:r>
+      <w:r>
+        <w:instrText xml:space="preserve"> SEQ Table \* ARABIC </w:instrText>
+      </w:r>
+      <w:r>
+        <w:fldChar w:fldCharType="separate"/>
+      </w:r>
+      <w:r>
+        <w:rPr>
+          <w:noProof/>
+        </w:rPr>
+        <w:t>4</w:t>
+      </w:r>
+      <w:r>
+        <w:rPr>
+          <w:noProof/>
+        </w:rPr>
+        <w:fldChar w:fldCharType="end"/>
+      </w:r>
       <w:r>
         <w:t xml:space="preserve"> View card information screen - Buttons</w:t>
       </w:r>
@@ -31445,14 +32025,27 @@
       <w:r>
         <w:t xml:space="preserve">Figure </w:t>
       </w:r>
-      <w:fldSimple w:instr=" SEQ Figure \* ARABIC ">
-        <w:r>
-          <w:rPr>
-            <w:noProof/>
-          </w:rPr>
-          <w:t>10</w:t>
-        </w:r>
-      </w:fldSimple>
+      <w:r>
+        <w:fldChar w:fldCharType="begin"/>
+      </w:r>
+      <w:r>
+        <w:instrText xml:space="preserve"> SEQ Figure \* ARABIC </w:instrText>
+      </w:r>
+      <w:r>
+        <w:fldChar w:fldCharType="separate"/>
+      </w:r>
+      <w:r>
+        <w:rPr>
+          <w:noProof/>
+        </w:rPr>
+        <w:t>10</w:t>
+      </w:r>
+      <w:r>
+        <w:rPr>
+          <w:noProof/>
+        </w:rPr>
+        <w:fldChar w:fldCharType="end"/>
+      </w:r>
       <w:r>
         <w:t xml:space="preserve"> Search contract screen</w:t>
       </w:r>
@@ -31691,9 +32284,11 @@
                 <w:vanish/>
               </w:rPr>
             </w:pPr>
+            <w:proofErr w:type="spellStart"/>
             <w:r>
               <w:t>txtSearch</w:t>
             </w:r>
+            <w:proofErr w:type="spellEnd"/>
           </w:p>
           <w:p>
             <w:pPr>
@@ -31845,14 +32440,27 @@
       <w:r>
         <w:t xml:space="preserve">Table </w:t>
       </w:r>
-      <w:fldSimple w:instr=" SEQ Table \* ARABIC ">
-        <w:r>
-          <w:rPr>
-            <w:noProof/>
-          </w:rPr>
-          <w:t>5</w:t>
-        </w:r>
-      </w:fldSimple>
+      <w:r>
+        <w:fldChar w:fldCharType="begin"/>
+      </w:r>
+      <w:r>
+        <w:instrText xml:space="preserve"> SEQ Table \* ARABIC </w:instrText>
+      </w:r>
+      <w:r>
+        <w:fldChar w:fldCharType="separate"/>
+      </w:r>
+      <w:r>
+        <w:rPr>
+          <w:noProof/>
+        </w:rPr>
+        <w:t>5</w:t>
+      </w:r>
+      <w:r>
+        <w:rPr>
+          <w:noProof/>
+        </w:rPr>
+        <w:fldChar w:fldCharType="end"/>
+      </w:r>
       <w:r>
         <w:t xml:space="preserve"> </w:t>
       </w:r>
@@ -31980,12 +32588,14 @@
             <w:pPr>
               <w:cnfStyle w:val="000000100000" w:firstRow="0" w:lastRow="0" w:firstColumn="0" w:lastColumn="0" w:oddVBand="0" w:evenVBand="0" w:oddHBand="1" w:evenHBand="0" w:firstRowFirstColumn="0" w:firstRowLastColumn="0" w:lastRowFirstColumn="0" w:lastRowLastColumn="0"/>
             </w:pPr>
+            <w:proofErr w:type="spellStart"/>
             <w:r>
               <w:rPr>
                 <w:bCs/>
               </w:rPr>
               <w:t>btnSearch</w:t>
             </w:r>
+            <w:proofErr w:type="spellEnd"/>
           </w:p>
         </w:tc>
         <w:tc>
@@ -32060,12 +32670,14 @@
                 <w:bCs/>
               </w:rPr>
             </w:pPr>
+            <w:proofErr w:type="spellStart"/>
             <w:r>
               <w:rPr>
                 <w:bCs/>
               </w:rPr>
               <w:t>lstContracts</w:t>
             </w:r>
+            <w:proofErr w:type="spellEnd"/>
           </w:p>
         </w:tc>
         <w:tc>
@@ -32118,14 +32730,27 @@
       <w:r>
         <w:t xml:space="preserve">Table </w:t>
       </w:r>
-      <w:fldSimple w:instr=" SEQ Table \* ARABIC ">
-        <w:r>
-          <w:rPr>
-            <w:noProof/>
-          </w:rPr>
-          <w:t>6</w:t>
-        </w:r>
-      </w:fldSimple>
+      <w:r>
+        <w:fldChar w:fldCharType="begin"/>
+      </w:r>
+      <w:r>
+        <w:instrText xml:space="preserve"> SEQ Table \* ARABIC </w:instrText>
+      </w:r>
+      <w:r>
+        <w:fldChar w:fldCharType="separate"/>
+      </w:r>
+      <w:r>
+        <w:rPr>
+          <w:noProof/>
+        </w:rPr>
+        <w:t>6</w:t>
+      </w:r>
+      <w:r>
+        <w:rPr>
+          <w:noProof/>
+        </w:rPr>
+        <w:fldChar w:fldCharType="end"/>
+      </w:r>
       <w:r>
         <w:t xml:space="preserve"> </w:t>
       </w:r>
@@ -32214,14 +32839,27 @@
       <w:r>
         <w:t xml:space="preserve">Figure </w:t>
       </w:r>
-      <w:fldSimple w:instr=" SEQ Figure \* ARABIC ">
-        <w:r>
-          <w:rPr>
-            <w:noProof/>
-          </w:rPr>
-          <w:t>11</w:t>
-        </w:r>
-      </w:fldSimple>
+      <w:r>
+        <w:fldChar w:fldCharType="begin"/>
+      </w:r>
+      <w:r>
+        <w:instrText xml:space="preserve"> SEQ Figure \* ARABIC </w:instrText>
+      </w:r>
+      <w:r>
+        <w:fldChar w:fldCharType="separate"/>
+      </w:r>
+      <w:r>
+        <w:rPr>
+          <w:noProof/>
+        </w:rPr>
+        <w:t>11</w:t>
+      </w:r>
+      <w:r>
+        <w:rPr>
+          <w:noProof/>
+        </w:rPr>
+        <w:fldChar w:fldCharType="end"/>
+      </w:r>
       <w:r>
         <w:t xml:space="preserve"> View contract screen</w:t>
       </w:r>
@@ -32264,7 +32902,6 @@
           </w:tcPr>
           <w:p>
             <w:r>
-              <w:lastRenderedPageBreak/>
               <w:t>No</w:t>
             </w:r>
           </w:p>
@@ -32348,12 +32985,14 @@
             <w:pPr>
               <w:cnfStyle w:val="000000100000" w:firstRow="0" w:lastRow="0" w:firstColumn="0" w:lastColumn="0" w:oddVBand="0" w:evenVBand="0" w:oddHBand="1" w:evenHBand="0" w:firstRowFirstColumn="0" w:firstRowLastColumn="0" w:lastRowFirstColumn="0" w:lastRowLastColumn="0"/>
             </w:pPr>
+            <w:proofErr w:type="spellStart"/>
             <w:r>
               <w:rPr>
                 <w:bCs/>
               </w:rPr>
               <w:t>btnPrint</w:t>
             </w:r>
+            <w:proofErr w:type="spellEnd"/>
           </w:p>
         </w:tc>
         <w:tc>
@@ -32405,14 +33044,27 @@
       <w:r>
         <w:t xml:space="preserve">Table </w:t>
       </w:r>
-      <w:fldSimple w:instr=" SEQ Table \* ARABIC ">
-        <w:r>
-          <w:rPr>
-            <w:noProof/>
-          </w:rPr>
-          <w:t>7</w:t>
-        </w:r>
-      </w:fldSimple>
+      <w:r>
+        <w:fldChar w:fldCharType="begin"/>
+      </w:r>
+      <w:r>
+        <w:instrText xml:space="preserve"> SEQ Table \* ARABIC </w:instrText>
+      </w:r>
+      <w:r>
+        <w:fldChar w:fldCharType="separate"/>
+      </w:r>
+      <w:r>
+        <w:rPr>
+          <w:noProof/>
+        </w:rPr>
+        <w:t>7</w:t>
+      </w:r>
+      <w:r>
+        <w:rPr>
+          <w:noProof/>
+        </w:rPr>
+        <w:fldChar w:fldCharType="end"/>
+      </w:r>
       <w:r>
         <w:t xml:space="preserve"> View </w:t>
       </w:r>
@@ -32843,14 +33495,27 @@
       <w:r>
         <w:t xml:space="preserve">Figure </w:t>
       </w:r>
-      <w:fldSimple w:instr=" SEQ Figure \* ARABIC ">
-        <w:r>
-          <w:rPr>
-            <w:noProof/>
-          </w:rPr>
-          <w:t>12</w:t>
-        </w:r>
-      </w:fldSimple>
+      <w:r>
+        <w:fldChar w:fldCharType="begin"/>
+      </w:r>
+      <w:r>
+        <w:instrText xml:space="preserve"> SEQ Figure \* ARABIC </w:instrText>
+      </w:r>
+      <w:r>
+        <w:fldChar w:fldCharType="separate"/>
+      </w:r>
+      <w:r>
+        <w:rPr>
+          <w:noProof/>
+        </w:rPr>
+        <w:t>12</w:t>
+      </w:r>
+      <w:r>
+        <w:rPr>
+          <w:noProof/>
+        </w:rPr>
+        <w:fldChar w:fldCharType="end"/>
+      </w:r>
       <w:r>
         <w:t xml:space="preserve"> Print card screen</w:t>
       </w:r>
@@ -33275,6 +33940,7 @@
             <w:tcW w:w="2342" w:type="dxa"/>
           </w:tcPr>
           <w:p>
+            <w:proofErr w:type="spellStart"/>
             <w:r>
               <w:t>C</w:t>
             </w:r>
@@ -33287,6 +33953,7 @@
             <w:r>
               <w:t>ype</w:t>
             </w:r>
+            <w:proofErr w:type="spellEnd"/>
           </w:p>
         </w:tc>
         <w:tc>
@@ -33313,6 +33980,7 @@
             <w:tcW w:w="2342" w:type="dxa"/>
           </w:tcPr>
           <w:p>
+            <w:proofErr w:type="spellStart"/>
             <w:r>
               <w:t>N</w:t>
             </w:r>
@@ -33331,6 +33999,7 @@
             <w:r>
               <w:t>equest</w:t>
             </w:r>
+            <w:proofErr w:type="spellEnd"/>
           </w:p>
         </w:tc>
         <w:tc>
@@ -33354,6 +34023,7 @@
             <w:tcW w:w="2342" w:type="dxa"/>
           </w:tcPr>
           <w:p>
+            <w:proofErr w:type="spellStart"/>
             <w:r>
               <w:t>C</w:t>
             </w:r>
@@ -33372,6 +34042,7 @@
             <w:r>
               <w:t>og</w:t>
             </w:r>
+            <w:proofErr w:type="spellEnd"/>
           </w:p>
         </w:tc>
         <w:tc>
@@ -33490,14 +34161,27 @@
       <w:r>
         <w:t xml:space="preserve">Figure </w:t>
       </w:r>
-      <w:fldSimple w:instr=" SEQ Figure \* ARABIC ">
-        <w:r>
-          <w:rPr>
-            <w:noProof/>
-          </w:rPr>
-          <w:t>13</w:t>
-        </w:r>
-      </w:fldSimple>
+      <w:r>
+        <w:fldChar w:fldCharType="begin"/>
+      </w:r>
+      <w:r>
+        <w:instrText xml:space="preserve"> SEQ Figure \* ARABIC </w:instrText>
+      </w:r>
+      <w:r>
+        <w:fldChar w:fldCharType="separate"/>
+      </w:r>
+      <w:r>
+        <w:rPr>
+          <w:noProof/>
+        </w:rPr>
+        <w:t>13</w:t>
+      </w:r>
+      <w:r>
+        <w:rPr>
+          <w:noProof/>
+        </w:rPr>
+        <w:fldChar w:fldCharType="end"/>
+      </w:r>
       <w:r>
         <w:t xml:space="preserve"> Contract State Chart</w:t>
       </w:r>
@@ -34168,14 +34852,27 @@
       <w:r>
         <w:t xml:space="preserve">Table </w:t>
       </w:r>
-      <w:fldSimple w:instr=" SEQ Table \* ARABIC ">
-        <w:r>
-          <w:rPr>
-            <w:noProof/>
-          </w:rPr>
-          <w:t>8</w:t>
-        </w:r>
-      </w:fldSimple>
+      <w:r>
+        <w:fldChar w:fldCharType="begin"/>
+      </w:r>
+      <w:r>
+        <w:instrText xml:space="preserve"> SEQ Table \* ARABIC </w:instrText>
+      </w:r>
+      <w:r>
+        <w:fldChar w:fldCharType="separate"/>
+      </w:r>
+      <w:r>
+        <w:rPr>
+          <w:noProof/>
+        </w:rPr>
+        <w:t>8</w:t>
+      </w:r>
+      <w:r>
+        <w:rPr>
+          <w:noProof/>
+        </w:rPr>
+        <w:fldChar w:fldCharType="end"/>
+      </w:r>
       <w:r>
         <w:t xml:space="preserve"> Contract State Dictionary</w:t>
       </w:r>
@@ -35597,14 +36294,27 @@
       <w:r>
         <w:t xml:space="preserve">Table </w:t>
       </w:r>
-      <w:fldSimple w:instr=" SEQ Table \* ARABIC ">
-        <w:r>
-          <w:rPr>
-            <w:noProof/>
-          </w:rPr>
-          <w:t>9</w:t>
-        </w:r>
-      </w:fldSimple>
+      <w:r>
+        <w:fldChar w:fldCharType="begin"/>
+      </w:r>
+      <w:r>
+        <w:instrText xml:space="preserve"> SEQ Table \* ARABIC </w:instrText>
+      </w:r>
+      <w:r>
+        <w:fldChar w:fldCharType="separate"/>
+      </w:r>
+      <w:r>
+        <w:rPr>
+          <w:noProof/>
+        </w:rPr>
+        <w:t>9</w:t>
+      </w:r>
+      <w:r>
+        <w:rPr>
+          <w:noProof/>
+        </w:rPr>
+        <w:fldChar w:fldCharType="end"/>
+      </w:r>
       <w:r>
         <w:t xml:space="preserve"> Contract State Flow</w:t>
       </w:r>
@@ -35913,14 +36623,27 @@
       <w:r>
         <w:t xml:space="preserve">Figure </w:t>
       </w:r>
-      <w:fldSimple w:instr=" SEQ Figure \* ARABIC ">
-        <w:r>
-          <w:rPr>
-            <w:noProof/>
-          </w:rPr>
-          <w:t>14</w:t>
-        </w:r>
-      </w:fldSimple>
+      <w:r>
+        <w:fldChar w:fldCharType="begin"/>
+      </w:r>
+      <w:r>
+        <w:instrText xml:space="preserve"> SEQ Figure \* ARABIC </w:instrText>
+      </w:r>
+      <w:r>
+        <w:fldChar w:fldCharType="separate"/>
+      </w:r>
+      <w:r>
+        <w:rPr>
+          <w:noProof/>
+        </w:rPr>
+        <w:t>14</w:t>
+      </w:r>
+      <w:r>
+        <w:rPr>
+          <w:noProof/>
+        </w:rPr>
+        <w:fldChar w:fldCharType="end"/>
+      </w:r>
       <w:r>
         <w:rPr>
           <w:noProof/>
@@ -36136,14 +36859,27 @@
       <w:r>
         <w:t xml:space="preserve">Figure </w:t>
       </w:r>
-      <w:fldSimple w:instr=" SEQ Figure \* ARABIC ">
-        <w:r>
-          <w:rPr>
-            <w:noProof/>
-          </w:rPr>
-          <w:t>15</w:t>
-        </w:r>
-      </w:fldSimple>
+      <w:r>
+        <w:fldChar w:fldCharType="begin"/>
+      </w:r>
+      <w:r>
+        <w:instrText xml:space="preserve"> SEQ Figure \* ARABIC </w:instrText>
+      </w:r>
+      <w:r>
+        <w:fldChar w:fldCharType="separate"/>
+      </w:r>
+      <w:r>
+        <w:rPr>
+          <w:noProof/>
+        </w:rPr>
+        <w:t>15</w:t>
+      </w:r>
+      <w:r>
+        <w:rPr>
+          <w:noProof/>
+        </w:rPr>
+        <w:fldChar w:fldCharType="end"/>
+      </w:r>
       <w:r>
         <w:t xml:space="preserve"> </w:t>
       </w:r>
@@ -36473,14 +37209,27 @@
       <w:r>
         <w:t xml:space="preserve">Table </w:t>
       </w:r>
-      <w:fldSimple w:instr=" SEQ Table \* ARABIC ">
-        <w:r>
-          <w:rPr>
-            <w:noProof/>
-          </w:rPr>
-          <w:t>10</w:t>
-        </w:r>
-      </w:fldSimple>
+      <w:r>
+        <w:fldChar w:fldCharType="begin"/>
+      </w:r>
+      <w:r>
+        <w:instrText xml:space="preserve"> SEQ Table \* ARABIC </w:instrText>
+      </w:r>
+      <w:r>
+        <w:fldChar w:fldCharType="separate"/>
+      </w:r>
+      <w:r>
+        <w:rPr>
+          <w:noProof/>
+        </w:rPr>
+        <w:t>10</w:t>
+      </w:r>
+      <w:r>
+        <w:rPr>
+          <w:noProof/>
+        </w:rPr>
+        <w:fldChar w:fldCharType="end"/>
+      </w:r>
       <w:r>
         <w:t xml:space="preserve"> NDEF Message Types</w:t>
       </w:r>
@@ -36656,6 +37405,7 @@
         </w:rPr>
         <w:t>[0-9A-</w:t>
       </w:r>
+      <w:proofErr w:type="gramStart"/>
       <w:r>
         <w:rPr>
           <w:rFonts w:ascii="Courier New" w:hAnsi="Courier New" w:cs="Courier New"/>
@@ -36670,6 +37420,7 @@
         </w:rPr>
         <w:t>]{</w:t>
       </w:r>
+      <w:proofErr w:type="gramEnd"/>
       <w:r>
         <w:rPr>
           <w:rFonts w:ascii="Courier New" w:hAnsi="Courier New" w:cs="Courier New"/>

</xml_diff>